<commit_message>
full pass at all (or most of) revision items
still want to touch up the discussion of active curation and why we decided to pursue it.
</commit_message>
<xml_diff>
--- a/jlsc-15/jlsc.docx
+++ b/jlsc-15/jlsc.docx
@@ -247,28 +247,85 @@
             <w:rFonts w:cs="Times New Roman" w:ascii="Times New Roman" w:hAnsi="Times New Roman"/>
             <w:color w:val="000000"/>
           </w:rPr>
-          <w:t>will be critical in the pursuit of ensu</w:t>
-        </w:r>
-      </w:ins>
-      <w:ins w:id="3" w:author="Unknown Author" w:date="2015-05-19T18:27:00Z">
-        <w:r>
-          <w:rPr>
-            <w:rFonts w:cs="Times New Roman" w:ascii="Times New Roman" w:hAnsi="Times New Roman"/>
-            <w:color w:val="000000"/>
-          </w:rPr>
-          <w:t>ring the preservation of research data</w:t>
-        </w:r>
-      </w:ins>
-      <w:ins w:id="4" w:author="Unknown Author" w:date="2015-05-19T18:32:00Z">
-        <w:r>
-          <w:rPr>
-            <w:rFonts w:cs="Times New Roman" w:ascii="Times New Roman" w:hAnsi="Times New Roman"/>
-            <w:color w:val="000000"/>
-          </w:rPr>
-          <w:t xml:space="preserve"> as part of scholarly practice</w:t>
-        </w:r>
-      </w:ins>
-      <w:ins w:id="5" w:author="Unknown Author" w:date="2015-05-19T18:30:00Z">
+          <w:t xml:space="preserve">will be critical in the </w:t>
+        </w:r>
+      </w:ins>
+      <w:ins w:id="3" w:author="Unknown Author" w:date="2015-05-20T11:34:00Z">
+        <w:r>
+          <w:rPr>
+            <w:rFonts w:eastAsia="Cambria" w:cs="Times New Roman" w:ascii="Times New Roman" w:hAnsi="Times New Roman"/>
+            <w:color w:val="000000"/>
+            <w:sz w:val="24"/>
+            <w:szCs w:val="24"/>
+            <w:lang w:val="en-US" w:eastAsia="en-US" w:bidi="ar-SA"/>
+          </w:rPr>
+          <w:t>development</w:t>
+        </w:r>
+      </w:ins>
+      <w:ins w:id="4" w:author="Unknown Author" w:date="2015-05-20T11:34:00Z">
+        <w:r>
+          <w:rPr>
+            <w:rFonts w:cs="Times New Roman" w:ascii="Times New Roman" w:hAnsi="Times New Roman"/>
+            <w:color w:val="000000"/>
+          </w:rPr>
+          <w:t xml:space="preserve"> of successful</w:t>
+        </w:r>
+      </w:ins>
+      <w:ins w:id="5" w:author="Unknown Author" w:date="2015-05-19T18:27:00Z">
+        <w:r>
+          <w:rPr>
+            <w:rFonts w:cs="Times New Roman" w:ascii="Times New Roman" w:hAnsi="Times New Roman"/>
+            <w:color w:val="000000"/>
+          </w:rPr>
+          <w:t xml:space="preserve"> research data</w:t>
+        </w:r>
+      </w:ins>
+      <w:ins w:id="6" w:author="Unknown Author" w:date="2015-05-20T11:34:00Z">
+        <w:r>
+          <w:rPr>
+            <w:rFonts w:cs="Times New Roman" w:ascii="Times New Roman" w:hAnsi="Times New Roman"/>
+            <w:color w:val="000000"/>
+          </w:rPr>
+          <w:t xml:space="preserve"> </w:t>
+        </w:r>
+      </w:ins>
+      <w:ins w:id="7" w:author="Unknown Author" w:date="2015-05-20T11:34:00Z">
+        <w:r>
+          <w:rPr>
+            <w:rFonts w:cs="Times New Roman" w:ascii="Times New Roman" w:hAnsi="Times New Roman"/>
+            <w:color w:val="000000"/>
+          </w:rPr>
+          <w:t>repositories</w:t>
+        </w:r>
+      </w:ins>
+      <w:ins w:id="8" w:author="Unknown Author" w:date="2015-05-19T18:32:00Z">
+        <w:r>
+          <w:rPr>
+            <w:rFonts w:cs="Times New Roman" w:ascii="Times New Roman" w:hAnsi="Times New Roman"/>
+            <w:color w:val="000000"/>
+          </w:rPr>
+          <w:t xml:space="preserve"> </w:t>
+        </w:r>
+      </w:ins>
+      <w:ins w:id="9" w:author="Unknown Author" w:date="2015-05-19T18:32:00Z">
+        <w:r>
+          <w:rPr>
+            <w:rFonts w:cs="Times New Roman" w:ascii="Times New Roman" w:hAnsi="Times New Roman"/>
+            <w:color w:val="000000"/>
+          </w:rPr>
+          <w:t>that enhance</w:t>
+        </w:r>
+      </w:ins>
+      <w:ins w:id="10" w:author="Unknown Author" w:date="2015-05-19T18:32:00Z">
+        <w:r>
+          <w:rPr>
+            <w:rFonts w:cs="Times New Roman" w:ascii="Times New Roman" w:hAnsi="Times New Roman"/>
+            <w:color w:val="000000"/>
+          </w:rPr>
+          <w:t xml:space="preserve"> scholarly practice</w:t>
+        </w:r>
+      </w:ins>
+      <w:ins w:id="11" w:author="Unknown Author" w:date="2015-05-19T18:30:00Z">
         <w:r>
           <w:rPr>
             <w:rFonts w:cs="Times New Roman" w:ascii="Times New Roman" w:hAnsi="Times New Roman"/>
@@ -284,7 +341,7 @@
         </w:rPr>
         <w:t xml:space="preserve">.  Purdue’s Data Curation Center (DCC), for example, has developed a process for interviewing researchers about their data curation needs in contributing to data repositories (Carlson, 2012).  </w:t>
       </w:r>
-      <w:ins w:id="6" w:author="Unknown Author" w:date="2015-05-19T18:25:00Z">
+      <w:ins w:id="12" w:author="Unknown Author" w:date="2015-05-19T18:25:00Z">
         <w:r>
           <w:rPr>
             <w:rFonts w:cs="Times New Roman" w:ascii="Times New Roman" w:hAnsi="Times New Roman"/>
@@ -293,7 +350,7 @@
           <w:t>From these interview</w:t>
         </w:r>
       </w:ins>
-      <w:ins w:id="7" w:author="Unknown Author" w:date="2015-05-19T18:26:00Z">
+      <w:ins w:id="13" w:author="Unknown Author" w:date="2015-05-19T18:26:00Z">
         <w:r>
           <w:rPr>
             <w:rFonts w:cs="Times New Roman" w:ascii="Times New Roman" w:hAnsi="Times New Roman"/>
@@ -309,7 +366,7 @@
         </w:rPr>
         <w:t>Carlson (2012) finds that “services that do not align with real-world needs of researchers will not be used.”  Librarians</w:t>
       </w:r>
-      <w:del w:id="8" w:author="Unknown Author" w:date="2015-05-19T18:56:00Z">
+      <w:del w:id="14" w:author="Unknown Author" w:date="2015-05-19T18:56:00Z">
         <w:r>
           <w:rPr>
             <w:rFonts w:cs="Times New Roman" w:ascii="Times New Roman" w:hAnsi="Times New Roman"/>
@@ -323,17 +380,74 @@
           <w:rFonts w:cs="Times New Roman" w:ascii="Times New Roman" w:hAnsi="Times New Roman"/>
           <w:color w:val="000000"/>
         </w:rPr>
-        <w:t xml:space="preserve"> have strengths in metadata creation and standardization across domains.  Their involvement can help reduce barriers to sharing that often plague data dissemination, particularly where research cultures differ drastically (MacMillian, 2014).  A librarian who is embedded with and informed by working with researchers can ensure better material description and documentation.  This results in a better repository and more high quality research outcomes (Federer, 2013).  Some predict that the role of liaison librarians in data repository building will increase: Researchers will welcome assistance in reducing the burden of describing and preparing data for preservation, and this will convince more researchers to contribute data (McLure, Level, Cranston, Oehlerts, &amp; Culbertson, 2014).  The Databrary team’s experiences working with investigators to curate research data bear out these predictions.</w:t>
-      </w:r>
-    </w:p>
-    <w:p>
-      <w:pPr>
-        <w:pStyle w:val="Normal"/>
-        <w:spacing w:lineRule="auto" w:line="480" w:before="0" w:after="0"/>
-        <w:rPr>
-          <w:rFonts w:ascii="Times New Roman" w:hAnsi="Times New Roman" w:cs="Times New Roman"/>
-          <w:color w:val="000000"/>
-        </w:rPr>
+        <w:t xml:space="preserve"> have strengths in metadata creation and standardization across domains.  Their involvement can help reduce barriers to sharing that often plague data dissemination, particularly where research cultures differ drastically (MacMillian, 2014).  A librarian who is embedded with and informed by working with researchers can ensure better material description and documentation.  This results in a better repository and more high quality research outcomes (Federer, 2013).  </w:t>
+      </w:r>
+      <w:del w:id="15" w:author="Unknown Author" w:date="2015-05-20T11:39:00Z">
+        <w:r>
+          <w:rPr>
+            <w:rFonts w:cs="Times New Roman" w:ascii="Times New Roman" w:hAnsi="Times New Roman"/>
+            <w:strike/>
+            <w:color w:val="000000"/>
+          </w:rPr>
+          <w:delText xml:space="preserve">Some predict that the role of liaison librarians in data repository building will increase: Researchers will welcome assistance in reducing the burden of describing and preparing data for preservation, and this will convince more researchers to contribute data </w:delText>
+        </w:r>
+      </w:del>
+      <w:ins w:id="16" w:author="Unknown Author" w:date="2015-05-20T11:37:00Z">
+        <w:r>
+          <w:rPr>
+            <w:rFonts w:cs="Times New Roman" w:ascii="Times New Roman" w:hAnsi="Times New Roman"/>
+            <w:color w:val="000000"/>
+          </w:rPr>
+          <w:t>Librarians acting in a liaison capacity can also guide and assist researchers in research data management tools, practices, and systems that make it easi</w:t>
+        </w:r>
+      </w:ins>
+      <w:ins w:id="17" w:author="Unknown Author" w:date="2015-05-20T11:38:00Z">
+        <w:r>
+          <w:rPr>
+            <w:rFonts w:cs="Times New Roman" w:ascii="Times New Roman" w:hAnsi="Times New Roman"/>
+            <w:color w:val="000000"/>
+          </w:rPr>
+          <w:t>er for the latter to describe and prepare their data for preservation</w:t>
+        </w:r>
+      </w:ins>
+      <w:r>
+        <w:rPr>
+          <w:rFonts w:cs="Times New Roman" w:ascii="Times New Roman" w:hAnsi="Times New Roman"/>
+          <w:color w:val="000000"/>
+        </w:rPr>
+        <w:t xml:space="preserve">(McLure, Level, Cranston, Oehlerts, &amp; Culbertson, 2014).  The Databrary team’s experiences working with investigators to curate research data bear out these </w:t>
+      </w:r>
+      <w:del w:id="18" w:author="Unknown Author" w:date="2015-05-20T11:38:00Z">
+        <w:r>
+          <w:rPr>
+            <w:rFonts w:cs="Times New Roman" w:ascii="Times New Roman" w:hAnsi="Times New Roman"/>
+            <w:color w:val="000000"/>
+          </w:rPr>
+          <w:delText>predictions</w:delText>
+        </w:r>
+      </w:del>
+      <w:ins w:id="19" w:author="Unknown Author" w:date="2015-05-20T11:38:00Z">
+        <w:r>
+          <w:rPr>
+            <w:rFonts w:cs="Times New Roman" w:ascii="Times New Roman" w:hAnsi="Times New Roman"/>
+            <w:color w:val="000000"/>
+          </w:rPr>
+          <w:t>observations</w:t>
+        </w:r>
+      </w:ins>
+      <w:r>
+        <w:rPr>
+          <w:rFonts w:cs="Times New Roman" w:ascii="Times New Roman" w:hAnsi="Times New Roman"/>
+          <w:color w:val="000000"/>
+        </w:rPr>
+        <w:t>.</w:t>
+      </w:r>
+    </w:p>
+    <w:p>
+      <w:pPr>
+        <w:pStyle w:val="Normal"/>
+        <w:spacing w:lineRule="auto" w:line="480" w:before="0" w:after="0"/>
+        <w:rPr/>
       </w:pPr>
       <w:r>
         <w:rPr>
@@ -341,7 +455,93 @@
           <w:color w:val="000000"/>
         </w:rPr>
         <w:tab/>
-        <w:t>Developing successful data repositories requires practices for managing workflows involving technology and metadata creation.  Research data includes diverse materials related to scholarly process and scholarly products.  This means that research data differ from other products of research such as journal articles and books, and it raises questions about how libraries should respond.  How should libraries represent datasets in a manner that allows them to be cataloged, preserved, and cited (Wickett, Sacchi, Dubin, &amp; Renear, 2012; Hourclé, 2008)?  Representing research data outside of its original context risks making the data more difficult to interpret (Borgman, 2012).  Can libraries meet the needs of researchers who are increasingly held responsible for documenting and sharing the raw data from their research along with its products and derivatives (Heidorn, 2011; Greenberg, White, Carrier, &amp; Scherle, 2009)?  Propagating research data is fast becoming a core component of scientific communication, but a bridge between researchers and repository staff must be built to facilitate that propagation (Castelli, Manghi, &amp; Thanos, 2013).  A survey of repository staff workers in Australia and New Zealand illustrates some of the challenges ahead.  It found that building digital data repositories will require library workers to develop new skills related to the software driving these repositories and skills to communicate with IT departments (Simons &amp; Richardson, 2012).  Library staff will also need to develop working knowledge about semantic web-based metadata schema like the Resource Description Framework (RDF), multimedia file formats, and access concerns like copyright legislation and open access standards (Simons &amp; Richardson, 2012).  The Databrary project team’s experience echoes many of these points.  Staff who lack library or information science backgrounds have had to learn about curation, preservation, and metadata, and staff with that background have had to acquire a range of new technical skills common to software development.</w:t>
+        <w:t>Developing successful data repositories require</w:t>
+      </w:r>
+      <w:del w:id="20" w:author="Unknown Author" w:date="2015-05-20T12:08:00Z">
+        <w:r>
+          <w:rPr>
+            <w:rFonts w:cs="Times New Roman" w:ascii="Times New Roman" w:hAnsi="Times New Roman"/>
+            <w:color w:val="000000"/>
+          </w:rPr>
+          <w:delText>s</w:delText>
+        </w:r>
+      </w:del>
+      <w:ins w:id="21" w:author="Unknown Author" w:date="2015-05-20T11:49:00Z">
+        <w:r>
+          <w:rPr>
+            <w:rFonts w:cs="Times New Roman" w:ascii="Times New Roman" w:hAnsi="Times New Roman"/>
+            <w:color w:val="000000"/>
+          </w:rPr>
+          <w:t xml:space="preserve"> </w:t>
+        </w:r>
+      </w:ins>
+      <w:ins w:id="22" w:author="Unknown Author" w:date="2015-05-20T11:49:00Z">
+        <w:r>
+          <w:rPr>
+            <w:rFonts w:cs="Times New Roman" w:ascii="Times New Roman" w:hAnsi="Times New Roman"/>
+            <w:color w:val="000000"/>
+          </w:rPr>
+          <w:t>new</w:t>
+        </w:r>
+      </w:ins>
+      <w:r>
+        <w:rPr>
+          <w:rFonts w:cs="Times New Roman" w:ascii="Times New Roman" w:hAnsi="Times New Roman"/>
+          <w:color w:val="000000"/>
+        </w:rPr>
+        <w:t xml:space="preserve"> practices for managing workflows involving technology and metadata creation.  Research data includes diverse materials related to scholarly process and scholarly products.  This means that research data differ from other products of research such as journal articles and books, and it raises questions about how libraries should respond.  How should libraries represent datasets in a manner that allows them to be cataloged, preserved, and cited (Wickett, Sacchi, Dubin, &amp; Renear, 2012; Hourclé, 2008)?  Representing research data outside of its original context risks making the data more difficult to interpret (Borgman, 2012).  Can libraries meet the needs of researchers who are increasingly held responsible for documenting and sharing the raw data from their research along with its products and derivatives (Heidorn, 2011; Greenberg, White, Carrier, &amp; Scherle, 2009)?  Propagating research data is fast becoming a core component of scientific communication, but a bridge between researchers and repository staff must be built to facilitate that propagation (Castelli, Manghi, &amp; Thanos, 2013).  A survey of repository staff workers in Australia and New Zealand illustrates some of the challenges ahead.  It found that building digital data repositories will require library workers to develop new skills related to the software driving these repositories and skills to communicate with IT departments (Simons &amp; Richardson, 2012).  Library staff will also need to develop working knowledge about semantic web-based metadata schema like the Resource Description Framework (RDF), multimedia file formats, and access concerns like copyright legislation and open access standards (Simons &amp; Richardson, 2012). </w:t>
+      </w:r>
+      <w:ins w:id="23" w:author="Unknown Author" w:date="2015-05-20T11:50:00Z">
+        <w:r>
+          <w:rPr>
+            <w:rFonts w:cs="Times New Roman" w:ascii="Times New Roman" w:hAnsi="Times New Roman"/>
+            <w:color w:val="000000"/>
+          </w:rPr>
+          <w:t xml:space="preserve"> </w:t>
+        </w:r>
+      </w:ins>
+      <w:ins w:id="24" w:author="Unknown Author" w:date="2015-05-20T11:51:00Z">
+        <w:r>
+          <w:rPr>
+            <w:rFonts w:cs="Times New Roman" w:ascii="Times New Roman" w:hAnsi="Times New Roman"/>
+            <w:color w:val="000000"/>
+          </w:rPr>
+          <w:t>Libraries are a natural place for these new role</w:t>
+        </w:r>
+      </w:ins>
+      <w:ins w:id="25" w:author="Unknown Author" w:date="2015-05-20T11:52:00Z">
+        <w:r>
+          <w:rPr>
+            <w:rFonts w:cs="Times New Roman" w:ascii="Times New Roman" w:hAnsi="Times New Roman"/>
+            <w:color w:val="000000"/>
+          </w:rPr>
+          <w:t xml:space="preserve">s and practices to emerge, but they are not trivial shifts that include also the </w:t>
+        </w:r>
+      </w:ins>
+      <w:ins w:id="26" w:author="Unknown Author" w:date="2015-05-20T11:54:00Z">
+        <w:r>
+          <w:rPr>
+            <w:rFonts w:cs="Times New Roman" w:ascii="Times New Roman" w:hAnsi="Times New Roman"/>
+            <w:color w:val="000000"/>
+          </w:rPr>
+          <w:t>reorganization of roles, positions, and library infrastructure</w:t>
+        </w:r>
+      </w:ins>
+      <w:ins w:id="27" w:author="Unknown Author" w:date="2015-05-20T11:55:00Z">
+        <w:r>
+          <w:rPr>
+            <w:rFonts w:cs="Times New Roman" w:ascii="Times New Roman" w:hAnsi="Times New Roman"/>
+            <w:color w:val="000000"/>
+          </w:rPr>
+          <w:t xml:space="preserve"> to support research data curation (Giarlo, 2013).</w:t>
+        </w:r>
+      </w:ins>
+      <w:r>
+        <w:rPr>
+          <w:rFonts w:cs="Times New Roman" w:ascii="Times New Roman" w:hAnsi="Times New Roman"/>
+          <w:color w:val="000000"/>
+        </w:rPr>
+        <w:t xml:space="preserve"> The Databrary project team’s experience echoes many of these points.  Staff who lack library or information science backgrounds have had to learn about curation, preservation, and metadata, and staff with that background have had to acquire a range of new technical skills common to software development.</w:t>
       </w:r>
     </w:p>
     <w:p>
@@ -372,10 +572,7 @@
       <w:pPr>
         <w:pStyle w:val="Normal"/>
         <w:spacing w:lineRule="auto" w:line="480" w:before="0" w:after="0"/>
-        <w:rPr>
-          <w:rFonts w:ascii="Times New Roman" w:hAnsi="Times New Roman" w:cs="Times New Roman"/>
-          <w:color w:val="000000"/>
-        </w:rPr>
+        <w:rPr/>
       </w:pPr>
       <w:r>
         <w:rPr>
@@ -383,7 +580,84 @@
           <w:color w:val="000000"/>
         </w:rPr>
         <w:tab/>
-        <w:t>Databrary’s core competencies are a focus on community outreach and the provision of services for scholarly communication, support from institutional partners, services for data curation developed with the guidance of information professionals, and a strong technical infrastructure.  We discuss each of these in turn.</w:t>
+        <w:t xml:space="preserve">Databrary’s core </w:t>
+      </w:r>
+      <w:del w:id="28" w:author="Unknown Author" w:date="2015-05-20T12:12:00Z">
+        <w:r>
+          <w:rPr>
+            <w:rFonts w:cs="Times New Roman" w:ascii="Times New Roman" w:hAnsi="Times New Roman"/>
+            <w:color w:val="000000"/>
+          </w:rPr>
+          <w:delText>competencies</w:delText>
+        </w:r>
+      </w:del>
+      <w:ins w:id="29" w:author="Unknown Author" w:date="2015-05-20T12:12:00Z">
+        <w:r>
+          <w:rPr>
+            <w:rFonts w:cs="Times New Roman" w:ascii="Times New Roman" w:hAnsi="Times New Roman"/>
+            <w:color w:val="000000"/>
+          </w:rPr>
+          <w:t>strengths</w:t>
+        </w:r>
+      </w:ins>
+      <w:r>
+        <w:rPr>
+          <w:rFonts w:cs="Times New Roman" w:ascii="Times New Roman" w:hAnsi="Times New Roman"/>
+          <w:color w:val="000000"/>
+        </w:rPr>
+        <w:t xml:space="preserve"> are a focus on community outreach and the provision of services for scholarly communication, </w:t>
+      </w:r>
+      <w:del w:id="30" w:author="Unknown Author" w:date="2015-05-20T12:09:00Z">
+        <w:r>
+          <w:rPr>
+            <w:rFonts w:cs="Times New Roman" w:ascii="Times New Roman" w:hAnsi="Times New Roman"/>
+            <w:color w:val="000000"/>
+          </w:rPr>
+          <w:delText>support from institutional partners</w:delText>
+        </w:r>
+      </w:del>
+      <w:ins w:id="31" w:author="Unknown Author" w:date="2015-05-20T12:10:00Z">
+        <w:r>
+          <w:rPr>
+            <w:rFonts w:cs="Times New Roman" w:ascii="Times New Roman" w:hAnsi="Times New Roman"/>
+            <w:color w:val="000000"/>
+          </w:rPr>
+          <w:t xml:space="preserve"> </w:t>
+        </w:r>
+      </w:ins>
+      <w:ins w:id="32" w:author="Unknown Author" w:date="2015-05-20T12:10:00Z">
+        <w:r>
+          <w:rPr>
+            <w:rFonts w:cs="Times New Roman" w:ascii="Times New Roman" w:hAnsi="Times New Roman"/>
+            <w:color w:val="000000"/>
+          </w:rPr>
+          <w:t xml:space="preserve">the </w:t>
+        </w:r>
+      </w:ins>
+      <w:ins w:id="33" w:author="Unknown Author" w:date="2015-05-20T12:09:00Z">
+        <w:r>
+          <w:rPr>
+            <w:rFonts w:cs="Times New Roman" w:ascii="Times New Roman" w:hAnsi="Times New Roman"/>
+            <w:color w:val="000000"/>
+          </w:rPr>
+          <w:t xml:space="preserve">ability to </w:t>
+        </w:r>
+      </w:ins>
+      <w:ins w:id="34" w:author="Unknown Author" w:date="2015-05-20T12:10:00Z">
+        <w:r>
+          <w:rPr>
+            <w:rFonts w:cs="Times New Roman" w:ascii="Times New Roman" w:hAnsi="Times New Roman"/>
+            <w:color w:val="000000"/>
+          </w:rPr>
+          <w:t>establish institutional partnerships</w:t>
+        </w:r>
+      </w:ins>
+      <w:r>
+        <w:rPr>
+          <w:rFonts w:cs="Times New Roman" w:ascii="Times New Roman" w:hAnsi="Times New Roman"/>
+          <w:color w:val="000000"/>
+        </w:rPr>
+        <w:t>, services for data curation developed with the guidance of information professionals, and a strong technical infrastructure.  We discuss each of these in turn.</w:t>
       </w:r>
     </w:p>
     <w:p>
@@ -431,10 +705,7 @@
       <w:pPr>
         <w:pStyle w:val="Normal"/>
         <w:spacing w:lineRule="auto" w:line="480" w:before="0" w:after="0"/>
-        <w:rPr>
-          <w:rFonts w:ascii="Times New Roman" w:hAnsi="Times New Roman" w:cs="Times New Roman"/>
-          <w:color w:val="000000"/>
-        </w:rPr>
+        <w:rPr/>
       </w:pPr>
       <w:r>
         <w:rPr>
@@ -442,7 +713,48 @@
           <w:color w:val="000000"/>
         </w:rPr>
         <w:tab/>
-        <w:t xml:space="preserve">Databrary has also attempted to forge a consensus on professional values concerning the questions of what materials to share, when in the research life cycle should materials be shared, who should share, and how one should acknowledge the use of shared data and other materials.  A Data Sharing Manifesto (Databrary, 2015b) articulates the project’s philosophy.  It suggests that </w:t>
+        <w:t xml:space="preserve">Databrary has also attempted to forge a consensus on professional values concerning the questions of what materials to share, when in the research life cycle should materials be shared, who should share, and how one should acknowledge the use of shared data and other materials.  </w:t>
+      </w:r>
+      <w:del w:id="35" w:author="Unknown Author" w:date="2015-05-20T14:12:00Z">
+        <w:r>
+          <w:rPr>
+            <w:rFonts w:cs="Times New Roman" w:ascii="Times New Roman" w:hAnsi="Times New Roman"/>
+            <w:color w:val="000000"/>
+          </w:rPr>
+          <w:delText>A</w:delText>
+        </w:r>
+      </w:del>
+      <w:ins w:id="36" w:author="Unknown Author" w:date="2015-05-20T14:12:00Z">
+        <w:r>
+          <w:rPr>
+            <w:rFonts w:cs="Times New Roman" w:ascii="Times New Roman" w:hAnsi="Times New Roman"/>
+            <w:color w:val="000000"/>
+          </w:rPr>
+          <w:t>Databrary's</w:t>
+        </w:r>
+      </w:ins>
+      <w:r>
+        <w:rPr>
+          <w:rFonts w:cs="Times New Roman" w:ascii="Times New Roman" w:hAnsi="Times New Roman"/>
+          <w:color w:val="000000"/>
+        </w:rPr>
+        <w:t xml:space="preserve"> Data Sharing Manifesto (Databrary, 2015b) articulates</w:t>
+      </w:r>
+      <w:del w:id="37" w:author="Unknown Author" w:date="2015-05-20T14:12:00Z">
+        <w:r>
+          <w:rPr>
+            <w:rFonts w:cs="Times New Roman" w:ascii="Times New Roman" w:hAnsi="Times New Roman"/>
+            <w:color w:val="000000"/>
+          </w:rPr>
+          <w:delText xml:space="preserve"> the project’s philosophy.  It suggests</w:delText>
+        </w:r>
+      </w:del>
+      <w:r>
+        <w:rPr>
+          <w:rFonts w:cs="Times New Roman" w:ascii="Times New Roman" w:hAnsi="Times New Roman"/>
+          <w:color w:val="000000"/>
+        </w:rPr>
+        <w:t xml:space="preserve"> that </w:t>
       </w:r>
       <w:r>
         <w:rPr>
@@ -457,7 +769,167 @@
           <w:rFonts w:cs="Times New Roman" w:ascii="Times New Roman" w:hAnsi="Times New Roman"/>
           <w:color w:val="000000"/>
         </w:rPr>
-        <w:t xml:space="preserve"> researchers should share as much material as they are comfortable sharing and have permission to share; researchers should share as early on in the research life cycle as possible; and researchers should properly acknowledge all materials contributed by others that inform their research products.  To support proper citation behavior, Databrary provides valid uniform resource identifiers (URIs) in a standard format for datasets as a whole and for subcomponents within them.  The system also connects via persistent identifiers (i.e. Digital Object Identifiers) to publications associated with a dataset.  Library and information science experts have been instrumental in shaping the design and implementation of these features.</w:t>
+        <w:t xml:space="preserve"> researchers should share as much material as they are comfortable sharing and have permission to share; researchers should share as early on in the research life cycle as possible; and researchers should properly acknowledge all materials contributed by others that inform their research products.  </w:t>
+      </w:r>
+      <w:ins w:id="38" w:author="Unknown Author" w:date="2015-05-20T14:12:00Z">
+        <w:r>
+          <w:rPr>
+            <w:rFonts w:cs="Times New Roman" w:ascii="Times New Roman" w:hAnsi="Times New Roman"/>
+            <w:color w:val="000000"/>
+          </w:rPr>
+          <w:t xml:space="preserve">Played out in actual practice, </w:t>
+        </w:r>
+      </w:ins>
+      <w:ins w:id="39" w:author="Unknown Author" w:date="2015-05-20T14:16:00Z">
+        <w:r>
+          <w:rPr>
+            <w:rFonts w:cs="Times New Roman" w:ascii="Times New Roman" w:hAnsi="Times New Roman"/>
+            <w:color w:val="000000"/>
+          </w:rPr>
+          <w:t>addressing</w:t>
+        </w:r>
+      </w:ins>
+      <w:ins w:id="40" w:author="Unknown Author" w:date="2015-05-20T14:13:00Z">
+        <w:r>
+          <w:rPr>
+            <w:rFonts w:cs="Times New Roman" w:ascii="Times New Roman" w:hAnsi="Times New Roman"/>
+            <w:color w:val="000000"/>
+          </w:rPr>
+          <w:t xml:space="preserve"> the needs of researchers as they determine when </w:t>
+        </w:r>
+      </w:ins>
+      <w:ins w:id="41" w:author="Unknown Author" w:date="2015-05-20T14:13:00Z">
+        <w:r>
+          <w:rPr>
+            <w:rFonts w:cs="Times New Roman" w:ascii="Times New Roman" w:hAnsi="Times New Roman"/>
+            <w:color w:val="000000"/>
+          </w:rPr>
+          <w:t xml:space="preserve">and </w:t>
+        </w:r>
+      </w:ins>
+      <w:ins w:id="42" w:author="Unknown Author" w:date="2015-05-20T14:13:00Z">
+        <w:r>
+          <w:rPr>
+            <w:rFonts w:cs="Times New Roman" w:ascii="Times New Roman" w:hAnsi="Times New Roman"/>
+            <w:color w:val="000000"/>
+          </w:rPr>
+          <w:t xml:space="preserve">what </w:t>
+        </w:r>
+      </w:ins>
+      <w:ins w:id="43" w:author="Unknown Author" w:date="2015-05-20T14:13:00Z">
+        <w:r>
+          <w:rPr>
+            <w:rFonts w:cs="Times New Roman" w:ascii="Times New Roman" w:hAnsi="Times New Roman"/>
+            <w:color w:val="000000"/>
+          </w:rPr>
+          <w:t>to share</w:t>
+        </w:r>
+      </w:ins>
+      <w:ins w:id="44" w:author="Unknown Author" w:date="2015-05-20T14:13:00Z">
+        <w:r>
+          <w:rPr>
+            <w:rFonts w:cs="Times New Roman" w:ascii="Times New Roman" w:hAnsi="Times New Roman"/>
+            <w:color w:val="000000"/>
+          </w:rPr>
+          <w:t xml:space="preserve">, and who shares is an ongoing process that we continue to learn more about.  </w:t>
+        </w:r>
+      </w:ins>
+      <w:ins w:id="45" w:author="Unknown Author" w:date="2015-05-20T14:19:00Z">
+        <w:r>
+          <w:rPr>
+            <w:rFonts w:cs="Times New Roman" w:ascii="Times New Roman" w:hAnsi="Times New Roman"/>
+            <w:color w:val="000000"/>
+          </w:rPr>
+          <w:t xml:space="preserve">Providing the ability for researchers to upload data as the collect it, with the option to share later, is </w:t>
+        </w:r>
+      </w:ins>
+      <w:ins w:id="46" w:author="Unknown Author" w:date="2015-05-20T14:20:00Z">
+        <w:r>
+          <w:rPr>
+            <w:rFonts w:cs="Times New Roman" w:ascii="Times New Roman" w:hAnsi="Times New Roman"/>
+            <w:color w:val="000000"/>
+          </w:rPr>
+          <w:t>valuable for engaging those researchers that are hesitant</w:t>
+        </w:r>
+      </w:ins>
+      <w:ins w:id="47" w:author="Unknown Author" w:date="2015-05-20T14:21:00Z">
+        <w:r>
+          <w:rPr>
+            <w:rFonts w:cs="Times New Roman" w:ascii="Times New Roman" w:hAnsi="Times New Roman"/>
+            <w:color w:val="000000"/>
+          </w:rPr>
+          <w:t xml:space="preserve"> but still committed to sharing.  Additionally, b</w:t>
+        </w:r>
+      </w:ins>
+      <w:ins w:id="48" w:author="Unknown Author" w:date="2015-05-20T14:16:00Z">
+        <w:r>
+          <w:rPr>
+            <w:rFonts w:cs="Times New Roman" w:ascii="Times New Roman" w:hAnsi="Times New Roman"/>
+            <w:color w:val="000000"/>
+          </w:rPr>
+          <w:t xml:space="preserve">uilding tools that not only </w:t>
+        </w:r>
+      </w:ins>
+      <w:ins w:id="49" w:author="Unknown Author" w:date="2015-05-20T14:17:00Z">
+        <w:r>
+          <w:rPr>
+            <w:rFonts w:cs="Times New Roman" w:ascii="Times New Roman" w:hAnsi="Times New Roman"/>
+            <w:color w:val="000000"/>
+          </w:rPr>
+          <w:t xml:space="preserve">facilitate deposits of research data, but also put a high priority on learning from and reusing the data of others </w:t>
+        </w:r>
+      </w:ins>
+      <w:ins w:id="50" w:author="Unknown Author" w:date="2015-05-20T14:17:00Z">
+        <w:r>
+          <w:rPr>
+            <w:rFonts w:cs="Times New Roman" w:ascii="Times New Roman" w:hAnsi="Times New Roman"/>
+            <w:color w:val="000000"/>
+          </w:rPr>
+          <w:t>as a community</w:t>
+        </w:r>
+      </w:ins>
+      <w:ins w:id="51" w:author="Unknown Author" w:date="2015-05-20T14:17:00Z">
+        <w:r>
+          <w:rPr>
+            <w:rFonts w:cs="Times New Roman" w:ascii="Times New Roman" w:hAnsi="Times New Roman"/>
+            <w:color w:val="000000"/>
+          </w:rPr>
+          <w:t xml:space="preserve"> provides a compelling </w:t>
+        </w:r>
+      </w:ins>
+      <w:ins w:id="52" w:author="Unknown Author" w:date="2015-05-20T14:17:00Z">
+        <w:r>
+          <w:rPr>
+            <w:rFonts w:cs="Times New Roman" w:ascii="Times New Roman" w:hAnsi="Times New Roman"/>
+            <w:color w:val="000000"/>
+          </w:rPr>
+          <w:t>starting point</w:t>
+        </w:r>
+      </w:ins>
+      <w:ins w:id="53" w:author="Unknown Author" w:date="2015-05-20T14:17:00Z">
+        <w:r>
+          <w:rPr>
+            <w:rFonts w:cs="Times New Roman" w:ascii="Times New Roman" w:hAnsi="Times New Roman"/>
+            <w:color w:val="000000"/>
+          </w:rPr>
+          <w:t xml:space="preserve"> for researchers to know wh</w:t>
+        </w:r>
+      </w:ins>
+      <w:ins w:id="54" w:author="Unknown Author" w:date="2015-05-20T14:18:00Z">
+        <w:r>
+          <w:rPr>
+            <w:rFonts w:cs="Times New Roman" w:ascii="Times New Roman" w:hAnsi="Times New Roman"/>
+            <w:color w:val="000000"/>
+          </w:rPr>
+          <w:t xml:space="preserve">at they might need to provide so that other researchers might understand the data they collected.  </w:t>
+        </w:r>
+      </w:ins>
+      <w:r>
+        <w:rPr>
+          <w:rFonts w:cs="Times New Roman" w:ascii="Times New Roman" w:hAnsi="Times New Roman"/>
+          <w:color w:val="000000"/>
+        </w:rPr>
+        <w:t>To support proper citation behavior, Databrary provides valid uniform resource identifiers (URIs) in a standard format for datasets as a whole and for subcomponents within them.  The system also connects via persistent identifiers (i.e. Digital Object Identifiers) to publications associated with a dataset.  Library and information science experts have been instrumental in shaping the design and implementation of these features.</w:t>
       </w:r>
     </w:p>
     <w:p>
@@ -609,10 +1081,7 @@
       <w:pPr>
         <w:pStyle w:val="Normal"/>
         <w:spacing w:lineRule="auto" w:line="480" w:before="0" w:after="0"/>
-        <w:rPr>
-          <w:rFonts w:ascii="Times New Roman" w:hAnsi="Times New Roman" w:cs="Times New Roman"/>
-          <w:color w:val="000000"/>
-        </w:rPr>
+        <w:rPr/>
       </w:pPr>
       <w:r>
         <w:rPr>
@@ -620,7 +1089,206 @@
           <w:color w:val="000000"/>
         </w:rPr>
         <w:tab/>
-        <w:t>Of course, the main purpose of Databrary’s community outreach efforts, internal partnerships, and policy framework is to secure data deposits.  Databrary supports ‘after-the-fact’ and ‘active’ curation.  After-the-fact curation consists of ingesting datasets after data collection has been completed, typically after all study products (research papers, analyses, etc.) have been created.  After-the-fact curation nearly always involves significant assistance and effort from a library and information science professional and time and energy on the part of the original researcher to convey the essential aspects of their dataset for ingestion.  Active curation involves tools that enable researchers to organize and manage their raw data and metadata in the midst of its collection.  Databrary has built a user interface that allows researchers to enter study metadata and upload their videos after each data collection.  Making active curation a regular part of a researcher’s workflow then makes sharing a quick and final step.</w:t>
+      </w:r>
+      <w:ins w:id="55" w:author="Unknown Author" w:date="2015-05-20T12:15:00Z">
+        <w:r>
+          <w:rPr>
+            <w:rFonts w:cs="Times New Roman" w:ascii="Times New Roman" w:hAnsi="Times New Roman"/>
+            <w:color w:val="000000"/>
+          </w:rPr>
+          <w:t>T</w:t>
+        </w:r>
+      </w:ins>
+      <w:del w:id="56" w:author="Unknown Author" w:date="2015-05-20T12:15:00Z">
+        <w:r>
+          <w:rPr>
+            <w:rFonts w:cs="Times New Roman" w:ascii="Times New Roman" w:hAnsi="Times New Roman"/>
+            <w:color w:val="000000"/>
+          </w:rPr>
+          <w:delText>Of course, t</w:delText>
+        </w:r>
+      </w:del>
+      <w:r>
+        <w:rPr>
+          <w:rFonts w:cs="Times New Roman" w:ascii="Times New Roman" w:hAnsi="Times New Roman"/>
+          <w:color w:val="000000"/>
+        </w:rPr>
+        <w:t xml:space="preserve">he main purpose of Databrary’s community outreach efforts, internal partnerships, and policy framework is to secure data deposits.  Databrary supports </w:t>
+      </w:r>
+      <w:ins w:id="57" w:author="Unknown Author" w:date="2015-05-20T13:24:00Z">
+        <w:r>
+          <w:rPr>
+            <w:rFonts w:cs="Times New Roman" w:ascii="Times New Roman" w:hAnsi="Times New Roman"/>
+            <w:color w:val="000000"/>
+          </w:rPr>
+          <w:t>'</w:t>
+        </w:r>
+      </w:ins>
+      <w:del w:id="58" w:author="Unknown Author" w:date="2015-05-20T13:24:00Z">
+        <w:r>
+          <w:rPr>
+            <w:rFonts w:cs="Times New Roman" w:ascii="Times New Roman" w:hAnsi="Times New Roman"/>
+            <w:color w:val="000000"/>
+          </w:rPr>
+          <w:delText>‘</w:delText>
+        </w:r>
+      </w:del>
+      <w:r>
+        <w:rPr>
+          <w:rFonts w:cs="Times New Roman" w:ascii="Times New Roman" w:hAnsi="Times New Roman"/>
+          <w:color w:val="000000"/>
+        </w:rPr>
+        <w:t>after-the-fact</w:t>
+      </w:r>
+      <w:ins w:id="59" w:author="Unknown Author" w:date="2015-05-20T13:24:00Z">
+        <w:r>
+          <w:rPr>
+            <w:rFonts w:cs="Times New Roman" w:ascii="Times New Roman" w:hAnsi="Times New Roman"/>
+            <w:color w:val="000000"/>
+          </w:rPr>
+          <w:t>'</w:t>
+        </w:r>
+      </w:ins>
+      <w:del w:id="60" w:author="Unknown Author" w:date="2015-05-20T13:24:00Z">
+        <w:r>
+          <w:rPr>
+            <w:rFonts w:cs="Times New Roman" w:ascii="Times New Roman" w:hAnsi="Times New Roman"/>
+            <w:color w:val="000000"/>
+          </w:rPr>
+          <w:delText>’</w:delText>
+        </w:r>
+      </w:del>
+      <w:r>
+        <w:rPr>
+          <w:rFonts w:cs="Times New Roman" w:ascii="Times New Roman" w:hAnsi="Times New Roman"/>
+          <w:color w:val="000000"/>
+        </w:rPr>
+        <w:t xml:space="preserve"> and </w:t>
+      </w:r>
+      <w:ins w:id="61" w:author="Unknown Author" w:date="2015-05-20T13:24:00Z">
+        <w:r>
+          <w:rPr>
+            <w:rFonts w:cs="Times New Roman" w:ascii="Times New Roman" w:hAnsi="Times New Roman"/>
+            <w:color w:val="000000"/>
+          </w:rPr>
+          <w:t>'</w:t>
+        </w:r>
+      </w:ins>
+      <w:del w:id="62" w:author="Unknown Author" w:date="2015-05-20T13:24:00Z">
+        <w:r>
+          <w:rPr>
+            <w:rFonts w:cs="Times New Roman" w:ascii="Times New Roman" w:hAnsi="Times New Roman"/>
+            <w:color w:val="000000"/>
+          </w:rPr>
+          <w:delText>‘</w:delText>
+        </w:r>
+      </w:del>
+      <w:r>
+        <w:rPr>
+          <w:rFonts w:cs="Times New Roman" w:ascii="Times New Roman" w:hAnsi="Times New Roman"/>
+          <w:color w:val="000000"/>
+        </w:rPr>
+        <w:t>active</w:t>
+      </w:r>
+      <w:ins w:id="63" w:author="Unknown Author" w:date="2015-05-20T13:25:00Z">
+        <w:r>
+          <w:rPr>
+            <w:rFonts w:cs="Times New Roman" w:ascii="Times New Roman" w:hAnsi="Times New Roman"/>
+            <w:color w:val="000000"/>
+          </w:rPr>
+          <w:t>'</w:t>
+        </w:r>
+      </w:ins>
+      <w:del w:id="64" w:author="Unknown Author" w:date="2015-05-20T13:24:00Z">
+        <w:r>
+          <w:rPr>
+            <w:rFonts w:cs="Times New Roman" w:ascii="Times New Roman" w:hAnsi="Times New Roman"/>
+            <w:color w:val="000000"/>
+          </w:rPr>
+          <w:delText>’</w:delText>
+        </w:r>
+      </w:del>
+      <w:r>
+        <w:rPr>
+          <w:rFonts w:cs="Times New Roman" w:ascii="Times New Roman" w:hAnsi="Times New Roman"/>
+          <w:color w:val="000000"/>
+        </w:rPr>
+        <w:t xml:space="preserve"> curation</w:t>
+      </w:r>
+      <w:ins w:id="65" w:author="Unknown Author" w:date="2015-05-20T12:20:00Z">
+        <w:r>
+          <w:rPr>
+            <w:rFonts w:cs="Times New Roman" w:ascii="Times New Roman" w:hAnsi="Times New Roman"/>
+            <w:color w:val="000000"/>
+          </w:rPr>
+          <w:t xml:space="preserve"> </w:t>
+        </w:r>
+      </w:ins>
+      <w:ins w:id="66" w:author="Unknown Author" w:date="2015-05-20T12:20:00Z">
+        <w:r>
+          <w:rPr>
+            <w:rFonts w:cs="Times New Roman" w:ascii="Times New Roman" w:hAnsi="Times New Roman"/>
+            <w:color w:val="000000"/>
+          </w:rPr>
+          <w:t>or what Giarlo (2013) refers to as 'post hoc' and 'sheer curation', respectively</w:t>
+        </w:r>
+      </w:ins>
+      <w:r>
+        <w:rPr>
+          <w:rFonts w:cs="Times New Roman" w:ascii="Times New Roman" w:hAnsi="Times New Roman"/>
+          <w:color w:val="000000"/>
+        </w:rPr>
+        <w:t xml:space="preserve">.  After-the-fact curation consists of ingesting datasets after data collection has been completed, typically after all study products (research papers, analyses, etc.) have been created.  After-the-fact curation nearly always involves significant assistance and effort from a library and information science professional </w:t>
+      </w:r>
+      <w:del w:id="67" w:author="Unknown Author" w:date="2015-05-20T13:25:00Z">
+        <w:r>
+          <w:rPr>
+            <w:rFonts w:cs="Times New Roman" w:ascii="Times New Roman" w:hAnsi="Times New Roman"/>
+            <w:color w:val="000000"/>
+          </w:rPr>
+          <w:delText>and</w:delText>
+        </w:r>
+      </w:del>
+      <w:ins w:id="68" w:author="Unknown Author" w:date="2015-05-20T13:25:00Z">
+        <w:r>
+          <w:rPr>
+            <w:rFonts w:cs="Times New Roman" w:ascii="Times New Roman" w:hAnsi="Times New Roman"/>
+            <w:color w:val="000000"/>
+          </w:rPr>
+          <w:t>as well as</w:t>
+        </w:r>
+      </w:ins>
+      <w:r>
+        <w:rPr>
+          <w:rFonts w:cs="Times New Roman" w:ascii="Times New Roman" w:hAnsi="Times New Roman"/>
+          <w:color w:val="000000"/>
+        </w:rPr>
+        <w:t xml:space="preserve"> time and energy on the part of the original researcher to convey the essential aspects of their dataset for ingestion.  Active curation involves tools</w:t>
+      </w:r>
+      <w:ins w:id="69" w:author="Unknown Author" w:date="2015-05-20T13:25:00Z">
+        <w:r>
+          <w:rPr>
+            <w:rFonts w:cs="Times New Roman" w:ascii="Times New Roman" w:hAnsi="Times New Roman"/>
+            <w:color w:val="000000"/>
+          </w:rPr>
+          <w:t xml:space="preserve"> </w:t>
+        </w:r>
+      </w:ins>
+      <w:ins w:id="70" w:author="Unknown Author" w:date="2015-05-20T13:25:00Z">
+        <w:r>
+          <w:rPr>
+            <w:rFonts w:cs="Times New Roman" w:ascii="Times New Roman" w:hAnsi="Times New Roman"/>
+            <w:color w:val="000000"/>
+          </w:rPr>
+          <w:t>built into Databrary</w:t>
+        </w:r>
+      </w:ins>
+      <w:r>
+        <w:rPr>
+          <w:rFonts w:cs="Times New Roman" w:ascii="Times New Roman" w:hAnsi="Times New Roman"/>
+          <w:color w:val="000000"/>
+        </w:rPr>
+        <w:t xml:space="preserve"> that enable researchers to organize and manage their raw data and metadata in the midst of its collection.  Databrary has built a user interface that allows researchers to enter study metadata and upload their videos after each data collection.  Making active curation a regular part of a researcher’s workflow then makes sharing a quick and final step.</w:t>
       </w:r>
     </w:p>
     <w:p>
@@ -705,10 +1373,7 @@
       <w:pPr>
         <w:pStyle w:val="Normal"/>
         <w:spacing w:lineRule="auto" w:line="480" w:before="0" w:after="0"/>
-        <w:rPr>
-          <w:rFonts w:ascii="Times New Roman" w:hAnsi="Times New Roman" w:cs="Times New Roman"/>
-          <w:color w:val="000000"/>
-        </w:rPr>
+        <w:rPr/>
       </w:pPr>
       <w:r>
         <w:rPr>
@@ -716,17 +1381,55 @@
           <w:color w:val="000000"/>
         </w:rPr>
         <w:tab/>
-        <w:t>Once a dataset has been approved for ingesting and the contributor has been authorized for access, staff begin to gather, organize, and prepare the data.  Occasionally, staff will review data for personal information Databrary does not wish to upload, such as residential addresses or Social Security numbers.  In the case of older video collections, where relevant metadata may have been lost or never documented, staff also review videos for any relevant metadata related to participant tasks or conditions.  In these circumstances, staff with expertise in library science and in behavioral science work side by side.</w:t>
-      </w:r>
-    </w:p>
-    <w:p>
-      <w:pPr>
-        <w:pStyle w:val="Normal"/>
-        <w:spacing w:lineRule="auto" w:line="480" w:before="0" w:after="0"/>
-        <w:rPr>
-          <w:rFonts w:ascii="Times New Roman" w:hAnsi="Times New Roman" w:cs="Times New Roman"/>
-          <w:color w:val="000000"/>
-        </w:rPr>
+        <w:t xml:space="preserve">Once a dataset has been approved for ingesting and the contributor has been authorized for access, staff begin to gather, organize, and prepare the data.  </w:t>
+      </w:r>
+      <w:ins w:id="71" w:author="Unknown Author" w:date="2015-05-20T13:31:00Z">
+        <w:r>
+          <w:rPr>
+            <w:rFonts w:cs="Times New Roman" w:ascii="Times New Roman" w:hAnsi="Times New Roman"/>
+            <w:color w:val="000000"/>
+          </w:rPr>
+          <w:t>S</w:t>
+        </w:r>
+      </w:ins>
+      <w:del w:id="72" w:author="Unknown Author" w:date="2015-05-20T13:31:00Z">
+        <w:r>
+          <w:rPr>
+            <w:rFonts w:cs="Times New Roman" w:ascii="Times New Roman" w:hAnsi="Times New Roman"/>
+            <w:color w:val="000000"/>
+          </w:rPr>
+          <w:delText>Occasionally, s</w:delText>
+        </w:r>
+      </w:del>
+      <w:r>
+        <w:rPr>
+          <w:rFonts w:cs="Times New Roman" w:ascii="Times New Roman" w:hAnsi="Times New Roman"/>
+          <w:color w:val="000000"/>
+        </w:rPr>
+        <w:t xml:space="preserve">taff will review data for personal information Databrary does not wish to upload, such as </w:t>
+      </w:r>
+      <w:ins w:id="73" w:author="Unknown Author" w:date="2015-05-20T13:31:00Z">
+        <w:r>
+          <w:rPr>
+            <w:rFonts w:cs="Times New Roman" w:ascii="Times New Roman" w:hAnsi="Times New Roman"/>
+            <w:color w:val="000000"/>
+          </w:rPr>
+          <w:t xml:space="preserve">recording of </w:t>
+        </w:r>
+      </w:ins>
+      <w:r>
+        <w:rPr>
+          <w:rFonts w:cs="Times New Roman" w:ascii="Times New Roman" w:hAnsi="Times New Roman"/>
+          <w:color w:val="000000"/>
+        </w:rPr>
+        <w:t>residential addresses or Social Security numbers.  In the case of older video collections, where relevant metadata may have been lost or never documented, staff also review videos for any relevant metadata related to participant tasks or conditions.  In these circumstances, staff with expertise in library science and in behavioral science work side by side.</w:t>
+      </w:r>
+    </w:p>
+    <w:p>
+      <w:pPr>
+        <w:pStyle w:val="Normal"/>
+        <w:spacing w:lineRule="auto" w:line="480" w:before="0" w:after="0"/>
+        <w:rPr/>
       </w:pPr>
       <w:r>
         <w:rPr>
@@ -734,17 +1437,55 @@
           <w:color w:val="000000"/>
         </w:rPr>
         <w:tab/>
-        <w:t>Finally, once all the metadata have been organized into a set of comma-separated value (CSV) files, and video files have been uploaded to a staging server for ingest, a set of server scripts merge the metadata into a JSON file which is then uploaded via the web application.  This initiates the uploading of the video assets, the creation of research sessions and records, video transcoding into to a standard format, and clipping of video assets to remove identifying information where specified in the ingest script.  After upload, the original and resulting video assets are stored on the long-term preservation location within NYU’s ITS data centers as described below.</w:t>
-      </w:r>
-    </w:p>
-    <w:p>
-      <w:pPr>
-        <w:pStyle w:val="Normal"/>
-        <w:spacing w:lineRule="auto" w:line="480" w:before="0" w:after="0"/>
-        <w:rPr>
-          <w:rFonts w:ascii="Times New Roman" w:hAnsi="Times New Roman" w:cs="Times New Roman"/>
-          <w:color w:val="000000"/>
-        </w:rPr>
+        <w:t xml:space="preserve">Finally, once all the metadata have been organized into a set of comma-separated value (CSV) files, and video files have been uploaded to a staging server for ingest, a set of server scripts merge the metadata into a JSON file which is then </w:t>
+      </w:r>
+      <w:del w:id="74" w:author="Unknown Author" w:date="2015-05-20T13:32:00Z">
+        <w:r>
+          <w:rPr>
+            <w:rFonts w:cs="Times New Roman" w:ascii="Times New Roman" w:hAnsi="Times New Roman"/>
+            <w:color w:val="000000"/>
+          </w:rPr>
+          <w:delText>uploaded</w:delText>
+        </w:r>
+      </w:del>
+      <w:ins w:id="75" w:author="Unknown Author" w:date="2015-05-20T13:32:00Z">
+        <w:r>
+          <w:rPr>
+            <w:rFonts w:cs="Times New Roman" w:ascii="Times New Roman" w:hAnsi="Times New Roman"/>
+            <w:color w:val="000000"/>
+          </w:rPr>
+          <w:t>submitted</w:t>
+        </w:r>
+      </w:ins>
+      <w:r>
+        <w:rPr>
+          <w:rFonts w:cs="Times New Roman" w:ascii="Times New Roman" w:hAnsi="Times New Roman"/>
+          <w:color w:val="000000"/>
+        </w:rPr>
+        <w:t xml:space="preserve"> via the web application.  This initiates the uploading of the video assets, the creation of research sessions and records, video transcoding into</w:t>
+      </w:r>
+      <w:del w:id="76" w:author="Unknown Author" w:date="2015-05-20T13:32:00Z">
+        <w:r>
+          <w:rPr>
+            <w:rFonts w:cs="Times New Roman" w:ascii="Times New Roman" w:hAnsi="Times New Roman"/>
+            <w:color w:val="000000"/>
+          </w:rPr>
+          <w:delText xml:space="preserve"> to</w:delText>
+        </w:r>
+      </w:del>
+      <w:r>
+        <w:rPr>
+          <w:rFonts w:cs="Times New Roman" w:ascii="Times New Roman" w:hAnsi="Times New Roman"/>
+          <w:color w:val="000000"/>
+        </w:rPr>
+        <w:t xml:space="preserve"> a standard format, and clipping of video assets to remove identifying information where specified in the ingest script.  After upload, the original and resulting video assets are stored on the long-term preservation location within NYU’s ITS data centers as described below.</w:t>
+      </w:r>
+    </w:p>
+    <w:p>
+      <w:pPr>
+        <w:pStyle w:val="Normal"/>
+        <w:spacing w:lineRule="auto" w:line="480" w:before="0" w:after="0"/>
+        <w:rPr/>
       </w:pPr>
       <w:r>
         <w:rPr>
@@ -767,17 +1508,64 @@
           <w:rFonts w:cs="Times New Roman" w:ascii="Times New Roman" w:hAnsi="Times New Roman"/>
           <w:color w:val="000000"/>
         </w:rPr>
-        <w:t xml:space="preserve">  The curation of data well after its collection requires significant resources.  Moreover, Databrary staff learned early on that many researchers balk at the prospect of preparing data for sharing once a study has ended.  Data sharing has few concrete rewards relative to other scholarly activities.  Thus, while providing expertise to assist with after-the-fact data curation reduces barriers to sharing, the time commitment required of the researcher remains a substantial deterrent.  Further, Databrary’s founders envisioned the site as more than a passive repository, but as an active community where users browse, comment on, excerpt, cite, modify, deposit, and reuse data.  Realizing this vision meant that Databrary needed to provide tools that assist with managing and preserving research data from early on in the research life cycle.  In order to be useful, the tools would have to reflect what we observed to be common practices for researchers in data collection and management.</w:t>
-      </w:r>
-    </w:p>
-    <w:p>
-      <w:pPr>
-        <w:pStyle w:val="Normal"/>
-        <w:spacing w:lineRule="auto" w:line="480" w:before="0" w:after="0"/>
-        <w:rPr>
-          <w:rFonts w:ascii="Times New Roman" w:hAnsi="Times New Roman" w:cs="Times New Roman"/>
-          <w:color w:val="000000"/>
-        </w:rPr>
+        <w:t xml:space="preserve">  The curation of data well after its collection requires significant resources.  Moreover, Databrary staff learned early on that many researchers balk at the prospect of preparing data for sharing once a study has ended.  </w:t>
+      </w:r>
+      <w:ins w:id="77" w:author="Unknown Author" w:date="2015-05-20T14:44:00Z">
+        <w:r>
+          <w:rPr>
+            <w:rFonts w:cs="Times New Roman" w:ascii="Times New Roman" w:hAnsi="Times New Roman"/>
+            <w:color w:val="000000"/>
+          </w:rPr>
+          <w:t>This is understandable considering that re</w:t>
+        </w:r>
+      </w:ins>
+      <w:ins w:id="78" w:author="Unknown Author" w:date="2015-05-20T14:45:00Z">
+        <w:r>
+          <w:rPr>
+            <w:rFonts w:cs="Times New Roman" w:ascii="Times New Roman" w:hAnsi="Times New Roman"/>
+            <w:color w:val="000000"/>
+          </w:rPr>
+          <w:t xml:space="preserve">searchers who invest a lot of time in interpretting and processing their data are less likely to share (Borgman, 2012) and that after-the-fact data curation does not scale well (Giarlo, 2013).  </w:t>
+        </w:r>
+      </w:ins>
+      <w:del w:id="79" w:author="Unknown Author" w:date="2015-05-20T13:43:00Z">
+        <w:r>
+          <w:rPr>
+            <w:rFonts w:cs="Times New Roman" w:ascii="Times New Roman" w:hAnsi="Times New Roman"/>
+            <w:color w:val="000000"/>
+          </w:rPr>
+          <w:delText>Data sharing has few concrete rewards relative to other scholarly activities.  Thus, while providing expertise to assist with after-the-fact data curation reduces barriers to sharing, the time commitment required of the researcher remains a substantial deterrent.</w:delText>
+        </w:r>
+      </w:del>
+      <w:r>
+        <w:rPr>
+          <w:rFonts w:cs="Times New Roman" w:ascii="Times New Roman" w:hAnsi="Times New Roman"/>
+          <w:color w:val="000000"/>
+        </w:rPr>
+        <w:t xml:space="preserve">  </w:t>
+      </w:r>
+      <w:del w:id="80" w:author="Unknown Author" w:date="2015-05-20T13:44:00Z">
+        <w:r>
+          <w:rPr>
+            <w:rFonts w:cs="Times New Roman" w:ascii="Times New Roman" w:hAnsi="Times New Roman"/>
+            <w:color w:val="000000"/>
+          </w:rPr>
+          <w:delText xml:space="preserve">Further, </w:delText>
+        </w:r>
+      </w:del>
+      <w:r>
+        <w:rPr>
+          <w:rFonts w:cs="Times New Roman" w:ascii="Times New Roman" w:hAnsi="Times New Roman"/>
+          <w:color w:val="000000"/>
+        </w:rPr>
+        <w:t>Databrary’s founders envisioned the site as more than a passive repository, but as an active community where users browse, comment on, excerpt, cite, modify, deposit, and reuse data.  Realizing this vision meant that Databrary needed to provide tools that assist with managing and preserving research data from early on in the research life cycle.  In order to be useful, the tools would have to reflect what we observed to be common practices for researchers in data collection and management.</w:t>
+      </w:r>
+    </w:p>
+    <w:p>
+      <w:pPr>
+        <w:pStyle w:val="Normal"/>
+        <w:spacing w:lineRule="auto" w:line="480" w:before="0" w:after="0"/>
+        <w:rPr/>
       </w:pPr>
       <w:r>
         <w:rPr>
@@ -787,20 +1575,47 @@
         <w:tab/>
         <w:t xml:space="preserve">The team incorporated insights drawn from observations of data management practices in a sample of laboratories.  From them we created a set of data management features that empower researchers to </w:t>
       </w:r>
-      <w:r>
-        <w:rPr>
-          <w:rFonts w:cs="Times New Roman" w:ascii="Times New Roman" w:hAnsi="Times New Roman"/>
-          <w:i/>
-          <w:color w:val="000000"/>
-        </w:rPr>
-        <w:t>actively curate</w:t>
-      </w:r>
-      <w:r>
-        <w:rPr>
-          <w:rFonts w:cs="Times New Roman" w:ascii="Times New Roman" w:hAnsi="Times New Roman"/>
-          <w:color w:val="000000"/>
-        </w:rPr>
-        <w:t xml:space="preserve"> their own projects – to upload data with accompanying metadata – as each study unfolds.  We have designed and implemented a spreadsheet interface (see Figure 1) for entering, editing, and viewing session-level metadata (e.g. participants, conditions of study, tasks in the experiment, session access levels, study groups etc.).  Most researchers use desktop spreadsheets for precisely this purpose in their own labs, making the interface and functionality transparent to users.  We have also implemented a timeline for uploading, viewing, and tagging video assets related to sessions.  The timeline view is designed to look and operate like video editing software commonly used in many research labs (see Figure 2).  It allows users to upload video files, position them to reflect the temporal order of each component of data collection, and annotate video sections with user-generated tags.  These tags become additional metadata indices for search and discovery.  Databrary’s staff continue to refine the active curation features on the basis of user feedback.</w:t>
+      <w:del w:id="81" w:author="Unknown Author" w:date="2015-05-20T14:46:00Z">
+        <w:r>
+          <w:rPr>
+            <w:rFonts w:cs="Times New Roman" w:ascii="Times New Roman" w:hAnsi="Times New Roman"/>
+            <w:i/>
+            <w:color w:val="000000"/>
+          </w:rPr>
+          <w:delText>actively curate</w:delText>
+        </w:r>
+      </w:del>
+      <w:del w:id="82" w:author="Unknown Author" w:date="2015-05-20T14:46:00Z">
+        <w:r>
+          <w:rPr>
+            <w:rFonts w:cs="Times New Roman" w:ascii="Times New Roman" w:hAnsi="Times New Roman"/>
+            <w:color w:val="000000"/>
+          </w:rPr>
+          <w:delText xml:space="preserve"> their own projects – </w:delText>
+        </w:r>
+      </w:del>
+      <w:r>
+        <w:rPr>
+          <w:rFonts w:cs="Times New Roman" w:ascii="Times New Roman" w:hAnsi="Times New Roman"/>
+          <w:color w:val="000000"/>
+        </w:rPr>
+        <w:t>to upload data with accompanying metadata</w:t>
+      </w:r>
+      <w:del w:id="83" w:author="Unknown Author" w:date="2015-05-20T14:46:00Z">
+        <w:r>
+          <w:rPr>
+            <w:rFonts w:cs="Times New Roman" w:ascii="Times New Roman" w:hAnsi="Times New Roman"/>
+            <w:color w:val="000000"/>
+          </w:rPr>
+          <w:delText xml:space="preserve"> –</w:delText>
+        </w:r>
+      </w:del>
+      <w:r>
+        <w:rPr>
+          <w:rFonts w:cs="Times New Roman" w:ascii="Times New Roman" w:hAnsi="Times New Roman"/>
+          <w:color w:val="000000"/>
+        </w:rPr>
+        <w:t xml:space="preserve"> as each study unfolds.  We have designed and implemented a spreadsheet interface (see Figure 1) for entering, editing, and viewing session-level metadata (e.g. participants, conditions of study, tasks in the experiment, session access levels, study groups etc.).  Most researchers use desktop spreadsheets for precisely this purpose in their own labs, making the interface and functionality transparent to users.  We have also implemented a timeline for uploading, viewing, and tagging video assets related to sessions.  The timeline view is designed to look and operate like video editing software commonly used in many research labs (see Figure 2).  It allows users to upload video files, position them to reflect the temporal order of each component of data collection, and annotate video sections with user-generated tags.  These tags become additional metadata indices for search and discovery.  Databrary’s staff continue to refine the active curation features on the basis of user feedback.</w:t>
       </w:r>
     </w:p>
     <w:p>
@@ -837,10 +1652,7 @@
       <w:pPr>
         <w:pStyle w:val="Normal"/>
         <w:spacing w:lineRule="auto" w:line="480" w:before="0" w:after="0"/>
-        <w:rPr>
-          <w:rFonts w:ascii="Times New Roman" w:hAnsi="Times New Roman" w:cs="Times New Roman"/>
-          <w:color w:val="000000"/>
-        </w:rPr>
+        <w:rPr/>
       </w:pPr>
       <w:r>
         <w:rPr>
@@ -853,7 +1665,29 @@
         <w:rPr>
           <w:rFonts w:ascii="Times New Roman" w:hAnsi="Times New Roman"/>
         </w:rPr>
-        <w:t>Figure 2: This depicts the timeline for one of the sessions in a dataset hosted by Databrary (Fabricius, 2014).  This session has been shared with the Databrary community, but not with the public.  Still images from the video are hidden and a warning message shown.  Authorized users would be able to view, download, and tag the video.</w:t>
+        <w:t xml:space="preserve">Figure 2: This depicts the timeline for one of the sessions in a dataset hosted by Databrary (Fabricius, 2014).  This session has been shared with the Databrary community, but not with the public. </w:t>
+      </w:r>
+      <w:ins w:id="84" w:author="Unknown Author" w:date="2015-05-20T13:45:00Z">
+        <w:r>
+          <w:rPr>
+            <w:rFonts w:ascii="Times New Roman" w:hAnsi="Times New Roman"/>
+          </w:rPr>
+          <w:t xml:space="preserve"> </w:t>
+        </w:r>
+      </w:ins>
+      <w:del w:id="85" w:author="Unknown Author" w:date="2015-05-20T13:45:00Z">
+        <w:r>
+          <w:rPr>
+            <w:rFonts w:ascii="Times New Roman" w:hAnsi="Times New Roman"/>
+          </w:rPr>
+          <w:delText> </w:delText>
+        </w:r>
+      </w:del>
+      <w:r>
+        <w:rPr>
+          <w:rFonts w:ascii="Times New Roman" w:hAnsi="Times New Roman"/>
+        </w:rPr>
+        <w:t>Still images from the video are hidden and a warning message shown.  Authorized users would be able to view, download, and tag the video.</w:t>
       </w:r>
       <w:r>
         <w:rPr>
@@ -867,10 +1701,7 @@
       <w:pPr>
         <w:pStyle w:val="Normal"/>
         <w:spacing w:lineRule="auto" w:line="480" w:before="0" w:after="0"/>
-        <w:rPr>
-          <w:rFonts w:ascii="Times New Roman" w:hAnsi="Times New Roman" w:cs="Times New Roman"/>
-          <w:color w:val="000000"/>
-        </w:rPr>
+        <w:rPr/>
       </w:pPr>
       <w:r>
         <w:rPr>
@@ -878,7 +1709,38 @@
           <w:color w:val="000000"/>
         </w:rPr>
         <w:tab/>
-        <w:t>Active curation distinguishes Databrary from most repositories.  The decision to make active curation a priority emerged from Databrary’s focus on reducing the barriers to data sharing faced by its target research field.  The insight that the observational session is a basic analytic unit of behavioral science (Bakeman &amp; Quera, 2012) inspired the decision to create a spreadsheet interface that focuses on sessions.  Employing a timeline for the display and management of video assets draws inspiration from desktop coding tools like Datavyu, Mangold Interact, and Noldus Observer, which many researchers in developmental science use to code videos for behaviors of interest.  Accordingly, achieving a deep familiarity with the practices of researchers in the target domain enabled Databrary staff to create a representational model for data that most researchers understand and a data management workflow similar to existing practices, but strengthened by being web-based.  Moreover, we anticipate that the use of a standard metadata tool will contribute to the harmonization of metadata tags and greater standardization of data management practices, including, as mentioned previously, the possibility of standardized ontologies.  If it works as intended, active curation will reduce significant barriers to sharing, and as a result, it will accelerate the pace of contributions and the growth in new investigators.</w:t>
+      </w:r>
+      <w:del w:id="86" w:author="Unknown Author" w:date="2015-05-20T13:46:00Z">
+        <w:r>
+          <w:rPr>
+            <w:rFonts w:cs="Times New Roman" w:ascii="Times New Roman" w:hAnsi="Times New Roman"/>
+            <w:color w:val="000000"/>
+          </w:rPr>
+          <w:delText xml:space="preserve">Active curation distinguishes Databrary from most repositories.  </w:delText>
+        </w:r>
+      </w:del>
+      <w:r>
+        <w:rPr>
+          <w:rFonts w:cs="Times New Roman" w:ascii="Times New Roman" w:hAnsi="Times New Roman"/>
+          <w:color w:val="000000"/>
+        </w:rPr>
+        <w:t xml:space="preserve">The decision to make active curation a priority emerged from Databrary’s focus on reducing the barriers to data sharing faced by its target research field.  The insight that the observational session is a basic analytic unit of behavioral science (Bakeman &amp; Quera, 2012) inspired the decision to create a spreadsheet interface that focuses on </w:t>
+      </w:r>
+      <w:ins w:id="87" w:author="Unknown Author" w:date="2015-05-20T14:47:00Z">
+        <w:r>
+          <w:rPr>
+            <w:rFonts w:cs="Times New Roman" w:ascii="Times New Roman" w:hAnsi="Times New Roman"/>
+            <w:color w:val="000000"/>
+          </w:rPr>
+          <w:t xml:space="preserve">these </w:t>
+        </w:r>
+      </w:ins>
+      <w:r>
+        <w:rPr>
+          <w:rFonts w:cs="Times New Roman" w:ascii="Times New Roman" w:hAnsi="Times New Roman"/>
+          <w:color w:val="000000"/>
+        </w:rPr>
+        <w:t>sessions.  Employing a timeline for the display and management of video assets draws inspiration from desktop coding tools like Datavyu, Mangold Interact, and Noldus Observer, which many researchers in developmental science use to code videos for behaviors of interest.  Accordingly, achieving a deep familiarity with the practices of researchers in the target domain enabled Databrary staff to create a representational model for data that most researchers understand and a data management workflow similar to existing practices, but strengthened by being web-based.  Moreover, we anticipate that the use of a standard metadata tool will contribute to the harmonization of metadata tags and greater standardization of data management practices, including, as mentioned previously, the possibility of standardized ontologies.  If it works as intended, active curation will reduce significant barriers to sharing, and as a result, it will accelerate the pace of contributions and the growth in new investigators.</w:t>
       </w:r>
     </w:p>
     <w:p>
@@ -1163,8 +2025,8 @@
         <w:tab/>
         <w:t xml:space="preserve">Databrary plans to strengthen its connection with existing library services (i.e. the library catalog and other aggregate searches over existing data repositories).  Going forward, we are well positioned to provide interoperability with library-based metadata schemas (such as export of data packages cross-walked to Dublin Core) and to reach </w:t>
       </w:r>
-      <w:bookmarkStart w:id="15" w:name="OLE_LINK2"/>
-      <w:bookmarkStart w:id="16" w:name="OLE_LINK1"/>
+      <w:bookmarkStart w:id="15" w:name="OLE_LINK1"/>
+      <w:bookmarkStart w:id="16" w:name="OLE_LINK2"/>
       <w:r>
         <w:rPr>
           <w:rFonts w:cs="Times New Roman" w:ascii="Times New Roman" w:hAnsi="Times New Roman"/>
@@ -1661,10 +2523,7 @@
         <w:pStyle w:val="Normal"/>
         <w:spacing w:lineRule="auto" w:line="480" w:before="0" w:after="0"/>
         <w:ind w:left="720" w:hanging="720"/>
-        <w:rPr>
-          <w:rFonts w:ascii="Times New Roman" w:hAnsi="Times New Roman" w:cs="Times New Roman"/>
-          <w:color w:val="000000"/>
-        </w:rPr>
+        <w:rPr/>
       </w:pPr>
       <w:r>
         <w:rPr>
@@ -1687,7 +2546,51 @@
           <w:rFonts w:cs="Times New Roman" w:ascii="Times New Roman" w:hAnsi="Times New Roman"/>
           <w:color w:val="000000"/>
         </w:rPr>
-        <w:t xml:space="preserve">(4), 298-302. </w:t>
+        <w:t>(4), 298-302.</w:t>
+      </w:r>
+    </w:p>
+    <w:p>
+      <w:pPr>
+        <w:pStyle w:val="Normal"/>
+        <w:spacing w:lineRule="auto" w:line="480" w:before="0" w:after="0"/>
+        <w:ind w:left="720" w:hanging="720"/>
+        <w:rPr/>
+      </w:pPr>
+      <w:ins w:id="89" w:author="Unknown Author" w:date="2015-05-20T11:56:00Z">
+        <w:r>
+          <w:rPr>
+            <w:rFonts w:cs="Times New Roman" w:ascii="Times New Roman" w:hAnsi="Times New Roman"/>
+            <w:color w:val="000000"/>
+          </w:rPr>
+          <w:t>Giarlo, MJ. (2013). Academic Libraries as Data Quality Hubs. J</w:t>
+        </w:r>
+      </w:ins>
+      <w:ins w:id="90" w:author="Unknown Author" w:date="2015-05-20T11:56:00Z">
+        <w:r>
+          <w:rPr>
+            <w:rFonts w:cs="Times New Roman" w:ascii="Times New Roman" w:hAnsi="Times New Roman"/>
+            <w:i/>
+            <w:iCs/>
+            <w:color w:val="000000"/>
+          </w:rPr>
+          <w:t>ournal of Librarianship and Scholarly Communication</w:t>
+        </w:r>
+      </w:ins>
+      <w:ins w:id="91" w:author="Unknown Author" w:date="2015-05-20T11:56:00Z">
+        <w:r>
+          <w:rPr>
+            <w:rFonts w:cs="Times New Roman" w:ascii="Times New Roman" w:hAnsi="Times New Roman"/>
+            <w:color w:val="000000"/>
+          </w:rPr>
+          <w:t xml:space="preserve"> 1(3):eP1059. http://dx.doi.org/10.7710/2162-3309.1059</w:t>
+        </w:r>
+      </w:ins>
+      <w:r>
+        <w:rPr>
+          <w:rFonts w:cs="Times New Roman" w:ascii="Times New Roman" w:hAnsi="Times New Roman"/>
+          <w:color w:val="000000"/>
+        </w:rPr>
+        <w:t xml:space="preserve"> </w:t>
       </w:r>
     </w:p>
     <w:p>
@@ -1932,31 +2835,53 @@
         <w:ind w:left="720" w:hanging="720"/>
         <w:rPr/>
       </w:pPr>
-      <w:ins w:id="9" w:author="Unknown Author" w:date="2015-05-19T18:30:00Z">
-        <w:r>
-          <w:rPr>
-            <w:rFonts w:cs="Times New Roman" w:ascii="Times New Roman" w:hAnsi="Times New Roman"/>
-            <w:color w:val="000000"/>
-          </w:rPr>
-          <w:t>**</w:t>
-        </w:r>
-      </w:ins>
-      <w:ins w:id="10" w:author="Unknown Author" w:date="2015-05-19T18:30:00Z">
-        <w:r>
-          <w:rPr>
-            <w:rFonts w:cs="Times New Roman" w:ascii="Times New Roman" w:hAnsi="Times New Roman"/>
-            <w:color w:val="000000"/>
-          </w:rPr>
-          <w:t>Ogburn, Joyce</w:t>
-        </w:r>
-      </w:ins>
-      <w:ins w:id="11" w:author="Unknown Author" w:date="2015-05-19T18:31:00Z">
-        <w:r>
-          <w:rPr>
-            <w:rFonts w:cs="Times New Roman" w:ascii="Times New Roman" w:hAnsi="Times New Roman"/>
-            <w:color w:val="000000"/>
-          </w:rPr>
-          <w:t xml:space="preserve"> (2010) here**</w:t>
+      <w:ins w:id="92" w:author="Unknown Author" w:date="2015-05-20T14:50:00Z">
+        <w:r>
+          <w:rPr>
+            <w:rFonts w:cs="Times New Roman" w:ascii="Times New Roman" w:hAnsi="Times New Roman"/>
+            <w:color w:val="000000"/>
+          </w:rPr>
+          <w:t xml:space="preserve">Ogburn, J. L. (2010). The imperative for data curation. </w:t>
+        </w:r>
+      </w:ins>
+      <w:ins w:id="93" w:author="Unknown Author" w:date="2015-05-20T14:50:00Z">
+        <w:r>
+          <w:rPr>
+            <w:rFonts w:cs="Times New Roman" w:ascii="Times New Roman" w:hAnsi="Times New Roman"/>
+            <w:i/>
+            <w:iCs/>
+            <w:color w:val="000000"/>
+          </w:rPr>
+          <w:t>portal:</w:t>
+        </w:r>
+      </w:ins>
+      <w:ins w:id="94" w:author="Unknown Author" w:date="2015-05-20T14:50:00Z">
+        <w:r>
+          <w:rPr>
+            <w:rFonts w:cs="Times New Roman" w:ascii="Times New Roman" w:hAnsi="Times New Roman"/>
+            <w:color w:val="000000"/>
+          </w:rPr>
+          <w:t xml:space="preserve"> </w:t>
+        </w:r>
+      </w:ins>
+      <w:ins w:id="95" w:author="Unknown Author" w:date="2015-05-20T14:50:00Z">
+        <w:r>
+          <w:rPr>
+            <w:rFonts w:cs="Times New Roman" w:ascii="Times New Roman" w:hAnsi="Times New Roman"/>
+            <w:i/>
+            <w:iCs/>
+            <w:color w:val="000000"/>
+          </w:rPr>
+          <w:t>Libraries and the Academy</w:t>
+        </w:r>
+      </w:ins>
+      <w:ins w:id="96" w:author="Unknown Author" w:date="2015-05-20T14:50:00Z">
+        <w:r>
+          <w:rPr>
+            <w:rFonts w:cs="Times New Roman" w:ascii="Times New Roman" w:hAnsi="Times New Roman"/>
+            <w:color w:val="000000"/>
+          </w:rPr>
+          <w:t>, 10, 241–246. http://dx.doi.org/10.1353/pla.0.0100</w:t>
         </w:r>
       </w:ins>
     </w:p>
@@ -2159,7 +3084,6 @@
     <w:rPrDefault>
       <w:rPr>
         <w:rFonts w:ascii="Cambria" w:hAnsi="Cambria" w:eastAsia="Cambria" w:cs="" w:asciiTheme="minorHAnsi" w:cstheme="minorBidi" w:eastAsiaTheme="minorHAnsi" w:hAnsiTheme="minorHAnsi"/>
-        <w:sz w:val="24"/>
         <w:szCs w:val="24"/>
         <w:lang w:val="en-US" w:eastAsia="en-US" w:bidi="ar-SA"/>
       </w:rPr>
@@ -2182,7 +3106,7 @@
     </w:pPr>
     <w:rPr>
       <w:rFonts w:ascii="Cambria" w:hAnsi="Cambria" w:eastAsia="Cambria" w:cs="" w:asciiTheme="minorHAnsi" w:cstheme="minorBidi" w:eastAsiaTheme="minorHAnsi" w:hAnsiTheme="minorHAnsi"/>
-      <w:color w:val="auto"/>
+      <w:color w:val="00000A"/>
       <w:sz w:val="24"/>
       <w:szCs w:val="24"/>
       <w:lang w:val="en-US" w:eastAsia="en-US" w:bidi="ar-SA"/>
@@ -2659,7 +3583,7 @@
     </w:pPr>
     <w:rPr>
       <w:rFonts w:ascii="Cambria" w:hAnsi="Cambria" w:eastAsia="Cambria" w:cs="" w:asciiTheme="minorHAnsi" w:cstheme="minorBidi" w:eastAsiaTheme="minorHAnsi" w:hAnsiTheme="minorHAnsi"/>
-      <w:color w:val="auto"/>
+      <w:color w:val="00000A"/>
       <w:sz w:val="24"/>
       <w:szCs w:val="24"/>
       <w:lang w:val="en-US" w:eastAsia="en-US" w:bidi="ar-SA"/>
@@ -2681,7 +3605,7 @@
     </w:pPr>
     <w:rPr>
       <w:rFonts w:ascii="Cambria" w:hAnsi="Cambria" w:eastAsia="Cambria" w:cs="" w:asciiTheme="minorHAnsi" w:cstheme="minorBidi" w:eastAsiaTheme="minorHAnsi" w:hAnsiTheme="minorHAnsi"/>
-      <w:color w:val="auto"/>
+      <w:color w:val="00000A"/>
       <w:sz w:val="24"/>
       <w:szCs w:val="24"/>
       <w:lang w:val="en-US" w:eastAsia="en-US" w:bidi="ar-SA"/>

</xml_diff>

<commit_message>
some language, but really needs to be revisited
</commit_message>
<xml_diff>
--- a/jlsc-15/jlsc.docx
+++ b/jlsc-15/jlsc.docx
@@ -1661,9 +1661,104 @@
           <w:rFonts w:cs="Times New Roman" w:ascii="Times New Roman" w:hAnsi="Times New Roman"/>
           <w:color w:val="000000"/>
         </w:rPr>
-        <w:t xml:space="preserve">The decision to make active curation a priority emerged from Databrary’s focus on reducing the barriers to data sharing faced by its target research field.  The insight that the observational session is a basic analytic unit of behavioral science (Bakeman &amp; Quera, 2012) inspired the decision to create a spreadsheet interface that focuses on </w:t>
-      </w:r>
-      <w:ins w:id="79" w:author="Unknown Author" w:date="2015-05-20T14:47:00Z">
+        <w:t>The decision to make active curation a priority emerged from Databrary’s focus on reducing the barriers to data sharing faced by its target research field</w:t>
+      </w:r>
+      <w:ins w:id="79" w:author="Unknown Author" w:date="2015-05-22T17:05:00Z">
+        <w:r>
+          <w:rPr>
+            <w:rFonts w:cs="Times New Roman" w:ascii="Times New Roman" w:hAnsi="Times New Roman"/>
+            <w:color w:val="000000"/>
+          </w:rPr>
+          <w:t xml:space="preserve"> </w:t>
+        </w:r>
+      </w:ins>
+      <w:ins w:id="80" w:author="Unknown Author" w:date="2015-05-22T17:05:00Z">
+        <w:r>
+          <w:rPr>
+            <w:rFonts w:cs="Times New Roman" w:ascii="Times New Roman" w:hAnsi="Times New Roman"/>
+            <w:color w:val="000000"/>
+          </w:rPr>
+          <w:t>as well as observing first hand that after-the-fact curation was not ide</w:t>
+        </w:r>
+      </w:ins>
+      <w:ins w:id="81" w:author="Unknown Author" w:date="2015-05-22T17:06:00Z">
+        <w:r>
+          <w:rPr>
+            <w:rFonts w:cs="Times New Roman" w:ascii="Times New Roman" w:hAnsi="Times New Roman"/>
+            <w:color w:val="000000"/>
+          </w:rPr>
+          <w:t>al in all cases and lacked the element of community enga</w:t>
+        </w:r>
+      </w:ins>
+      <w:ins w:id="82" w:author="Unknown Author" w:date="2015-05-22T17:07:00Z">
+        <w:r>
+          <w:rPr>
+            <w:rFonts w:cs="Times New Roman" w:ascii="Times New Roman" w:hAnsi="Times New Roman"/>
+            <w:color w:val="000000"/>
+          </w:rPr>
+          <w:t>gement we feel is an important part of this repository</w:t>
+        </w:r>
+      </w:ins>
+      <w:r>
+        <w:rPr>
+          <w:rFonts w:cs="Times New Roman" w:ascii="Times New Roman" w:hAnsi="Times New Roman"/>
+          <w:color w:val="000000"/>
+        </w:rPr>
+        <w:t>.</w:t>
+      </w:r>
+      <w:ins w:id="83" w:author="Unknown Author" w:date="2015-05-22T17:07:00Z">
+        <w:r>
+          <w:rPr>
+            <w:rFonts w:cs="Times New Roman" w:ascii="Times New Roman" w:hAnsi="Times New Roman"/>
+            <w:color w:val="000000"/>
+          </w:rPr>
+          <w:t xml:space="preserve"> </w:t>
+        </w:r>
+      </w:ins>
+      <w:ins w:id="84" w:author="Unknown Author" w:date="2015-05-22T17:08:00Z">
+        <w:r>
+          <w:rPr>
+            <w:rFonts w:cs="Times New Roman" w:ascii="Times New Roman" w:hAnsi="Times New Roman"/>
+            <w:color w:val="000000"/>
+          </w:rPr>
+          <w:t xml:space="preserve"> </w:t>
+        </w:r>
+      </w:ins>
+      <w:ins w:id="85" w:author="Unknown Author" w:date="2015-05-22T17:08:00Z">
+        <w:r>
+          <w:rPr>
+            <w:rFonts w:cs="Times New Roman" w:ascii="Times New Roman" w:hAnsi="Times New Roman"/>
+            <w:color w:val="000000"/>
+          </w:rPr>
+          <w:t xml:space="preserve">To make active curation compelling for researchers to use, we needed to </w:t>
+        </w:r>
+      </w:ins>
+      <w:ins w:id="86" w:author="Unknown Author" w:date="2015-05-22T17:09:00Z">
+        <w:r>
+          <w:rPr>
+            <w:rFonts w:cs="Times New Roman" w:ascii="Times New Roman" w:hAnsi="Times New Roman"/>
+            <w:color w:val="000000"/>
+          </w:rPr>
+          <w:t>craft interfaces that were familiar to them.</w:t>
+        </w:r>
+      </w:ins>
+      <w:del w:id="87" w:author="Unknown Author" w:date="2015-05-22T17:08:00Z">
+        <w:r>
+          <w:rPr>
+            <w:rFonts w:cs="Times New Roman" w:ascii="Times New Roman" w:hAnsi="Times New Roman"/>
+            <w:color w:val="000000"/>
+          </w:rPr>
+          <w:delText xml:space="preserve"> </w:delText>
+        </w:r>
+      </w:del>
+      <w:r>
+        <w:rPr>
+          <w:rFonts w:cs="Times New Roman" w:ascii="Times New Roman" w:hAnsi="Times New Roman"/>
+          <w:color w:val="000000"/>
+        </w:rPr>
+        <w:t xml:space="preserve"> The insight that the observational session is a basic analytic unit of behavioral science (Bakeman &amp; Quera, 2012) inspired the decision to create a spreadsheet interface that focuses on </w:t>
+      </w:r>
+      <w:ins w:id="88" w:author="Unknown Author" w:date="2015-05-20T14:47:00Z">
         <w:r>
           <w:rPr>
             <w:rFonts w:cs="Times New Roman" w:ascii="Times New Roman" w:hAnsi="Times New Roman"/>
@@ -1679,6 +1774,166 @@
         </w:rPr>
         <w:t>sessions.  Employing a timeline for the display and management of video assets draws inspiration from desktop coding tools like Datavyu, Mangold Interact, and Noldus Observer, which many researchers in developmental science use to code videos for behaviors of interest.  Accordingly, achieving a deep familiarity with the practices of researchers in the target domain enabled Databrary staff to create a representational model for data that most researchers understand and a data management workflow similar to existing practices, but strengthened by being web-based.  Moreover, we anticipate that the use of a standard metadata tool will contribute to the harmonization of metadata tags and greater standardization of data management practices, including, as mentioned previously, the possibility of standardized ontologies.  If it works as intended, active curation will reduce significant barriers to sharing, and as a result, it will accelerate the pace of contributions and the growth in new investigators.</w:t>
       </w:r>
+    </w:p>
+    <w:p>
+      <w:pPr>
+        <w:pStyle w:val="Normal"/>
+        <w:spacing w:lineRule="auto" w:line="480" w:before="0" w:after="0"/>
+        <w:rPr/>
+      </w:pPr>
+      <w:ins w:id="89" w:author="Unknown Author" w:date="2015-05-22T17:09:00Z">
+        <w:r>
+          <w:rPr>
+            <w:rFonts w:cs="Times New Roman" w:ascii="Times New Roman" w:hAnsi="Times New Roman"/>
+            <w:color w:val="000000"/>
+          </w:rPr>
+          <w:tab/>
+        </w:r>
+      </w:ins>
+      <w:ins w:id="90" w:author="Unknown Author" w:date="2015-05-22T17:09:00Z">
+        <w:r>
+          <w:rPr>
+            <w:rFonts w:cs="Times New Roman" w:ascii="Times New Roman" w:hAnsi="Times New Roman"/>
+            <w:color w:val="000000"/>
+          </w:rPr>
+          <w:t>But how will we know if active curation is working?</w:t>
+        </w:r>
+      </w:ins>
+      <w:ins w:id="91" w:author="Unknown Author" w:date="2015-05-22T17:34:00Z">
+        <w:r>
+          <w:rPr>
+            <w:rFonts w:cs="Times New Roman" w:ascii="Times New Roman" w:hAnsi="Times New Roman"/>
+            <w:color w:val="000000"/>
+          </w:rPr>
+          <w:t xml:space="preserve"> </w:t>
+        </w:r>
+      </w:ins>
+      <w:ins w:id="92" w:author="Unknown Author" w:date="2015-05-22T17:34:00Z">
+        <w:r>
+          <w:rPr>
+            <w:rFonts w:cs="Times New Roman" w:ascii="Times New Roman" w:hAnsi="Times New Roman"/>
+            <w:color w:val="000000"/>
+          </w:rPr>
+          <w:t>At this early stage, we do have the numbers to say how much of our community is contr</w:t>
+        </w:r>
+      </w:ins>
+      <w:ins w:id="93" w:author="Unknown Author" w:date="2015-05-22T17:35:00Z">
+        <w:r>
+          <w:rPr>
+            <w:rFonts w:cs="Times New Roman" w:ascii="Times New Roman" w:hAnsi="Times New Roman"/>
+            <w:color w:val="000000"/>
+          </w:rPr>
+          <w:t xml:space="preserve">ibuting data after the fact or during collection </w:t>
+        </w:r>
+      </w:ins>
+      <w:ins w:id="94" w:author="Unknown Author" w:date="2015-05-22T17:35:00Z">
+        <w:r>
+          <w:rPr>
+            <w:rFonts w:cs="Times New Roman" w:ascii="Times New Roman" w:hAnsi="Times New Roman"/>
+            <w:color w:val="000000"/>
+          </w:rPr>
+          <w:t>[and they are]</w:t>
+        </w:r>
+      </w:ins>
+      <w:ins w:id="95" w:author="Unknown Author" w:date="2015-05-22T17:35:00Z">
+        <w:r>
+          <w:rPr>
+            <w:rFonts w:cs="Times New Roman" w:ascii="Times New Roman" w:hAnsi="Times New Roman"/>
+            <w:color w:val="000000"/>
+          </w:rPr>
+          <w:t xml:space="preserve">.  Though it's important to note that we approached active curation by </w:t>
+        </w:r>
+      </w:ins>
+      <w:ins w:id="96" w:author="Unknown Author" w:date="2015-05-22T17:36:00Z">
+        <w:r>
+          <w:rPr>
+            <w:rFonts w:cs="Times New Roman" w:ascii="Times New Roman" w:hAnsi="Times New Roman"/>
+            <w:color w:val="000000"/>
+          </w:rPr>
+          <w:t xml:space="preserve">finding a lack of available tools for data management and sharing video-based data within the target research domain. </w:t>
+        </w:r>
+      </w:ins>
+      <w:ins w:id="97" w:author="Unknown Author" w:date="2015-05-22T17:37:00Z">
+        <w:r>
+          <w:rPr>
+            <w:rFonts w:cs="Times New Roman" w:ascii="Times New Roman" w:hAnsi="Times New Roman"/>
+            <w:color w:val="000000"/>
+          </w:rPr>
+          <w:t xml:space="preserve"> Active curation, then is our approach to meeting, </w:t>
+        </w:r>
+      </w:ins>
+      <w:ins w:id="98" w:author="Unknown Author" w:date="2015-05-22T17:37:00Z">
+        <w:r>
+          <w:rPr>
+            <w:rFonts w:cs="Times New Roman" w:ascii="Times New Roman" w:hAnsi="Times New Roman"/>
+            <w:color w:val="000000"/>
+          </w:rPr>
+          <w:t>this need</w:t>
+        </w:r>
+      </w:ins>
+      <w:ins w:id="99" w:author="Unknown Author" w:date="2015-05-22T17:37:00Z">
+        <w:r>
+          <w:rPr>
+            <w:rFonts w:cs="Times New Roman" w:ascii="Times New Roman" w:hAnsi="Times New Roman"/>
+            <w:color w:val="000000"/>
+          </w:rPr>
+          <w:t xml:space="preserve"> </w:t>
+        </w:r>
+      </w:ins>
+      <w:ins w:id="100" w:author="Unknown Author" w:date="2015-05-22T17:49:00Z">
+        <w:r>
+          <w:rPr>
+            <w:rFonts w:cs="Times New Roman" w:ascii="Times New Roman" w:hAnsi="Times New Roman"/>
+            <w:color w:val="000000"/>
+          </w:rPr>
+          <w:t xml:space="preserve">of our specific </w:t>
+        </w:r>
+      </w:ins>
+      <w:ins w:id="101" w:author="Unknown Author" w:date="2015-05-22T17:50:00Z">
+        <w:r>
+          <w:rPr>
+            <w:rFonts w:cs="Times New Roman" w:ascii="Times New Roman" w:hAnsi="Times New Roman"/>
+            <w:color w:val="000000"/>
+          </w:rPr>
+          <w:t>research domain.</w:t>
+        </w:r>
+      </w:ins>
+      <w:ins w:id="102" w:author="Unknown Author" w:date="2015-05-22T17:52:00Z">
+        <w:r>
+          <w:rPr>
+            <w:rFonts w:cs="Times New Roman" w:ascii="Times New Roman" w:hAnsi="Times New Roman"/>
+            <w:color w:val="000000"/>
+          </w:rPr>
+          <w:t xml:space="preserve">  That said, </w:t>
+        </w:r>
+      </w:ins>
+      <w:ins w:id="103" w:author="Unknown Author" w:date="2015-05-22T17:53:00Z">
+        <w:r>
+          <w:rPr>
+            <w:rFonts w:cs="Times New Roman" w:ascii="Times New Roman" w:hAnsi="Times New Roman"/>
+            <w:color w:val="000000"/>
+          </w:rPr>
+          <w:t>active curation does promise to remove the barriers to researchers that exi</w:t>
+        </w:r>
+      </w:ins>
+      <w:ins w:id="104" w:author="Unknown Author" w:date="2015-05-22T17:54:00Z">
+        <w:r>
+          <w:rPr>
+            <w:rFonts w:cs="Times New Roman" w:ascii="Times New Roman" w:hAnsi="Times New Roman"/>
+            <w:color w:val="000000"/>
+          </w:rPr>
+          <w:t>st with after the fact curation, but it comes at a cost of being highly geared towards the community of researchers it serves.  As such, managing a solution at this level requires elements beyond the level of the day to day roles</w:t>
+        </w:r>
+      </w:ins>
+      <w:ins w:id="105" w:author="Unknown Author" w:date="2015-05-22T17:55:00Z">
+        <w:r>
+          <w:rPr>
+            <w:rFonts w:cs="Times New Roman" w:ascii="Times New Roman" w:hAnsi="Times New Roman"/>
+            <w:color w:val="000000"/>
+          </w:rPr>
+          <w:t xml:space="preserve"> of librarians and information professionals.</w:t>
+        </w:r>
+      </w:ins>
     </w:p>
     <w:p>
       <w:pPr>
@@ -1962,8 +2217,8 @@
         <w:tab/>
         <w:t xml:space="preserve">Databrary plans to strengthen its connection with existing library services (i.e. the library catalog and other aggregate searches over existing data repositories).  Going forward, we are well positioned to provide interoperability with library-based metadata schemas (such as export of data packages cross-walked to Dublin Core) and to reach </w:t>
       </w:r>
-      <w:bookmarkStart w:id="14" w:name="OLE_LINK2"/>
-      <w:bookmarkStart w:id="15" w:name="OLE_LINK1"/>
+      <w:bookmarkStart w:id="14" w:name="OLE_LINK1"/>
+      <w:bookmarkStart w:id="15" w:name="OLE_LINK2"/>
       <w:r>
         <w:rPr>
           <w:rFonts w:cs="Times New Roman" w:ascii="Times New Roman" w:hAnsi="Times New Roman"/>
@@ -2493,7 +2748,7 @@
         <w:ind w:left="720" w:hanging="720"/>
         <w:rPr/>
       </w:pPr>
-      <w:ins w:id="80" w:author="Unknown Author" w:date="2015-05-20T11:56:00Z">
+      <w:ins w:id="106" w:author="Unknown Author" w:date="2015-05-20T11:56:00Z">
         <w:r>
           <w:rPr>
             <w:rFonts w:cs="Times New Roman" w:ascii="Times New Roman" w:hAnsi="Times New Roman"/>
@@ -2502,7 +2757,7 @@
           <w:t>Giarlo, MJ. (2013). Academic Libraries as Data Quality Hubs. J</w:t>
         </w:r>
       </w:ins>
-      <w:ins w:id="81" w:author="Unknown Author" w:date="2015-05-20T11:56:00Z">
+      <w:ins w:id="107" w:author="Unknown Author" w:date="2015-05-20T11:56:00Z">
         <w:r>
           <w:rPr>
             <w:rFonts w:cs="Times New Roman" w:ascii="Times New Roman" w:hAnsi="Times New Roman"/>
@@ -2513,7 +2768,7 @@
           <w:t>ournal of Librarianship and Scholarly Communication</w:t>
         </w:r>
       </w:ins>
-      <w:ins w:id="82" w:author="Unknown Author" w:date="2015-05-20T11:56:00Z">
+      <w:ins w:id="108" w:author="Unknown Author" w:date="2015-05-20T11:56:00Z">
         <w:r>
           <w:rPr>
             <w:rFonts w:cs="Times New Roman" w:ascii="Times New Roman" w:hAnsi="Times New Roman"/>
@@ -2772,7 +3027,7 @@
         <w:ind w:left="720" w:hanging="720"/>
         <w:rPr/>
       </w:pPr>
-      <w:ins w:id="83" w:author="Unknown Author" w:date="2015-05-20T14:50:00Z">
+      <w:ins w:id="109" w:author="Unknown Author" w:date="2015-05-20T14:50:00Z">
         <w:r>
           <w:rPr>
             <w:rFonts w:cs="Times New Roman" w:ascii="Times New Roman" w:hAnsi="Times New Roman"/>
@@ -2781,7 +3036,7 @@
           <w:t xml:space="preserve">Ogburn, J. L. (2010). The imperative for data curation. </w:t>
         </w:r>
       </w:ins>
-      <w:ins w:id="84" w:author="Unknown Author" w:date="2015-05-20T14:50:00Z">
+      <w:ins w:id="110" w:author="Unknown Author" w:date="2015-05-20T14:50:00Z">
         <w:r>
           <w:rPr>
             <w:rFonts w:cs="Times New Roman" w:ascii="Times New Roman" w:hAnsi="Times New Roman"/>
@@ -2792,7 +3047,7 @@
           <w:t>portal:</w:t>
         </w:r>
       </w:ins>
-      <w:ins w:id="85" w:author="Unknown Author" w:date="2015-05-20T14:50:00Z">
+      <w:ins w:id="111" w:author="Unknown Author" w:date="2015-05-20T14:50:00Z">
         <w:r>
           <w:rPr>
             <w:rFonts w:cs="Times New Roman" w:ascii="Times New Roman" w:hAnsi="Times New Roman"/>
@@ -2801,7 +3056,7 @@
           <w:t xml:space="preserve"> </w:t>
         </w:r>
       </w:ins>
-      <w:ins w:id="86" w:author="Unknown Author" w:date="2015-05-20T14:50:00Z">
+      <w:ins w:id="112" w:author="Unknown Author" w:date="2015-05-20T14:50:00Z">
         <w:r>
           <w:rPr>
             <w:rFonts w:cs="Times New Roman" w:ascii="Times New Roman" w:hAnsi="Times New Roman"/>
@@ -2812,7 +3067,7 @@
           <w:t>Libraries and the Academy</w:t>
         </w:r>
       </w:ins>
-      <w:ins w:id="87" w:author="Unknown Author" w:date="2015-05-20T14:50:00Z">
+      <w:ins w:id="113" w:author="Unknown Author" w:date="2015-05-20T14:50:00Z">
         <w:r>
           <w:rPr>
             <w:rFonts w:cs="Times New Roman" w:ascii="Times New Roman" w:hAnsi="Times New Roman"/>

</xml_diff>

<commit_message>
better approach to addition to active curation section
for now
</commit_message>
<xml_diff>
--- a/jlsc-15/jlsc.docx
+++ b/jlsc-15/jlsc.docx
@@ -1,6 +1,6 @@
 
 <file path=word/document.xml><?xml version="1.0" encoding="utf-8"?>
-<w:document xmlns:o="urn:schemas-microsoft-com:office:office" xmlns:r="http://schemas.openxmlformats.org/officeDocument/2006/relationships" xmlns:v="urn:schemas-microsoft-com:vml" xmlns:w="http://schemas.openxmlformats.org/wordprocessingml/2006/main" xmlns:w10="urn:schemas-microsoft-com:office:word" xmlns:wp="http://schemas.openxmlformats.org/drawingml/2006/wordprocessingDrawing" xmlns:wps="http://schemas.microsoft.com/office/word/2010/wordprocessingShape" xmlns:wpg="http://schemas.microsoft.com/office/word/2010/wordprocessingGroup" xmlns:mc="http://schemas.openxmlformats.org/markup-compatibility/2006" xmlns:wp14="http://schemas.microsoft.com/office/word/2010/wordprocessingDrawing" xmlns:w14="http://schemas.microsoft.com/office/word/2010/wordml" mc:Ignorable="w14 wp14">
+<w:document xmlns:o="urn:schemas-microsoft-com:office:office" xmlns:r="http://schemas.openxmlformats.org/officeDocument/2006/relationships" xmlns:v="urn:schemas-microsoft-com:vml" xmlns:w="http://schemas.openxmlformats.org/wordprocessingml/2006/main" xmlns:w10="urn:schemas-microsoft-com:office:word" xmlns:wp="http://schemas.openxmlformats.org/drawingml/2006/wordprocessingDrawing">
   <w:body>
     <w:p>
       <w:pPr>
@@ -8,7 +8,9 @@
         <w:spacing w:lineRule="auto" w:line="480" w:before="0" w:after="180"/>
         <w:jc w:val="center"/>
         <w:rPr>
-          <w:rFonts w:ascii="Times New Roman" w:hAnsi="Times New Roman" w:cs="Times New Roman"/>
+          <w:rFonts w:cs="Times New Roman" w:ascii="Times New Roman" w:hAnsi="Times New Roman"/>
+          <w:b w:val="false"/>
+          <w:bCs w:val="false"/>
           <w:color w:val="000000"/>
           <w:sz w:val="24"/>
           <w:szCs w:val="24"/>
@@ -32,7 +34,7 @@
         <w:spacing w:lineRule="auto" w:line="480" w:before="0" w:after="180"/>
         <w:jc w:val="center"/>
         <w:rPr>
-          <w:rFonts w:ascii="Times New Roman" w:hAnsi="Times New Roman" w:cs="Times New Roman"/>
+          <w:rFonts w:cs="Times New Roman" w:ascii="Times New Roman" w:hAnsi="Times New Roman"/>
           <w:color w:val="000000"/>
           <w:sz w:val="24"/>
           <w:szCs w:val="24"/>
@@ -55,7 +57,7 @@
         <w:pStyle w:val="Normal"/>
         <w:spacing w:lineRule="auto" w:line="480" w:before="0" w:after="0"/>
         <w:rPr>
-          <w:rFonts w:ascii="Times New Roman" w:hAnsi="Times New Roman" w:cs="Times New Roman"/>
+          <w:rFonts w:cs="Times New Roman" w:ascii="Times New Roman" w:hAnsi="Times New Roman"/>
           <w:color w:val="000000"/>
         </w:rPr>
       </w:pPr>
@@ -73,7 +75,7 @@
         <w:pStyle w:val="Normal"/>
         <w:spacing w:lineRule="auto" w:line="480" w:before="0" w:after="0"/>
         <w:rPr>
-          <w:rFonts w:ascii="Times New Roman" w:hAnsi="Times New Roman" w:cs="Times New Roman"/>
+          <w:rFonts w:cs="Times New Roman" w:ascii="Times New Roman" w:hAnsi="Times New Roman"/>
           <w:color w:val="000000"/>
         </w:rPr>
       </w:pPr>
@@ -91,7 +93,7 @@
         <w:pStyle w:val="Normal"/>
         <w:spacing w:lineRule="auto" w:line="480" w:before="0" w:after="0"/>
         <w:rPr>
-          <w:rFonts w:ascii="Times New Roman" w:hAnsi="Times New Roman" w:cs="Times New Roman"/>
+          <w:rFonts w:cs="Times New Roman" w:ascii="Times New Roman" w:hAnsi="Times New Roman"/>
           <w:color w:val="000000"/>
         </w:rPr>
       </w:pPr>
@@ -109,7 +111,7 @@
         <w:pStyle w:val="Normal"/>
         <w:spacing w:lineRule="auto" w:line="480" w:before="0" w:after="0"/>
         <w:rPr>
-          <w:rFonts w:ascii="Times New Roman" w:hAnsi="Times New Roman" w:cs="Times New Roman"/>
+          <w:rFonts w:cs="Times New Roman" w:ascii="Times New Roman" w:hAnsi="Times New Roman"/>
           <w:color w:val="000000"/>
         </w:rPr>
       </w:pPr>
@@ -127,7 +129,7 @@
         <w:pStyle w:val="Normal"/>
         <w:spacing w:lineRule="auto" w:line="480" w:before="0" w:after="0"/>
         <w:rPr>
-          <w:rFonts w:ascii="Times New Roman" w:hAnsi="Times New Roman" w:cs="Times New Roman"/>
+          <w:rFonts w:cs="Times New Roman" w:ascii="Times New Roman" w:hAnsi="Times New Roman"/>
           <w:color w:val="000000"/>
         </w:rPr>
       </w:pPr>
@@ -146,7 +148,7 @@
         <w:spacing w:lineRule="auto" w:line="480" w:before="0" w:after="180"/>
         <w:jc w:val="center"/>
         <w:rPr>
-          <w:rFonts w:ascii="Times New Roman" w:hAnsi="Times New Roman" w:cs="Times New Roman"/>
+          <w:rFonts w:cs="Times New Roman" w:ascii="Times New Roman" w:hAnsi="Times New Roman"/>
           <w:color w:val="000000"/>
           <w:sz w:val="24"/>
           <w:szCs w:val="24"/>
@@ -169,7 +171,7 @@
         <w:pStyle w:val="Normal"/>
         <w:spacing w:lineRule="auto" w:line="480" w:before="0" w:after="0"/>
         <w:rPr>
-          <w:rFonts w:ascii="Times New Roman" w:hAnsi="Times New Roman" w:cs="Times New Roman"/>
+          <w:rFonts w:cs="Times New Roman" w:ascii="Times New Roman" w:hAnsi="Times New Roman"/>
           <w:color w:val="000000"/>
         </w:rPr>
       </w:pPr>
@@ -187,7 +189,7 @@
         <w:pStyle w:val="Normal"/>
         <w:spacing w:lineRule="auto" w:line="480" w:before="0" w:after="0"/>
         <w:rPr>
-          <w:rFonts w:ascii="Times New Roman" w:hAnsi="Times New Roman" w:cs="Times New Roman"/>
+          <w:rFonts w:cs="Times New Roman" w:ascii="Times New Roman" w:hAnsi="Times New Roman"/>
           <w:color w:val="000000"/>
         </w:rPr>
       </w:pPr>
@@ -204,7 +206,10 @@
       <w:pPr>
         <w:pStyle w:val="Normal"/>
         <w:spacing w:lineRule="auto" w:line="480" w:before="0" w:after="0"/>
-        <w:rPr/>
+        <w:rPr>
+          <w:rFonts w:cs="Times New Roman" w:ascii="Times New Roman" w:hAnsi="Times New Roman"/>
+          <w:color w:val="000000"/>
+        </w:rPr>
       </w:pPr>
       <w:r>
         <w:rPr>
@@ -424,7 +429,10 @@
       <w:pPr>
         <w:pStyle w:val="Normal"/>
         <w:spacing w:lineRule="auto" w:line="480" w:before="0" w:after="0"/>
-        <w:rPr/>
+        <w:rPr>
+          <w:rFonts w:cs="Times New Roman" w:ascii="Times New Roman" w:hAnsi="Times New Roman"/>
+          <w:color w:val="000000"/>
+        </w:rPr>
       </w:pPr>
       <w:r>
         <w:rPr>
@@ -534,7 +542,7 @@
         <w:spacing w:lineRule="auto" w:line="480" w:before="0" w:after="180"/>
         <w:jc w:val="center"/>
         <w:rPr>
-          <w:rFonts w:ascii="Times New Roman" w:hAnsi="Times New Roman" w:cs="Times New Roman"/>
+          <w:rFonts w:cs="Times New Roman" w:ascii="Times New Roman" w:hAnsi="Times New Roman"/>
           <w:color w:val="000000"/>
           <w:sz w:val="24"/>
           <w:szCs w:val="24"/>
@@ -556,7 +564,10 @@
       <w:pPr>
         <w:pStyle w:val="Normal"/>
         <w:spacing w:lineRule="auto" w:line="480" w:before="0" w:after="0"/>
-        <w:rPr/>
+        <w:rPr>
+          <w:rFonts w:cs="Times New Roman" w:ascii="Times New Roman" w:hAnsi="Times New Roman"/>
+          <w:color w:val="000000"/>
+        </w:rPr>
       </w:pPr>
       <w:r>
         <w:rPr>
@@ -649,7 +660,7 @@
         <w:pStyle w:val="Heading3"/>
         <w:spacing w:lineRule="auto" w:line="480" w:before="0" w:after="180"/>
         <w:rPr>
-          <w:rFonts w:ascii="Times New Roman" w:hAnsi="Times New Roman" w:cs="Times New Roman"/>
+          <w:rFonts w:cs="Times New Roman" w:ascii="Times New Roman" w:hAnsi="Times New Roman"/>
           <w:color w:val="000000"/>
           <w:sz w:val="24"/>
           <w:szCs w:val="24"/>
@@ -672,7 +683,7 @@
         <w:pStyle w:val="Normal"/>
         <w:spacing w:lineRule="auto" w:line="480" w:before="0" w:after="0"/>
         <w:rPr>
-          <w:rFonts w:ascii="Times New Roman" w:hAnsi="Times New Roman" w:cs="Times New Roman"/>
+          <w:rFonts w:cs="Times New Roman" w:ascii="Times New Roman" w:hAnsi="Times New Roman"/>
           <w:color w:val="000000"/>
         </w:rPr>
       </w:pPr>
@@ -698,7 +709,10 @@
       <w:pPr>
         <w:pStyle w:val="Normal"/>
         <w:spacing w:lineRule="auto" w:line="480" w:before="0" w:after="0"/>
-        <w:rPr/>
+        <w:rPr>
+          <w:rFonts w:cs="Times New Roman" w:ascii="Times New Roman" w:hAnsi="Times New Roman"/>
+          <w:color w:val="000000"/>
+        </w:rPr>
       </w:pPr>
       <w:r>
         <w:rPr>
@@ -858,7 +872,7 @@
         <w:pStyle w:val="Normal"/>
         <w:spacing w:lineRule="auto" w:line="480" w:before="0" w:after="0"/>
         <w:rPr>
-          <w:rFonts w:ascii="Times New Roman" w:hAnsi="Times New Roman" w:cs="Times New Roman"/>
+          <w:rFonts w:cs="Times New Roman" w:ascii="Times New Roman" w:hAnsi="Times New Roman"/>
           <w:color w:val="000000"/>
         </w:rPr>
       </w:pPr>
@@ -876,7 +890,7 @@
         <w:pStyle w:val="Heading3"/>
         <w:spacing w:lineRule="auto" w:line="480" w:before="0" w:after="180"/>
         <w:rPr>
-          <w:rFonts w:ascii="Times New Roman" w:hAnsi="Times New Roman" w:cs="Times New Roman"/>
+          <w:rFonts w:cs="Times New Roman" w:ascii="Times New Roman" w:hAnsi="Times New Roman"/>
           <w:color w:val="000000"/>
           <w:sz w:val="24"/>
           <w:szCs w:val="24"/>
@@ -899,7 +913,7 @@
         <w:pStyle w:val="Normal"/>
         <w:spacing w:lineRule="auto" w:line="480" w:before="0" w:after="0"/>
         <w:rPr>
-          <w:rFonts w:ascii="Times New Roman" w:hAnsi="Times New Roman" w:cs="Times New Roman"/>
+          <w:rFonts w:cs="Times New Roman" w:ascii="Times New Roman" w:hAnsi="Times New Roman"/>
           <w:color w:val="000000"/>
         </w:rPr>
       </w:pPr>
@@ -917,7 +931,7 @@
         <w:pStyle w:val="Normal"/>
         <w:spacing w:lineRule="auto" w:line="480" w:before="0" w:after="0"/>
         <w:rPr>
-          <w:rFonts w:ascii="Times New Roman" w:hAnsi="Times New Roman" w:cs="Times New Roman"/>
+          <w:rFonts w:cs="Times New Roman" w:ascii="Times New Roman" w:hAnsi="Times New Roman"/>
           <w:color w:val="000000"/>
         </w:rPr>
       </w:pPr>
@@ -935,7 +949,7 @@
         <w:pStyle w:val="Normal"/>
         <w:spacing w:lineRule="auto" w:line="480" w:before="0" w:after="0"/>
         <w:rPr>
-          <w:rFonts w:ascii="Times New Roman" w:hAnsi="Times New Roman" w:cs="Times New Roman"/>
+          <w:rFonts w:cs="Times New Roman" w:ascii="Times New Roman" w:hAnsi="Times New Roman"/>
           <w:color w:val="000000"/>
         </w:rPr>
       </w:pPr>
@@ -953,7 +967,7 @@
         <w:pStyle w:val="Normal"/>
         <w:spacing w:lineRule="auto" w:line="480" w:before="0" w:after="0"/>
         <w:rPr>
-          <w:rFonts w:ascii="Times New Roman" w:hAnsi="Times New Roman" w:cs="Times New Roman"/>
+          <w:rFonts w:cs="Times New Roman" w:ascii="Times New Roman" w:hAnsi="Times New Roman"/>
           <w:color w:val="000000"/>
         </w:rPr>
       </w:pPr>
@@ -971,7 +985,7 @@
         <w:pStyle w:val="Heading3"/>
         <w:spacing w:lineRule="auto" w:line="480" w:before="0" w:after="180"/>
         <w:rPr>
-          <w:rFonts w:ascii="Times New Roman" w:hAnsi="Times New Roman" w:cs="Times New Roman"/>
+          <w:rFonts w:cs="Times New Roman" w:ascii="Times New Roman" w:hAnsi="Times New Roman"/>
           <w:color w:val="000000"/>
           <w:sz w:val="24"/>
           <w:szCs w:val="24"/>
@@ -993,7 +1007,10 @@
       <w:pPr>
         <w:pStyle w:val="Normal"/>
         <w:spacing w:lineRule="auto" w:line="480" w:before="0" w:after="0"/>
-        <w:rPr/>
+        <w:rPr>
+          <w:rFonts w:cs="Times New Roman" w:ascii="Times New Roman" w:hAnsi="Times New Roman"/>
+          <w:color w:val="000000"/>
+        </w:rPr>
       </w:pPr>
       <w:r>
         <w:rPr>
@@ -1190,7 +1207,7 @@
         <w:pStyle w:val="Normal"/>
         <w:spacing w:lineRule="auto" w:line="480" w:before="0" w:after="0"/>
         <w:rPr>
-          <w:rFonts w:ascii="Times New Roman" w:hAnsi="Times New Roman" w:cs="Times New Roman"/>
+          <w:rFonts w:cs="Times New Roman" w:ascii="Times New Roman" w:hAnsi="Times New Roman"/>
           <w:color w:val="000000"/>
         </w:rPr>
       </w:pPr>
@@ -1217,7 +1234,7 @@
         <w:pStyle w:val="Normal"/>
         <w:spacing w:lineRule="auto" w:line="480" w:before="0" w:after="0"/>
         <w:rPr>
-          <w:rFonts w:ascii="Times New Roman" w:hAnsi="Times New Roman" w:cs="Times New Roman"/>
+          <w:rFonts w:cs="Times New Roman" w:ascii="Times New Roman" w:hAnsi="Times New Roman"/>
           <w:color w:val="000000"/>
         </w:rPr>
       </w:pPr>
@@ -1250,7 +1267,7 @@
         <w:pStyle w:val="Normal"/>
         <w:spacing w:lineRule="auto" w:line="480" w:before="0" w:after="0"/>
         <w:rPr>
-          <w:rFonts w:ascii="Times New Roman" w:hAnsi="Times New Roman" w:cs="Times New Roman"/>
+          <w:rFonts w:cs="Times New Roman" w:ascii="Times New Roman" w:hAnsi="Times New Roman"/>
           <w:color w:val="000000"/>
         </w:rPr>
       </w:pPr>
@@ -1267,7 +1284,10 @@
       <w:pPr>
         <w:pStyle w:val="Normal"/>
         <w:spacing w:lineRule="auto" w:line="480" w:before="0" w:after="0"/>
-        <w:rPr/>
+        <w:rPr>
+          <w:rFonts w:cs="Times New Roman" w:ascii="Times New Roman" w:hAnsi="Times New Roman"/>
+          <w:color w:val="000000"/>
+        </w:rPr>
       </w:pPr>
       <w:r>
         <w:rPr>
@@ -1323,7 +1343,10 @@
       <w:pPr>
         <w:pStyle w:val="Normal"/>
         <w:spacing w:lineRule="auto" w:line="480" w:before="0" w:after="0"/>
-        <w:rPr/>
+        <w:rPr>
+          <w:rFonts w:cs="Times New Roman" w:ascii="Times New Roman" w:hAnsi="Times New Roman"/>
+          <w:color w:val="000000"/>
+        </w:rPr>
       </w:pPr>
       <w:r>
         <w:rPr>
@@ -1406,7 +1429,10 @@
       <w:pPr>
         <w:pStyle w:val="Normal"/>
         <w:spacing w:lineRule="auto" w:line="480" w:before="0" w:after="0"/>
-        <w:rPr/>
+        <w:rPr>
+          <w:rFonts w:cs="Times New Roman" w:ascii="Times New Roman" w:hAnsi="Times New Roman"/>
+          <w:color w:val="000000"/>
+        </w:rPr>
       </w:pPr>
       <w:r>
         <w:rPr>
@@ -1446,10 +1472,28 @@
             <w:rFonts w:cs="Times New Roman" w:ascii="Times New Roman" w:hAnsi="Times New Roman"/>
             <w:color w:val="000000"/>
           </w:rPr>
-          <w:t xml:space="preserve">searchers who invest a lot of time in interpretting and processing their data are less likely to share (Borgman, 2012) and that after-the-fact data curation does not scale well (Giarlo, 2013).  </w:t>
-        </w:r>
-      </w:ins>
-      <w:del w:id="70" w:author="Unknown Author" w:date="2015-05-20T13:43:00Z">
+          <w:t xml:space="preserve">searchers who invest a lot of time in </w:t>
+        </w:r>
+      </w:ins>
+      <w:ins w:id="70" w:author="Unknown Author" w:date="2015-05-20T14:45:00Z">
+        <w:r>
+          <w:rPr>
+            <w:rFonts w:cs="Times New Roman" w:ascii="Times New Roman" w:hAnsi="Times New Roman"/>
+            <w:color w:val="000000"/>
+          </w:rPr>
+          <w:t>interpreting</w:t>
+        </w:r>
+      </w:ins>
+      <w:ins w:id="71" w:author="Unknown Author" w:date="2015-05-20T14:45:00Z">
+        <w:r>
+          <w:rPr>
+            <w:rFonts w:cs="Times New Roman" w:ascii="Times New Roman" w:hAnsi="Times New Roman"/>
+            <w:color w:val="000000"/>
+          </w:rPr>
+          <w:t xml:space="preserve"> and processing their data are less likely to share (Borgman, 2012) and that after-the-fact data curation does not scale well (Giarlo, 2013).  </w:t>
+        </w:r>
+      </w:ins>
+      <w:del w:id="72" w:author="Unknown Author" w:date="2015-05-20T13:43:00Z">
         <w:r>
           <w:rPr>
             <w:rFonts w:cs="Times New Roman" w:ascii="Times New Roman" w:hAnsi="Times New Roman"/>
@@ -1465,7 +1509,7 @@
         </w:rPr>
         <w:t xml:space="preserve">  </w:t>
       </w:r>
-      <w:del w:id="71" w:author="Unknown Author" w:date="2015-05-20T13:44:00Z">
+      <w:del w:id="73" w:author="Unknown Author" w:date="2015-05-20T13:44:00Z">
         <w:r>
           <w:rPr>
             <w:rFonts w:cs="Times New Roman" w:ascii="Times New Roman" w:hAnsi="Times New Roman"/>
@@ -1486,7 +1530,10 @@
       <w:pPr>
         <w:pStyle w:val="Normal"/>
         <w:spacing w:lineRule="auto" w:line="480" w:before="0" w:after="0"/>
-        <w:rPr/>
+        <w:rPr>
+          <w:rFonts w:cs="Times New Roman" w:ascii="Times New Roman" w:hAnsi="Times New Roman"/>
+          <w:color w:val="000000"/>
+        </w:rPr>
       </w:pPr>
       <w:r>
         <w:rPr>
@@ -1496,7 +1543,7 @@
         <w:tab/>
         <w:t xml:space="preserve">The team incorporated insights drawn from observations of data management practices in a sample of laboratories.  From them we created a set of data management features that empower researchers </w:t>
       </w:r>
-      <w:del w:id="72" w:author="Unknown Author" w:date="2015-05-22T11:19:00Z">
+      <w:del w:id="74" w:author="Unknown Author" w:date="2015-05-22T11:19:00Z">
         <w:r>
           <w:rPr>
             <w:rFonts w:cs="Times New Roman" w:ascii="Times New Roman" w:hAnsi="Times New Roman"/>
@@ -1512,7 +1559,7 @@
         </w:rPr>
         <w:t xml:space="preserve"> </w:t>
       </w:r>
-      <w:del w:id="73" w:author="Unknown Author" w:date="2015-05-20T14:46:00Z">
+      <w:del w:id="75" w:author="Unknown Author" w:date="2015-05-20T14:46:00Z">
         <w:r>
           <w:rPr>
             <w:rFonts w:cs="Times New Roman" w:ascii="Times New Roman" w:hAnsi="Times New Roman"/>
@@ -1522,7 +1569,7 @@
           <w:delText>actively curate</w:delText>
         </w:r>
       </w:del>
-      <w:del w:id="74" w:author="Unknown Author" w:date="2015-05-20T14:46:00Z">
+      <w:del w:id="76" w:author="Unknown Author" w:date="2015-05-20T14:46:00Z">
         <w:r>
           <w:rPr>
             <w:rFonts w:cs="Times New Roman" w:ascii="Times New Roman" w:hAnsi="Times New Roman"/>
@@ -1538,7 +1585,7 @@
         </w:rPr>
         <w:t>to upload data with accompanying metadata</w:t>
       </w:r>
-      <w:del w:id="75" w:author="Unknown Author" w:date="2015-05-20T14:46:00Z">
+      <w:del w:id="77" w:author="Unknown Author" w:date="2015-05-20T14:46:00Z">
         <w:r>
           <w:rPr>
             <w:rFonts w:cs="Times New Roman" w:ascii="Times New Roman" w:hAnsi="Times New Roman"/>
@@ -1560,7 +1607,7 @@
         <w:pStyle w:val="Normal"/>
         <w:spacing w:lineRule="auto" w:line="480" w:before="0" w:after="0"/>
         <w:rPr>
-          <w:rFonts w:ascii="Times New Roman" w:hAnsi="Times New Roman" w:cs="Times New Roman"/>
+          <w:rFonts w:cs="Times New Roman" w:ascii="Times New Roman" w:hAnsi="Times New Roman"/>
           <w:color w:val="000000"/>
         </w:rPr>
       </w:pPr>
@@ -1589,7 +1636,10 @@
       <w:pPr>
         <w:pStyle w:val="Normal"/>
         <w:spacing w:lineRule="auto" w:line="480" w:before="0" w:after="0"/>
-        <w:rPr/>
+        <w:rPr>
+          <w:rFonts w:cs="Times New Roman" w:ascii="Times New Roman" w:hAnsi="Times New Roman"/>
+          <w:color w:val="000000"/>
+        </w:rPr>
       </w:pPr>
       <w:r>
         <w:rPr>
@@ -1604,7 +1654,7 @@
         </w:rPr>
         <w:t xml:space="preserve">Figure 2: This depicts the timeline for one of the sessions in a dataset hosted by Databrary (Fabricius, 2014).  This session has been shared with the Databrary community, but not with the public. </w:t>
       </w:r>
-      <w:ins w:id="76" w:author="Unknown Author" w:date="2015-05-20T13:45:00Z">
+      <w:ins w:id="78" w:author="Unknown Author" w:date="2015-05-20T13:45:00Z">
         <w:r>
           <w:rPr>
             <w:rFonts w:ascii="Times New Roman" w:hAnsi="Times New Roman"/>
@@ -1612,7 +1662,7 @@
           <w:t xml:space="preserve"> </w:t>
         </w:r>
       </w:ins>
-      <w:del w:id="77" w:author="Unknown Author" w:date="2015-05-20T13:45:00Z">
+      <w:del w:id="79" w:author="Unknown Author" w:date="2015-05-20T13:45:00Z">
         <w:r>
           <w:rPr>
             <w:rFonts w:ascii="Times New Roman" w:hAnsi="Times New Roman"/>
@@ -1638,7 +1688,10 @@
       <w:pPr>
         <w:pStyle w:val="Normal"/>
         <w:spacing w:lineRule="auto" w:line="480" w:before="0" w:after="0"/>
-        <w:rPr/>
+        <w:rPr>
+          <w:rFonts w:cs="Times New Roman" w:ascii="Times New Roman" w:hAnsi="Times New Roman"/>
+          <w:color w:val="000000"/>
+        </w:rPr>
       </w:pPr>
       <w:r>
         <w:rPr>
@@ -1647,7 +1700,7 @@
         </w:rPr>
         <w:tab/>
       </w:r>
-      <w:del w:id="78" w:author="Unknown Author" w:date="2015-05-20T13:46:00Z">
+      <w:del w:id="80" w:author="Unknown Author" w:date="2015-05-20T13:46:00Z">
         <w:r>
           <w:rPr>
             <w:rFonts w:cs="Times New Roman" w:ascii="Times New Roman" w:hAnsi="Times New Roman"/>
@@ -1663,7 +1716,41 @@
         </w:rPr>
         <w:t>The decision to make active curation a priority emerged from Databrary’s focus on reducing the barriers to data sharing faced by its target research field</w:t>
       </w:r>
-      <w:ins w:id="79" w:author="Unknown Author" w:date="2015-05-22T17:05:00Z">
+      <w:ins w:id="81" w:author="Unknown Author" w:date="2015-05-22T17:05:00Z">
+        <w:r>
+          <w:rPr>
+            <w:rFonts w:cs="Times New Roman" w:ascii="Times New Roman" w:hAnsi="Times New Roman"/>
+            <w:color w:val="000000"/>
+          </w:rPr>
+          <w:t xml:space="preserve"> as well as observing first hand that after-the-fact curation was not ide</w:t>
+        </w:r>
+      </w:ins>
+      <w:ins w:id="82" w:author="Unknown Author" w:date="2015-05-22T17:06:00Z">
+        <w:r>
+          <w:rPr>
+            <w:rFonts w:cs="Times New Roman" w:ascii="Times New Roman" w:hAnsi="Times New Roman"/>
+            <w:color w:val="000000"/>
+          </w:rPr>
+          <w:t>al in all cases and lacked the element of community enga</w:t>
+        </w:r>
+      </w:ins>
+      <w:ins w:id="83" w:author="Unknown Author" w:date="2015-05-22T17:07:00Z">
+        <w:r>
+          <w:rPr>
+            <w:rFonts w:cs="Times New Roman" w:ascii="Times New Roman" w:hAnsi="Times New Roman"/>
+            <w:color w:val="000000"/>
+          </w:rPr>
+          <w:t>gement we feel is an important part of this repository</w:t>
+        </w:r>
+      </w:ins>
+      <w:r>
+        <w:rPr>
+          <w:rFonts w:cs="Times New Roman" w:ascii="Times New Roman" w:hAnsi="Times New Roman"/>
+          <w:color w:val="000000"/>
+        </w:rPr>
+        <w:t>.</w:t>
+      </w:r>
+      <w:ins w:id="84" w:author="Unknown Author" w:date="2015-05-22T17:07:00Z">
         <w:r>
           <w:rPr>
             <w:rFonts w:cs="Times New Roman" w:ascii="Times New Roman" w:hAnsi="Times New Roman"/>
@@ -1672,41 +1759,106 @@
           <w:t xml:space="preserve"> </w:t>
         </w:r>
       </w:ins>
-      <w:ins w:id="80" w:author="Unknown Author" w:date="2015-05-22T17:05:00Z">
-        <w:r>
-          <w:rPr>
-            <w:rFonts w:cs="Times New Roman" w:ascii="Times New Roman" w:hAnsi="Times New Roman"/>
-            <w:color w:val="000000"/>
-          </w:rPr>
-          <w:t>as well as observing first hand that after-the-fact curation was not ide</w:t>
-        </w:r>
-      </w:ins>
-      <w:ins w:id="81" w:author="Unknown Author" w:date="2015-05-22T17:06:00Z">
-        <w:r>
-          <w:rPr>
-            <w:rFonts w:cs="Times New Roman" w:ascii="Times New Roman" w:hAnsi="Times New Roman"/>
-            <w:color w:val="000000"/>
-          </w:rPr>
-          <w:t>al in all cases and lacked the element of community enga</w:t>
-        </w:r>
-      </w:ins>
-      <w:ins w:id="82" w:author="Unknown Author" w:date="2015-05-22T17:07:00Z">
-        <w:r>
-          <w:rPr>
-            <w:rFonts w:cs="Times New Roman" w:ascii="Times New Roman" w:hAnsi="Times New Roman"/>
-            <w:color w:val="000000"/>
-          </w:rPr>
-          <w:t>gement we feel is an important part of this repository</w:t>
-        </w:r>
-      </w:ins>
-      <w:r>
-        <w:rPr>
-          <w:rFonts w:cs="Times New Roman" w:ascii="Times New Roman" w:hAnsi="Times New Roman"/>
-          <w:color w:val="000000"/>
-        </w:rPr>
-        <w:t>.</w:t>
-      </w:r>
-      <w:ins w:id="83" w:author="Unknown Author" w:date="2015-05-22T17:07:00Z">
+      <w:ins w:id="85" w:author="Unknown Author" w:date="2015-05-22T17:08:00Z">
+        <w:r>
+          <w:rPr>
+            <w:rFonts w:cs="Times New Roman" w:ascii="Times New Roman" w:hAnsi="Times New Roman"/>
+            <w:color w:val="000000"/>
+          </w:rPr>
+          <w:t xml:space="preserve"> To make active curation compelling for researchers to use, we needed to </w:t>
+        </w:r>
+      </w:ins>
+      <w:ins w:id="86" w:author="Unknown Author" w:date="2015-05-22T17:09:00Z">
+        <w:r>
+          <w:rPr>
+            <w:rFonts w:cs="Times New Roman" w:ascii="Times New Roman" w:hAnsi="Times New Roman"/>
+            <w:color w:val="000000"/>
+          </w:rPr>
+          <w:t>craft interfaces that were familiar to them.</w:t>
+        </w:r>
+      </w:ins>
+      <w:del w:id="87" w:author="Unknown Author" w:date="2015-05-22T17:08:00Z">
+        <w:r>
+          <w:rPr>
+            <w:rFonts w:cs="Times New Roman" w:ascii="Times New Roman" w:hAnsi="Times New Roman"/>
+            <w:color w:val="000000"/>
+          </w:rPr>
+          <w:delText xml:space="preserve"> </w:delText>
+        </w:r>
+      </w:del>
+      <w:r>
+        <w:rPr>
+          <w:rFonts w:cs="Times New Roman" w:ascii="Times New Roman" w:hAnsi="Times New Roman"/>
+          <w:color w:val="000000"/>
+        </w:rPr>
+        <w:t xml:space="preserve"> The insight that the observational session is a basic analytic unit of behavioral science (Bakeman &amp; Quera, 2012) inspired the decision to create a spreadsheet interface that focuses on </w:t>
+      </w:r>
+      <w:ins w:id="88" w:author="Unknown Author" w:date="2015-05-20T14:47:00Z">
+        <w:r>
+          <w:rPr>
+            <w:rFonts w:cs="Times New Roman" w:ascii="Times New Roman" w:hAnsi="Times New Roman"/>
+            <w:color w:val="000000"/>
+          </w:rPr>
+          <w:t xml:space="preserve">these </w:t>
+        </w:r>
+      </w:ins>
+      <w:r>
+        <w:rPr>
+          <w:rFonts w:cs="Times New Roman" w:ascii="Times New Roman" w:hAnsi="Times New Roman"/>
+          <w:color w:val="000000"/>
+        </w:rPr>
+        <w:t>sessions.  Employing a timeline for the display and management of video assets draws inspiration from desktop coding tools like Datavyu, Mangold Interact, and Noldus Observer, which many researchers in developmental science use to code videos for behaviors of interest.  Accordingly, achieving a deep familiarity with the practices of researchers in the target domain enabled Databrary staff to create a representational model for data that most researchers understand and a data management workflow similar to existing practices, but strengthened by being web-based.  Moreover, we anticipate that the use of a standard metadata tool will contribute to the harmonization of metadata tags and greater standardization of data management practices, including, as mentioned previously, the possibility of standardized ontologies.  If it works as intended, active curation will reduce significant barriers to sharing, and as a result, it will accelerate the pace of contributions and the growth in new investigators.</w:t>
+      </w:r>
+    </w:p>
+    <w:p>
+      <w:pPr>
+        <w:pStyle w:val="Normal"/>
+        <w:spacing w:lineRule="auto" w:line="480" w:before="0" w:after="0"/>
+        <w:rPr>
+          <w:rFonts w:cs="Times New Roman" w:ascii="Times New Roman" w:hAnsi="Times New Roman"/>
+          <w:color w:val="000000"/>
+        </w:rPr>
+      </w:pPr>
+      <w:ins w:id="89" w:author="Unknown Author" w:date="2015-05-22T17:09:00Z">
+        <w:r>
+          <w:rPr>
+            <w:rFonts w:cs="Times New Roman" w:ascii="Times New Roman" w:hAnsi="Times New Roman"/>
+            <w:color w:val="000000"/>
+          </w:rPr>
+          <w:tab/>
+        </w:r>
+      </w:ins>
+      <w:ins w:id="90" w:author="Unknown Author" w:date="2015-05-22T17:09:00Z">
+        <w:r>
+          <w:rPr>
+            <w:rFonts w:cs="Times New Roman" w:ascii="Times New Roman" w:hAnsi="Times New Roman"/>
+            <w:color w:val="000000"/>
+          </w:rPr>
+          <w:t>We chose to build support for active curation because of the challenges that we, and others, have found for researchers to bundle up their materials after collection for deposit in a data repository (</w:t>
+        </w:r>
+      </w:ins>
+      <w:ins w:id="91" w:author="Unknown Author" w:date="2015-05-22T17:09:00Z">
+        <w:r>
+          <w:rPr>
+            <w:rFonts w:eastAsia="Cambria" w:cs="Times New Roman" w:ascii="Times New Roman" w:hAnsi="Times New Roman"/>
+            <w:color w:val="000000"/>
+            <w:sz w:val="24"/>
+            <w:szCs w:val="24"/>
+            <w:lang w:val="en-US" w:eastAsia="en-US" w:bidi="ar-SA"/>
+          </w:rPr>
+          <w:t>[CITE]</w:t>
+        </w:r>
+      </w:ins>
+      <w:ins w:id="92" w:author="Unknown Author" w:date="2015-05-22T17:09:00Z">
+        <w:r>
+          <w:rPr>
+            <w:rFonts w:cs="Times New Roman" w:ascii="Times New Roman" w:hAnsi="Times New Roman"/>
+            <w:color w:val="000000"/>
+          </w:rPr>
+          <w:t xml:space="preserve">). </w:t>
+        </w:r>
+      </w:ins>
+      <w:ins w:id="93" w:author="Unknown Author" w:date="2015-05-25T11:51:00Z">
         <w:r>
           <w:rPr>
             <w:rFonts w:cs="Times New Roman" w:ascii="Times New Roman" w:hAnsi="Times New Roman"/>
@@ -1715,7 +1867,85 @@
           <w:t xml:space="preserve"> </w:t>
         </w:r>
       </w:ins>
-      <w:ins w:id="84" w:author="Unknown Author" w:date="2015-05-22T17:08:00Z">
+      <w:ins w:id="94" w:author="Unknown Author" w:date="2015-05-25T11:52:00Z">
+        <w:r>
+          <w:rPr>
+            <w:rFonts w:cs="Times New Roman" w:ascii="Times New Roman" w:hAnsi="Times New Roman"/>
+            <w:color w:val="000000"/>
+          </w:rPr>
+          <w:t>Acknowledging that active curation would had to dovetail with researcher's day to day practices (so as not to potential duplicate efforts</w:t>
+        </w:r>
+      </w:ins>
+      <w:ins w:id="95" w:author="Unknown Author" w:date="2015-05-25T11:53:00Z">
+        <w:r>
+          <w:rPr>
+            <w:rFonts w:cs="Times New Roman" w:ascii="Times New Roman" w:hAnsi="Times New Roman"/>
+            <w:color w:val="000000"/>
+          </w:rPr>
+          <w:t xml:space="preserve">), we knew we had to build something specifically suited to our target research domain.  This being particularly necessary </w:t>
+        </w:r>
+      </w:ins>
+      <w:ins w:id="96" w:author="Unknown Author" w:date="2015-05-25T11:53:00Z">
+        <w:r>
+          <w:rPr>
+            <w:rFonts w:eastAsia="Cambria" w:cs="Times New Roman" w:ascii="Times New Roman" w:hAnsi="Times New Roman"/>
+            <w:color w:val="000000"/>
+            <w:sz w:val="24"/>
+            <w:szCs w:val="24"/>
+            <w:lang w:val="en-US" w:eastAsia="en-US" w:bidi="ar-SA"/>
+          </w:rPr>
+          <w:t>for  domain that falls under</w:t>
+        </w:r>
+      </w:ins>
+      <w:ins w:id="97" w:author="Unknown Author" w:date="2015-05-25T11:53:00Z">
+        <w:r>
+          <w:rPr>
+            <w:rFonts w:cs="Times New Roman" w:ascii="Times New Roman" w:hAnsi="Times New Roman"/>
+            <w:color w:val="000000"/>
+          </w:rPr>
+          <w:t xml:space="preserve"> what Borgman (2015) characterizes as a small or little science, </w:t>
+        </w:r>
+      </w:ins>
+      <w:ins w:id="98" w:author="Unknown Author" w:date="2015-05-25T11:53:00Z">
+        <w:r>
+          <w:rPr>
+            <w:rFonts w:eastAsia="Cambria" w:cs="Times New Roman" w:ascii="Times New Roman" w:hAnsi="Times New Roman"/>
+            <w:color w:val="000000"/>
+            <w:sz w:val="24"/>
+            <w:szCs w:val="24"/>
+            <w:lang w:val="en-US" w:eastAsia="en-US" w:bidi="ar-SA"/>
+          </w:rPr>
+          <w:t>which</w:t>
+        </w:r>
+      </w:ins>
+      <w:ins w:id="99" w:author="Unknown Author" w:date="2015-05-25T11:53:00Z">
+        <w:r>
+          <w:rPr>
+            <w:rFonts w:cs="Times New Roman" w:ascii="Times New Roman" w:hAnsi="Times New Roman"/>
+            <w:color w:val="000000"/>
+          </w:rPr>
+          <w:t xml:space="preserve"> as opposed to a big science, is defined by local practices and few standardized practices across the domain for collecting and organizing data.  As such, Databrary does not provide a turnkey solution for all research domains, and our experience with active curation will provide a model for how to approach this proble</w:t>
+        </w:r>
+      </w:ins>
+      <w:ins w:id="100" w:author="Unknown Author" w:date="2015-05-25T11:56:00Z">
+        <w:r>
+          <w:rPr>
+            <w:rFonts w:cs="Times New Roman" w:ascii="Times New Roman" w:hAnsi="Times New Roman"/>
+            <w:color w:val="000000"/>
+          </w:rPr>
+          <w:t>m</w:t>
+        </w:r>
+      </w:ins>
+      <w:ins w:id="101" w:author="Unknown Author" w:date="2015-05-25T11:54:00Z">
+        <w:r>
+          <w:rPr>
+            <w:rFonts w:cs="Times New Roman" w:ascii="Times New Roman" w:hAnsi="Times New Roman"/>
+            <w:color w:val="000000"/>
+          </w:rPr>
+          <w:t xml:space="preserve"> via other domains.  </w:t>
+        </w:r>
+      </w:ins>
+      <w:ins w:id="102" w:author="Unknown Author" w:date="2015-05-25T11:56:00Z">
         <w:r>
           <w:rPr>
             <w:rFonts w:cs="Times New Roman" w:ascii="Times New Roman" w:hAnsi="Times New Roman"/>
@@ -1724,214 +1954,40 @@
           <w:t xml:space="preserve"> </w:t>
         </w:r>
       </w:ins>
-      <w:ins w:id="85" w:author="Unknown Author" w:date="2015-05-22T17:08:00Z">
-        <w:r>
-          <w:rPr>
-            <w:rFonts w:cs="Times New Roman" w:ascii="Times New Roman" w:hAnsi="Times New Roman"/>
-            <w:color w:val="000000"/>
-          </w:rPr>
-          <w:t xml:space="preserve">To make active curation compelling for researchers to use, we needed to </w:t>
-        </w:r>
-      </w:ins>
-      <w:ins w:id="86" w:author="Unknown Author" w:date="2015-05-22T17:09:00Z">
-        <w:r>
-          <w:rPr>
-            <w:rFonts w:cs="Times New Roman" w:ascii="Times New Roman" w:hAnsi="Times New Roman"/>
-            <w:color w:val="000000"/>
-          </w:rPr>
-          <w:t>craft interfaces that were familiar to them.</w:t>
-        </w:r>
-      </w:ins>
-      <w:del w:id="87" w:author="Unknown Author" w:date="2015-05-22T17:08:00Z">
-        <w:r>
-          <w:rPr>
-            <w:rFonts w:cs="Times New Roman" w:ascii="Times New Roman" w:hAnsi="Times New Roman"/>
-            <w:color w:val="000000"/>
-          </w:rPr>
-          <w:delText xml:space="preserve"> </w:delText>
-        </w:r>
-      </w:del>
-      <w:r>
-        <w:rPr>
-          <w:rFonts w:cs="Times New Roman" w:ascii="Times New Roman" w:hAnsi="Times New Roman"/>
-          <w:color w:val="000000"/>
-        </w:rPr>
-        <w:t xml:space="preserve"> The insight that the observational session is a basic analytic unit of behavioral science (Bakeman &amp; Quera, 2012) inspired the decision to create a spreadsheet interface that focuses on </w:t>
-      </w:r>
-      <w:ins w:id="88" w:author="Unknown Author" w:date="2015-05-20T14:47:00Z">
-        <w:r>
-          <w:rPr>
-            <w:rFonts w:cs="Times New Roman" w:ascii="Times New Roman" w:hAnsi="Times New Roman"/>
-            <w:color w:val="000000"/>
-          </w:rPr>
-          <w:t xml:space="preserve">these </w:t>
-        </w:r>
-      </w:ins>
-      <w:r>
-        <w:rPr>
-          <w:rFonts w:cs="Times New Roman" w:ascii="Times New Roman" w:hAnsi="Times New Roman"/>
-          <w:color w:val="000000"/>
-        </w:rPr>
-        <w:t>sessions.  Employing a timeline for the display and management of video assets draws inspiration from desktop coding tools like Datavyu, Mangold Interact, and Noldus Observer, which many researchers in developmental science use to code videos for behaviors of interest.  Accordingly, achieving a deep familiarity with the practices of researchers in the target domain enabled Databrary staff to create a representational model for data that most researchers understand and a data management workflow similar to existing practices, but strengthened by being web-based.  Moreover, we anticipate that the use of a standard metadata tool will contribute to the harmonization of metadata tags and greater standardization of data management practices, including, as mentioned previously, the possibility of standardized ontologies.  If it works as intended, active curation will reduce significant barriers to sharing, and as a result, it will accelerate the pace of contributions and the growth in new investigators.</w:t>
-      </w:r>
-    </w:p>
-    <w:p>
-      <w:pPr>
-        <w:pStyle w:val="Normal"/>
-        <w:spacing w:lineRule="auto" w:line="480" w:before="0" w:after="0"/>
-        <w:rPr/>
-      </w:pPr>
-      <w:ins w:id="89" w:author="Unknown Author" w:date="2015-05-22T17:09:00Z">
-        <w:r>
-          <w:rPr>
-            <w:rFonts w:cs="Times New Roman" w:ascii="Times New Roman" w:hAnsi="Times New Roman"/>
-            <w:color w:val="000000"/>
-          </w:rPr>
-          <w:tab/>
-        </w:r>
-      </w:ins>
-      <w:ins w:id="90" w:author="Unknown Author" w:date="2015-05-22T17:09:00Z">
-        <w:r>
-          <w:rPr>
-            <w:rFonts w:cs="Times New Roman" w:ascii="Times New Roman" w:hAnsi="Times New Roman"/>
-            <w:color w:val="000000"/>
-          </w:rPr>
-          <w:t>But how will we know if active curation is working?</w:t>
-        </w:r>
-      </w:ins>
-      <w:ins w:id="91" w:author="Unknown Author" w:date="2015-05-22T17:34:00Z">
-        <w:r>
-          <w:rPr>
-            <w:rFonts w:cs="Times New Roman" w:ascii="Times New Roman" w:hAnsi="Times New Roman"/>
-            <w:color w:val="000000"/>
-          </w:rPr>
-          <w:t xml:space="preserve"> </w:t>
-        </w:r>
-      </w:ins>
-      <w:ins w:id="92" w:author="Unknown Author" w:date="2015-05-22T17:34:00Z">
-        <w:r>
-          <w:rPr>
-            <w:rFonts w:cs="Times New Roman" w:ascii="Times New Roman" w:hAnsi="Times New Roman"/>
-            <w:color w:val="000000"/>
-          </w:rPr>
-          <w:t>At this early stage, we do have the numbers to say how much of our community is contr</w:t>
-        </w:r>
-      </w:ins>
-      <w:ins w:id="93" w:author="Unknown Author" w:date="2015-05-22T17:35:00Z">
-        <w:r>
-          <w:rPr>
-            <w:rFonts w:cs="Times New Roman" w:ascii="Times New Roman" w:hAnsi="Times New Roman"/>
-            <w:color w:val="000000"/>
-          </w:rPr>
-          <w:t xml:space="preserve">ibuting data after the fact or during collection </w:t>
-        </w:r>
-      </w:ins>
-      <w:ins w:id="94" w:author="Unknown Author" w:date="2015-05-22T17:35:00Z">
-        <w:r>
-          <w:rPr>
-            <w:rFonts w:cs="Times New Roman" w:ascii="Times New Roman" w:hAnsi="Times New Roman"/>
-            <w:color w:val="000000"/>
-          </w:rPr>
-          <w:t>[and they are]</w:t>
-        </w:r>
-      </w:ins>
-      <w:ins w:id="95" w:author="Unknown Author" w:date="2015-05-22T17:35:00Z">
-        <w:r>
-          <w:rPr>
-            <w:rFonts w:cs="Times New Roman" w:ascii="Times New Roman" w:hAnsi="Times New Roman"/>
-            <w:color w:val="000000"/>
-          </w:rPr>
-          <w:t xml:space="preserve">.  Though it's important to note that we approached active curation by </w:t>
-        </w:r>
-      </w:ins>
-      <w:ins w:id="96" w:author="Unknown Author" w:date="2015-05-22T17:36:00Z">
-        <w:r>
-          <w:rPr>
-            <w:rFonts w:cs="Times New Roman" w:ascii="Times New Roman" w:hAnsi="Times New Roman"/>
-            <w:color w:val="000000"/>
-          </w:rPr>
-          <w:t xml:space="preserve">finding a lack of available tools for data management and sharing video-based data within the target research domain. </w:t>
-        </w:r>
-      </w:ins>
-      <w:ins w:id="97" w:author="Unknown Author" w:date="2015-05-22T17:37:00Z">
-        <w:r>
-          <w:rPr>
-            <w:rFonts w:cs="Times New Roman" w:ascii="Times New Roman" w:hAnsi="Times New Roman"/>
-            <w:color w:val="000000"/>
-          </w:rPr>
-          <w:t xml:space="preserve"> Active curation, then is our approach to meeting, </w:t>
-        </w:r>
-      </w:ins>
-      <w:ins w:id="98" w:author="Unknown Author" w:date="2015-05-22T17:37:00Z">
-        <w:r>
-          <w:rPr>
-            <w:rFonts w:cs="Times New Roman" w:ascii="Times New Roman" w:hAnsi="Times New Roman"/>
-            <w:color w:val="000000"/>
-          </w:rPr>
-          <w:t>this need</w:t>
-        </w:r>
-      </w:ins>
-      <w:ins w:id="99" w:author="Unknown Author" w:date="2015-05-22T17:37:00Z">
-        <w:r>
-          <w:rPr>
-            <w:rFonts w:cs="Times New Roman" w:ascii="Times New Roman" w:hAnsi="Times New Roman"/>
-            <w:color w:val="000000"/>
-          </w:rPr>
-          <w:t xml:space="preserve"> </w:t>
-        </w:r>
-      </w:ins>
-      <w:ins w:id="100" w:author="Unknown Author" w:date="2015-05-22T17:49:00Z">
-        <w:r>
-          <w:rPr>
-            <w:rFonts w:cs="Times New Roman" w:ascii="Times New Roman" w:hAnsi="Times New Roman"/>
-            <w:color w:val="000000"/>
-          </w:rPr>
-          <w:t xml:space="preserve">of our specific </w:t>
-        </w:r>
-      </w:ins>
-      <w:ins w:id="101" w:author="Unknown Author" w:date="2015-05-22T17:50:00Z">
-        <w:r>
-          <w:rPr>
-            <w:rFonts w:cs="Times New Roman" w:ascii="Times New Roman" w:hAnsi="Times New Roman"/>
-            <w:color w:val="000000"/>
-          </w:rPr>
-          <w:t>research domain.</w:t>
-        </w:r>
-      </w:ins>
-      <w:ins w:id="102" w:author="Unknown Author" w:date="2015-05-22T17:52:00Z">
-        <w:r>
-          <w:rPr>
-            <w:rFonts w:cs="Times New Roman" w:ascii="Times New Roman" w:hAnsi="Times New Roman"/>
-            <w:color w:val="000000"/>
-          </w:rPr>
-          <w:t xml:space="preserve">  That said, </w:t>
-        </w:r>
-      </w:ins>
-      <w:ins w:id="103" w:author="Unknown Author" w:date="2015-05-22T17:53:00Z">
-        <w:r>
-          <w:rPr>
-            <w:rFonts w:cs="Times New Roman" w:ascii="Times New Roman" w:hAnsi="Times New Roman"/>
-            <w:color w:val="000000"/>
-          </w:rPr>
-          <w:t>active curation does promise to remove the barriers to researchers that exi</w:t>
-        </w:r>
-      </w:ins>
-      <w:ins w:id="104" w:author="Unknown Author" w:date="2015-05-22T17:54:00Z">
-        <w:r>
-          <w:rPr>
-            <w:rFonts w:cs="Times New Roman" w:ascii="Times New Roman" w:hAnsi="Times New Roman"/>
-            <w:color w:val="000000"/>
-          </w:rPr>
-          <w:t>st with after the fact curation, but it comes at a cost of being highly geared towards the community of researchers it serves.  As such, managing a solution at this level requires elements beyond the level of the day to day roles</w:t>
-        </w:r>
-      </w:ins>
-      <w:ins w:id="105" w:author="Unknown Author" w:date="2015-05-22T17:55:00Z">
-        <w:r>
-          <w:rPr>
-            <w:rFonts w:cs="Times New Roman" w:ascii="Times New Roman" w:hAnsi="Times New Roman"/>
-            <w:color w:val="000000"/>
-          </w:rPr>
-          <w:t xml:space="preserve"> of librarians and information professionals.</w:t>
+      <w:ins w:id="103" w:author="Unknown Author" w:date="2015-05-25T12:17:00Z">
+        <w:r>
+          <w:rPr>
+            <w:rFonts w:cs="Times New Roman" w:ascii="Times New Roman" w:hAnsi="Times New Roman"/>
+            <w:color w:val="000000"/>
+          </w:rPr>
+          <w:t>Evaulation of wh</w:t>
+        </w:r>
+      </w:ins>
+      <w:ins w:id="104" w:author="Unknown Author" w:date="2015-05-25T12:18:00Z">
+        <w:r>
+          <w:rPr>
+            <w:rFonts w:cs="Times New Roman" w:ascii="Times New Roman" w:hAnsi="Times New Roman"/>
+            <w:color w:val="000000"/>
+          </w:rPr>
+          <w:t xml:space="preserve">ether active curation works or not should be based on how many of our datasets are added by the researchers themselves as opposed to ingested after the fact by Databrary staff.  Though as </w:t>
+        </w:r>
+      </w:ins>
+      <w:ins w:id="105" w:author="Unknown Author" w:date="2015-05-25T12:19:00Z">
+        <w:r>
+          <w:rPr>
+            <w:rFonts w:cs="Times New Roman" w:ascii="Times New Roman" w:hAnsi="Times New Roman"/>
+            <w:color w:val="000000"/>
+          </w:rPr>
+          <w:t>we continue to build Databrary, we collect feedback from our users and continue to improve on the interface and available features to better provide a resource that they feel comfortable</w:t>
+        </w:r>
+      </w:ins>
+      <w:ins w:id="106" w:author="Unknown Author" w:date="2015-05-25T12:20:00Z">
+        <w:r>
+          <w:rPr>
+            <w:rFonts w:cs="Times New Roman" w:ascii="Times New Roman" w:hAnsi="Times New Roman"/>
+            <w:color w:val="000000"/>
+          </w:rPr>
+          <w:t xml:space="preserve"> using.  </w:t>
         </w:r>
       </w:ins>
     </w:p>
@@ -1940,7 +1996,7 @@
         <w:pStyle w:val="Heading3"/>
         <w:spacing w:lineRule="auto" w:line="480" w:before="0" w:after="180"/>
         <w:rPr>
-          <w:rFonts w:ascii="Times New Roman" w:hAnsi="Times New Roman" w:cs="Times New Roman"/>
+          <w:rFonts w:cs="Times New Roman" w:ascii="Times New Roman" w:hAnsi="Times New Roman"/>
           <w:color w:val="000000"/>
           <w:sz w:val="24"/>
           <w:szCs w:val="24"/>
@@ -1963,7 +2019,7 @@
         <w:pStyle w:val="Normal"/>
         <w:spacing w:lineRule="auto" w:line="480" w:before="0" w:after="0"/>
         <w:rPr>
-          <w:rFonts w:ascii="Times New Roman" w:hAnsi="Times New Roman" w:cs="Times New Roman"/>
+          <w:rFonts w:cs="Times New Roman" w:ascii="Times New Roman" w:hAnsi="Times New Roman"/>
           <w:color w:val="000000"/>
         </w:rPr>
       </w:pPr>
@@ -1981,7 +2037,7 @@
         <w:pStyle w:val="Normal"/>
         <w:spacing w:lineRule="auto" w:line="480" w:before="0" w:after="0"/>
         <w:rPr>
-          <w:rFonts w:ascii="Times New Roman" w:hAnsi="Times New Roman" w:cs="Times New Roman"/>
+          <w:rFonts w:cs="Times New Roman" w:ascii="Times New Roman" w:hAnsi="Times New Roman"/>
           <w:color w:val="000000"/>
         </w:rPr>
       </w:pPr>
@@ -1999,7 +2055,7 @@
         <w:pStyle w:val="Normal"/>
         <w:spacing w:lineRule="auto" w:line="480" w:before="0" w:after="0"/>
         <w:rPr>
-          <w:rFonts w:ascii="Times New Roman" w:hAnsi="Times New Roman" w:cs="Times New Roman"/>
+          <w:rFonts w:cs="Times New Roman" w:ascii="Times New Roman" w:hAnsi="Times New Roman"/>
           <w:color w:val="000000"/>
         </w:rPr>
       </w:pPr>
@@ -2018,7 +2074,7 @@
         <w:spacing w:lineRule="auto" w:line="480" w:before="0" w:after="180"/>
         <w:jc w:val="center"/>
         <w:rPr>
-          <w:rFonts w:ascii="Times New Roman" w:hAnsi="Times New Roman" w:cs="Times New Roman"/>
+          <w:rFonts w:cs="Times New Roman" w:ascii="Times New Roman" w:hAnsi="Times New Roman"/>
           <w:color w:val="000000"/>
           <w:sz w:val="24"/>
           <w:szCs w:val="24"/>
@@ -2041,7 +2097,7 @@
         <w:pStyle w:val="Normal"/>
         <w:spacing w:lineRule="auto" w:line="480" w:before="0" w:after="0"/>
         <w:rPr>
-          <w:rFonts w:ascii="Times New Roman" w:hAnsi="Times New Roman" w:cs="Times New Roman"/>
+          <w:rFonts w:cs="Times New Roman" w:ascii="Times New Roman" w:hAnsi="Times New Roman"/>
           <w:color w:val="000000"/>
         </w:rPr>
       </w:pPr>
@@ -2059,7 +2115,7 @@
         <w:pStyle w:val="Heading3"/>
         <w:spacing w:lineRule="auto" w:line="480" w:before="0" w:after="180"/>
         <w:rPr>
-          <w:rFonts w:ascii="Times New Roman" w:hAnsi="Times New Roman" w:cs="Times New Roman"/>
+          <w:rFonts w:cs="Times New Roman" w:ascii="Times New Roman" w:hAnsi="Times New Roman"/>
           <w:color w:val="000000"/>
           <w:sz w:val="24"/>
           <w:szCs w:val="24"/>
@@ -2082,7 +2138,7 @@
         <w:pStyle w:val="Normal"/>
         <w:spacing w:lineRule="auto" w:line="480" w:before="0" w:after="0"/>
         <w:rPr>
-          <w:rFonts w:ascii="Times New Roman" w:hAnsi="Times New Roman" w:cs="Times New Roman"/>
+          <w:rFonts w:cs="Times New Roman" w:ascii="Times New Roman" w:hAnsi="Times New Roman"/>
           <w:color w:val="000000"/>
         </w:rPr>
       </w:pPr>
@@ -2100,7 +2156,7 @@
         <w:pStyle w:val="Heading3"/>
         <w:spacing w:lineRule="auto" w:line="480" w:before="0" w:after="180"/>
         <w:rPr>
-          <w:rFonts w:ascii="Times New Roman" w:hAnsi="Times New Roman" w:cs="Times New Roman"/>
+          <w:rFonts w:cs="Times New Roman" w:ascii="Times New Roman" w:hAnsi="Times New Roman"/>
           <w:color w:val="000000"/>
           <w:sz w:val="24"/>
           <w:szCs w:val="24"/>
@@ -2123,7 +2179,7 @@
         <w:pStyle w:val="Normal"/>
         <w:spacing w:lineRule="auto" w:line="480" w:before="0" w:after="0"/>
         <w:rPr>
-          <w:rFonts w:ascii="Times New Roman" w:hAnsi="Times New Roman" w:cs="Times New Roman"/>
+          <w:rFonts w:cs="Times New Roman" w:ascii="Times New Roman" w:hAnsi="Times New Roman"/>
           <w:color w:val="000000"/>
         </w:rPr>
       </w:pPr>
@@ -2141,7 +2197,7 @@
         <w:pStyle w:val="Heading3"/>
         <w:spacing w:lineRule="auto" w:line="480" w:before="0" w:after="180"/>
         <w:rPr>
-          <w:rFonts w:ascii="Times New Roman" w:hAnsi="Times New Roman" w:cs="Times New Roman"/>
+          <w:rFonts w:cs="Times New Roman" w:ascii="Times New Roman" w:hAnsi="Times New Roman"/>
           <w:color w:val="000000"/>
           <w:sz w:val="24"/>
           <w:szCs w:val="24"/>
@@ -2164,7 +2220,7 @@
         <w:pStyle w:val="Normal"/>
         <w:spacing w:lineRule="auto" w:line="480" w:before="0" w:after="0"/>
         <w:rPr>
-          <w:rFonts w:ascii="Times New Roman" w:hAnsi="Times New Roman" w:cs="Times New Roman"/>
+          <w:rFonts w:cs="Times New Roman" w:ascii="Times New Roman" w:hAnsi="Times New Roman"/>
           <w:color w:val="000000"/>
         </w:rPr>
       </w:pPr>
@@ -2182,7 +2238,7 @@
         <w:pStyle w:val="Heading3"/>
         <w:spacing w:lineRule="auto" w:line="480" w:before="0" w:after="180"/>
         <w:rPr>
-          <w:rFonts w:ascii="Times New Roman" w:hAnsi="Times New Roman" w:cs="Times New Roman"/>
+          <w:rFonts w:cs="Times New Roman" w:ascii="Times New Roman" w:hAnsi="Times New Roman"/>
           <w:color w:val="000000"/>
           <w:sz w:val="24"/>
           <w:szCs w:val="24"/>
@@ -2205,7 +2261,7 @@
         <w:pStyle w:val="Normal"/>
         <w:spacing w:lineRule="auto" w:line="480" w:before="0" w:after="0"/>
         <w:rPr>
-          <w:rFonts w:ascii="Times New Roman" w:hAnsi="Times New Roman" w:cs="Times New Roman"/>
+          <w:rFonts w:cs="Times New Roman" w:ascii="Times New Roman" w:hAnsi="Times New Roman"/>
           <w:color w:val="000000"/>
         </w:rPr>
       </w:pPr>
@@ -2215,10 +2271,69 @@
           <w:color w:val="000000"/>
         </w:rPr>
         <w:tab/>
-        <w:t xml:space="preserve">Databrary plans to strengthen its connection with existing library services (i.e. the library catalog and other aggregate searches over existing data repositories).  Going forward, we are well positioned to provide interoperability with library-based metadata schemas (such as export of data packages cross-walked to Dublin Core) and to reach </w:t>
-      </w:r>
-      <w:bookmarkStart w:id="14" w:name="OLE_LINK1"/>
-      <w:bookmarkStart w:id="15" w:name="OLE_LINK2"/>
+        <w:t>Databrary plans to strengthen its connection with existing library services (i.e. the library catalog and other aggregate searches over existing data repositories).  Going forward, we are well positioned to provide interoperability with library-based metadata schemas (such as export of data packages cross-walked to Dublin Core</w:t>
+      </w:r>
+      <w:ins w:id="107" w:author="Unknown Author" w:date="2015-05-25T11:45:00Z">
+        <w:r>
+          <w:rPr>
+            <w:rFonts w:cs="Times New Roman" w:ascii="Times New Roman" w:hAnsi="Times New Roman"/>
+            <w:color w:val="000000"/>
+          </w:rPr>
+          <w:t xml:space="preserve"> </w:t>
+        </w:r>
+      </w:ins>
+      <w:ins w:id="108" w:author="Unknown Author" w:date="2015-05-25T11:45:00Z">
+        <w:r>
+          <w:rPr>
+            <w:rFonts w:cs="Times New Roman" w:ascii="Times New Roman" w:hAnsi="Times New Roman"/>
+            <w:color w:val="000000"/>
+          </w:rPr>
+          <w:t>and METS</w:t>
+        </w:r>
+      </w:ins>
+      <w:r>
+        <w:rPr>
+          <w:rFonts w:cs="Times New Roman" w:ascii="Times New Roman" w:hAnsi="Times New Roman"/>
+          <w:color w:val="000000"/>
+        </w:rPr>
+        <w:t xml:space="preserve">) and to </w:t>
+      </w:r>
+      <w:del w:id="109" w:author="Unknown Author" w:date="2015-05-25T11:43:00Z">
+        <w:r>
+          <w:rPr>
+            <w:rFonts w:cs="Times New Roman" w:ascii="Times New Roman" w:hAnsi="Times New Roman"/>
+            <w:color w:val="000000"/>
+          </w:rPr>
+          <w:delText>reach</w:delText>
+        </w:r>
+      </w:del>
+      <w:ins w:id="110" w:author="Unknown Author" w:date="2015-05-25T11:43:00Z">
+        <w:r>
+          <w:rPr>
+            <w:rFonts w:cs="Times New Roman" w:ascii="Times New Roman" w:hAnsi="Times New Roman"/>
+            <w:color w:val="000000"/>
+          </w:rPr>
+          <w:t>implement</w:t>
+        </w:r>
+      </w:ins>
+      <w:ins w:id="111" w:author="Unknown Author" w:date="2015-05-25T11:44:00Z">
+        <w:r>
+          <w:rPr>
+            <w:rFonts w:cs="Times New Roman" w:ascii="Times New Roman" w:hAnsi="Times New Roman"/>
+            <w:color w:val="000000"/>
+          </w:rPr>
+          <w:t xml:space="preserve"> standards such as the</w:t>
+        </w:r>
+      </w:ins>
+      <w:r>
+        <w:rPr>
+          <w:rFonts w:cs="Times New Roman" w:ascii="Times New Roman" w:hAnsi="Times New Roman"/>
+          <w:color w:val="000000"/>
+        </w:rPr>
+        <w:t xml:space="preserve"> </w:t>
+      </w:r>
+      <w:bookmarkStart w:id="14" w:name="OLE_LINK2"/>
+      <w:bookmarkStart w:id="15" w:name="OLE_LINK1"/>
       <w:r>
         <w:rPr>
           <w:rFonts w:cs="Times New Roman" w:ascii="Times New Roman" w:hAnsi="Times New Roman"/>
@@ -2226,6 +2341,15 @@
         </w:rPr>
         <w:t xml:space="preserve">Open Archives Initiative - Protocol for Metadata Harvesting (OAI-PMH) </w:t>
       </w:r>
+      <w:del w:id="112" w:author="Unknown Author" w:date="2015-05-25T11:44:00Z">
+        <w:r>
+          <w:rPr>
+            <w:rFonts w:cs="Times New Roman" w:ascii="Times New Roman" w:hAnsi="Times New Roman"/>
+            <w:color w:val="000000"/>
+          </w:rPr>
+          <w:delText>compliance</w:delText>
+        </w:r>
+      </w:del>
       <w:bookmarkEnd w:id="14"/>
       <w:bookmarkEnd w:id="15"/>
       <w:r>
@@ -2233,15 +2357,15 @@
           <w:rFonts w:cs="Times New Roman" w:ascii="Times New Roman" w:hAnsi="Times New Roman"/>
           <w:color w:val="000000"/>
         </w:rPr>
-        <w:t>compliance.  This will allow for the automated incorporation of data that researchers add to Databrary into federated library searches with other domain-specific data repositories.</w:t>
-      </w:r>
-    </w:p>
-    <w:p>
-      <w:pPr>
-        <w:pStyle w:val="Normal"/>
-        <w:spacing w:lineRule="auto" w:line="480" w:before="0" w:after="0"/>
-        <w:rPr>
-          <w:rFonts w:ascii="Times New Roman" w:hAnsi="Times New Roman" w:cs="Times New Roman"/>
+        <w:t>.  This will allow for the automated incorporation of data that researchers add to Databrary into federated library searches with other domain-specific data repositories.</w:t>
+      </w:r>
+    </w:p>
+    <w:p>
+      <w:pPr>
+        <w:pStyle w:val="Normal"/>
+        <w:spacing w:lineRule="auto" w:line="480" w:before="0" w:after="0"/>
+        <w:rPr>
+          <w:rFonts w:cs="Times New Roman" w:ascii="Times New Roman" w:hAnsi="Times New Roman"/>
           <w:color w:val="000000"/>
         </w:rPr>
       </w:pPr>
@@ -2259,7 +2383,7 @@
         <w:pStyle w:val="Heading3"/>
         <w:spacing w:lineRule="auto" w:line="480" w:before="0" w:after="180"/>
         <w:rPr>
-          <w:rFonts w:ascii="Times New Roman" w:hAnsi="Times New Roman" w:cs="Times New Roman"/>
+          <w:rFonts w:cs="Times New Roman" w:ascii="Times New Roman" w:hAnsi="Times New Roman"/>
           <w:color w:val="000000"/>
           <w:sz w:val="24"/>
           <w:szCs w:val="24"/>
@@ -2282,7 +2406,7 @@
         <w:pStyle w:val="Normal"/>
         <w:spacing w:lineRule="auto" w:line="480" w:before="0" w:after="0"/>
         <w:rPr>
-          <w:rFonts w:ascii="Times New Roman" w:hAnsi="Times New Roman" w:cs="Times New Roman"/>
+          <w:rFonts w:cs="Times New Roman" w:ascii="Times New Roman" w:hAnsi="Times New Roman"/>
           <w:color w:val="000000"/>
         </w:rPr>
       </w:pPr>
@@ -2301,7 +2425,7 @@
         <w:spacing w:lineRule="auto" w:line="480" w:before="0" w:after="180"/>
         <w:jc w:val="center"/>
         <w:rPr>
-          <w:rFonts w:ascii="Times New Roman" w:hAnsi="Times New Roman" w:cs="Times New Roman"/>
+          <w:rFonts w:cs="Times New Roman" w:ascii="Times New Roman" w:hAnsi="Times New Roman"/>
           <w:color w:val="000000"/>
           <w:sz w:val="24"/>
           <w:szCs w:val="24"/>
@@ -2324,7 +2448,7 @@
         <w:pStyle w:val="Normal"/>
         <w:spacing w:lineRule="auto" w:line="480" w:before="0" w:after="0"/>
         <w:rPr>
-          <w:rFonts w:ascii="Times New Roman" w:hAnsi="Times New Roman" w:cs="Times New Roman"/>
+          <w:rFonts w:cs="Times New Roman" w:ascii="Times New Roman" w:hAnsi="Times New Roman"/>
           <w:color w:val="000000"/>
         </w:rPr>
       </w:pPr>
@@ -2342,7 +2466,7 @@
         <w:pStyle w:val="Normal"/>
         <w:spacing w:lineRule="auto" w:line="480" w:before="0" w:after="0"/>
         <w:rPr>
-          <w:rFonts w:ascii="Times New Roman" w:hAnsi="Times New Roman" w:cs="Times New Roman"/>
+          <w:rFonts w:cs="Times New Roman" w:ascii="Times New Roman" w:hAnsi="Times New Roman"/>
           <w:color w:val="000000"/>
         </w:rPr>
       </w:pPr>
@@ -2361,7 +2485,7 @@
         <w:spacing w:lineRule="auto" w:line="480" w:before="0" w:after="180"/>
         <w:jc w:val="center"/>
         <w:rPr>
-          <w:rFonts w:ascii="Times New Roman" w:hAnsi="Times New Roman" w:cs="Times New Roman"/>
+          <w:rFonts w:cs="Times New Roman" w:ascii="Times New Roman" w:hAnsi="Times New Roman"/>
           <w:color w:val="000000"/>
           <w:sz w:val="24"/>
           <w:szCs w:val="24"/>
@@ -2384,7 +2508,7 @@
         <w:pStyle w:val="Normal"/>
         <w:spacing w:lineRule="auto" w:line="480" w:before="0" w:after="0"/>
         <w:rPr>
-          <w:rFonts w:ascii="Times New Roman" w:hAnsi="Times New Roman" w:cs="Times New Roman"/>
+          <w:rFonts w:cs="Times New Roman" w:ascii="Times New Roman" w:hAnsi="Times New Roman"/>
           <w:color w:val="000000"/>
         </w:rPr>
       </w:pPr>
@@ -2401,10 +2525,10 @@
       <w:pPr>
         <w:pStyle w:val="Normal"/>
         <w:spacing w:lineRule="auto" w:line="480" w:before="0" w:after="0"/>
-        <w:ind w:left="720" w:hanging="720"/>
+        <w:ind w:left="720" w:right="0" w:hanging="720"/>
         <w:jc w:val="center"/>
         <w:rPr>
-          <w:rFonts w:ascii="Times New Roman" w:hAnsi="Times New Roman" w:cs="Times New Roman"/>
+          <w:rFonts w:cs="Times New Roman" w:ascii="Times New Roman" w:hAnsi="Times New Roman"/>
           <w:color w:val="000000"/>
         </w:rPr>
       </w:pPr>
@@ -2420,9 +2544,9 @@
       <w:pPr>
         <w:pStyle w:val="Normal"/>
         <w:spacing w:lineRule="auto" w:line="480" w:before="0" w:after="0"/>
-        <w:ind w:left="720" w:hanging="720"/>
-        <w:rPr>
-          <w:rFonts w:ascii="Times New Roman" w:hAnsi="Times New Roman" w:cs="Times New Roman"/>
+        <w:ind w:left="720" w:right="0" w:hanging="720"/>
+        <w:rPr>
+          <w:rFonts w:cs="Times New Roman" w:ascii="Times New Roman" w:hAnsi="Times New Roman"/>
           <w:color w:val="000000"/>
         </w:rPr>
       </w:pPr>
@@ -2454,9 +2578,9 @@
       <w:pPr>
         <w:pStyle w:val="Normal"/>
         <w:spacing w:lineRule="auto" w:line="480" w:before="0" w:after="0"/>
-        <w:ind w:left="720" w:hanging="720"/>
-        <w:rPr>
-          <w:rFonts w:ascii="Times New Roman" w:hAnsi="Times New Roman" w:cs="Times New Roman"/>
+        <w:ind w:left="720" w:right="0" w:hanging="720"/>
+        <w:rPr>
+          <w:rFonts w:cs="Times New Roman" w:ascii="Times New Roman" w:hAnsi="Times New Roman"/>
           <w:color w:val="000000"/>
         </w:rPr>
       </w:pPr>
@@ -2472,9 +2596,9 @@
       <w:pPr>
         <w:pStyle w:val="Normal"/>
         <w:spacing w:lineRule="auto" w:line="480" w:before="0" w:after="0"/>
-        <w:ind w:left="720" w:hanging="720"/>
-        <w:rPr>
-          <w:rFonts w:ascii="Times New Roman" w:hAnsi="Times New Roman" w:cs="Times New Roman"/>
+        <w:ind w:left="720" w:right="0" w:hanging="720"/>
+        <w:rPr>
+          <w:rFonts w:cs="Times New Roman" w:ascii="Times New Roman" w:hAnsi="Times New Roman"/>
           <w:color w:val="000000"/>
         </w:rPr>
       </w:pPr>
@@ -2499,59 +2623,141 @@
           <w:rFonts w:cs="Times New Roman" w:ascii="Times New Roman" w:hAnsi="Times New Roman"/>
           <w:color w:val="000000"/>
         </w:rPr>
-        <w:t xml:space="preserve"> (pp. 207-225). Washington, DC, US: American Psychological Association. doi: 10.1037/13619-013</w:t>
-      </w:r>
-    </w:p>
-    <w:p>
-      <w:pPr>
-        <w:pStyle w:val="Normal"/>
-        <w:spacing w:lineRule="auto" w:line="480" w:before="0" w:after="0"/>
-        <w:ind w:left="720" w:hanging="720"/>
-        <w:rPr>
-          <w:rFonts w:ascii="Times New Roman" w:hAnsi="Times New Roman" w:cs="Times New Roman"/>
-          <w:color w:val="000000"/>
-        </w:rPr>
-      </w:pPr>
-      <w:r>
-        <w:rPr>
-          <w:rFonts w:cs="Times New Roman" w:ascii="Times New Roman" w:hAnsi="Times New Roman"/>
-          <w:color w:val="000000"/>
-        </w:rPr>
-        <w:t xml:space="preserve">Borgman, C. L. (2012). The conundrum of sharing research data. </w:t>
-      </w:r>
-      <w:r>
+        <w:t xml:space="preserve"> (pp. 207-225). Washington, DC, US: American Psychological Association. </w:t>
+      </w:r>
+      <w:ins w:id="113" w:author="Unknown Author" w:date="2015-05-25T12:06:00Z">
+        <w:r>
+          <w:rPr>
+            <w:rFonts w:cs="Times New Roman" w:ascii="Times New Roman" w:hAnsi="Times New Roman"/>
+            <w:color w:val="000000"/>
+          </w:rPr>
+          <w:t>d</w:t>
+        </w:r>
+      </w:ins>
+      <w:r>
+        <w:rPr>
+          <w:rFonts w:cs="Times New Roman" w:ascii="Times New Roman" w:hAnsi="Times New Roman"/>
+          <w:color w:val="000000"/>
+        </w:rPr>
+        <w:t>oi: 10.1037/13619-013</w:t>
+      </w:r>
+    </w:p>
+    <w:p>
+      <w:pPr>
+        <w:pStyle w:val="Normal"/>
+        <w:spacing w:lineRule="auto" w:line="480" w:before="0" w:after="0"/>
+        <w:ind w:left="720" w:right="0" w:hanging="720"/>
         <w:rPr>
           <w:rFonts w:cs="Times New Roman" w:ascii="Times New Roman" w:hAnsi="Times New Roman"/>
           <w:i/>
           <w:iCs/>
           <w:color w:val="000000"/>
         </w:rPr>
-        <w:t>Journal of the American Society for Information Science &amp; Technology, 63</w:t>
-      </w:r>
-      <w:r>
-        <w:rPr>
-          <w:rFonts w:cs="Times New Roman" w:ascii="Times New Roman" w:hAnsi="Times New Roman"/>
-          <w:color w:val="000000"/>
-        </w:rPr>
-        <w:t>(6), 1059-1078. doi: 10.1002/asi.22634</w:t>
-      </w:r>
-    </w:p>
-    <w:p>
-      <w:pPr>
-        <w:pStyle w:val="Normal"/>
-        <w:spacing w:lineRule="auto" w:line="480" w:before="0" w:after="0"/>
-        <w:ind w:left="720" w:hanging="720"/>
-        <w:rPr>
-          <w:rFonts w:ascii="Times New Roman" w:hAnsi="Times New Roman" w:cs="Times New Roman"/>
-          <w:color w:val="000000"/>
-        </w:rPr>
-      </w:pPr>
-      <w:r>
-        <w:rPr>
-          <w:rFonts w:cs="Times New Roman" w:ascii="Times New Roman" w:hAnsi="Times New Roman"/>
-          <w:color w:val="000000"/>
-        </w:rPr>
-        <w:t xml:space="preserve">Carlson, J. (2012). Demystifying the data interview: Developing a foundation for reference librarians to talk with researchers about their data (English). </w:t>
+      </w:pPr>
+      <w:ins w:id="114" w:author="Unknown Author" w:date="2015-05-25T12:03:00Z">
+        <w:r>
+          <w:rPr>
+            <w:rFonts w:cs="Times New Roman" w:ascii="Times New Roman" w:hAnsi="Times New Roman"/>
+            <w:color w:val="000000"/>
+          </w:rPr>
+          <w:t>Borgman, C.L. (2015).</w:t>
+        </w:r>
+      </w:ins>
+      <w:ins w:id="115" w:author="Unknown Author" w:date="2015-05-25T12:05:00Z">
+        <w:r>
+          <w:rPr>
+            <w:rFonts w:cs="Times New Roman" w:ascii="Times New Roman" w:hAnsi="Times New Roman"/>
+            <w:color w:val="000000"/>
+          </w:rPr>
+          <w:t xml:space="preserve"> </w:t>
+        </w:r>
+      </w:ins>
+      <w:ins w:id="116" w:author="Unknown Author" w:date="2015-05-25T12:05:00Z">
+        <w:r>
+          <w:rPr>
+            <w:rFonts w:cs="Times New Roman" w:ascii="Times New Roman" w:hAnsi="Times New Roman"/>
+            <w:i/>
+            <w:iCs/>
+            <w:color w:val="000000"/>
+          </w:rPr>
+          <w:t>Big Data, Little Data, No Data</w:t>
+        </w:r>
+      </w:ins>
+      <w:ins w:id="117" w:author="Unknown Author" w:date="2015-05-25T12:06:00Z">
+        <w:r>
+          <w:rPr>
+            <w:rFonts w:cs="Times New Roman" w:ascii="Times New Roman" w:hAnsi="Times New Roman"/>
+            <w:i/>
+            <w:iCs/>
+            <w:color w:val="000000"/>
+          </w:rPr>
+          <w:t>: Scholarship in the Networked World</w:t>
+        </w:r>
+      </w:ins>
+      <w:ins w:id="118" w:author="Unknown Author" w:date="2015-05-25T12:08:00Z">
+        <w:r>
+          <w:rPr>
+            <w:rFonts w:cs="Times New Roman" w:ascii="Times New Roman" w:hAnsi="Times New Roman"/>
+            <w:i/>
+            <w:iCs/>
+            <w:color w:val="000000"/>
+          </w:rPr>
+          <w:t xml:space="preserve">. </w:t>
+        </w:r>
+      </w:ins>
+    </w:p>
+    <w:p>
+      <w:pPr>
+        <w:pStyle w:val="Normal"/>
+        <w:spacing w:lineRule="auto" w:line="480" w:before="0" w:after="0"/>
+        <w:ind w:left="720" w:right="0" w:hanging="720"/>
+        <w:rPr>
+          <w:rFonts w:cs="Times New Roman" w:ascii="Times New Roman" w:hAnsi="Times New Roman"/>
+          <w:i w:val="false"/>
+          <w:iCs w:val="false"/>
+          <w:color w:val="000000"/>
+        </w:rPr>
+      </w:pPr>
+      <w:ins w:id="119" w:author="Unknown Author" w:date="2015-05-25T12:08:00Z">
+        <w:r>
+          <w:rPr>
+            <w:rFonts w:cs="Times New Roman" w:ascii="Times New Roman" w:hAnsi="Times New Roman"/>
+            <w:i w:val="false"/>
+            <w:iCs w:val="false"/>
+            <w:color w:val="000000"/>
+          </w:rPr>
+          <w:tab/>
+          <w:t>MIT Press</w:t>
+        </w:r>
+      </w:ins>
+      <w:ins w:id="120" w:author="Unknown Author" w:date="2015-05-25T12:13:00Z">
+        <w:r>
+          <w:rPr>
+            <w:rFonts w:cs="Times New Roman" w:ascii="Times New Roman" w:hAnsi="Times New Roman"/>
+            <w:i w:val="false"/>
+            <w:iCs w:val="false"/>
+            <w:color w:val="000000"/>
+          </w:rPr>
+          <w:t>.</w:t>
+        </w:r>
+      </w:ins>
+    </w:p>
+    <w:p>
+      <w:pPr>
+        <w:pStyle w:val="Normal"/>
+        <w:spacing w:lineRule="auto" w:line="480" w:before="0" w:after="0"/>
+        <w:ind w:left="720" w:right="0" w:hanging="720"/>
+        <w:rPr>
+          <w:rFonts w:cs="Times New Roman" w:ascii="Times New Roman" w:hAnsi="Times New Roman"/>
+          <w:color w:val="000000"/>
+        </w:rPr>
+      </w:pPr>
+      <w:r>
+        <w:rPr>
+          <w:rFonts w:cs="Times New Roman" w:ascii="Times New Roman" w:hAnsi="Times New Roman"/>
+          <w:color w:val="000000"/>
+        </w:rPr>
+        <w:t xml:space="preserve">Borgman, C. L. (2012). The conundrum of sharing research data. </w:t>
       </w:r>
       <w:r>
         <w:rPr>
@@ -2560,32 +2766,32 @@
           <w:iCs/>
           <w:color w:val="000000"/>
         </w:rPr>
-        <w:t>Reference services review, 40</w:t>
-      </w:r>
-      <w:r>
-        <w:rPr>
-          <w:rFonts w:cs="Times New Roman" w:ascii="Times New Roman" w:hAnsi="Times New Roman"/>
-          <w:color w:val="000000"/>
-        </w:rPr>
-        <w:t xml:space="preserve">(1), 7-23. </w:t>
-      </w:r>
-    </w:p>
-    <w:p>
-      <w:pPr>
-        <w:pStyle w:val="Normal"/>
-        <w:spacing w:lineRule="auto" w:line="480" w:before="0" w:after="0"/>
-        <w:ind w:left="720" w:hanging="720"/>
-        <w:rPr>
-          <w:rFonts w:ascii="Times New Roman" w:hAnsi="Times New Roman" w:cs="Times New Roman"/>
-          <w:color w:val="000000"/>
-        </w:rPr>
-      </w:pPr>
-      <w:r>
-        <w:rPr>
-          <w:rFonts w:cs="Times New Roman" w:ascii="Times New Roman" w:hAnsi="Times New Roman"/>
-          <w:color w:val="000000"/>
-        </w:rPr>
-        <w:t xml:space="preserve">Castelli, D., Manghi, P. &amp; Thanos, C. (2013). A vision towards Scientific Communication Infrastructures: On bridging the realms of Research Digital Libraries and Scientific Data Centers. </w:t>
+        <w:t>Journal of the American Society for Information Science &amp; Technology, 63</w:t>
+      </w:r>
+      <w:r>
+        <w:rPr>
+          <w:rFonts w:cs="Times New Roman" w:ascii="Times New Roman" w:hAnsi="Times New Roman"/>
+          <w:color w:val="000000"/>
+        </w:rPr>
+        <w:t>(6), 1059-1078. doi: 10.1002/asi.22634</w:t>
+      </w:r>
+    </w:p>
+    <w:p>
+      <w:pPr>
+        <w:pStyle w:val="Normal"/>
+        <w:spacing w:lineRule="auto" w:line="480" w:before="0" w:after="0"/>
+        <w:ind w:left="720" w:right="0" w:hanging="720"/>
+        <w:rPr>
+          <w:rFonts w:cs="Times New Roman" w:ascii="Times New Roman" w:hAnsi="Times New Roman"/>
+          <w:color w:val="000000"/>
+        </w:rPr>
+      </w:pPr>
+      <w:r>
+        <w:rPr>
+          <w:rFonts w:cs="Times New Roman" w:ascii="Times New Roman" w:hAnsi="Times New Roman"/>
+          <w:color w:val="000000"/>
+        </w:rPr>
+        <w:t xml:space="preserve">Carlson, J. (2012). Demystifying the data interview: Developing a foundation for reference librarians to talk with researchers about their data (English). </w:t>
       </w:r>
       <w:r>
         <w:rPr>
@@ -2594,86 +2800,32 @@
           <w:iCs/>
           <w:color w:val="000000"/>
         </w:rPr>
-        <w:t>International Journal on Digital Libraries, 13</w:t>
-      </w:r>
-      <w:r>
-        <w:rPr>
-          <w:rFonts w:cs="Times New Roman" w:ascii="Times New Roman" w:hAnsi="Times New Roman"/>
-          <w:color w:val="000000"/>
-        </w:rPr>
-        <w:t>(3/4), 155-169. doi: 10.1007/s00799-013-0106-7</w:t>
-      </w:r>
-    </w:p>
-    <w:p>
-      <w:pPr>
-        <w:pStyle w:val="Normal"/>
-        <w:spacing w:lineRule="auto" w:line="480" w:before="0" w:after="0"/>
-        <w:ind w:left="720" w:hanging="720"/>
-        <w:rPr>
-          <w:rFonts w:ascii="Times New Roman" w:hAnsi="Times New Roman" w:cs="Times New Roman"/>
-          <w:color w:val="000000"/>
-        </w:rPr>
-      </w:pPr>
-      <w:r>
-        <w:rPr>
-          <w:rFonts w:cs="Times New Roman" w:ascii="Times New Roman" w:hAnsi="Times New Roman"/>
-          <w:color w:val="000000"/>
-        </w:rPr>
-        <w:t>Databrary (2015a). Databrary: An Open Data Library for Developmental Science. Retrieved February 26, 2015 from http://databrary.org/</w:t>
-      </w:r>
-    </w:p>
-    <w:p>
-      <w:pPr>
-        <w:pStyle w:val="Normal"/>
-        <w:spacing w:lineRule="auto" w:line="480" w:before="0" w:after="0"/>
-        <w:ind w:left="720" w:hanging="720"/>
-        <w:rPr>
-          <w:rFonts w:ascii="Times New Roman" w:hAnsi="Times New Roman" w:cs="Times New Roman"/>
-          <w:color w:val="000000"/>
-        </w:rPr>
-      </w:pPr>
-      <w:r>
-        <w:rPr>
-          <w:rFonts w:cs="Times New Roman" w:ascii="Times New Roman" w:hAnsi="Times New Roman"/>
-          <w:color w:val="000000"/>
-        </w:rPr>
-        <w:t>Databrary (2015b). Data Sharing Manifesto. Retrieved February 26, 2015 from http://databrary.org/access/policies/data-sharing-manifesto.html</w:t>
-      </w:r>
-    </w:p>
-    <w:p>
-      <w:pPr>
-        <w:pStyle w:val="Normal"/>
-        <w:spacing w:lineRule="auto" w:line="480" w:before="0" w:after="0"/>
-        <w:ind w:left="720" w:hanging="720"/>
-        <w:rPr>
-          <w:rFonts w:ascii="Times New Roman" w:hAnsi="Times New Roman" w:cs="Times New Roman"/>
-          <w:color w:val="000000"/>
-        </w:rPr>
-      </w:pPr>
-      <w:r>
-        <w:rPr>
-          <w:rFonts w:cs="Times New Roman" w:ascii="Times New Roman" w:hAnsi="Times New Roman"/>
-          <w:color w:val="000000"/>
-        </w:rPr>
-        <w:t>Databrary (2015c). Databrary Access Agreement. Retrieved February 26, 2015 from http://databrary.org/access/policies/agreement.html</w:t>
-      </w:r>
-    </w:p>
-    <w:p>
-      <w:pPr>
-        <w:pStyle w:val="Normal"/>
-        <w:spacing w:lineRule="auto" w:line="480" w:before="0" w:after="0"/>
-        <w:ind w:left="720" w:hanging="720"/>
-        <w:rPr>
-          <w:rFonts w:ascii="Times New Roman" w:hAnsi="Times New Roman" w:cs="Times New Roman"/>
-          <w:color w:val="000000"/>
-        </w:rPr>
-      </w:pPr>
-      <w:r>
-        <w:rPr>
-          <w:rFonts w:cs="Times New Roman" w:ascii="Times New Roman" w:hAnsi="Times New Roman"/>
-          <w:color w:val="000000"/>
-        </w:rPr>
-        <w:t xml:space="preserve">Ember, C., Hanisch, R., Alter, G., Berman, H., Hedstrom, M., &amp; Vardigan, M. (2013). Sustaining Domain Repositories for Digital Data: A White Paper. </w:t>
+        <w:t>Reference services review, 40</w:t>
+      </w:r>
+      <w:r>
+        <w:rPr>
+          <w:rFonts w:cs="Times New Roman" w:ascii="Times New Roman" w:hAnsi="Times New Roman"/>
+          <w:color w:val="000000"/>
+        </w:rPr>
+        <w:t xml:space="preserve">(1), 7-23. </w:t>
+      </w:r>
+    </w:p>
+    <w:p>
+      <w:pPr>
+        <w:pStyle w:val="Normal"/>
+        <w:spacing w:lineRule="auto" w:line="480" w:before="0" w:after="0"/>
+        <w:ind w:left="720" w:right="0" w:hanging="720"/>
+        <w:rPr>
+          <w:rFonts w:cs="Times New Roman" w:ascii="Times New Roman" w:hAnsi="Times New Roman"/>
+          <w:color w:val="000000"/>
+        </w:rPr>
+      </w:pPr>
+      <w:r>
+        <w:rPr>
+          <w:rFonts w:cs="Times New Roman" w:ascii="Times New Roman" w:hAnsi="Times New Roman"/>
+          <w:color w:val="000000"/>
+        </w:rPr>
+        <w:t xml:space="preserve">Castelli, D., Manghi, P. &amp; Thanos, C. (2013). A vision towards Scientific Communication Infrastructures: On bridging the realms of Research Digital Libraries and Scientific Data Centers. </w:t>
       </w:r>
       <w:r>
         <w:rPr>
@@ -2682,47 +2834,86 @@
           <w:iCs/>
           <w:color w:val="000000"/>
         </w:rPr>
-        <w:t>Workshop on Sustained Domain Repositories for Digital Data</w:t>
-      </w:r>
-      <w:r>
-        <w:rPr>
-          <w:rFonts w:cs="Times New Roman" w:ascii="Times New Roman" w:hAnsi="Times New Roman"/>
-          <w:color w:val="000000"/>
-        </w:rPr>
-        <w:t>. Retrieved February 26, 2015 from http://datacommunity.icpsr.umich.edu/sites/default/files/WhitePaper_ICPSR_SDRDD_121113.pdf</w:t>
-      </w:r>
-    </w:p>
-    <w:p>
-      <w:pPr>
-        <w:pStyle w:val="Normal"/>
-        <w:spacing w:lineRule="auto" w:line="480" w:before="0" w:after="0"/>
-        <w:ind w:left="720" w:hanging="720"/>
-        <w:rPr>
-          <w:rFonts w:ascii="Times New Roman" w:hAnsi="Times New Roman" w:cs="Times New Roman"/>
-          <w:color w:val="000000"/>
-        </w:rPr>
-      </w:pPr>
-      <w:r>
-        <w:rPr>
-          <w:rFonts w:cs="Times New Roman" w:ascii="Times New Roman" w:hAnsi="Times New Roman"/>
-          <w:color w:val="000000"/>
-        </w:rPr>
-        <w:t>Fabricius, W. (2014). Construct Validity of Standard False Belief Tasks: A Failure to Replicate. Databrary. Retrieved February 26, 2015 from http://databrary.org/volume/98.</w:t>
-      </w:r>
-    </w:p>
-    <w:p>
-      <w:pPr>
-        <w:pStyle w:val="Normal"/>
-        <w:spacing w:lineRule="auto" w:line="480" w:before="0" w:after="0"/>
-        <w:ind w:left="720" w:hanging="720"/>
-        <w:rPr/>
-      </w:pPr>
-      <w:r>
-        <w:rPr>
-          <w:rFonts w:cs="Times New Roman" w:ascii="Times New Roman" w:hAnsi="Times New Roman"/>
-          <w:color w:val="000000"/>
-        </w:rPr>
-        <w:t xml:space="preserve">Federer, L. (2013). The librarian as research informationist: a case study (English). </w:t>
+        <w:t>International Journal on Digital Libraries, 13</w:t>
+      </w:r>
+      <w:r>
+        <w:rPr>
+          <w:rFonts w:cs="Times New Roman" w:ascii="Times New Roman" w:hAnsi="Times New Roman"/>
+          <w:color w:val="000000"/>
+        </w:rPr>
+        <w:t>(3/4), 155-169. doi: 10.1007/s00799-013-0106-7</w:t>
+      </w:r>
+    </w:p>
+    <w:p>
+      <w:pPr>
+        <w:pStyle w:val="Normal"/>
+        <w:spacing w:lineRule="auto" w:line="480" w:before="0" w:after="0"/>
+        <w:ind w:left="720" w:right="0" w:hanging="720"/>
+        <w:rPr>
+          <w:rFonts w:cs="Times New Roman" w:ascii="Times New Roman" w:hAnsi="Times New Roman"/>
+          <w:color w:val="000000"/>
+        </w:rPr>
+      </w:pPr>
+      <w:r>
+        <w:rPr>
+          <w:rFonts w:cs="Times New Roman" w:ascii="Times New Roman" w:hAnsi="Times New Roman"/>
+          <w:color w:val="000000"/>
+        </w:rPr>
+        <w:t>Databrary (2015a). Databrary: An Open Data Library for Developmental Science. Retrieved February 26, 2015 from http://databrary.org/</w:t>
+      </w:r>
+    </w:p>
+    <w:p>
+      <w:pPr>
+        <w:pStyle w:val="Normal"/>
+        <w:spacing w:lineRule="auto" w:line="480" w:before="0" w:after="0"/>
+        <w:ind w:left="720" w:right="0" w:hanging="720"/>
+        <w:rPr>
+          <w:rFonts w:cs="Times New Roman" w:ascii="Times New Roman" w:hAnsi="Times New Roman"/>
+          <w:color w:val="000000"/>
+        </w:rPr>
+      </w:pPr>
+      <w:r>
+        <w:rPr>
+          <w:rFonts w:cs="Times New Roman" w:ascii="Times New Roman" w:hAnsi="Times New Roman"/>
+          <w:color w:val="000000"/>
+        </w:rPr>
+        <w:t>Databrary (2015b). Data Sharing Manifesto. Retrieved February 26, 2015 from http://databrary.org/access/policies/data-sharing-manifesto.html</w:t>
+      </w:r>
+    </w:p>
+    <w:p>
+      <w:pPr>
+        <w:pStyle w:val="Normal"/>
+        <w:spacing w:lineRule="auto" w:line="480" w:before="0" w:after="0"/>
+        <w:ind w:left="720" w:right="0" w:hanging="720"/>
+        <w:rPr>
+          <w:rFonts w:cs="Times New Roman" w:ascii="Times New Roman" w:hAnsi="Times New Roman"/>
+          <w:color w:val="000000"/>
+        </w:rPr>
+      </w:pPr>
+      <w:r>
+        <w:rPr>
+          <w:rFonts w:cs="Times New Roman" w:ascii="Times New Roman" w:hAnsi="Times New Roman"/>
+          <w:color w:val="000000"/>
+        </w:rPr>
+        <w:t>Databrary (2015c). Databrary Access Agreement. Retrieved February 26, 2015 from http://databrary.org/access/policies/agreement.html</w:t>
+      </w:r>
+    </w:p>
+    <w:p>
+      <w:pPr>
+        <w:pStyle w:val="Normal"/>
+        <w:spacing w:lineRule="auto" w:line="480" w:before="0" w:after="0"/>
+        <w:ind w:left="720" w:right="0" w:hanging="720"/>
+        <w:rPr>
+          <w:rFonts w:cs="Times New Roman" w:ascii="Times New Roman" w:hAnsi="Times New Roman"/>
+          <w:color w:val="000000"/>
+        </w:rPr>
+      </w:pPr>
+      <w:r>
+        <w:rPr>
+          <w:rFonts w:cs="Times New Roman" w:ascii="Times New Roman" w:hAnsi="Times New Roman"/>
+          <w:color w:val="000000"/>
+        </w:rPr>
+        <w:t xml:space="preserve">Ember, C., Hanisch, R., Alter, G., Berman, H., Hedstrom, M., &amp; Vardigan, M. (2013). Sustaining Domain Repositories for Digital Data: A White Paper. </w:t>
       </w:r>
       <w:r>
         <w:rPr>
@@ -2731,6 +2922,58 @@
           <w:iCs/>
           <w:color w:val="000000"/>
         </w:rPr>
+        <w:t>Workshop on Sustained Domain Repositories for Digital Data</w:t>
+      </w:r>
+      <w:r>
+        <w:rPr>
+          <w:rFonts w:cs="Times New Roman" w:ascii="Times New Roman" w:hAnsi="Times New Roman"/>
+          <w:color w:val="000000"/>
+        </w:rPr>
+        <w:t>. Retrieved February 26, 2015 from http://datacommunity.icpsr.umich.edu/sites/default/files/WhitePaper_ICPSR_SDRDD_121113.pdf</w:t>
+      </w:r>
+    </w:p>
+    <w:p>
+      <w:pPr>
+        <w:pStyle w:val="Normal"/>
+        <w:spacing w:lineRule="auto" w:line="480" w:before="0" w:after="0"/>
+        <w:ind w:left="720" w:right="0" w:hanging="720"/>
+        <w:rPr>
+          <w:rFonts w:cs="Times New Roman" w:ascii="Times New Roman" w:hAnsi="Times New Roman"/>
+          <w:color w:val="000000"/>
+        </w:rPr>
+      </w:pPr>
+      <w:r>
+        <w:rPr>
+          <w:rFonts w:cs="Times New Roman" w:ascii="Times New Roman" w:hAnsi="Times New Roman"/>
+          <w:color w:val="000000"/>
+        </w:rPr>
+        <w:t>Fabricius, W. (2014). Construct Validity of Standard False Belief Tasks: A Failure to Replicate. Databrary. Retrieved February 26, 2015 from http://databrary.org/volume/98.</w:t>
+      </w:r>
+    </w:p>
+    <w:p>
+      <w:pPr>
+        <w:pStyle w:val="Normal"/>
+        <w:spacing w:lineRule="auto" w:line="480" w:before="0" w:after="0"/>
+        <w:ind w:left="720" w:right="0" w:hanging="720"/>
+        <w:rPr>
+          <w:rFonts w:cs="Times New Roman" w:ascii="Times New Roman" w:hAnsi="Times New Roman"/>
+          <w:color w:val="000000"/>
+        </w:rPr>
+      </w:pPr>
+      <w:r>
+        <w:rPr>
+          <w:rFonts w:cs="Times New Roman" w:ascii="Times New Roman" w:hAnsi="Times New Roman"/>
+          <w:color w:val="000000"/>
+        </w:rPr>
+        <w:t xml:space="preserve">Federer, L. (2013). The librarian as research informationist: a case study (English). </w:t>
+      </w:r>
+      <w:r>
+        <w:rPr>
+          <w:rFonts w:cs="Times New Roman" w:ascii="Times New Roman" w:hAnsi="Times New Roman"/>
+          <w:i/>
+          <w:iCs/>
+          <w:color w:val="000000"/>
+        </w:rPr>
         <w:t>Journal of the Medical Library Association, 101</w:t>
       </w:r>
       <w:r>
@@ -2745,10 +2988,13 @@
       <w:pPr>
         <w:pStyle w:val="Normal"/>
         <w:spacing w:lineRule="auto" w:line="480" w:before="0" w:after="0"/>
-        <w:ind w:left="720" w:hanging="720"/>
-        <w:rPr/>
-      </w:pPr>
-      <w:ins w:id="106" w:author="Unknown Author" w:date="2015-05-20T11:56:00Z">
+        <w:ind w:left="720" w:right="0" w:hanging="720"/>
+        <w:rPr>
+          <w:rFonts w:cs="Times New Roman" w:ascii="Times New Roman" w:hAnsi="Times New Roman"/>
+          <w:color w:val="000000"/>
+        </w:rPr>
+      </w:pPr>
+      <w:ins w:id="121" w:author="Unknown Author" w:date="2015-05-20T11:56:00Z">
         <w:r>
           <w:rPr>
             <w:rFonts w:cs="Times New Roman" w:ascii="Times New Roman" w:hAnsi="Times New Roman"/>
@@ -2757,7 +3003,7 @@
           <w:t>Giarlo, MJ. (2013). Academic Libraries as Data Quality Hubs. J</w:t>
         </w:r>
       </w:ins>
-      <w:ins w:id="107" w:author="Unknown Author" w:date="2015-05-20T11:56:00Z">
+      <w:ins w:id="122" w:author="Unknown Author" w:date="2015-05-20T11:56:00Z">
         <w:r>
           <w:rPr>
             <w:rFonts w:cs="Times New Roman" w:ascii="Times New Roman" w:hAnsi="Times New Roman"/>
@@ -2768,7 +3014,7 @@
           <w:t>ournal of Librarianship and Scholarly Communication</w:t>
         </w:r>
       </w:ins>
-      <w:ins w:id="108" w:author="Unknown Author" w:date="2015-05-20T11:56:00Z">
+      <w:ins w:id="123" w:author="Unknown Author" w:date="2015-05-20T11:56:00Z">
         <w:r>
           <w:rPr>
             <w:rFonts w:cs="Times New Roman" w:ascii="Times New Roman" w:hAnsi="Times New Roman"/>
@@ -2789,9 +3035,9 @@
       <w:pPr>
         <w:pStyle w:val="Normal"/>
         <w:spacing w:lineRule="auto" w:line="480" w:before="0" w:after="0"/>
-        <w:ind w:left="720" w:hanging="720"/>
-        <w:rPr>
-          <w:rFonts w:ascii="Times New Roman" w:hAnsi="Times New Roman" w:cs="Times New Roman"/>
+        <w:ind w:left="720" w:right="0" w:hanging="720"/>
+        <w:rPr>
+          <w:rFonts w:cs="Times New Roman" w:ascii="Times New Roman" w:hAnsi="Times New Roman"/>
           <w:color w:val="000000"/>
         </w:rPr>
       </w:pPr>
@@ -2807,9 +3053,9 @@
       <w:pPr>
         <w:pStyle w:val="Normal"/>
         <w:spacing w:lineRule="auto" w:line="480" w:before="0" w:after="0"/>
-        <w:ind w:left="720" w:hanging="720"/>
-        <w:rPr>
-          <w:rFonts w:ascii="Times New Roman" w:hAnsi="Times New Roman" w:cs="Times New Roman"/>
+        <w:ind w:left="720" w:right="0" w:hanging="720"/>
+        <w:rPr>
+          <w:rFonts w:cs="Times New Roman" w:ascii="Times New Roman" w:hAnsi="Times New Roman"/>
           <w:color w:val="000000"/>
         </w:rPr>
       </w:pPr>
@@ -2841,9 +3087,9 @@
       <w:pPr>
         <w:pStyle w:val="Normal"/>
         <w:spacing w:lineRule="auto" w:line="480" w:before="0" w:after="0"/>
-        <w:ind w:left="720" w:hanging="720"/>
-        <w:rPr>
-          <w:rFonts w:ascii="Times New Roman" w:hAnsi="Times New Roman" w:cs="Times New Roman"/>
+        <w:ind w:left="720" w:right="0" w:hanging="720"/>
+        <w:rPr>
+          <w:rFonts w:cs="Times New Roman" w:ascii="Times New Roman" w:hAnsi="Times New Roman"/>
           <w:color w:val="000000"/>
         </w:rPr>
       </w:pPr>
@@ -2875,9 +3121,9 @@
       <w:pPr>
         <w:pStyle w:val="Normal"/>
         <w:spacing w:lineRule="auto" w:line="480" w:before="0" w:after="0"/>
-        <w:ind w:left="720" w:hanging="720"/>
-        <w:rPr>
-          <w:rFonts w:ascii="Times New Roman" w:hAnsi="Times New Roman" w:cs="Times New Roman"/>
+        <w:ind w:left="720" w:right="0" w:hanging="720"/>
+        <w:rPr>
+          <w:rFonts w:cs="Times New Roman" w:ascii="Times New Roman" w:hAnsi="Times New Roman"/>
           <w:color w:val="000000"/>
         </w:rPr>
       </w:pPr>
@@ -2909,9 +3155,9 @@
       <w:pPr>
         <w:pStyle w:val="Normal"/>
         <w:spacing w:lineRule="auto" w:line="480" w:before="0" w:after="0"/>
-        <w:ind w:left="720" w:hanging="720"/>
-        <w:rPr>
-          <w:rFonts w:ascii="Times New Roman" w:hAnsi="Times New Roman" w:cs="Times New Roman"/>
+        <w:ind w:left="720" w:right="0" w:hanging="720"/>
+        <w:rPr>
+          <w:rFonts w:cs="Times New Roman" w:ascii="Times New Roman" w:hAnsi="Times New Roman"/>
           <w:color w:val="000000"/>
         </w:rPr>
       </w:pPr>
@@ -2959,9 +3205,9 @@
       <w:pPr>
         <w:pStyle w:val="Normal"/>
         <w:spacing w:lineRule="auto" w:line="480" w:before="0" w:after="0"/>
-        <w:ind w:left="720" w:hanging="720"/>
-        <w:rPr>
-          <w:rFonts w:ascii="Times New Roman" w:hAnsi="Times New Roman" w:cs="Times New Roman"/>
+        <w:ind w:left="720" w:right="0" w:hanging="720"/>
+        <w:rPr>
+          <w:rFonts w:cs="Times New Roman" w:ascii="Times New Roman" w:hAnsi="Times New Roman"/>
           <w:color w:val="000000"/>
         </w:rPr>
       </w:pPr>
@@ -2993,8 +3239,11 @@
       <w:pPr>
         <w:pStyle w:val="Normal"/>
         <w:spacing w:lineRule="auto" w:line="480" w:before="0" w:after="0"/>
-        <w:ind w:left="720" w:hanging="720"/>
-        <w:rPr/>
+        <w:ind w:left="720" w:right="0" w:hanging="720"/>
+        <w:rPr>
+          <w:rFonts w:cs="Times New Roman" w:ascii="Times New Roman" w:hAnsi="Times New Roman"/>
+          <w:color w:val="000000"/>
+        </w:rPr>
       </w:pPr>
       <w:r>
         <w:rPr>
@@ -3024,10 +3273,13 @@
       <w:pPr>
         <w:pStyle w:val="Normal"/>
         <w:spacing w:lineRule="auto" w:line="480" w:before="0" w:after="0"/>
-        <w:ind w:left="720" w:hanging="720"/>
-        <w:rPr/>
-      </w:pPr>
-      <w:ins w:id="109" w:author="Unknown Author" w:date="2015-05-20T14:50:00Z">
+        <w:ind w:left="720" w:right="0" w:hanging="720"/>
+        <w:rPr>
+          <w:rFonts w:cs="Times New Roman" w:ascii="Times New Roman" w:hAnsi="Times New Roman"/>
+          <w:color w:val="000000"/>
+        </w:rPr>
+      </w:pPr>
+      <w:ins w:id="124" w:author="Unknown Author" w:date="2015-05-20T14:50:00Z">
         <w:r>
           <w:rPr>
             <w:rFonts w:cs="Times New Roman" w:ascii="Times New Roman" w:hAnsi="Times New Roman"/>
@@ -3036,7 +3288,7 @@
           <w:t xml:space="preserve">Ogburn, J. L. (2010). The imperative for data curation. </w:t>
         </w:r>
       </w:ins>
-      <w:ins w:id="110" w:author="Unknown Author" w:date="2015-05-20T14:50:00Z">
+      <w:ins w:id="125" w:author="Unknown Author" w:date="2015-05-20T14:50:00Z">
         <w:r>
           <w:rPr>
             <w:rFonts w:cs="Times New Roman" w:ascii="Times New Roman" w:hAnsi="Times New Roman"/>
@@ -3047,7 +3299,7 @@
           <w:t>portal:</w:t>
         </w:r>
       </w:ins>
-      <w:ins w:id="111" w:author="Unknown Author" w:date="2015-05-20T14:50:00Z">
+      <w:ins w:id="126" w:author="Unknown Author" w:date="2015-05-20T14:50:00Z">
         <w:r>
           <w:rPr>
             <w:rFonts w:cs="Times New Roman" w:ascii="Times New Roman" w:hAnsi="Times New Roman"/>
@@ -3056,7 +3308,7 @@
           <w:t xml:space="preserve"> </w:t>
         </w:r>
       </w:ins>
-      <w:ins w:id="112" w:author="Unknown Author" w:date="2015-05-20T14:50:00Z">
+      <w:ins w:id="127" w:author="Unknown Author" w:date="2015-05-20T14:50:00Z">
         <w:r>
           <w:rPr>
             <w:rFonts w:cs="Times New Roman" w:ascii="Times New Roman" w:hAnsi="Times New Roman"/>
@@ -3067,7 +3319,7 @@
           <w:t>Libraries and the Academy</w:t>
         </w:r>
       </w:ins>
-      <w:ins w:id="113" w:author="Unknown Author" w:date="2015-05-20T14:50:00Z">
+      <w:ins w:id="128" w:author="Unknown Author" w:date="2015-05-20T14:50:00Z">
         <w:r>
           <w:rPr>
             <w:rFonts w:cs="Times New Roman" w:ascii="Times New Roman" w:hAnsi="Times New Roman"/>
@@ -3081,9 +3333,9 @@
       <w:pPr>
         <w:pStyle w:val="Normal"/>
         <w:spacing w:lineRule="auto" w:line="480" w:before="0" w:after="0"/>
-        <w:ind w:left="720" w:hanging="720"/>
-        <w:rPr>
-          <w:rFonts w:ascii="Times New Roman" w:hAnsi="Times New Roman" w:cs="Times New Roman"/>
+        <w:ind w:left="720" w:right="0" w:hanging="720"/>
+        <w:rPr>
+          <w:rFonts w:cs="Times New Roman" w:ascii="Times New Roman" w:hAnsi="Times New Roman"/>
           <w:color w:val="000000"/>
         </w:rPr>
       </w:pPr>
@@ -3099,9 +3351,9 @@
       <w:pPr>
         <w:pStyle w:val="Normal"/>
         <w:spacing w:lineRule="auto" w:line="480" w:before="0" w:after="0"/>
-        <w:ind w:left="720" w:hanging="720"/>
-        <w:rPr>
-          <w:rFonts w:ascii="Times New Roman" w:hAnsi="Times New Roman" w:cs="Times New Roman"/>
+        <w:ind w:left="720" w:right="0" w:hanging="720"/>
+        <w:rPr>
+          <w:rFonts w:cs="Times New Roman" w:ascii="Times New Roman" w:hAnsi="Times New Roman"/>
           <w:color w:val="000000"/>
         </w:rPr>
       </w:pPr>
@@ -3132,9 +3384,9 @@
       <w:pPr>
         <w:pStyle w:val="Normal"/>
         <w:spacing w:lineRule="auto" w:line="480" w:before="0" w:after="0"/>
-        <w:ind w:left="720" w:hanging="720"/>
-        <w:rPr>
-          <w:rFonts w:ascii="Times New Roman" w:hAnsi="Times New Roman" w:cs="Times New Roman"/>
+        <w:ind w:left="720" w:right="0" w:hanging="720"/>
+        <w:rPr>
+          <w:rFonts w:cs="Times New Roman" w:ascii="Times New Roman" w:hAnsi="Times New Roman"/>
           <w:color w:val="000000"/>
         </w:rPr>
       </w:pPr>
@@ -3166,9 +3418,9 @@
       <w:pPr>
         <w:pStyle w:val="Normal"/>
         <w:spacing w:lineRule="auto" w:line="480" w:before="0" w:after="0"/>
-        <w:ind w:left="720" w:hanging="720"/>
-        <w:rPr>
-          <w:rFonts w:ascii="Times New Roman" w:hAnsi="Times New Roman" w:cs="Times New Roman"/>
+        <w:ind w:left="720" w:right="0" w:hanging="720"/>
+        <w:rPr>
+          <w:rFonts w:cs="Times New Roman" w:ascii="Times New Roman" w:hAnsi="Times New Roman"/>
           <w:color w:val="000000"/>
         </w:rPr>
       </w:pPr>
@@ -3200,8 +3452,11 @@
       <w:pPr>
         <w:pStyle w:val="Normal"/>
         <w:spacing w:lineRule="auto" w:line="480" w:before="0" w:after="0"/>
-        <w:ind w:left="720" w:hanging="720"/>
-        <w:rPr/>
+        <w:ind w:left="720" w:right="0" w:hanging="720"/>
+        <w:rPr>
+          <w:rFonts w:cs="Times New Roman" w:ascii="Times New Roman" w:hAnsi="Times New Roman"/>
+          <w:color w:val="000000"/>
+        </w:rPr>
       </w:pPr>
       <w:r>
         <w:rPr>
@@ -3243,7 +3498,7 @@
 </file>
 
 <file path=word/footer1.xml><?xml version="1.0" encoding="utf-8"?>
-<w:ftr xmlns:o="urn:schemas-microsoft-com:office:office" xmlns:r="http://schemas.openxmlformats.org/officeDocument/2006/relationships" xmlns:v="urn:schemas-microsoft-com:vml" xmlns:w="http://schemas.openxmlformats.org/wordprocessingml/2006/main" xmlns:w10="urn:schemas-microsoft-com:office:word" xmlns:wp="http://schemas.openxmlformats.org/drawingml/2006/wordprocessingDrawing" xmlns:wps="http://schemas.microsoft.com/office/word/2010/wordprocessingShape" xmlns:wpg="http://schemas.microsoft.com/office/word/2010/wordprocessingGroup" xmlns:mc="http://schemas.openxmlformats.org/markup-compatibility/2006" xmlns:wp14="http://schemas.microsoft.com/office/word/2010/wordprocessingDrawing" xmlns:w14="http://schemas.microsoft.com/office/word/2010/wordml" mc:Ignorable="w14 wp14">
+<w:ftr xmlns:o="urn:schemas-microsoft-com:office:office" xmlns:r="http://schemas.openxmlformats.org/officeDocument/2006/relationships" xmlns:v="urn:schemas-microsoft-com:vml" xmlns:w="http://schemas.openxmlformats.org/wordprocessingml/2006/main" xmlns:w10="urn:schemas-microsoft-com:office:word" xmlns:wp="http://schemas.openxmlformats.org/drawingml/2006/wordprocessingDrawing">
   <w:p>
     <w:pPr>
       <w:pStyle w:val="Footer"/>
@@ -3257,7 +3512,7 @@
 </file>
 
 <file path=word/header1.xml><?xml version="1.0" encoding="utf-8"?>
-<w:hdr xmlns:o="urn:schemas-microsoft-com:office:office" xmlns:r="http://schemas.openxmlformats.org/officeDocument/2006/relationships" xmlns:v="urn:schemas-microsoft-com:vml" xmlns:w="http://schemas.openxmlformats.org/wordprocessingml/2006/main" xmlns:w10="urn:schemas-microsoft-com:office:word" xmlns:wp="http://schemas.openxmlformats.org/drawingml/2006/wordprocessingDrawing" xmlns:wps="http://schemas.microsoft.com/office/word/2010/wordprocessingShape" xmlns:wpg="http://schemas.microsoft.com/office/word/2010/wordprocessingGroup" xmlns:mc="http://schemas.openxmlformats.org/markup-compatibility/2006" xmlns:wp14="http://schemas.microsoft.com/office/word/2010/wordprocessingDrawing" xmlns:w14="http://schemas.microsoft.com/office/word/2010/wordml" mc:Ignorable="w14 wp14">
+<w:hdr xmlns:o="urn:schemas-microsoft-com:office:office" xmlns:r="http://schemas.openxmlformats.org/officeDocument/2006/relationships" xmlns:v="urn:schemas-microsoft-com:vml" xmlns:w="http://schemas.openxmlformats.org/wordprocessingml/2006/main" xmlns:w10="urn:schemas-microsoft-com:office:word" xmlns:wp="http://schemas.openxmlformats.org/drawingml/2006/wordprocessingDrawing">
   <w:p>
     <w:pPr>
       <w:pStyle w:val="Header"/>
@@ -3271,11 +3526,11 @@
 </file>
 
 <file path=word/styles.xml><?xml version="1.0" encoding="utf-8"?>
-<w:styles xmlns:w="http://schemas.openxmlformats.org/wordprocessingml/2006/main" xmlns:w14="http://schemas.microsoft.com/office/word/2010/wordml" xmlns:mc="http://schemas.openxmlformats.org/markup-compatibility/2006" mc:Ignorable="w14">
+<w:styles xmlns:w="http://schemas.openxmlformats.org/wordprocessingml/2006/main">
   <w:docDefaults>
     <w:rPrDefault>
       <w:rPr>
-        <w:rFonts w:ascii="Cambria" w:hAnsi="Cambria" w:eastAsia="Cambria" w:cs="" w:asciiTheme="minorHAnsi" w:cstheme="minorBidi" w:eastAsiaTheme="minorHAnsi" w:hAnsiTheme="minorHAnsi"/>
+        <w:rFonts w:ascii="Cambria" w:hAnsi="Cambria" w:eastAsia="Cambria" w:cs=""/>
         <w:szCs w:val="24"/>
         <w:lang w:val="en-US" w:eastAsia="en-US" w:bidi="ar-SA"/>
       </w:rPr>
@@ -3284,7 +3539,7 @@
       <w:pPr/>
     </w:pPrDefault>
   </w:docDefaults>
-  <w:latentStyles w:defLockedState="0" w:defUIPriority="0" w:defSemiHidden="0" w:defUnhideWhenUsed="0" w:defQFormat="0" w:count="276"/>
+  <w:latentStyles w:count="276" w:defQFormat="0" w:defUnhideWhenUsed="0" w:defSemiHidden="0" w:defUIPriority="0" w:defLockedState="0"/>
   <w:style w:type="paragraph" w:styleId="Normal" w:default="1">
     <w:name w:val="Normal"/>
     <w:qFormat/>
@@ -3306,11 +3561,11 @@
   </w:style>
   <w:style w:type="paragraph" w:styleId="Heading1">
     <w:name w:val="Heading 1"/>
+    <w:uiPriority w:val="9"/>
+    <w:qFormat/>
+    <w:rsid w:val="00ff3a78"/>
     <w:basedOn w:val="Normal"/>
     <w:next w:val="Normal"/>
-    <w:uiPriority w:val="9"/>
-    <w:qFormat/>
-    <w:rsid w:val="00ff3a78"/>
     <w:pPr>
       <w:keepNext/>
       <w:keepLines/>
@@ -3318,22 +3573,22 @@
       <w:outlineLvl w:val="0"/>
     </w:pPr>
     <w:rPr>
-      <w:rFonts w:ascii="Calibri" w:hAnsi="Calibri" w:eastAsia="" w:cs="" w:asciiTheme="majorHAnsi" w:cstheme="majorBidi" w:eastAsiaTheme="majorEastAsia" w:hAnsiTheme="majorHAnsi"/>
+      <w:rFonts w:ascii="Calibri" w:hAnsi="Calibri" w:eastAsia="" w:cs=""/>
       <w:b/>
       <w:bCs/>
-      <w:color w:val="345A8A" w:themeColor="accent1" w:themeShade="b5"/>
+      <w:color w:val="345A8A"/>
       <w:sz w:val="32"/>
       <w:szCs w:val="32"/>
     </w:rPr>
   </w:style>
   <w:style w:type="paragraph" w:styleId="Heading2">
     <w:name w:val="Heading 2"/>
+    <w:uiPriority w:val="9"/>
+    <w:qFormat/>
+    <w:unhideWhenUsed/>
+    <w:rsid w:val="00ff3a78"/>
     <w:basedOn w:val="Normal"/>
     <w:next w:val="Normal"/>
-    <w:uiPriority w:val="9"/>
-    <w:unhideWhenUsed/>
-    <w:qFormat/>
-    <w:rsid w:val="00ff3a78"/>
     <w:pPr>
       <w:keepNext/>
       <w:keepLines/>
@@ -3341,22 +3596,22 @@
       <w:outlineLvl w:val="1"/>
     </w:pPr>
     <w:rPr>
-      <w:rFonts w:ascii="Calibri" w:hAnsi="Calibri" w:eastAsia="" w:cs="" w:asciiTheme="majorHAnsi" w:cstheme="majorBidi" w:eastAsiaTheme="majorEastAsia" w:hAnsiTheme="majorHAnsi"/>
+      <w:rFonts w:ascii="Calibri" w:hAnsi="Calibri" w:eastAsia="" w:cs=""/>
       <w:b/>
       <w:bCs/>
-      <w:color w:val="4F81BD" w:themeColor="accent1"/>
+      <w:color w:val="4F81BD"/>
       <w:sz w:val="32"/>
       <w:szCs w:val="32"/>
     </w:rPr>
   </w:style>
   <w:style w:type="paragraph" w:styleId="Heading3">
     <w:name w:val="Heading 3"/>
+    <w:uiPriority w:val="9"/>
+    <w:qFormat/>
+    <w:unhideWhenUsed/>
+    <w:rsid w:val="00ff3a78"/>
     <w:basedOn w:val="Normal"/>
     <w:next w:val="Normal"/>
-    <w:uiPriority w:val="9"/>
-    <w:unhideWhenUsed/>
-    <w:qFormat/>
-    <w:rsid w:val="00ff3a78"/>
     <w:pPr>
       <w:keepNext/>
       <w:keepLines/>
@@ -3364,22 +3619,22 @@
       <w:outlineLvl w:val="2"/>
     </w:pPr>
     <w:rPr>
-      <w:rFonts w:ascii="Calibri" w:hAnsi="Calibri" w:eastAsia="" w:cs="" w:asciiTheme="majorHAnsi" w:cstheme="majorBidi" w:eastAsiaTheme="majorEastAsia" w:hAnsiTheme="majorHAnsi"/>
+      <w:rFonts w:ascii="Calibri" w:hAnsi="Calibri" w:eastAsia="" w:cs=""/>
       <w:b/>
       <w:bCs/>
-      <w:color w:val="4F81BD" w:themeColor="accent1"/>
+      <w:color w:val="4F81BD"/>
       <w:sz w:val="28"/>
       <w:szCs w:val="28"/>
     </w:rPr>
   </w:style>
   <w:style w:type="paragraph" w:styleId="Heading4">
     <w:name w:val="Heading 4"/>
+    <w:uiPriority w:val="9"/>
+    <w:qFormat/>
+    <w:unhideWhenUsed/>
+    <w:rsid w:val="00ff3a78"/>
     <w:basedOn w:val="Normal"/>
     <w:next w:val="Normal"/>
-    <w:uiPriority w:val="9"/>
-    <w:unhideWhenUsed/>
-    <w:qFormat/>
-    <w:rsid w:val="00ff3a78"/>
     <w:pPr>
       <w:keepNext/>
       <w:keepLines/>
@@ -3387,20 +3642,20 @@
       <w:outlineLvl w:val="3"/>
     </w:pPr>
     <w:rPr>
-      <w:rFonts w:ascii="Calibri" w:hAnsi="Calibri" w:eastAsia="" w:cs="" w:asciiTheme="majorHAnsi" w:cstheme="majorBidi" w:eastAsiaTheme="majorEastAsia" w:hAnsiTheme="majorHAnsi"/>
+      <w:rFonts w:ascii="Calibri" w:hAnsi="Calibri" w:eastAsia="" w:cs=""/>
       <w:b/>
       <w:bCs/>
-      <w:color w:val="4F81BD" w:themeColor="accent1"/>
+      <w:color w:val="4F81BD"/>
     </w:rPr>
   </w:style>
   <w:style w:type="paragraph" w:styleId="Heading5">
     <w:name w:val="Heading 5"/>
+    <w:uiPriority w:val="9"/>
+    <w:qFormat/>
+    <w:unhideWhenUsed/>
+    <w:rsid w:val="00ff3a78"/>
     <w:basedOn w:val="Normal"/>
     <w:next w:val="Normal"/>
-    <w:uiPriority w:val="9"/>
-    <w:unhideWhenUsed/>
-    <w:qFormat/>
-    <w:rsid w:val="00ff3a78"/>
     <w:pPr>
       <w:keepNext/>
       <w:keepLines/>
@@ -3408,34 +3663,34 @@
       <w:outlineLvl w:val="4"/>
     </w:pPr>
     <w:rPr>
-      <w:rFonts w:ascii="Calibri" w:hAnsi="Calibri" w:eastAsia="" w:cs="" w:asciiTheme="majorHAnsi" w:cstheme="majorBidi" w:eastAsiaTheme="majorEastAsia" w:hAnsiTheme="majorHAnsi"/>
+      <w:rFonts w:ascii="Calibri" w:hAnsi="Calibri" w:eastAsia="" w:cs=""/>
       <w:i/>
       <w:iCs/>
-      <w:color w:val="4F81BD" w:themeColor="accent1"/>
+      <w:color w:val="4F81BD"/>
     </w:rPr>
   </w:style>
   <w:style w:type="character" w:styleId="DefaultParagraphFont" w:default="1">
     <w:name w:val="Default Paragraph Font"/>
     <w:uiPriority w:val="1"/>
+    <w:qFormat/>
     <w:semiHidden/>
     <w:unhideWhenUsed/>
-    <w:qFormat/>
     <w:rPr/>
   </w:style>
   <w:style w:type="character" w:styleId="BodyTextChar" w:customStyle="1">
     <w:name w:val="Body Text Char"/>
+    <w:qFormat/>
+    <w:link w:val="ImageCaption"/>
+    <w:rsid w:val="00ff3a78"/>
     <w:basedOn w:val="DefaultParagraphFont"/>
-    <w:link w:val="ImageCaption"/>
-    <w:qFormat/>
-    <w:rsid w:val="00ff3a78"/>
     <w:rPr/>
   </w:style>
   <w:style w:type="character" w:styleId="VerbatimChar" w:customStyle="1">
     <w:name w:val="Verbatim Char"/>
+    <w:qFormat/>
+    <w:link w:val="SourceCode"/>
+    <w:rsid w:val="00ff3a78"/>
     <w:basedOn w:val="BodyTextChar"/>
-    <w:link w:val="SourceCode"/>
-    <w:qFormat/>
-    <w:rsid w:val="00ff3a78"/>
     <w:rPr>
       <w:rFonts w:ascii="Consolas" w:hAnsi="Consolas"/>
       <w:sz w:val="22"/>
@@ -3443,27 +3698,27 @@
   </w:style>
   <w:style w:type="character" w:styleId="FootnoteRef" w:customStyle="1">
     <w:name w:val="Footnote Ref"/>
+    <w:qFormat/>
+    <w:rsid w:val="00ff3a78"/>
     <w:basedOn w:val="BodyTextChar"/>
-    <w:qFormat/>
-    <w:rsid w:val="00ff3a78"/>
     <w:rPr>
       <w:vertAlign w:val="superscript"/>
     </w:rPr>
   </w:style>
   <w:style w:type="character" w:styleId="Link" w:customStyle="1">
     <w:name w:val="Link"/>
+    <w:qFormat/>
+    <w:rsid w:val="00ff3a78"/>
     <w:basedOn w:val="BodyTextChar"/>
-    <w:qFormat/>
-    <w:rsid w:val="00ff3a78"/>
     <w:rPr>
-      <w:color w:val="4F81BD" w:themeColor="accent1"/>
+      <w:color w:val="4F81BD"/>
     </w:rPr>
   </w:style>
   <w:style w:type="character" w:styleId="KeywordTok" w:customStyle="1">
     <w:name w:val="KeywordTok"/>
+    <w:qFormat/>
+    <w:rsid w:val="00ff3a78"/>
     <w:basedOn w:val="VerbatimChar"/>
-    <w:qFormat/>
-    <w:rsid w:val="00ff3a78"/>
     <w:rPr>
       <w:rFonts w:ascii="Consolas" w:hAnsi="Consolas"/>
       <w:b/>
@@ -3473,9 +3728,9 @@
   </w:style>
   <w:style w:type="character" w:styleId="DataTypeTok" w:customStyle="1">
     <w:name w:val="DataTypeTok"/>
+    <w:qFormat/>
+    <w:rsid w:val="00ff3a78"/>
     <w:basedOn w:val="VerbatimChar"/>
-    <w:qFormat/>
-    <w:rsid w:val="00ff3a78"/>
     <w:rPr>
       <w:rFonts w:ascii="Consolas" w:hAnsi="Consolas"/>
       <w:color w:val="902000"/>
@@ -3484,9 +3739,9 @@
   </w:style>
   <w:style w:type="character" w:styleId="DecValTok" w:customStyle="1">
     <w:name w:val="DecValTok"/>
+    <w:qFormat/>
+    <w:rsid w:val="00ff3a78"/>
     <w:basedOn w:val="VerbatimChar"/>
-    <w:qFormat/>
-    <w:rsid w:val="00ff3a78"/>
     <w:rPr>
       <w:rFonts w:ascii="Consolas" w:hAnsi="Consolas"/>
       <w:color w:val="40A070"/>
@@ -3495,9 +3750,9 @@
   </w:style>
   <w:style w:type="character" w:styleId="BaseNTok" w:customStyle="1">
     <w:name w:val="BaseNTok"/>
+    <w:qFormat/>
+    <w:rsid w:val="00ff3a78"/>
     <w:basedOn w:val="VerbatimChar"/>
-    <w:qFormat/>
-    <w:rsid w:val="00ff3a78"/>
     <w:rPr>
       <w:rFonts w:ascii="Consolas" w:hAnsi="Consolas"/>
       <w:color w:val="40A070"/>
@@ -3506,9 +3761,9 @@
   </w:style>
   <w:style w:type="character" w:styleId="FloatTok" w:customStyle="1">
     <w:name w:val="FloatTok"/>
+    <w:qFormat/>
+    <w:rsid w:val="00ff3a78"/>
     <w:basedOn w:val="VerbatimChar"/>
-    <w:qFormat/>
-    <w:rsid w:val="00ff3a78"/>
     <w:rPr>
       <w:rFonts w:ascii="Consolas" w:hAnsi="Consolas"/>
       <w:color w:val="40A070"/>
@@ -3517,9 +3772,9 @@
   </w:style>
   <w:style w:type="character" w:styleId="CharTok" w:customStyle="1">
     <w:name w:val="CharTok"/>
+    <w:qFormat/>
+    <w:rsid w:val="00ff3a78"/>
     <w:basedOn w:val="VerbatimChar"/>
-    <w:qFormat/>
-    <w:rsid w:val="00ff3a78"/>
     <w:rPr>
       <w:rFonts w:ascii="Consolas" w:hAnsi="Consolas"/>
       <w:color w:val="4070A0"/>
@@ -3528,9 +3783,9 @@
   </w:style>
   <w:style w:type="character" w:styleId="StringTok" w:customStyle="1">
     <w:name w:val="StringTok"/>
+    <w:qFormat/>
+    <w:rsid w:val="00ff3a78"/>
     <w:basedOn w:val="VerbatimChar"/>
-    <w:qFormat/>
-    <w:rsid w:val="00ff3a78"/>
     <w:rPr>
       <w:rFonts w:ascii="Consolas" w:hAnsi="Consolas"/>
       <w:color w:val="4070A0"/>
@@ -3539,9 +3794,9 @@
   </w:style>
   <w:style w:type="character" w:styleId="CommentTok" w:customStyle="1">
     <w:name w:val="CommentTok"/>
+    <w:qFormat/>
+    <w:rsid w:val="00ff3a78"/>
     <w:basedOn w:val="VerbatimChar"/>
-    <w:qFormat/>
-    <w:rsid w:val="00ff3a78"/>
     <w:rPr>
       <w:rFonts w:ascii="Consolas" w:hAnsi="Consolas"/>
       <w:i/>
@@ -3551,9 +3806,9 @@
   </w:style>
   <w:style w:type="character" w:styleId="OtherTok" w:customStyle="1">
     <w:name w:val="OtherTok"/>
+    <w:qFormat/>
+    <w:rsid w:val="00ff3a78"/>
     <w:basedOn w:val="VerbatimChar"/>
-    <w:qFormat/>
-    <w:rsid w:val="00ff3a78"/>
     <w:rPr>
       <w:rFonts w:ascii="Consolas" w:hAnsi="Consolas"/>
       <w:color w:val="007020"/>
@@ -3562,9 +3817,9 @@
   </w:style>
   <w:style w:type="character" w:styleId="AlertTok" w:customStyle="1">
     <w:name w:val="AlertTok"/>
+    <w:qFormat/>
+    <w:rsid w:val="00ff3a78"/>
     <w:basedOn w:val="VerbatimChar"/>
-    <w:qFormat/>
-    <w:rsid w:val="00ff3a78"/>
     <w:rPr>
       <w:rFonts w:ascii="Consolas" w:hAnsi="Consolas"/>
       <w:b/>
@@ -3574,9 +3829,9 @@
   </w:style>
   <w:style w:type="character" w:styleId="FunctionTok" w:customStyle="1">
     <w:name w:val="FunctionTok"/>
+    <w:qFormat/>
+    <w:rsid w:val="00ff3a78"/>
     <w:basedOn w:val="VerbatimChar"/>
-    <w:qFormat/>
-    <w:rsid w:val="00ff3a78"/>
     <w:rPr>
       <w:rFonts w:ascii="Consolas" w:hAnsi="Consolas"/>
       <w:color w:val="06287E"/>
@@ -3585,9 +3840,9 @@
   </w:style>
   <w:style w:type="character" w:styleId="RegionMarkerTok" w:customStyle="1">
     <w:name w:val="RegionMarkerTok"/>
+    <w:qFormat/>
+    <w:rsid w:val="00ff3a78"/>
     <w:basedOn w:val="VerbatimChar"/>
-    <w:qFormat/>
-    <w:rsid w:val="00ff3a78"/>
     <w:rPr>
       <w:rFonts w:ascii="Consolas" w:hAnsi="Consolas"/>
       <w:sz w:val="22"/>
@@ -3595,9 +3850,9 @@
   </w:style>
   <w:style w:type="character" w:styleId="ErrorTok" w:customStyle="1">
     <w:name w:val="ErrorTok"/>
+    <w:qFormat/>
+    <w:rsid w:val="00ff3a78"/>
     <w:basedOn w:val="VerbatimChar"/>
-    <w:qFormat/>
-    <w:rsid w:val="00ff3a78"/>
     <w:rPr>
       <w:rFonts w:ascii="Consolas" w:hAnsi="Consolas"/>
       <w:b/>
@@ -3607,9 +3862,9 @@
   </w:style>
   <w:style w:type="character" w:styleId="NormalTok" w:customStyle="1">
     <w:name w:val="NormalTok"/>
+    <w:qFormat/>
+    <w:rsid w:val="00ff3a78"/>
     <w:basedOn w:val="VerbatimChar"/>
-    <w:qFormat/>
-    <w:rsid w:val="00ff3a78"/>
     <w:rPr>
       <w:rFonts w:ascii="Consolas" w:hAnsi="Consolas"/>
       <w:sz w:val="22"/>
@@ -3617,10 +3872,10 @@
   </w:style>
   <w:style w:type="character" w:styleId="BalloonTextChar" w:customStyle="1">
     <w:name w:val="Balloon Text Char"/>
+    <w:qFormat/>
+    <w:link w:val="BalloonText"/>
+    <w:rsid w:val="001a1494"/>
     <w:basedOn w:val="DefaultParagraphFont"/>
-    <w:link w:val="BalloonText"/>
-    <w:qFormat/>
-    <w:rsid w:val="001a1494"/>
     <w:rPr>
       <w:rFonts w:ascii="Lucida Grande" w:hAnsi="Lucida Grande"/>
       <w:sz w:val="18"/>
@@ -3629,26 +3884,26 @@
   </w:style>
   <w:style w:type="character" w:styleId="HeaderChar" w:customStyle="1">
     <w:name w:val="Header Char"/>
+    <w:qFormat/>
+    <w:link w:val="Header"/>
+    <w:rsid w:val="005668e2"/>
     <w:basedOn w:val="DefaultParagraphFont"/>
-    <w:link w:val="Header"/>
-    <w:qFormat/>
-    <w:rsid w:val="005668e2"/>
     <w:rPr/>
   </w:style>
   <w:style w:type="character" w:styleId="FooterChar" w:customStyle="1">
     <w:name w:val="Footer Char"/>
+    <w:qFormat/>
+    <w:link w:val="Footer"/>
+    <w:rsid w:val="005668e2"/>
     <w:basedOn w:val="DefaultParagraphFont"/>
-    <w:link w:val="Footer"/>
-    <w:qFormat/>
-    <w:rsid w:val="005668e2"/>
     <w:rPr/>
   </w:style>
   <w:style w:type="paragraph" w:styleId="Heading" w:customStyle="1">
     <w:name w:val="Heading"/>
+    <w:qFormat/>
+    <w:rsid w:val="00ff3a78"/>
     <w:basedOn w:val="Normal"/>
     <w:next w:val="TextBody"/>
-    <w:qFormat/>
-    <w:rsid w:val="00ff3a78"/>
     <w:pPr>
       <w:keepNext/>
       <w:spacing w:before="240" w:after="120"/>
@@ -3661,29 +3916,32 @@
   </w:style>
   <w:style w:type="paragraph" w:styleId="TextBody" w:customStyle="1">
     <w:name w:val="Text Body"/>
+    <w:rsid w:val="00ff3a78"/>
     <w:basedOn w:val="Normal"/>
-    <w:rsid w:val="00ff3a78"/>
     <w:pPr>
-      <w:spacing w:before="180" w:after="120"/>
+      <w:spacing w:lineRule="auto" w:line="288" w:before="180" w:after="120"/>
     </w:pPr>
     <w:rPr/>
   </w:style>
   <w:style w:type="paragraph" w:styleId="List">
     <w:name w:val="List"/>
+    <w:rsid w:val="00ff3a78"/>
     <w:basedOn w:val="TextBody"/>
-    <w:rsid w:val="00ff3a78"/>
     <w:pPr/>
-    <w:rPr/>
+    <w:rPr>
+      <w:rFonts w:cs="FreeSans"/>
+    </w:rPr>
   </w:style>
   <w:style w:type="paragraph" w:styleId="Caption">
     <w:name w:val="Caption"/>
+    <w:qFormat/>
     <w:basedOn w:val="Normal"/>
-    <w:qFormat/>
     <w:pPr>
       <w:suppressLineNumbers/>
       <w:spacing w:before="120" w:after="120"/>
     </w:pPr>
     <w:rPr>
+      <w:rFonts w:cs="FreeSans"/>
       <w:i/>
       <w:iCs/>
       <w:sz w:val="24"/>
@@ -3692,19 +3950,21 @@
   </w:style>
   <w:style w:type="paragraph" w:styleId="Index" w:customStyle="1">
     <w:name w:val="Index"/>
+    <w:qFormat/>
+    <w:rsid w:val="00ff3a78"/>
     <w:basedOn w:val="Normal"/>
-    <w:qFormat/>
-    <w:rsid w:val="00ff3a78"/>
     <w:pPr>
       <w:suppressLineNumbers/>
     </w:pPr>
-    <w:rPr/>
+    <w:rPr>
+      <w:rFonts w:cs="FreeSans"/>
+    </w:rPr>
   </w:style>
   <w:style w:type="paragraph" w:styleId="Caption1">
     <w:name w:val="caption"/>
+    <w:qFormat/>
+    <w:rsid w:val="00ff3a78"/>
     <w:basedOn w:val="Normal"/>
-    <w:qFormat/>
-    <w:rsid w:val="00ff3a78"/>
     <w:pPr>
       <w:suppressLineNumbers/>
       <w:spacing w:before="120" w:after="120"/>
@@ -3716,9 +3976,9 @@
   </w:style>
   <w:style w:type="paragraph" w:styleId="Compact" w:customStyle="1">
     <w:name w:val="Compact"/>
+    <w:qFormat/>
+    <w:rsid w:val="00ff3a78"/>
     <w:basedOn w:val="Normal"/>
-    <w:qFormat/>
-    <w:rsid w:val="00ff3a78"/>
     <w:pPr>
       <w:spacing w:before="36" w:after="36"/>
     </w:pPr>
@@ -3726,10 +3986,10 @@
   </w:style>
   <w:style w:type="paragraph" w:styleId="Title">
     <w:name w:val="Title"/>
+    <w:qFormat/>
+    <w:rsid w:val="00ff3a78"/>
     <w:basedOn w:val="Normal"/>
     <w:next w:val="Normal"/>
-    <w:qFormat/>
-    <w:rsid w:val="00ff3a78"/>
     <w:pPr>
       <w:keepNext/>
       <w:keepLines/>
@@ -3737,20 +3997,20 @@
       <w:jc w:val="center"/>
     </w:pPr>
     <w:rPr>
-      <w:rFonts w:ascii="Calibri" w:hAnsi="Calibri" w:eastAsia="" w:cs="" w:asciiTheme="majorHAnsi" w:cstheme="majorBidi" w:eastAsiaTheme="majorEastAsia" w:hAnsiTheme="majorHAnsi"/>
+      <w:rFonts w:ascii="Calibri" w:hAnsi="Calibri" w:eastAsia="" w:cs=""/>
       <w:b/>
       <w:bCs/>
-      <w:color w:val="345A8A" w:themeColor="accent1" w:themeShade="b5"/>
+      <w:color w:val="345A8A"/>
       <w:sz w:val="36"/>
       <w:szCs w:val="36"/>
     </w:rPr>
   </w:style>
   <w:style w:type="paragraph" w:styleId="Subtitle">
     <w:name w:val="Subtitle"/>
+    <w:qFormat/>
+    <w:rsid w:val="00ff3a78"/>
     <w:basedOn w:val="Title"/>
     <w:next w:val="Normal"/>
-    <w:qFormat/>
-    <w:rsid w:val="00ff3a78"/>
     <w:pPr>
       <w:spacing w:before="240" w:after="240"/>
     </w:pPr>
@@ -3761,9 +4021,9 @@
   </w:style>
   <w:style w:type="paragraph" w:styleId="Author" w:customStyle="1">
     <w:name w:val="Author"/>
+    <w:qFormat/>
+    <w:rsid w:val="00ff3a78"/>
     <w:next w:val="Normal"/>
-    <w:qFormat/>
-    <w:rsid w:val="00ff3a78"/>
     <w:pPr>
       <w:keepNext/>
       <w:keepLines/>
@@ -3783,9 +4043,9 @@
   </w:style>
   <w:style w:type="paragraph" w:styleId="Date">
     <w:name w:val="Date"/>
+    <w:qFormat/>
+    <w:rsid w:val="00ff3a78"/>
     <w:next w:val="Normal"/>
-    <w:qFormat/>
-    <w:rsid w:val="00ff3a78"/>
     <w:pPr>
       <w:keepNext/>
       <w:keepLines/>
@@ -3805,10 +4065,10 @@
   </w:style>
   <w:style w:type="paragraph" w:styleId="Abstract" w:customStyle="1">
     <w:name w:val="Abstract"/>
+    <w:qFormat/>
+    <w:rsid w:val="00ff3a78"/>
     <w:basedOn w:val="Normal"/>
     <w:next w:val="Normal"/>
-    <w:qFormat/>
-    <w:rsid w:val="00ff3a78"/>
     <w:pPr>
       <w:keepNext/>
       <w:keepLines/>
@@ -3821,25 +4081,25 @@
   </w:style>
   <w:style w:type="paragraph" w:styleId="Bibliography">
     <w:name w:val="Bibliography"/>
+    <w:qFormat/>
+    <w:rsid w:val="00ff3a78"/>
     <w:basedOn w:val="Normal"/>
-    <w:qFormat/>
-    <w:rsid w:val="00ff3a78"/>
     <w:pPr/>
     <w:rPr/>
   </w:style>
   <w:style w:type="paragraph" w:styleId="BlockQuote" w:customStyle="1">
     <w:name w:val="Block Quote"/>
+    <w:uiPriority w:val="9"/>
+    <w:qFormat/>
+    <w:unhideWhenUsed/>
+    <w:rsid w:val="00ff3a78"/>
     <w:basedOn w:val="Normal"/>
     <w:next w:val="Normal"/>
-    <w:uiPriority w:val="9"/>
-    <w:unhideWhenUsed/>
-    <w:qFormat/>
-    <w:rsid w:val="00ff3a78"/>
     <w:pPr>
       <w:spacing w:before="100" w:after="100"/>
     </w:pPr>
     <w:rPr>
-      <w:rFonts w:ascii="Calibri" w:hAnsi="Calibri" w:eastAsia="" w:cs="" w:asciiTheme="majorHAnsi" w:cstheme="majorBidi" w:eastAsiaTheme="majorEastAsia" w:hAnsiTheme="majorHAnsi"/>
+      <w:rFonts w:ascii="Calibri" w:hAnsi="Calibri" w:eastAsia="" w:cs=""/>
       <w:bCs/>
       <w:sz w:val="20"/>
       <w:szCs w:val="20"/>
@@ -3847,19 +4107,19 @@
   </w:style>
   <w:style w:type="paragraph" w:styleId="Footnote" w:customStyle="1">
     <w:name w:val="Footnote"/>
+    <w:uiPriority w:val="9"/>
+    <w:qFormat/>
+    <w:unhideWhenUsed/>
+    <w:rsid w:val="00ff3a78"/>
     <w:basedOn w:val="Normal"/>
-    <w:uiPriority w:val="9"/>
-    <w:unhideWhenUsed/>
-    <w:qFormat/>
-    <w:rsid w:val="00ff3a78"/>
     <w:pPr/>
     <w:rPr/>
   </w:style>
   <w:style w:type="paragraph" w:styleId="DefinitionTerm" w:customStyle="1">
     <w:name w:val="Definition Term"/>
+    <w:qFormat/>
+    <w:rsid w:val="00ff3a78"/>
     <w:basedOn w:val="Normal"/>
-    <w:qFormat/>
-    <w:rsid w:val="00ff3a78"/>
     <w:pPr>
       <w:keepNext/>
       <w:keepLines/>
@@ -3871,17 +4131,17 @@
   </w:style>
   <w:style w:type="paragraph" w:styleId="Definition" w:customStyle="1">
     <w:name w:val="Definition"/>
+    <w:qFormat/>
+    <w:rsid w:val="00ff3a78"/>
     <w:basedOn w:val="Normal"/>
-    <w:qFormat/>
-    <w:rsid w:val="00ff3a78"/>
     <w:pPr/>
     <w:rPr/>
   </w:style>
   <w:style w:type="paragraph" w:styleId="TableCaption" w:customStyle="1">
     <w:name w:val="Table Caption"/>
+    <w:qFormat/>
+    <w:rsid w:val="00ff3a78"/>
     <w:basedOn w:val="Normal"/>
-    <w:qFormat/>
-    <w:rsid w:val="00ff3a78"/>
     <w:pPr>
       <w:spacing w:before="0" w:after="120"/>
     </w:pPr>
@@ -3891,10 +4151,10 @@
   </w:style>
   <w:style w:type="paragraph" w:styleId="ImageCaption" w:customStyle="1">
     <w:name w:val="Image Caption"/>
+    <w:qFormat/>
+    <w:link w:val="BodyTextChar"/>
+    <w:rsid w:val="00ff3a78"/>
     <w:basedOn w:val="Normal"/>
-    <w:link w:val="BodyTextChar"/>
-    <w:qFormat/>
-    <w:rsid w:val="00ff3a78"/>
     <w:pPr>
       <w:spacing w:before="0" w:after="120"/>
     </w:pPr>
@@ -3904,19 +4164,19 @@
   </w:style>
   <w:style w:type="paragraph" w:styleId="SourceCode" w:customStyle="1">
     <w:name w:val="Source Code"/>
+    <w:qFormat/>
+    <w:link w:val="VerbatimChar"/>
+    <w:rsid w:val="00ff3a78"/>
     <w:basedOn w:val="Normal"/>
-    <w:link w:val="VerbatimChar"/>
-    <w:qFormat/>
-    <w:rsid w:val="00ff3a78"/>
     <w:pPr/>
     <w:rPr/>
   </w:style>
   <w:style w:type="paragraph" w:styleId="BalloonText">
     <w:name w:val="Balloon Text"/>
+    <w:qFormat/>
+    <w:link w:val="BalloonTextChar"/>
+    <w:rsid w:val="001a1494"/>
     <w:basedOn w:val="Normal"/>
-    <w:link w:val="BalloonTextChar"/>
-    <w:qFormat/>
-    <w:rsid w:val="001a1494"/>
     <w:pPr>
       <w:spacing w:before="0" w:after="0"/>
     </w:pPr>
@@ -3928,9 +4188,9 @@
   </w:style>
   <w:style w:type="paragraph" w:styleId="Header">
     <w:name w:val="Header"/>
-    <w:basedOn w:val="Normal"/>
     <w:link w:val="HeaderChar"/>
     <w:rsid w:val="005668e2"/>
+    <w:basedOn w:val="Normal"/>
     <w:pPr>
       <w:tabs>
         <w:tab w:val="center" w:pos="4680" w:leader="none"/>
@@ -3942,9 +4202,9 @@
   </w:style>
   <w:style w:type="paragraph" w:styleId="Footer">
     <w:name w:val="Footer"/>
-    <w:basedOn w:val="Normal"/>
     <w:link w:val="FooterChar"/>
     <w:rsid w:val="005668e2"/>
+    <w:basedOn w:val="Normal"/>
     <w:pPr>
       <w:tabs>
         <w:tab w:val="center" w:pos="4680" w:leader="none"/>
@@ -3966,7 +4226,7 @@
     <w:semiHidden/>
     <w:unhideWhenUsed/>
     <w:tblPr>
-      <w:tblInd w:w="0" w:type="dxa"/>
+      <w:tblInd w:type="dxa" w:w="0"/>
       <w:tblCellMar>
         <w:top w:w="0" w:type="dxa"/>
         <w:left w:w="108" w:type="dxa"/>

</xml_diff>

<commit_message>
re-read and edits up to curation
</commit_message>
<xml_diff>
--- a/jlsc-15/jlsc.docx
+++ b/jlsc-15/jlsc.docx
@@ -1,6 +1,6 @@
 
 <file path=word/document.xml><?xml version="1.0" encoding="utf-8"?>
-<w:document xmlns:o="urn:schemas-microsoft-com:office:office" xmlns:r="http://schemas.openxmlformats.org/officeDocument/2006/relationships" xmlns:v="urn:schemas-microsoft-com:vml" xmlns:w="http://schemas.openxmlformats.org/wordprocessingml/2006/main" xmlns:w10="urn:schemas-microsoft-com:office:word" xmlns:wp="http://schemas.openxmlformats.org/drawingml/2006/wordprocessingDrawing">
+<w:document xmlns:o="urn:schemas-microsoft-com:office:office" xmlns:r="http://schemas.openxmlformats.org/officeDocument/2006/relationships" xmlns:v="urn:schemas-microsoft-com:vml" xmlns:w="http://schemas.openxmlformats.org/wordprocessingml/2006/main" xmlns:w10="urn:schemas-microsoft-com:office:word" xmlns:wp="http://schemas.openxmlformats.org/drawingml/2006/wordprocessingDrawing" xmlns:wps="http://schemas.microsoft.com/office/word/2010/wordprocessingShape" xmlns:wpg="http://schemas.microsoft.com/office/word/2010/wordprocessingGroup" xmlns:mc="http://schemas.openxmlformats.org/markup-compatibility/2006" xmlns:wp14="http://schemas.microsoft.com/office/word/2010/wordprocessingDrawing" xmlns:w14="http://schemas.microsoft.com/office/word/2010/wordml" mc:Ignorable="w14 wp14">
   <w:body>
     <w:p>
       <w:pPr>
@@ -8,7 +8,8 @@
         <w:spacing w:lineRule="auto" w:line="480" w:before="0" w:after="180"/>
         <w:jc w:val="center"/>
         <w:rPr>
-          <w:rFonts w:cs="Times New Roman" w:ascii="Times New Roman" w:hAnsi="Times New Roman"/>
+          <w:rFonts w:ascii="Times New Roman" w:hAnsi="Times New Roman" w:cs="Times New Roman"/>
+          <w:b w:val="false"/>
           <w:b w:val="false"/>
           <w:bCs w:val="false"/>
           <w:color w:val="000000"/>
@@ -34,7 +35,7 @@
         <w:spacing w:lineRule="auto" w:line="480" w:before="0" w:after="180"/>
         <w:jc w:val="center"/>
         <w:rPr>
-          <w:rFonts w:cs="Times New Roman" w:ascii="Times New Roman" w:hAnsi="Times New Roman"/>
+          <w:rFonts w:ascii="Times New Roman" w:hAnsi="Times New Roman" w:cs="Times New Roman"/>
           <w:color w:val="000000"/>
           <w:sz w:val="24"/>
           <w:szCs w:val="24"/>
@@ -56,10 +57,7 @@
       <w:pPr>
         <w:pStyle w:val="Normal"/>
         <w:spacing w:lineRule="auto" w:line="480" w:before="0" w:after="0"/>
-        <w:rPr>
-          <w:rFonts w:cs="Times New Roman" w:ascii="Times New Roman" w:hAnsi="Times New Roman"/>
-          <w:color w:val="000000"/>
-        </w:rPr>
+        <w:rPr/>
       </w:pPr>
       <w:r>
         <w:rPr>
@@ -67,15 +65,65 @@
           <w:color w:val="000000"/>
         </w:rPr>
         <w:tab/>
-        <w:t>Databrary (Databrary, 2015a) is a repository for storing and sharing videos collected as raw data in the context of research about human development and learning.  The project has financial support from the National Science Foundation (BCS-1238599) and the National Institute of Child Health and Human Development (U01-HD-076595).  New York University (NYU) hosts the library and its staff, with additional support from The Pennsylvania State University (PSU).  Databrary began accepting contributions in early 2014 and opened for general use in October 2014.  In less than a year of operation, the number of institutions with authorized users has grown to 40, with 79 individual investigators from North America, Europe, South America, and Australia.  As of March 2015, 35 individual contributors representing 25 different universities have contributed video data or excerpts.  From the outset, Databrary has been designed to meet researchers’ needs, not as an isolated project initiated by the library or the central IT department.  Databrary has focused on a specific scholarly domain, the developmental and learning sciences, and on a particular data type – video.</w:t>
-      </w:r>
-    </w:p>
-    <w:p>
-      <w:pPr>
-        <w:pStyle w:val="Normal"/>
-        <w:spacing w:lineRule="auto" w:line="480" w:before="0" w:after="0"/>
-        <w:rPr>
-          <w:rFonts w:cs="Times New Roman" w:ascii="Times New Roman" w:hAnsi="Times New Roman"/>
+        <w:t xml:space="preserve">Databrary (Databrary, 2015a) is a repository for storing and sharing videos collected as raw data in the context of research about human development and learning.  The project has financial support from the National Science Foundation (BCS-1238599) and the National Institute of Child Health and Human Development (U01-HD-076595).  New York University (NYU) hosts the library and its staff, with additional support from The Pennsylvania State University (PSU).  Databrary began accepting contributions in early 2014 and opened for general use in October 2014.  In less than a year of operation, the number of institutions with authorized users has grown to 40, with 79 individual investigators from North America, Europe, South America, and Australia.  As of </w:t>
+      </w:r>
+      <w:ins w:id="0" w:author="Unknown Author" w:date="2015-05-26T17:21:00Z">
+        <w:r>
+          <w:rPr>
+            <w:rFonts w:cs="Times New Roman" w:ascii="Times New Roman" w:hAnsi="Times New Roman"/>
+            <w:color w:val="000000"/>
+          </w:rPr>
+          <w:t>May</w:t>
+        </w:r>
+      </w:ins>
+      <w:del w:id="1" w:author="Unknown Author" w:date="2015-05-26T17:21:00Z">
+        <w:r>
+          <w:rPr>
+            <w:rFonts w:cs="Times New Roman" w:ascii="Times New Roman" w:hAnsi="Times New Roman"/>
+            <w:color w:val="000000"/>
+          </w:rPr>
+          <w:delText>March</w:delText>
+        </w:r>
+      </w:del>
+      <w:r>
+        <w:rPr>
+          <w:rFonts w:cs="Times New Roman" w:ascii="Times New Roman" w:hAnsi="Times New Roman"/>
+          <w:color w:val="000000"/>
+        </w:rPr>
+        <w:t xml:space="preserve"> 2015, 35 individual contributors representing 2</w:t>
+      </w:r>
+      <w:ins w:id="2" w:author="Unknown Author" w:date="2015-05-26T17:58:00Z">
+        <w:r>
+          <w:rPr>
+            <w:rFonts w:cs="Times New Roman" w:ascii="Times New Roman" w:hAnsi="Times New Roman"/>
+            <w:color w:val="000000"/>
+          </w:rPr>
+          <w:t>5</w:t>
+        </w:r>
+      </w:ins>
+      <w:del w:id="3" w:author="Unknown Author" w:date="2015-05-26T17:57:00Z">
+        <w:r>
+          <w:rPr>
+            <w:rFonts w:cs="Times New Roman" w:ascii="Times New Roman" w:hAnsi="Times New Roman"/>
+            <w:color w:val="000000"/>
+          </w:rPr>
+          <w:delText>5</w:delText>
+        </w:r>
+      </w:del>
+      <w:r>
+        <w:rPr>
+          <w:rFonts w:cs="Times New Roman" w:ascii="Times New Roman" w:hAnsi="Times New Roman"/>
+          <w:color w:val="000000"/>
+        </w:rPr>
+        <w:t xml:space="preserve"> different universities have contributed video data or excerpts.  From the outset, Databrary has been designed to meet researchers’ needs, not as an isolated project initiated by the library or the central IT department.  Databrary has focused on a specific scholarly domain, the developmental and learning sciences, and on a particular data type – video.</w:t>
+      </w:r>
+    </w:p>
+    <w:p>
+      <w:pPr>
+        <w:pStyle w:val="Normal"/>
+        <w:spacing w:lineRule="auto" w:line="480" w:before="0" w:after="0"/>
+        <w:rPr>
+          <w:rFonts w:ascii="Times New Roman" w:hAnsi="Times New Roman" w:cs="Times New Roman"/>
           <w:color w:val="000000"/>
         </w:rPr>
       </w:pPr>
@@ -93,7 +141,7 @@
         <w:pStyle w:val="Normal"/>
         <w:spacing w:lineRule="auto" w:line="480" w:before="0" w:after="0"/>
         <w:rPr>
-          <w:rFonts w:cs="Times New Roman" w:ascii="Times New Roman" w:hAnsi="Times New Roman"/>
+          <w:rFonts w:ascii="Times New Roman" w:hAnsi="Times New Roman" w:cs="Times New Roman"/>
           <w:color w:val="000000"/>
         </w:rPr>
       </w:pPr>
@@ -111,7 +159,7 @@
         <w:pStyle w:val="Normal"/>
         <w:spacing w:lineRule="auto" w:line="480" w:before="0" w:after="0"/>
         <w:rPr>
-          <w:rFonts w:cs="Times New Roman" w:ascii="Times New Roman" w:hAnsi="Times New Roman"/>
+          <w:rFonts w:ascii="Times New Roman" w:hAnsi="Times New Roman" w:cs="Times New Roman"/>
           <w:color w:val="000000"/>
         </w:rPr>
       </w:pPr>
@@ -129,7 +177,7 @@
         <w:pStyle w:val="Normal"/>
         <w:spacing w:lineRule="auto" w:line="480" w:before="0" w:after="0"/>
         <w:rPr>
-          <w:rFonts w:cs="Times New Roman" w:ascii="Times New Roman" w:hAnsi="Times New Roman"/>
+          <w:rFonts w:ascii="Times New Roman" w:hAnsi="Times New Roman" w:cs="Times New Roman"/>
           <w:color w:val="000000"/>
         </w:rPr>
       </w:pPr>
@@ -148,7 +196,7 @@
         <w:spacing w:lineRule="auto" w:line="480" w:before="0" w:after="180"/>
         <w:jc w:val="center"/>
         <w:rPr>
-          <w:rFonts w:cs="Times New Roman" w:ascii="Times New Roman" w:hAnsi="Times New Roman"/>
+          <w:rFonts w:ascii="Times New Roman" w:hAnsi="Times New Roman" w:cs="Times New Roman"/>
           <w:color w:val="000000"/>
           <w:sz w:val="24"/>
           <w:szCs w:val="24"/>
@@ -171,7 +219,7 @@
         <w:pStyle w:val="Normal"/>
         <w:spacing w:lineRule="auto" w:line="480" w:before="0" w:after="0"/>
         <w:rPr>
-          <w:rFonts w:cs="Times New Roman" w:ascii="Times New Roman" w:hAnsi="Times New Roman"/>
+          <w:rFonts w:ascii="Times New Roman" w:hAnsi="Times New Roman" w:cs="Times New Roman"/>
           <w:color w:val="000000"/>
         </w:rPr>
       </w:pPr>
@@ -181,15 +229,31 @@
           <w:color w:val="000000"/>
         </w:rPr>
         <w:tab/>
-        <w:t>Databrary has strong ties to the NYU library but operates autonomously.  A sampling of the literature on data repositories and data curation shows that these structural features fall well within established norms.  Some repositories capture research data across domains (Lyle, 2014; Witt, 2012), while others commit to a specific field of study (Peer &amp; Green 2012; Ardini, Pan, Qin, &amp; Cooley, 2014).  Creating and operating research data repositories pose many challenges. How repositories are established within their host institutions and how they interface with content producers turn out to be critical.</w:t>
-      </w:r>
-    </w:p>
-    <w:p>
-      <w:pPr>
-        <w:pStyle w:val="Normal"/>
-        <w:spacing w:lineRule="auto" w:line="480" w:before="0" w:after="0"/>
-        <w:rPr>
-          <w:rFonts w:cs="Times New Roman" w:ascii="Times New Roman" w:hAnsi="Times New Roman"/>
+        <w:t>Databrary has strong ties to the NYU library but operates autonomously.  A sampling of the literature on data repositories and data curation shows that these structural features fall well within established norms.  Some repositories capture research data across domains (Lyle, 2014; Witt, 2012), while others commit to a specific field of study (Peer &amp; Green 2012; Ardini, Pan, Qin, &amp; Cooley, 2014).  Creating and operating research data repositories pose many challenges.</w:t>
+      </w:r>
+      <w:ins w:id="4" w:author="Unknown Author" w:date="2015-05-26T17:10:00Z">
+        <w:r>
+          <w:rPr>
+            <w:rFonts w:cs="Times New Roman" w:ascii="Times New Roman" w:hAnsi="Times New Roman"/>
+            <w:color w:val="000000"/>
+          </w:rPr>
+          <w:t xml:space="preserve"> </w:t>
+        </w:r>
+      </w:ins>
+      <w:r>
+        <w:rPr>
+          <w:rFonts w:cs="Times New Roman" w:ascii="Times New Roman" w:hAnsi="Times New Roman"/>
+          <w:color w:val="000000"/>
+        </w:rPr>
+        <w:t xml:space="preserve"> How repositories are established within their host institutions and how they interface with content producers turn out to be critical.</w:t>
+      </w:r>
+    </w:p>
+    <w:p>
+      <w:pPr>
+        <w:pStyle w:val="Normal"/>
+        <w:spacing w:lineRule="auto" w:line="480" w:before="0" w:after="0"/>
+        <w:rPr>
+          <w:rFonts w:ascii="Times New Roman" w:hAnsi="Times New Roman" w:cs="Times New Roman"/>
           <w:color w:val="000000"/>
         </w:rPr>
       </w:pPr>
@@ -199,17 +263,30 @@
           <w:color w:val="000000"/>
         </w:rPr>
         <w:tab/>
-        <w:t>Collaborations between libraries and research entities or content producers are common.  The collaboration between Purdue Library Systems and Information Technology at Purdue (ITaP) provides one example (Witt, 2012).  The Inter-university Consortium for Political and Social Research (ICPSR) provides another.  ICPSR emerged from the Institute for Social Research at the University of Michigan to encompass a consortium of institutional partners (Lyle, 2014). Yale’s Office of Digital Assets and Infrastructure (ODAI) collaborates with the Institution for Social and Policy Studies (ISPS) on an open data repository in the social sciences (Peer &amp; Green, 2012).  Some, but not all, of the literature provides detail about how these sorts of collaborations emerge or about which collaborators take the initiative.</w:t>
-      </w:r>
-    </w:p>
-    <w:p>
-      <w:pPr>
-        <w:pStyle w:val="Normal"/>
-        <w:spacing w:lineRule="auto" w:line="480" w:before="0" w:after="0"/>
-        <w:rPr>
-          <w:rFonts w:cs="Times New Roman" w:ascii="Times New Roman" w:hAnsi="Times New Roman"/>
-          <w:color w:val="000000"/>
-        </w:rPr>
+        <w:t xml:space="preserve">Collaborations between libraries and research entities or content producers are common.  The collaboration between Purdue Library Systems and Information Technology at Purdue (ITaP) provides one example (Witt, 2012).  The Inter-university Consortium for Political and Social Research (ICPSR) provides another.  ICPSR emerged from the Institute for Social Research at the University of Michigan to encompass a consortium of institutional partners (Lyle, 2014). </w:t>
+      </w:r>
+      <w:ins w:id="5" w:author="Unknown Author" w:date="2015-05-26T17:14:00Z">
+        <w:r>
+          <w:rPr>
+            <w:rFonts w:cs="Times New Roman" w:ascii="Times New Roman" w:hAnsi="Times New Roman"/>
+            <w:color w:val="000000"/>
+          </w:rPr>
+          <w:t xml:space="preserve"> </w:t>
+        </w:r>
+      </w:ins>
+      <w:r>
+        <w:rPr>
+          <w:rFonts w:cs="Times New Roman" w:ascii="Times New Roman" w:hAnsi="Times New Roman"/>
+          <w:color w:val="000000"/>
+        </w:rPr>
+        <w:t>Yale’s Office of Digital Assets and Infrastructure (ODAI) collaborates with the Institution for Social and Policy Studies (ISPS) on an open data repository in the social sciences (Peer &amp; Green, 2012).  Some, but not all, of the literature provides detail about how these sorts of collaborations emerge or about which collaborators take the initiative.</w:t>
+      </w:r>
+    </w:p>
+    <w:p>
+      <w:pPr>
+        <w:pStyle w:val="Normal"/>
+        <w:spacing w:lineRule="auto" w:line="480" w:before="0" w:after="0"/>
+        <w:rPr/>
       </w:pPr>
       <w:r>
         <w:rPr>
@@ -219,7 +296,7 @@
         <w:tab/>
         <w:t xml:space="preserve">The literature on library practices and responsibilities describes how new policies and practices around communication </w:t>
       </w:r>
-      <w:ins w:id="0" w:author="Unknown Author" w:date="2015-05-19T18:29:00Z">
+      <w:ins w:id="6" w:author="Unknown Author" w:date="2015-05-19T18:29:00Z">
         <w:r>
           <w:rPr>
             <w:rFonts w:cs="Times New Roman" w:ascii="Times New Roman" w:hAnsi="Times New Roman"/>
@@ -235,7 +312,7 @@
         </w:rPr>
         <w:t xml:space="preserve">with the scientific community </w:t>
       </w:r>
-      <w:del w:id="1" w:author="Unknown Author" w:date="2015-05-19T18:26:00Z">
+      <w:del w:id="7" w:author="Unknown Author" w:date="2015-05-19T18:26:00Z">
         <w:r>
           <w:rPr>
             <w:rFonts w:cs="Times New Roman" w:ascii="Times New Roman" w:hAnsi="Times New Roman"/>
@@ -244,67 +321,49 @@
           <w:delText>have been critical to the success of data repositories</w:delText>
         </w:r>
       </w:del>
-      <w:ins w:id="2" w:author="Unknown Author" w:date="2015-05-19T18:26:00Z">
-        <w:r>
-          <w:rPr>
-            <w:rFonts w:cs="Times New Roman" w:ascii="Times New Roman" w:hAnsi="Times New Roman"/>
-            <w:color w:val="000000"/>
-          </w:rPr>
-          <w:t xml:space="preserve">will be critical in the </w:t>
-        </w:r>
-      </w:ins>
-      <w:ins w:id="3" w:author="Unknown Author" w:date="2015-05-20T11:34:00Z">
-        <w:r>
-          <w:rPr>
-            <w:rFonts w:eastAsia="Cambria" w:cs="Times New Roman" w:ascii="Times New Roman" w:hAnsi="Times New Roman"/>
-            <w:color w:val="000000"/>
-          </w:rPr>
-          <w:t>development</w:t>
-        </w:r>
-      </w:ins>
-      <w:ins w:id="4" w:author="Unknown Author" w:date="2015-05-20T11:34:00Z">
-        <w:r>
-          <w:rPr>
-            <w:rFonts w:cs="Times New Roman" w:ascii="Times New Roman" w:hAnsi="Times New Roman"/>
-            <w:color w:val="000000"/>
-          </w:rPr>
-          <w:t xml:space="preserve"> of successful</w:t>
-        </w:r>
-      </w:ins>
-      <w:ins w:id="5" w:author="Unknown Author" w:date="2015-05-19T18:27:00Z">
-        <w:r>
-          <w:rPr>
-            <w:rFonts w:cs="Times New Roman" w:ascii="Times New Roman" w:hAnsi="Times New Roman"/>
-            <w:color w:val="000000"/>
-          </w:rPr>
-          <w:t xml:space="preserve"> research data</w:t>
-        </w:r>
-      </w:ins>
-      <w:ins w:id="6" w:author="Unknown Author" w:date="2015-05-20T11:34:00Z">
-        <w:r>
-          <w:rPr>
-            <w:rFonts w:cs="Times New Roman" w:ascii="Times New Roman" w:hAnsi="Times New Roman"/>
-            <w:color w:val="000000"/>
-          </w:rPr>
-          <w:t xml:space="preserve"> repositories</w:t>
-        </w:r>
-      </w:ins>
-      <w:ins w:id="7" w:author="Unknown Author" w:date="2015-05-19T18:32:00Z">
-        <w:r>
-          <w:rPr>
-            <w:rFonts w:cs="Times New Roman" w:ascii="Times New Roman" w:hAnsi="Times New Roman"/>
-            <w:color w:val="000000"/>
-          </w:rPr>
-          <w:t xml:space="preserve"> that enhance scholarly practice</w:t>
-        </w:r>
-      </w:ins>
-      <w:ins w:id="8" w:author="Unknown Author" w:date="2015-05-19T18:30:00Z">
-        <w:r>
-          <w:rPr>
-            <w:rFonts w:cs="Times New Roman" w:ascii="Times New Roman" w:hAnsi="Times New Roman"/>
-            <w:color w:val="000000"/>
-          </w:rPr>
-          <w:t xml:space="preserve"> (Ogburn, 2010)</w:t>
+      <w:ins w:id="8" w:author="Unknown Author" w:date="2015-05-19T18:26:00Z">
+        <w:r>
+          <w:rPr>
+            <w:rFonts w:cs="Times New Roman" w:ascii="Times New Roman" w:hAnsi="Times New Roman"/>
+            <w:color w:val="000000"/>
+          </w:rPr>
+          <w:t xml:space="preserve">will be critical </w:t>
+        </w:r>
+      </w:ins>
+      <w:ins w:id="9" w:author="Unknown Author" w:date="2015-05-19T18:26:00Z">
+        <w:r>
+          <w:rPr>
+            <w:rFonts w:cs="Times New Roman" w:ascii="Times New Roman" w:hAnsi="Times New Roman"/>
+            <w:color w:val="000000"/>
+          </w:rPr>
+          <w:t>to bolstering the scholarly practice through</w:t>
+        </w:r>
+      </w:ins>
+      <w:ins w:id="10" w:author="Unknown Author" w:date="2015-05-19T18:26:00Z">
+        <w:r>
+          <w:rPr>
+            <w:rFonts w:cs="Times New Roman" w:ascii="Times New Roman" w:hAnsi="Times New Roman"/>
+            <w:color w:val="000000"/>
+          </w:rPr>
+          <w:t xml:space="preserve"> the </w:t>
+        </w:r>
+      </w:ins>
+      <w:ins w:id="11" w:author="Unknown Author" w:date="2015-05-26T18:33:00Z">
+        <w:r>
+          <w:rPr>
+            <w:rFonts w:cs="Times New Roman" w:ascii="Times New Roman" w:hAnsi="Times New Roman"/>
+            <w:color w:val="000000"/>
+          </w:rPr>
+          <w:t xml:space="preserve">successful curation of research data </w:t>
+        </w:r>
+      </w:ins>
+      <w:ins w:id="12" w:author="Unknown Author" w:date="2015-05-19T18:30:00Z">
+        <w:r>
+          <w:rPr>
+            <w:rFonts w:cs="Times New Roman" w:ascii="Times New Roman" w:hAnsi="Times New Roman"/>
+            <w:color w:val="000000"/>
+          </w:rPr>
+          <w:t>(Ogburn, 2010)</w:t>
         </w:r>
       </w:ins>
       <w:r>
@@ -314,7 +373,7 @@
         </w:rPr>
         <w:t xml:space="preserve">.  Purdue’s Data Curation Center (DCC), for example, has developed a process for interviewing researchers about their data curation needs in contributing to data repositories (Carlson, 2012).  </w:t>
       </w:r>
-      <w:ins w:id="9" w:author="Unknown Author" w:date="2015-05-19T18:25:00Z">
+      <w:ins w:id="13" w:author="Unknown Author" w:date="2015-05-19T18:25:00Z">
         <w:r>
           <w:rPr>
             <w:rFonts w:cs="Times New Roman" w:ascii="Times New Roman" w:hAnsi="Times New Roman"/>
@@ -323,7 +382,7 @@
           <w:t>From these interview</w:t>
         </w:r>
       </w:ins>
-      <w:ins w:id="10" w:author="Unknown Author" w:date="2015-05-19T18:26:00Z">
+      <w:ins w:id="14" w:author="Unknown Author" w:date="2015-05-19T18:26:00Z">
         <w:r>
           <w:rPr>
             <w:rFonts w:cs="Times New Roman" w:ascii="Times New Roman" w:hAnsi="Times New Roman"/>
@@ -339,7 +398,7 @@
         </w:rPr>
         <w:t>Carlson (2012) finds that “services that do not align with real-world needs of researchers will not be used.”  Librarians</w:t>
       </w:r>
-      <w:del w:id="11" w:author="Unknown Author" w:date="2015-05-19T18:56:00Z">
+      <w:del w:id="15" w:author="Unknown Author" w:date="2015-05-19T18:56:00Z">
         <w:r>
           <w:rPr>
             <w:rFonts w:cs="Times New Roman" w:ascii="Times New Roman" w:hAnsi="Times New Roman"/>
@@ -355,7 +414,7 @@
         </w:rPr>
         <w:t xml:space="preserve"> have strengths in metadata creation and standardization across domains.  Their involvement can help reduce barriers to sharing that often plague data dissemination, particularly where research cultures differ drastically (MacMillian, 2014).  A librarian who is embedded with and informed by working with researchers can ensure better material description and documentation.  This results in a better repository and more high quality research outcomes (Federer, 2013).  </w:t>
       </w:r>
-      <w:del w:id="12" w:author="Unknown Author" w:date="2015-05-20T11:39:00Z">
+      <w:del w:id="16" w:author="Unknown Author" w:date="2015-05-20T11:39:00Z">
         <w:r>
           <w:rPr>
             <w:rFonts w:cs="Times New Roman" w:ascii="Times New Roman" w:hAnsi="Times New Roman"/>
@@ -365,7 +424,7 @@
           <w:delText xml:space="preserve">Some predict that the role of liaison librarians in data repository building will increase: Researchers will welcome assistance in reducing the burden of describing and preparing data for preservation, and this will convince more researchers to contribute data </w:delText>
         </w:r>
       </w:del>
-      <w:ins w:id="13" w:author="Unknown Author" w:date="2015-05-20T11:37:00Z">
+      <w:ins w:id="17" w:author="Unknown Author" w:date="2015-05-20T11:37:00Z">
         <w:r>
           <w:rPr>
             <w:rFonts w:cs="Times New Roman" w:ascii="Times New Roman" w:hAnsi="Times New Roman"/>
@@ -374,16 +433,52 @@
           <w:t>Librarians acting in a liaison capacity can also guide and assist researchers in research data management tools, practices, and systems that make it easi</w:t>
         </w:r>
       </w:ins>
-      <w:ins w:id="14" w:author="Unknown Author" w:date="2015-05-20T11:38:00Z">
-        <w:r>
-          <w:rPr>
-            <w:rFonts w:cs="Times New Roman" w:ascii="Times New Roman" w:hAnsi="Times New Roman"/>
-            <w:color w:val="000000"/>
-          </w:rPr>
-          <w:t>er for the latter to describe and prepare their data for preservation</w:t>
-        </w:r>
-      </w:ins>
-      <w:ins w:id="15" w:author="Unknown Author" w:date="2015-05-22T11:19:00Z">
+      <w:ins w:id="18" w:author="Unknown Author" w:date="2015-05-20T11:38:00Z">
+        <w:r>
+          <w:rPr>
+            <w:rFonts w:cs="Times New Roman" w:ascii="Times New Roman" w:hAnsi="Times New Roman"/>
+            <w:color w:val="000000"/>
+          </w:rPr>
+          <w:t xml:space="preserve">er for the </w:t>
+        </w:r>
+      </w:ins>
+      <w:ins w:id="19" w:author="Unknown Author" w:date="2015-05-20T11:38:00Z">
+        <w:r>
+          <w:rPr>
+            <w:rFonts w:cs="Times New Roman" w:ascii="Times New Roman" w:hAnsi="Times New Roman"/>
+            <w:color w:val="000000"/>
+          </w:rPr>
+          <w:t>data owners</w:t>
+        </w:r>
+      </w:ins>
+      <w:ins w:id="20" w:author="Unknown Author" w:date="2015-05-20T11:38:00Z">
+        <w:r>
+          <w:rPr>
+            <w:rFonts w:cs="Times New Roman" w:ascii="Times New Roman" w:hAnsi="Times New Roman"/>
+            <w:color w:val="000000"/>
+          </w:rPr>
+          <w:t xml:space="preserve"> to </w:t>
+        </w:r>
+      </w:ins>
+      <w:ins w:id="21" w:author="Unknown Author" w:date="2015-05-20T11:38:00Z">
+        <w:r>
+          <w:rPr>
+            <w:rFonts w:cs="Times New Roman" w:ascii="Times New Roman" w:hAnsi="Times New Roman"/>
+            <w:color w:val="000000"/>
+          </w:rPr>
+          <w:t>better</w:t>
+        </w:r>
+      </w:ins>
+      <w:ins w:id="22" w:author="Unknown Author" w:date="2015-05-20T11:38:00Z">
+        <w:r>
+          <w:rPr>
+            <w:rFonts w:cs="Times New Roman" w:ascii="Times New Roman" w:hAnsi="Times New Roman"/>
+            <w:color w:val="000000"/>
+          </w:rPr>
+          <w:t xml:space="preserve"> describe and prepare their data for preservation</w:t>
+        </w:r>
+      </w:ins>
+      <w:ins w:id="23" w:author="Unknown Author" w:date="2015-05-22T11:19:00Z">
         <w:r>
           <w:rPr>
             <w:rFonts w:cs="Times New Roman" w:ascii="Times New Roman" w:hAnsi="Times New Roman"/>
@@ -399,7 +494,7 @@
         </w:rPr>
         <w:t xml:space="preserve">(McLure, Level, Cranston, Oehlerts, &amp; Culbertson, 2014).  The Databrary team’s experiences working with investigators to curate research data bear out these </w:t>
       </w:r>
-      <w:del w:id="16" w:author="Unknown Author" w:date="2015-05-20T11:38:00Z">
+      <w:del w:id="24" w:author="Unknown Author" w:date="2015-05-20T11:38:00Z">
         <w:r>
           <w:rPr>
             <w:rFonts w:cs="Times New Roman" w:ascii="Times New Roman" w:hAnsi="Times New Roman"/>
@@ -408,7 +503,7 @@
           <w:delText>predictions</w:delText>
         </w:r>
       </w:del>
-      <w:ins w:id="17" w:author="Unknown Author" w:date="2015-05-20T11:38:00Z">
+      <w:ins w:id="25" w:author="Unknown Author" w:date="2015-05-20T11:38:00Z">
         <w:r>
           <w:rPr>
             <w:rFonts w:cs="Times New Roman" w:ascii="Times New Roman" w:hAnsi="Times New Roman"/>
@@ -429,10 +524,7 @@
       <w:pPr>
         <w:pStyle w:val="Normal"/>
         <w:spacing w:lineRule="auto" w:line="480" w:before="0" w:after="0"/>
-        <w:rPr>
-          <w:rFonts w:cs="Times New Roman" w:ascii="Times New Roman" w:hAnsi="Times New Roman"/>
-          <w:color w:val="000000"/>
-        </w:rPr>
+        <w:rPr/>
       </w:pPr>
       <w:r>
         <w:rPr>
@@ -440,9 +532,34 @@
           <w:color w:val="000000"/>
         </w:rPr>
         <w:tab/>
-        <w:t>Developing successful data repositories require</w:t>
-      </w:r>
-      <w:del w:id="18" w:author="Unknown Author" w:date="2015-05-20T12:08:00Z">
+        <w:t>Developing successful data repositories</w:t>
+      </w:r>
+      <w:ins w:id="26" w:author="Unknown Author" w:date="2015-05-26T18:37:00Z">
+        <w:r>
+          <w:rPr>
+            <w:rFonts w:cs="Times New Roman" w:ascii="Times New Roman" w:hAnsi="Times New Roman"/>
+            <w:color w:val="000000"/>
+          </w:rPr>
+          <w:t xml:space="preserve"> </w:t>
+        </w:r>
+      </w:ins>
+      <w:ins w:id="27" w:author="Unknown Author" w:date="2015-05-26T18:37:00Z">
+        <w:r>
+          <w:rPr>
+            <w:rFonts w:cs="Times New Roman" w:ascii="Times New Roman" w:hAnsi="Times New Roman"/>
+            <w:color w:val="000000"/>
+          </w:rPr>
+          <w:t>will</w:t>
+        </w:r>
+      </w:ins>
+      <w:r>
+        <w:rPr>
+          <w:rFonts w:cs="Times New Roman" w:ascii="Times New Roman" w:hAnsi="Times New Roman"/>
+          <w:color w:val="000000"/>
+        </w:rPr>
+        <w:t xml:space="preserve"> require</w:t>
+      </w:r>
+      <w:del w:id="28" w:author="Unknown Author" w:date="2015-05-20T12:08:00Z">
         <w:r>
           <w:rPr>
             <w:rFonts w:cs="Times New Roman" w:ascii="Times New Roman" w:hAnsi="Times New Roman"/>
@@ -451,7 +568,7 @@
           <w:delText>s</w:delText>
         </w:r>
       </w:del>
-      <w:ins w:id="19" w:author="Unknown Author" w:date="2015-05-20T11:49:00Z">
+      <w:ins w:id="29" w:author="Unknown Author" w:date="2015-05-20T11:49:00Z">
         <w:r>
           <w:rPr>
             <w:rFonts w:cs="Times New Roman" w:ascii="Times New Roman" w:hAnsi="Times New Roman"/>
@@ -467,7 +584,7 @@
         </w:rPr>
         <w:t xml:space="preserve"> practices for managing workflows involving technology and metadata creation.  Research data include</w:t>
       </w:r>
-      <w:del w:id="20" w:author="Lisa Steiger" w:date="2015-05-21T16:54:00Z">
+      <w:del w:id="30" w:author="Lisa Steiger" w:date="2015-05-21T16:54:00Z">
         <w:r>
           <w:rPr>
             <w:rFonts w:cs="Times New Roman" w:ascii="Times New Roman" w:hAnsi="Times New Roman"/>
@@ -483,7 +600,7 @@
         </w:rPr>
         <w:t xml:space="preserve"> diverse materials related to scholarly process and scholarly products.  This means that research data differ from other products of research such as journal articles and books, and it raises questions about how libraries should respond.  How should libraries represent datasets in a manner that allows them to be cataloged, preserved, and cited (Wickett, Sacchi, Dubin, &amp; Renear, 2012; Hourclé, 2008)?  Representing research data outside of its original context risks making the data more difficult to interpret (Borgman, 2012).  Can libraries meet the needs of researchers who are increasingly held responsible for documenting and sharing the raw data from their research along with its products and derivatives (Heidorn, 2011; Greenberg, White, Carrier, &amp; Scherle, 2009)?  Propagating research data is fast becoming a core component of scientific communication, but a bridge between researchers and repository staff must be built to facilitate that propagation (Castelli, Manghi, &amp; Thanos, 2013).  A survey of repository staff workers in Australia and New Zealand illustrates some of the challenges ahead.  It found that building digital data repositories will require library workers to develop new skills related to the software driving these repositories and skills to communicate with IT departments (Simons &amp; Richardson, 2012).  Library staff will also need to develop working knowledge about semantic web-based metadata schema like the Resource Description Framework (RDF), multimedia file formats, and access concerns like copyright legislation and open access standards (Simons &amp; Richardson, 2012). </w:t>
       </w:r>
-      <w:ins w:id="21" w:author="Unknown Author" w:date="2015-05-20T11:50:00Z">
+      <w:ins w:id="31" w:author="Unknown Author" w:date="2015-05-20T11:50:00Z">
         <w:r>
           <w:rPr>
             <w:rFonts w:cs="Times New Roman" w:ascii="Times New Roman" w:hAnsi="Times New Roman"/>
@@ -492,40 +609,112 @@
           <w:t xml:space="preserve"> </w:t>
         </w:r>
       </w:ins>
-      <w:ins w:id="22" w:author="Unknown Author" w:date="2015-05-20T11:51:00Z">
-        <w:r>
-          <w:rPr>
-            <w:rFonts w:cs="Times New Roman" w:ascii="Times New Roman" w:hAnsi="Times New Roman"/>
-            <w:color w:val="000000"/>
-          </w:rPr>
-          <w:t>Libraries are a natural place for these new role</w:t>
-        </w:r>
-      </w:ins>
-      <w:ins w:id="23" w:author="Unknown Author" w:date="2015-05-20T11:52:00Z">
-        <w:r>
-          <w:rPr>
-            <w:rFonts w:cs="Times New Roman" w:ascii="Times New Roman" w:hAnsi="Times New Roman"/>
-            <w:color w:val="000000"/>
-          </w:rPr>
-          <w:t xml:space="preserve">s and practices to emerge, but they are not trivial shifts that include also the </w:t>
-        </w:r>
-      </w:ins>
-      <w:ins w:id="24" w:author="Unknown Author" w:date="2015-05-20T11:54:00Z">
-        <w:r>
-          <w:rPr>
-            <w:rFonts w:cs="Times New Roman" w:ascii="Times New Roman" w:hAnsi="Times New Roman"/>
-            <w:color w:val="000000"/>
-          </w:rPr>
-          <w:t>reorganization of roles, positions, and library infrastructure</w:t>
-        </w:r>
-      </w:ins>
-      <w:ins w:id="25" w:author="Unknown Author" w:date="2015-05-20T11:55:00Z">
+      <w:ins w:id="32" w:author="Unknown Author" w:date="2015-05-20T11:51:00Z">
+        <w:r>
+          <w:rPr>
+            <w:rFonts w:cs="Times New Roman" w:ascii="Times New Roman" w:hAnsi="Times New Roman"/>
+            <w:color w:val="000000"/>
+          </w:rPr>
+          <w:t xml:space="preserve">Libraries are a natural place for these new </w:t>
+        </w:r>
+      </w:ins>
+      <w:ins w:id="33" w:author="Unknown Author" w:date="2015-05-26T18:44:00Z">
+        <w:r>
+          <w:rPr>
+            <w:rFonts w:cs="Times New Roman" w:ascii="Times New Roman" w:hAnsi="Times New Roman"/>
+            <w:color w:val="000000"/>
+          </w:rPr>
+          <w:t>responsibilities</w:t>
+        </w:r>
+      </w:ins>
+      <w:ins w:id="34" w:author="Unknown Author" w:date="2015-05-20T11:52:00Z">
+        <w:r>
+          <w:rPr>
+            <w:rFonts w:cs="Times New Roman" w:ascii="Times New Roman" w:hAnsi="Times New Roman"/>
+            <w:color w:val="000000"/>
+          </w:rPr>
+          <w:t xml:space="preserve"> and practices to emerge, but they are not trivial </w:t>
+        </w:r>
+      </w:ins>
+      <w:ins w:id="35" w:author="Unknown Author" w:date="2015-05-20T11:52:00Z">
+        <w:r>
+          <w:rPr>
+            <w:rFonts w:cs="Times New Roman" w:ascii="Times New Roman" w:hAnsi="Times New Roman"/>
+            <w:color w:val="000000"/>
+          </w:rPr>
+          <w:t>to implement.  Underlying these new roles and practices will also be</w:t>
+        </w:r>
+      </w:ins>
+      <w:ins w:id="36" w:author="Unknown Author" w:date="2015-05-20T11:52:00Z">
+        <w:r>
+          <w:rPr>
+            <w:rFonts w:cs="Times New Roman" w:ascii="Times New Roman" w:hAnsi="Times New Roman"/>
+            <w:color w:val="000000"/>
+          </w:rPr>
+          <w:t xml:space="preserve"> </w:t>
+        </w:r>
+      </w:ins>
+      <w:ins w:id="37" w:author="Unknown Author" w:date="2015-05-20T11:52:00Z">
+        <w:r>
+          <w:rPr>
+            <w:rFonts w:cs="Times New Roman" w:ascii="Times New Roman" w:hAnsi="Times New Roman"/>
+            <w:color w:val="000000"/>
+          </w:rPr>
+          <w:t xml:space="preserve">more institutional changes such as </w:t>
+        </w:r>
+      </w:ins>
+      <w:ins w:id="38" w:author="Unknown Author" w:date="2015-05-20T11:52:00Z">
+        <w:r>
+          <w:rPr>
+            <w:rFonts w:cs="Times New Roman" w:ascii="Times New Roman" w:hAnsi="Times New Roman"/>
+            <w:color w:val="000000"/>
+          </w:rPr>
+          <w:t xml:space="preserve">the </w:t>
+        </w:r>
+      </w:ins>
+      <w:ins w:id="39" w:author="Unknown Author" w:date="2015-05-20T11:54:00Z">
+        <w:r>
+          <w:rPr>
+            <w:rFonts w:cs="Times New Roman" w:ascii="Times New Roman" w:hAnsi="Times New Roman"/>
+            <w:color w:val="000000"/>
+          </w:rPr>
+          <w:t xml:space="preserve">reorganization of roles, positions, and </w:t>
+        </w:r>
+      </w:ins>
+      <w:ins w:id="40" w:author="Unknown Author" w:date="2015-05-20T11:54:00Z">
+        <w:r>
+          <w:rPr>
+            <w:rFonts w:cs="Times New Roman" w:ascii="Times New Roman" w:hAnsi="Times New Roman"/>
+            <w:color w:val="000000"/>
+          </w:rPr>
+          <w:t>the development of</w:t>
+        </w:r>
+      </w:ins>
+      <w:ins w:id="41" w:author="Unknown Author" w:date="2015-05-20T11:54:00Z">
+        <w:r>
+          <w:rPr>
+            <w:rFonts w:cs="Times New Roman" w:ascii="Times New Roman" w:hAnsi="Times New Roman"/>
+            <w:color w:val="000000"/>
+          </w:rPr>
+          <w:t xml:space="preserve"> library infrastructure</w:t>
+        </w:r>
+      </w:ins>
+      <w:ins w:id="42" w:author="Unknown Author" w:date="2015-05-20T11:55:00Z">
         <w:r>
           <w:rPr>
             <w:rFonts w:cs="Times New Roman" w:ascii="Times New Roman" w:hAnsi="Times New Roman"/>
             <w:color w:val="000000"/>
           </w:rPr>
           <w:t xml:space="preserve"> to support research data curation (Giarlo, 2013).</w:t>
+        </w:r>
+      </w:ins>
+      <w:ins w:id="43" w:author="Unknown Author" w:date="2015-05-26T17:12:00Z">
+        <w:r>
+          <w:rPr>
+            <w:rFonts w:cs="Times New Roman" w:ascii="Times New Roman" w:hAnsi="Times New Roman"/>
+            <w:color w:val="000000"/>
+          </w:rPr>
+          <w:t xml:space="preserve"> </w:t>
         </w:r>
       </w:ins>
       <w:r>
@@ -542,7 +731,7 @@
         <w:spacing w:lineRule="auto" w:line="480" w:before="0" w:after="180"/>
         <w:jc w:val="center"/>
         <w:rPr>
-          <w:rFonts w:cs="Times New Roman" w:ascii="Times New Roman" w:hAnsi="Times New Roman"/>
+          <w:rFonts w:ascii="Times New Roman" w:hAnsi="Times New Roman" w:cs="Times New Roman"/>
           <w:color w:val="000000"/>
           <w:sz w:val="24"/>
           <w:szCs w:val="24"/>
@@ -564,10 +753,7 @@
       <w:pPr>
         <w:pStyle w:val="Normal"/>
         <w:spacing w:lineRule="auto" w:line="480" w:before="0" w:after="0"/>
-        <w:rPr>
-          <w:rFonts w:cs="Times New Roman" w:ascii="Times New Roman" w:hAnsi="Times New Roman"/>
-          <w:color w:val="000000"/>
-        </w:rPr>
+        <w:rPr/>
       </w:pPr>
       <w:r>
         <w:rPr>
@@ -577,7 +763,7 @@
         <w:tab/>
         <w:t xml:space="preserve">Databrary’s core </w:t>
       </w:r>
-      <w:del w:id="26" w:author="Unknown Author" w:date="2015-05-20T12:12:00Z">
+      <w:del w:id="44" w:author="Unknown Author" w:date="2015-05-20T12:12:00Z">
         <w:r>
           <w:rPr>
             <w:rFonts w:cs="Times New Roman" w:ascii="Times New Roman" w:hAnsi="Times New Roman"/>
@@ -586,7 +772,7 @@
           <w:delText>competencies</w:delText>
         </w:r>
       </w:del>
-      <w:ins w:id="27" w:author="Unknown Author" w:date="2015-05-20T12:12:00Z">
+      <w:ins w:id="45" w:author="Unknown Author" w:date="2015-05-20T12:12:00Z">
         <w:r>
           <w:rPr>
             <w:rFonts w:cs="Times New Roman" w:ascii="Times New Roman" w:hAnsi="Times New Roman"/>
@@ -602,7 +788,16 @@
         </w:rPr>
         <w:t xml:space="preserve"> are a focus on community outreach and the provision of services for scholarly communication,</w:t>
       </w:r>
-      <w:del w:id="28" w:author="Lisa Steiger" w:date="2015-05-21T16:55:00Z">
+      <w:ins w:id="46" w:author="Unknown Author" w:date="2015-05-26T18:56:00Z">
+        <w:r>
+          <w:rPr>
+            <w:rFonts w:cs="Times New Roman" w:ascii="Times New Roman" w:hAnsi="Times New Roman"/>
+            <w:color w:val="000000"/>
+          </w:rPr>
+          <w:t xml:space="preserve"> </w:t>
+        </w:r>
+      </w:ins>
+      <w:del w:id="47" w:author="Lisa Steiger" w:date="2015-05-21T16:55:00Z">
         <w:r>
           <w:rPr>
             <w:rFonts w:cs="Times New Roman" w:ascii="Times New Roman" w:hAnsi="Times New Roman"/>
@@ -611,7 +806,7 @@
           <w:delText xml:space="preserve"> </w:delText>
         </w:r>
       </w:del>
-      <w:del w:id="29" w:author="Unknown Author" w:date="2015-05-20T12:09:00Z">
+      <w:del w:id="48" w:author="Unknown Author" w:date="2015-05-20T12:09:00Z">
         <w:r>
           <w:rPr>
             <w:rFonts w:cs="Times New Roman" w:ascii="Times New Roman" w:hAnsi="Times New Roman"/>
@@ -620,7 +815,7 @@
           <w:delText>support from institutional partners</w:delText>
         </w:r>
       </w:del>
-      <w:ins w:id="30" w:author="Unknown Author" w:date="2015-05-20T12:10:00Z">
+      <w:ins w:id="49" w:author="Unknown Author" w:date="2015-05-20T12:10:00Z">
         <w:r>
           <w:rPr>
             <w:rFonts w:cs="Times New Roman" w:ascii="Times New Roman" w:hAnsi="Times New Roman"/>
@@ -629,7 +824,7 @@
           <w:t xml:space="preserve"> the </w:t>
         </w:r>
       </w:ins>
-      <w:ins w:id="31" w:author="Unknown Author" w:date="2015-05-20T12:09:00Z">
+      <w:ins w:id="50" w:author="Unknown Author" w:date="2015-05-20T12:09:00Z">
         <w:r>
           <w:rPr>
             <w:rFonts w:cs="Times New Roman" w:ascii="Times New Roman" w:hAnsi="Times New Roman"/>
@@ -638,7 +833,7 @@
           <w:t xml:space="preserve">ability to </w:t>
         </w:r>
       </w:ins>
-      <w:ins w:id="32" w:author="Unknown Author" w:date="2015-05-20T12:10:00Z">
+      <w:ins w:id="51" w:author="Unknown Author" w:date="2015-05-20T12:10:00Z">
         <w:r>
           <w:rPr>
             <w:rFonts w:cs="Times New Roman" w:ascii="Times New Roman" w:hAnsi="Times New Roman"/>
@@ -660,7 +855,7 @@
         <w:pStyle w:val="Heading3"/>
         <w:spacing w:lineRule="auto" w:line="480" w:before="0" w:after="180"/>
         <w:rPr>
-          <w:rFonts w:cs="Times New Roman" w:ascii="Times New Roman" w:hAnsi="Times New Roman"/>
+          <w:rFonts w:ascii="Times New Roman" w:hAnsi="Times New Roman" w:cs="Times New Roman"/>
           <w:color w:val="000000"/>
           <w:sz w:val="24"/>
           <w:szCs w:val="24"/>
@@ -683,7 +878,7 @@
         <w:pStyle w:val="Normal"/>
         <w:spacing w:lineRule="auto" w:line="480" w:before="0" w:after="0"/>
         <w:rPr>
-          <w:rFonts w:cs="Times New Roman" w:ascii="Times New Roman" w:hAnsi="Times New Roman"/>
+          <w:rFonts w:ascii="Times New Roman" w:hAnsi="Times New Roman" w:cs="Times New Roman"/>
           <w:color w:val="000000"/>
         </w:rPr>
       </w:pPr>
@@ -709,10 +904,7 @@
       <w:pPr>
         <w:pStyle w:val="Normal"/>
         <w:spacing w:lineRule="auto" w:line="480" w:before="0" w:after="0"/>
-        <w:rPr>
-          <w:rFonts w:cs="Times New Roman" w:ascii="Times New Roman" w:hAnsi="Times New Roman"/>
-          <w:color w:val="000000"/>
-        </w:rPr>
+        <w:rPr/>
       </w:pPr>
       <w:r>
         <w:rPr>
@@ -722,7 +914,7 @@
         <w:tab/>
         <w:t xml:space="preserve">Databrary has also attempted to forge a consensus on professional values concerning the questions of what materials to share, when in the research life cycle should materials be shared, who should share, and how one should acknowledge the use of shared data and other materials.  </w:t>
       </w:r>
-      <w:del w:id="33" w:author="Unknown Author" w:date="2015-05-20T14:12:00Z">
+      <w:del w:id="52" w:author="Unknown Author" w:date="2015-05-20T14:12:00Z">
         <w:r>
           <w:rPr>
             <w:rFonts w:cs="Times New Roman" w:ascii="Times New Roman" w:hAnsi="Times New Roman"/>
@@ -731,7 +923,7 @@
           <w:delText>A</w:delText>
         </w:r>
       </w:del>
-      <w:ins w:id="34" w:author="Unknown Author" w:date="2015-05-20T14:12:00Z">
+      <w:ins w:id="53" w:author="Unknown Author" w:date="2015-05-20T14:12:00Z">
         <w:r>
           <w:rPr>
             <w:rFonts w:cs="Times New Roman" w:ascii="Times New Roman" w:hAnsi="Times New Roman"/>
@@ -747,7 +939,7 @@
         </w:rPr>
         <w:t xml:space="preserve"> Data Sharing Manifesto (Databrary, 2015b) articulates</w:t>
       </w:r>
-      <w:del w:id="35" w:author="Unknown Author" w:date="2015-05-20T14:12:00Z">
+      <w:del w:id="54" w:author="Unknown Author" w:date="2015-05-20T14:12:00Z">
         <w:r>
           <w:rPr>
             <w:rFonts w:cs="Times New Roman" w:ascii="Times New Roman" w:hAnsi="Times New Roman"/>
@@ -778,7 +970,7 @@
         </w:rPr>
         <w:t xml:space="preserve"> researchers should share as much material as they are comfortable sharing and have permission to share; researchers should share as early on in the research life cycle as possible; and researchers should properly acknowledge all materials contributed by others that inform their research products.  </w:t>
       </w:r>
-      <w:ins w:id="36" w:author="Unknown Author" w:date="2015-05-20T14:12:00Z">
+      <w:ins w:id="55" w:author="Unknown Author" w:date="2015-05-20T14:12:00Z">
         <w:r>
           <w:rPr>
             <w:rFonts w:cs="Times New Roman" w:ascii="Times New Roman" w:hAnsi="Times New Roman"/>
@@ -787,7 +979,7 @@
           <w:t xml:space="preserve">Played out in actual practice, </w:t>
         </w:r>
       </w:ins>
-      <w:ins w:id="37" w:author="Unknown Author" w:date="2015-05-20T14:16:00Z">
+      <w:ins w:id="56" w:author="Unknown Author" w:date="2015-05-20T14:16:00Z">
         <w:r>
           <w:rPr>
             <w:rFonts w:cs="Times New Roman" w:ascii="Times New Roman" w:hAnsi="Times New Roman"/>
@@ -796,34 +988,79 @@
           <w:t>addressing</w:t>
         </w:r>
       </w:ins>
-      <w:ins w:id="38" w:author="Unknown Author" w:date="2015-05-20T14:13:00Z">
-        <w:r>
-          <w:rPr>
-            <w:rFonts w:cs="Times New Roman" w:ascii="Times New Roman" w:hAnsi="Times New Roman"/>
-            <w:color w:val="000000"/>
-          </w:rPr>
-          <w:t xml:space="preserve"> the needs of researchers as they determine when and what to share, and who shares is an ongoing process that we continue to learn more about.  </w:t>
-        </w:r>
-      </w:ins>
-      <w:ins w:id="39" w:author="Unknown Author" w:date="2015-05-20T14:19:00Z">
-        <w:r>
-          <w:rPr>
-            <w:rFonts w:cs="Times New Roman" w:ascii="Times New Roman" w:hAnsi="Times New Roman"/>
-            <w:color w:val="000000"/>
-          </w:rPr>
-          <w:t xml:space="preserve">Providing the ability for researchers to upload data as the collect it, with the option to share later, is </w:t>
-        </w:r>
-      </w:ins>
-      <w:ins w:id="40" w:author="Unknown Author" w:date="2015-05-20T14:20:00Z">
-        <w:r>
-          <w:rPr>
-            <w:rFonts w:cs="Times New Roman" w:ascii="Times New Roman" w:hAnsi="Times New Roman"/>
-            <w:color w:val="000000"/>
-          </w:rPr>
-          <w:t>valuable for engaging those researchers that are hesitant</w:t>
-        </w:r>
-      </w:ins>
-      <w:ins w:id="41" w:author="Unknown Author" w:date="2015-05-20T14:21:00Z">
+      <w:ins w:id="57" w:author="Unknown Author" w:date="2015-05-20T14:13:00Z">
+        <w:r>
+          <w:rPr>
+            <w:rFonts w:cs="Times New Roman" w:ascii="Times New Roman" w:hAnsi="Times New Roman"/>
+            <w:color w:val="000000"/>
+          </w:rPr>
+          <w:t xml:space="preserve"> the needs of researchers as they determine when and what to share is an ongoing process that we continue to learn more about.  </w:t>
+        </w:r>
+      </w:ins>
+      <w:ins w:id="58" w:author="Unknown Author" w:date="2015-05-26T18:59:00Z">
+        <w:r>
+          <w:rPr>
+            <w:rFonts w:cs="Times New Roman" w:ascii="Times New Roman" w:hAnsi="Times New Roman"/>
+            <w:color w:val="000000"/>
+          </w:rPr>
+          <w:t>As will be discussed below, p</w:t>
+        </w:r>
+      </w:ins>
+      <w:ins w:id="59" w:author="Unknown Author" w:date="2015-05-20T14:19:00Z">
+        <w:r>
+          <w:rPr>
+            <w:rFonts w:cs="Times New Roman" w:ascii="Times New Roman" w:hAnsi="Times New Roman"/>
+            <w:color w:val="000000"/>
+          </w:rPr>
+          <w:t xml:space="preserve">roviding researchers </w:t>
+        </w:r>
+      </w:ins>
+      <w:ins w:id="60" w:author="Unknown Author" w:date="2015-05-20T14:19:00Z">
+        <w:r>
+          <w:rPr>
+            <w:rFonts w:cs="Times New Roman" w:ascii="Times New Roman" w:hAnsi="Times New Roman"/>
+            <w:color w:val="000000"/>
+          </w:rPr>
+          <w:t>the ability</w:t>
+        </w:r>
+      </w:ins>
+      <w:ins w:id="61" w:author="Unknown Author" w:date="2015-05-20T14:19:00Z">
+        <w:r>
+          <w:rPr>
+            <w:rFonts w:cs="Times New Roman" w:ascii="Times New Roman" w:hAnsi="Times New Roman"/>
+            <w:color w:val="000000"/>
+          </w:rPr>
+          <w:t xml:space="preserve"> to upload data as the collect it, with the option to share later, is </w:t>
+        </w:r>
+      </w:ins>
+      <w:ins w:id="62" w:author="Unknown Author" w:date="2015-05-20T14:20:00Z">
+        <w:r>
+          <w:rPr>
+            <w:rFonts w:cs="Times New Roman" w:ascii="Times New Roman" w:hAnsi="Times New Roman"/>
+            <w:color w:val="000000"/>
+          </w:rPr>
+          <w:t xml:space="preserve">valuable for </w:t>
+        </w:r>
+      </w:ins>
+      <w:ins w:id="63" w:author="Unknown Author" w:date="2015-05-20T14:20:00Z">
+        <w:r>
+          <w:rPr>
+            <w:rFonts w:cs="Times New Roman" w:ascii="Times New Roman" w:hAnsi="Times New Roman"/>
+            <w:color w:val="000000"/>
+          </w:rPr>
+          <w:t>providing a template for what data to share in the context of a study and</w:t>
+        </w:r>
+      </w:ins>
+      <w:ins w:id="64" w:author="Unknown Author" w:date="2015-05-20T14:20:00Z">
+        <w:r>
+          <w:rPr>
+            <w:rFonts w:cs="Times New Roman" w:ascii="Times New Roman" w:hAnsi="Times New Roman"/>
+            <w:color w:val="000000"/>
+          </w:rPr>
+          <w:t xml:space="preserve"> engaging those researchers that are hesitant</w:t>
+        </w:r>
+      </w:ins>
+      <w:ins w:id="65" w:author="Unknown Author" w:date="2015-05-20T14:21:00Z">
         <w:r>
           <w:rPr>
             <w:rFonts w:cs="Times New Roman" w:ascii="Times New Roman" w:hAnsi="Times New Roman"/>
@@ -832,7 +1069,7 @@
           <w:t xml:space="preserve"> but still committed to sharing.  Additionally, b</w:t>
         </w:r>
       </w:ins>
-      <w:ins w:id="42" w:author="Unknown Author" w:date="2015-05-20T14:16:00Z">
+      <w:ins w:id="66" w:author="Unknown Author" w:date="2015-05-20T14:16:00Z">
         <w:r>
           <w:rPr>
             <w:rFonts w:cs="Times New Roman" w:ascii="Times New Roman" w:hAnsi="Times New Roman"/>
@@ -841,22 +1078,112 @@
           <w:t xml:space="preserve">uilding tools that not only </w:t>
         </w:r>
       </w:ins>
-      <w:ins w:id="43" w:author="Unknown Author" w:date="2015-05-20T14:17:00Z">
-        <w:r>
-          <w:rPr>
-            <w:rFonts w:cs="Times New Roman" w:ascii="Times New Roman" w:hAnsi="Times New Roman"/>
-            <w:color w:val="000000"/>
-          </w:rPr>
-          <w:t>facilitate deposits of research data, but also put a high priority on learning from and reusing the data of others as a community provides a compelling starting point for researchers to know wh</w:t>
-        </w:r>
-      </w:ins>
-      <w:ins w:id="44" w:author="Unknown Author" w:date="2015-05-20T14:18:00Z">
-        <w:r>
-          <w:rPr>
-            <w:rFonts w:cs="Times New Roman" w:ascii="Times New Roman" w:hAnsi="Times New Roman"/>
-            <w:color w:val="000000"/>
-          </w:rPr>
-          <w:t xml:space="preserve">at they might need to provide so that other researchers might understand the data they collected.  </w:t>
+      <w:ins w:id="67" w:author="Unknown Author" w:date="2015-05-20T14:17:00Z">
+        <w:r>
+          <w:rPr>
+            <w:rFonts w:cs="Times New Roman" w:ascii="Times New Roman" w:hAnsi="Times New Roman"/>
+            <w:color w:val="000000"/>
+          </w:rPr>
+          <w:t xml:space="preserve">facilitate </w:t>
+        </w:r>
+      </w:ins>
+      <w:ins w:id="68" w:author="Unknown Author" w:date="2015-05-20T14:17:00Z">
+        <w:r>
+          <w:rPr>
+            <w:rFonts w:cs="Times New Roman" w:ascii="Times New Roman" w:hAnsi="Times New Roman"/>
+            <w:color w:val="000000"/>
+          </w:rPr>
+          <w:t xml:space="preserve">the </w:t>
+        </w:r>
+      </w:ins>
+      <w:ins w:id="69" w:author="Unknown Author" w:date="2015-05-20T14:17:00Z">
+        <w:r>
+          <w:rPr>
+            <w:rFonts w:cs="Times New Roman" w:ascii="Times New Roman" w:hAnsi="Times New Roman"/>
+            <w:color w:val="000000"/>
+          </w:rPr>
+          <w:t>deposit</w:t>
+        </w:r>
+      </w:ins>
+      <w:ins w:id="70" w:author="Unknown Author" w:date="2015-05-20T14:17:00Z">
+        <w:r>
+          <w:rPr>
+            <w:rFonts w:cs="Times New Roman" w:ascii="Times New Roman" w:hAnsi="Times New Roman"/>
+            <w:color w:val="000000"/>
+          </w:rPr>
+          <w:t>ing</w:t>
+        </w:r>
+      </w:ins>
+      <w:ins w:id="71" w:author="Unknown Author" w:date="2015-05-20T14:17:00Z">
+        <w:r>
+          <w:rPr>
+            <w:rFonts w:cs="Times New Roman" w:ascii="Times New Roman" w:hAnsi="Times New Roman"/>
+            <w:color w:val="000000"/>
+          </w:rPr>
+          <w:t xml:space="preserve"> of research data, but also </w:t>
+        </w:r>
+      </w:ins>
+      <w:ins w:id="72" w:author="Unknown Author" w:date="2015-05-20T14:17:00Z">
+        <w:r>
+          <w:rPr>
+            <w:rFonts w:cs="Times New Roman" w:ascii="Times New Roman" w:hAnsi="Times New Roman"/>
+            <w:color w:val="000000"/>
+          </w:rPr>
+          <w:t>prioritize</w:t>
+        </w:r>
+      </w:ins>
+      <w:ins w:id="73" w:author="Unknown Author" w:date="2015-05-20T14:17:00Z">
+        <w:r>
+          <w:rPr>
+            <w:rFonts w:cs="Times New Roman" w:ascii="Times New Roman" w:hAnsi="Times New Roman"/>
+            <w:color w:val="000000"/>
+          </w:rPr>
+          <w:t xml:space="preserve"> reusing data </w:t>
+        </w:r>
+      </w:ins>
+      <w:ins w:id="74" w:author="Unknown Author" w:date="2015-05-20T14:17:00Z">
+        <w:r>
+          <w:rPr>
+            <w:rFonts w:cs="Times New Roman" w:ascii="Times New Roman" w:hAnsi="Times New Roman"/>
+            <w:color w:val="000000"/>
+          </w:rPr>
+          <w:t>within the context of an online</w:t>
+        </w:r>
+      </w:ins>
+      <w:ins w:id="75" w:author="Unknown Author" w:date="2015-05-20T14:17:00Z">
+        <w:r>
+          <w:rPr>
+            <w:rFonts w:cs="Times New Roman" w:ascii="Times New Roman" w:hAnsi="Times New Roman"/>
+            <w:color w:val="000000"/>
+          </w:rPr>
+          <w:t xml:space="preserve"> community provides a compelling starting point for researchers to know wh</w:t>
+        </w:r>
+      </w:ins>
+      <w:ins w:id="76" w:author="Unknown Author" w:date="2015-05-20T14:18:00Z">
+        <w:r>
+          <w:rPr>
+            <w:rFonts w:cs="Times New Roman" w:ascii="Times New Roman" w:hAnsi="Times New Roman"/>
+            <w:color w:val="000000"/>
+          </w:rPr>
+          <w:t xml:space="preserve">at they might need to provide so that other researchers might understand the data </w:t>
+        </w:r>
+      </w:ins>
+      <w:ins w:id="77" w:author="Unknown Author" w:date="2015-05-20T14:18:00Z">
+        <w:r>
+          <w:rPr>
+            <w:rFonts w:cs="Times New Roman" w:ascii="Times New Roman" w:hAnsi="Times New Roman"/>
+            <w:color w:val="000000"/>
+          </w:rPr>
+          <w:t>they intend to share</w:t>
+        </w:r>
+      </w:ins>
+      <w:ins w:id="78" w:author="Unknown Author" w:date="2015-05-20T14:18:00Z">
+        <w:r>
+          <w:rPr>
+            <w:rFonts w:cs="Times New Roman" w:ascii="Times New Roman" w:hAnsi="Times New Roman"/>
+            <w:color w:val="000000"/>
+          </w:rPr>
+          <w:t xml:space="preserve">.  </w:t>
         </w:r>
       </w:ins>
       <w:r>
@@ -871,10 +1198,7 @@
       <w:pPr>
         <w:pStyle w:val="Normal"/>
         <w:spacing w:lineRule="auto" w:line="480" w:before="0" w:after="0"/>
-        <w:rPr>
-          <w:rFonts w:cs="Times New Roman" w:ascii="Times New Roman" w:hAnsi="Times New Roman"/>
-          <w:color w:val="000000"/>
-        </w:rPr>
+        <w:rPr/>
       </w:pPr>
       <w:r>
         <w:rPr>
@@ -882,7 +1206,57 @@
           <w:color w:val="000000"/>
         </w:rPr>
         <w:tab/>
-        <w:t>Finally, through communication with researchers we learned about the important connections between data privacy requirements, trust in the security of the repository, and a potential contributor’s support for open data sharing.  Databrary has had to create policies and technical systems to protect data privacy and establish trust.  Sharing identifiable research data requires that the Databrary system restrict access to materials on the basis of the permissions granted by individual participants and on the level of sharing a researcher has granted.  Databrary offers several levels of permissions, allowing researchers to share data only with their own lab, in bi-lateral relationships with specific individual Databrary users, with the entire community of authorized Databrary researchers, or in limited cases, with the general public.  Because of this, Databrary staff work closely with data contributors to determine how a dataset’s original distribution restrictions, usually governed by a research ethics board (e.g. IRB), map to Databrary’s access levels.  As such, privacy becomes a significant component in the curation process.</w:t>
+        <w:t xml:space="preserve">Finally, through communication with researchers we learned about the important connections between data privacy requirements, trust in the security of the repository, and a potential contributor’s support for open data sharing.  Databrary has had to create policies and technical systems to protect data privacy and establish trust.  Sharing identifiable research data requires that the Databrary system restrict access to materials on the basis of the permissions granted by individual participants and on the level of sharing a researcher has granted.  Databrary offers several levels of permissions, allowing researchers to share data only with their own lab, in bi-lateral relationships with specific individual Databrary users, with the entire community of authorized Databrary researchers, or in limited cases, with the general public.  Because of this, Databrary staff work closely with data contributors to determine how a dataset’s original distribution restrictions, usually governed by a research ethics board (e.g. IRB), map to Databrary’s access levels.  As such, privacy </w:t>
+      </w:r>
+      <w:del w:id="79" w:author="Unknown Author" w:date="2015-05-26T19:06:00Z">
+        <w:r>
+          <w:rPr>
+            <w:rFonts w:cs="Times New Roman" w:ascii="Times New Roman" w:hAnsi="Times New Roman"/>
+            <w:color w:val="000000"/>
+          </w:rPr>
+          <w:delText>becomes</w:delText>
+        </w:r>
+      </w:del>
+      <w:ins w:id="80" w:author="Unknown Author" w:date="2015-05-26T19:06:00Z">
+        <w:r>
+          <w:rPr>
+            <w:rFonts w:cs="Times New Roman" w:ascii="Times New Roman" w:hAnsi="Times New Roman"/>
+            <w:color w:val="000000"/>
+          </w:rPr>
+          <w:t>is</w:t>
+        </w:r>
+      </w:ins>
+      <w:r>
+        <w:rPr>
+          <w:rFonts w:cs="Times New Roman" w:ascii="Times New Roman" w:hAnsi="Times New Roman"/>
+          <w:color w:val="000000"/>
+        </w:rPr>
+        <w:t xml:space="preserve"> a significant component </w:t>
+      </w:r>
+      <w:del w:id="81" w:author="Unknown Author" w:date="2015-05-26T19:06:00Z">
+        <w:r>
+          <w:rPr>
+            <w:rFonts w:cs="Times New Roman" w:ascii="Times New Roman" w:hAnsi="Times New Roman"/>
+            <w:color w:val="000000"/>
+          </w:rPr>
+          <w:delText>in</w:delText>
+        </w:r>
+      </w:del>
+      <w:ins w:id="82" w:author="Unknown Author" w:date="2015-05-26T19:06:00Z">
+        <w:r>
+          <w:rPr>
+            <w:rFonts w:cs="Times New Roman" w:ascii="Times New Roman" w:hAnsi="Times New Roman"/>
+            <w:color w:val="000000"/>
+          </w:rPr>
+          <w:t>of</w:t>
+        </w:r>
+      </w:ins>
+      <w:r>
+        <w:rPr>
+          <w:rFonts w:cs="Times New Roman" w:ascii="Times New Roman" w:hAnsi="Times New Roman"/>
+          <w:color w:val="000000"/>
+        </w:rPr>
+        <w:t xml:space="preserve"> the curation process.</w:t>
       </w:r>
     </w:p>
     <w:p>
@@ -890,7 +1264,7 @@
         <w:pStyle w:val="Heading3"/>
         <w:spacing w:lineRule="auto" w:line="480" w:before="0" w:after="180"/>
         <w:rPr>
-          <w:rFonts w:cs="Times New Roman" w:ascii="Times New Roman" w:hAnsi="Times New Roman"/>
+          <w:rFonts w:ascii="Times New Roman" w:hAnsi="Times New Roman" w:cs="Times New Roman"/>
           <w:color w:val="000000"/>
           <w:sz w:val="24"/>
           <w:szCs w:val="24"/>
@@ -913,7 +1287,7 @@
         <w:pStyle w:val="Normal"/>
         <w:spacing w:lineRule="auto" w:line="480" w:before="0" w:after="0"/>
         <w:rPr>
-          <w:rFonts w:cs="Times New Roman" w:ascii="Times New Roman" w:hAnsi="Times New Roman"/>
+          <w:rFonts w:ascii="Times New Roman" w:hAnsi="Times New Roman" w:cs="Times New Roman"/>
           <w:color w:val="000000"/>
         </w:rPr>
       </w:pPr>
@@ -931,7 +1305,7 @@
         <w:pStyle w:val="Normal"/>
         <w:spacing w:lineRule="auto" w:line="480" w:before="0" w:after="0"/>
         <w:rPr>
-          <w:rFonts w:cs="Times New Roman" w:ascii="Times New Roman" w:hAnsi="Times New Roman"/>
+          <w:rFonts w:ascii="Times New Roman" w:hAnsi="Times New Roman" w:cs="Times New Roman"/>
           <w:color w:val="000000"/>
         </w:rPr>
       </w:pPr>
@@ -949,7 +1323,7 @@
         <w:pStyle w:val="Normal"/>
         <w:spacing w:lineRule="auto" w:line="480" w:before="0" w:after="0"/>
         <w:rPr>
-          <w:rFonts w:cs="Times New Roman" w:ascii="Times New Roman" w:hAnsi="Times New Roman"/>
+          <w:rFonts w:ascii="Times New Roman" w:hAnsi="Times New Roman" w:cs="Times New Roman"/>
           <w:color w:val="000000"/>
         </w:rPr>
       </w:pPr>
@@ -967,7 +1341,7 @@
         <w:pStyle w:val="Normal"/>
         <w:spacing w:lineRule="auto" w:line="480" w:before="0" w:after="0"/>
         <w:rPr>
-          <w:rFonts w:cs="Times New Roman" w:ascii="Times New Roman" w:hAnsi="Times New Roman"/>
+          <w:rFonts w:ascii="Times New Roman" w:hAnsi="Times New Roman" w:cs="Times New Roman"/>
           <w:color w:val="000000"/>
         </w:rPr>
       </w:pPr>
@@ -985,7 +1359,7 @@
         <w:pStyle w:val="Heading3"/>
         <w:spacing w:lineRule="auto" w:line="480" w:before="0" w:after="180"/>
         <w:rPr>
-          <w:rFonts w:cs="Times New Roman" w:ascii="Times New Roman" w:hAnsi="Times New Roman"/>
+          <w:rFonts w:ascii="Times New Roman" w:hAnsi="Times New Roman" w:cs="Times New Roman"/>
           <w:color w:val="000000"/>
           <w:sz w:val="24"/>
           <w:szCs w:val="24"/>
@@ -1008,7 +1382,7 @@
         <w:pStyle w:val="Normal"/>
         <w:spacing w:lineRule="auto" w:line="480" w:before="0" w:after="0"/>
         <w:rPr>
-          <w:rFonts w:cs="Times New Roman" w:ascii="Times New Roman" w:hAnsi="Times New Roman"/>
+          <w:rFonts w:ascii="Times New Roman" w:hAnsi="Times New Roman" w:cs="Times New Roman"/>
           <w:color w:val="000000"/>
         </w:rPr>
       </w:pPr>
@@ -1019,7 +1393,7 @@
         </w:rPr>
         <w:tab/>
       </w:r>
-      <w:ins w:id="45" w:author="Unknown Author" w:date="2015-05-20T12:15:00Z">
+      <w:ins w:id="83" w:author="Unknown Author" w:date="2015-05-20T12:15:00Z">
         <w:r>
           <w:rPr>
             <w:rFonts w:cs="Times New Roman" w:ascii="Times New Roman" w:hAnsi="Times New Roman"/>
@@ -1028,7 +1402,7 @@
           <w:t>T</w:t>
         </w:r>
       </w:ins>
-      <w:del w:id="46" w:author="Unknown Author" w:date="2015-05-20T12:15:00Z">
+      <w:del w:id="84" w:author="Unknown Author" w:date="2015-05-20T12:15:00Z">
         <w:r>
           <w:rPr>
             <w:rFonts w:cs="Times New Roman" w:ascii="Times New Roman" w:hAnsi="Times New Roman"/>
@@ -1044,7 +1418,7 @@
         </w:rPr>
         <w:t xml:space="preserve">he main purpose of Databrary’s community outreach efforts, internal partnerships, and policy framework is to secure data deposits.  Databrary supports </w:t>
       </w:r>
-      <w:ins w:id="47" w:author="Unknown Author" w:date="2015-05-20T13:24:00Z">
+      <w:ins w:id="85" w:author="Unknown Author" w:date="2015-05-20T13:24:00Z">
         <w:r>
           <w:rPr>
             <w:rFonts w:cs="Times New Roman" w:ascii="Times New Roman" w:hAnsi="Times New Roman"/>
@@ -1053,7 +1427,7 @@
           <w:t>'</w:t>
         </w:r>
       </w:ins>
-      <w:del w:id="48" w:author="Unknown Author" w:date="2015-05-20T13:24:00Z">
+      <w:del w:id="86" w:author="Unknown Author" w:date="2015-05-20T13:24:00Z">
         <w:r>
           <w:rPr>
             <w:rFonts w:cs="Times New Roman" w:ascii="Times New Roman" w:hAnsi="Times New Roman"/>
@@ -1069,7 +1443,7 @@
         </w:rPr>
         <w:t>after-the-fact</w:t>
       </w:r>
-      <w:ins w:id="49" w:author="Unknown Author" w:date="2015-05-20T13:24:00Z">
+      <w:ins w:id="87" w:author="Unknown Author" w:date="2015-05-20T13:24:00Z">
         <w:r>
           <w:rPr>
             <w:rFonts w:cs="Times New Roman" w:ascii="Times New Roman" w:hAnsi="Times New Roman"/>
@@ -1078,7 +1452,7 @@
           <w:t>'</w:t>
         </w:r>
       </w:ins>
-      <w:del w:id="50" w:author="Unknown Author" w:date="2015-05-20T13:24:00Z">
+      <w:del w:id="88" w:author="Unknown Author" w:date="2015-05-20T13:24:00Z">
         <w:r>
           <w:rPr>
             <w:rFonts w:cs="Times New Roman" w:ascii="Times New Roman" w:hAnsi="Times New Roman"/>
@@ -1094,7 +1468,7 @@
         </w:rPr>
         <w:t xml:space="preserve"> and </w:t>
       </w:r>
-      <w:ins w:id="51" w:author="Unknown Author" w:date="2015-05-20T13:24:00Z">
+      <w:ins w:id="89" w:author="Unknown Author" w:date="2015-05-20T13:24:00Z">
         <w:r>
           <w:rPr>
             <w:rFonts w:cs="Times New Roman" w:ascii="Times New Roman" w:hAnsi="Times New Roman"/>
@@ -1103,7 +1477,7 @@
           <w:t>'</w:t>
         </w:r>
       </w:ins>
-      <w:del w:id="52" w:author="Unknown Author" w:date="2015-05-20T13:24:00Z">
+      <w:del w:id="90" w:author="Unknown Author" w:date="2015-05-20T13:24:00Z">
         <w:r>
           <w:rPr>
             <w:rFonts w:cs="Times New Roman" w:ascii="Times New Roman" w:hAnsi="Times New Roman"/>
@@ -1119,7 +1493,7 @@
         </w:rPr>
         <w:t>active</w:t>
       </w:r>
-      <w:ins w:id="53" w:author="Unknown Author" w:date="2015-05-20T13:25:00Z">
+      <w:ins w:id="91" w:author="Unknown Author" w:date="2015-05-20T13:25:00Z">
         <w:r>
           <w:rPr>
             <w:rFonts w:cs="Times New Roman" w:ascii="Times New Roman" w:hAnsi="Times New Roman"/>
@@ -1128,7 +1502,7 @@
           <w:t>'</w:t>
         </w:r>
       </w:ins>
-      <w:del w:id="54" w:author="Unknown Author" w:date="2015-05-20T13:24:00Z">
+      <w:del w:id="92" w:author="Unknown Author" w:date="2015-05-20T13:24:00Z">
         <w:r>
           <w:rPr>
             <w:rFonts w:cs="Times New Roman" w:ascii="Times New Roman" w:hAnsi="Times New Roman"/>
@@ -1144,7 +1518,7 @@
         </w:rPr>
         <w:t xml:space="preserve"> curation</w:t>
       </w:r>
-      <w:ins w:id="55" w:author="Unknown Author" w:date="2015-05-20T12:20:00Z">
+      <w:ins w:id="93" w:author="Unknown Author" w:date="2015-05-20T12:20:00Z">
         <w:r>
           <w:rPr>
             <w:rFonts w:cs="Times New Roman" w:ascii="Times New Roman" w:hAnsi="Times New Roman"/>
@@ -1160,7 +1534,7 @@
         </w:rPr>
         <w:t xml:space="preserve">.  After-the-fact curation consists of ingesting datasets after data collection has been completed, typically after all study products (research papers, analyses, etc.) have been created.  After-the-fact curation nearly always involves significant assistance and effort from a library and information science professional </w:t>
       </w:r>
-      <w:del w:id="56" w:author="Unknown Author" w:date="2015-05-20T13:25:00Z">
+      <w:del w:id="94" w:author="Unknown Author" w:date="2015-05-20T13:25:00Z">
         <w:r>
           <w:rPr>
             <w:rFonts w:cs="Times New Roman" w:ascii="Times New Roman" w:hAnsi="Times New Roman"/>
@@ -1169,7 +1543,7 @@
           <w:delText>and</w:delText>
         </w:r>
       </w:del>
-      <w:ins w:id="57" w:author="Unknown Author" w:date="2015-05-20T13:25:00Z">
+      <w:ins w:id="95" w:author="Unknown Author" w:date="2015-05-20T13:25:00Z">
         <w:r>
           <w:rPr>
             <w:rFonts w:cs="Times New Roman" w:ascii="Times New Roman" w:hAnsi="Times New Roman"/>
@@ -1185,7 +1559,7 @@
         </w:rPr>
         <w:t xml:space="preserve"> time and energy on the part of the original researcher to convey the essential aspects of their dataset for ingestion.  Active curation involves tools</w:t>
       </w:r>
-      <w:ins w:id="58" w:author="Unknown Author" w:date="2015-05-20T13:25:00Z">
+      <w:ins w:id="96" w:author="Unknown Author" w:date="2015-05-20T13:25:00Z">
         <w:r>
           <w:rPr>
             <w:rFonts w:cs="Times New Roman" w:ascii="Times New Roman" w:hAnsi="Times New Roman"/>
@@ -1207,7 +1581,7 @@
         <w:pStyle w:val="Normal"/>
         <w:spacing w:lineRule="auto" w:line="480" w:before="0" w:after="0"/>
         <w:rPr>
-          <w:rFonts w:cs="Times New Roman" w:ascii="Times New Roman" w:hAnsi="Times New Roman"/>
+          <w:rFonts w:ascii="Times New Roman" w:hAnsi="Times New Roman" w:cs="Times New Roman"/>
           <w:color w:val="000000"/>
         </w:rPr>
       </w:pPr>
@@ -1234,7 +1608,7 @@
         <w:pStyle w:val="Normal"/>
         <w:spacing w:lineRule="auto" w:line="480" w:before="0" w:after="0"/>
         <w:rPr>
-          <w:rFonts w:cs="Times New Roman" w:ascii="Times New Roman" w:hAnsi="Times New Roman"/>
+          <w:rFonts w:ascii="Times New Roman" w:hAnsi="Times New Roman" w:cs="Times New Roman"/>
           <w:color w:val="000000"/>
         </w:rPr>
       </w:pPr>
@@ -1267,7 +1641,7 @@
         <w:pStyle w:val="Normal"/>
         <w:spacing w:lineRule="auto" w:line="480" w:before="0" w:after="0"/>
         <w:rPr>
-          <w:rFonts w:cs="Times New Roman" w:ascii="Times New Roman" w:hAnsi="Times New Roman"/>
+          <w:rFonts w:ascii="Times New Roman" w:hAnsi="Times New Roman" w:cs="Times New Roman"/>
           <w:color w:val="000000"/>
         </w:rPr>
       </w:pPr>
@@ -1285,7 +1659,7 @@
         <w:pStyle w:val="Normal"/>
         <w:spacing w:lineRule="auto" w:line="480" w:before="0" w:after="0"/>
         <w:rPr>
-          <w:rFonts w:cs="Times New Roman" w:ascii="Times New Roman" w:hAnsi="Times New Roman"/>
+          <w:rFonts w:ascii="Times New Roman" w:hAnsi="Times New Roman" w:cs="Times New Roman"/>
           <w:color w:val="000000"/>
         </w:rPr>
       </w:pPr>
@@ -1297,7 +1671,7 @@
         <w:tab/>
         <w:t xml:space="preserve">Once a dataset has been approved for ingesting and the contributor has been authorized for access, staff begin to gather, organize, and prepare the data.  </w:t>
       </w:r>
-      <w:ins w:id="59" w:author="Unknown Author" w:date="2015-05-20T13:31:00Z">
+      <w:ins w:id="97" w:author="Unknown Author" w:date="2015-05-20T13:31:00Z">
         <w:r>
           <w:rPr>
             <w:rFonts w:cs="Times New Roman" w:ascii="Times New Roman" w:hAnsi="Times New Roman"/>
@@ -1306,7 +1680,7 @@
           <w:t>S</w:t>
         </w:r>
       </w:ins>
-      <w:del w:id="60" w:author="Unknown Author" w:date="2015-05-20T13:31:00Z">
+      <w:del w:id="98" w:author="Unknown Author" w:date="2015-05-20T13:31:00Z">
         <w:r>
           <w:rPr>
             <w:rFonts w:cs="Times New Roman" w:ascii="Times New Roman" w:hAnsi="Times New Roman"/>
@@ -1322,7 +1696,7 @@
         </w:rPr>
         <w:t xml:space="preserve">taff will review data for personal information Databrary does not wish to upload, such as </w:t>
       </w:r>
-      <w:ins w:id="61" w:author="Unknown Author" w:date="2015-05-20T13:31:00Z">
+      <w:ins w:id="99" w:author="Unknown Author" w:date="2015-05-20T13:31:00Z">
         <w:r>
           <w:rPr>
             <w:rFonts w:cs="Times New Roman" w:ascii="Times New Roman" w:hAnsi="Times New Roman"/>
@@ -1344,7 +1718,7 @@
         <w:pStyle w:val="Normal"/>
         <w:spacing w:lineRule="auto" w:line="480" w:before="0" w:after="0"/>
         <w:rPr>
-          <w:rFonts w:cs="Times New Roman" w:ascii="Times New Roman" w:hAnsi="Times New Roman"/>
+          <w:rFonts w:ascii="Times New Roman" w:hAnsi="Times New Roman" w:cs="Times New Roman"/>
           <w:color w:val="000000"/>
         </w:rPr>
       </w:pPr>
@@ -1356,7 +1730,7 @@
         <w:tab/>
         <w:t xml:space="preserve">Finally, once all the metadata have been organized into a set of comma-separated value (CSV) files, and video files have been uploaded to a staging server for ingest, a set of server scripts merge the metadata into a JSON file which is then </w:t>
       </w:r>
-      <w:del w:id="62" w:author="Unknown Author" w:date="2015-05-20T13:32:00Z">
+      <w:del w:id="100" w:author="Unknown Author" w:date="2015-05-20T13:32:00Z">
         <w:r>
           <w:rPr>
             <w:rFonts w:cs="Times New Roman" w:ascii="Times New Roman" w:hAnsi="Times New Roman"/>
@@ -1365,7 +1739,7 @@
           <w:delText>uploaded</w:delText>
         </w:r>
       </w:del>
-      <w:ins w:id="63" w:author="Unknown Author" w:date="2015-05-20T13:32:00Z">
+      <w:ins w:id="101" w:author="Unknown Author" w:date="2015-05-20T13:32:00Z">
         <w:r>
           <w:rPr>
             <w:rFonts w:cs="Times New Roman" w:ascii="Times New Roman" w:hAnsi="Times New Roman"/>
@@ -1381,7 +1755,7 @@
         </w:rPr>
         <w:t xml:space="preserve"> via the web application.  This initiates the uploading of the video assets, the creation of research sessions and records, video transcoding</w:t>
       </w:r>
-      <w:del w:id="64" w:author="Unknown Author" w:date="2015-05-22T11:18:00Z">
+      <w:del w:id="102" w:author="Unknown Author" w:date="2015-05-22T11:18:00Z">
         <w:r>
           <w:rPr>
             <w:rFonts w:cs="Times New Roman" w:ascii="Times New Roman" w:hAnsi="Times New Roman"/>
@@ -1390,7 +1764,7 @@
           <w:delText xml:space="preserve"> into</w:delText>
         </w:r>
       </w:del>
-      <w:del w:id="65" w:author="Unknown Author" w:date="2015-05-20T13:32:00Z">
+      <w:del w:id="103" w:author="Unknown Author" w:date="2015-05-20T13:32:00Z">
         <w:r>
           <w:rPr>
             <w:rFonts w:cs="Times New Roman" w:ascii="Times New Roman" w:hAnsi="Times New Roman"/>
@@ -1399,7 +1773,7 @@
           <w:delText xml:space="preserve"> </w:delText>
         </w:r>
       </w:del>
-      <w:ins w:id="66" w:author="Unknown Author" w:date="2015-05-22T11:18:00Z">
+      <w:ins w:id="104" w:author="Unknown Author" w:date="2015-05-22T11:18:00Z">
         <w:r>
           <w:rPr>
             <w:rFonts w:cs="Times New Roman" w:ascii="Times New Roman" w:hAnsi="Times New Roman"/>
@@ -1408,7 +1782,7 @@
           <w:t>to</w:t>
         </w:r>
       </w:ins>
-      <w:del w:id="67" w:author="Unknown Author" w:date="2015-05-20T13:32:00Z">
+      <w:del w:id="105" w:author="Unknown Author" w:date="2015-05-20T13:32:00Z">
         <w:r>
           <w:rPr>
             <w:rFonts w:cs="Times New Roman" w:ascii="Times New Roman" w:hAnsi="Times New Roman"/>
@@ -1430,7 +1804,7 @@
         <w:pStyle w:val="Normal"/>
         <w:spacing w:lineRule="auto" w:line="480" w:before="0" w:after="0"/>
         <w:rPr>
-          <w:rFonts w:cs="Times New Roman" w:ascii="Times New Roman" w:hAnsi="Times New Roman"/>
+          <w:rFonts w:ascii="Times New Roman" w:hAnsi="Times New Roman" w:cs="Times New Roman"/>
           <w:color w:val="000000"/>
         </w:rPr>
       </w:pPr>
@@ -1457,7 +1831,7 @@
         </w:rPr>
         <w:t xml:space="preserve">  The curation of data well after its collection requires significant resources.  Moreover, Databrary staff learned early on that many researchers balk at the prospect of preparing data for sharing once a study has ended.  </w:t>
       </w:r>
-      <w:ins w:id="68" w:author="Unknown Author" w:date="2015-05-20T14:44:00Z">
+      <w:ins w:id="106" w:author="Unknown Author" w:date="2015-05-20T14:44:00Z">
         <w:r>
           <w:rPr>
             <w:rFonts w:cs="Times New Roman" w:ascii="Times New Roman" w:hAnsi="Times New Roman"/>
@@ -1466,34 +1840,16 @@
           <w:t>This is understandable considering that re</w:t>
         </w:r>
       </w:ins>
-      <w:ins w:id="69" w:author="Unknown Author" w:date="2015-05-20T14:45:00Z">
-        <w:r>
-          <w:rPr>
-            <w:rFonts w:cs="Times New Roman" w:ascii="Times New Roman" w:hAnsi="Times New Roman"/>
-            <w:color w:val="000000"/>
-          </w:rPr>
-          <w:t xml:space="preserve">searchers who invest a lot of time in </w:t>
-        </w:r>
-      </w:ins>
-      <w:ins w:id="70" w:author="Unknown Author" w:date="2015-05-20T14:45:00Z">
-        <w:r>
-          <w:rPr>
-            <w:rFonts w:cs="Times New Roman" w:ascii="Times New Roman" w:hAnsi="Times New Roman"/>
-            <w:color w:val="000000"/>
-          </w:rPr>
-          <w:t>interpreting</w:t>
-        </w:r>
-      </w:ins>
-      <w:ins w:id="71" w:author="Unknown Author" w:date="2015-05-20T14:45:00Z">
-        <w:r>
-          <w:rPr>
-            <w:rFonts w:cs="Times New Roman" w:ascii="Times New Roman" w:hAnsi="Times New Roman"/>
-            <w:color w:val="000000"/>
-          </w:rPr>
-          <w:t xml:space="preserve"> and processing their data are less likely to share (Borgman, 2012) and that after-the-fact data curation does not scale well (Giarlo, 2013).  </w:t>
-        </w:r>
-      </w:ins>
-      <w:del w:id="72" w:author="Unknown Author" w:date="2015-05-20T13:43:00Z">
+      <w:ins w:id="107" w:author="Unknown Author" w:date="2015-05-20T14:45:00Z">
+        <w:r>
+          <w:rPr>
+            <w:rFonts w:cs="Times New Roman" w:ascii="Times New Roman" w:hAnsi="Times New Roman"/>
+            <w:color w:val="000000"/>
+          </w:rPr>
+          <w:t xml:space="preserve">searchers who invest a lot of time in interpreting and processing their data are less likely to share (Borgman, 2012) and that after-the-fact data curation does not scale well (Giarlo, 2013).  </w:t>
+        </w:r>
+      </w:ins>
+      <w:del w:id="108" w:author="Unknown Author" w:date="2015-05-20T13:43:00Z">
         <w:r>
           <w:rPr>
             <w:rFonts w:cs="Times New Roman" w:ascii="Times New Roman" w:hAnsi="Times New Roman"/>
@@ -1509,7 +1865,7 @@
         </w:rPr>
         <w:t xml:space="preserve">  </w:t>
       </w:r>
-      <w:del w:id="73" w:author="Unknown Author" w:date="2015-05-20T13:44:00Z">
+      <w:del w:id="109" w:author="Unknown Author" w:date="2015-05-20T13:44:00Z">
         <w:r>
           <w:rPr>
             <w:rFonts w:cs="Times New Roman" w:ascii="Times New Roman" w:hAnsi="Times New Roman"/>
@@ -1531,7 +1887,7 @@
         <w:pStyle w:val="Normal"/>
         <w:spacing w:lineRule="auto" w:line="480" w:before="0" w:after="0"/>
         <w:rPr>
-          <w:rFonts w:cs="Times New Roman" w:ascii="Times New Roman" w:hAnsi="Times New Roman"/>
+          <w:rFonts w:ascii="Times New Roman" w:hAnsi="Times New Roman" w:cs="Times New Roman"/>
           <w:color w:val="000000"/>
         </w:rPr>
       </w:pPr>
@@ -1543,7 +1899,7 @@
         <w:tab/>
         <w:t xml:space="preserve">The team incorporated insights drawn from observations of data management practices in a sample of laboratories.  From them we created a set of data management features that empower researchers </w:t>
       </w:r>
-      <w:del w:id="74" w:author="Unknown Author" w:date="2015-05-22T11:19:00Z">
+      <w:del w:id="110" w:author="Unknown Author" w:date="2015-05-22T11:19:00Z">
         <w:r>
           <w:rPr>
             <w:rFonts w:cs="Times New Roman" w:ascii="Times New Roman" w:hAnsi="Times New Roman"/>
@@ -1559,7 +1915,7 @@
         </w:rPr>
         <w:t xml:space="preserve"> </w:t>
       </w:r>
-      <w:del w:id="75" w:author="Unknown Author" w:date="2015-05-20T14:46:00Z">
+      <w:del w:id="111" w:author="Unknown Author" w:date="2015-05-20T14:46:00Z">
         <w:r>
           <w:rPr>
             <w:rFonts w:cs="Times New Roman" w:ascii="Times New Roman" w:hAnsi="Times New Roman"/>
@@ -1569,7 +1925,7 @@
           <w:delText>actively curate</w:delText>
         </w:r>
       </w:del>
-      <w:del w:id="76" w:author="Unknown Author" w:date="2015-05-20T14:46:00Z">
+      <w:del w:id="112" w:author="Unknown Author" w:date="2015-05-20T14:46:00Z">
         <w:r>
           <w:rPr>
             <w:rFonts w:cs="Times New Roman" w:ascii="Times New Roman" w:hAnsi="Times New Roman"/>
@@ -1585,7 +1941,7 @@
         </w:rPr>
         <w:t>to upload data with accompanying metadata</w:t>
       </w:r>
-      <w:del w:id="77" w:author="Unknown Author" w:date="2015-05-20T14:46:00Z">
+      <w:del w:id="113" w:author="Unknown Author" w:date="2015-05-20T14:46:00Z">
         <w:r>
           <w:rPr>
             <w:rFonts w:cs="Times New Roman" w:ascii="Times New Roman" w:hAnsi="Times New Roman"/>
@@ -1607,7 +1963,7 @@
         <w:pStyle w:val="Normal"/>
         <w:spacing w:lineRule="auto" w:line="480" w:before="0" w:after="0"/>
         <w:rPr>
-          <w:rFonts w:cs="Times New Roman" w:ascii="Times New Roman" w:hAnsi="Times New Roman"/>
+          <w:rFonts w:ascii="Times New Roman" w:hAnsi="Times New Roman" w:cs="Times New Roman"/>
           <w:color w:val="000000"/>
         </w:rPr>
       </w:pPr>
@@ -1637,7 +1993,7 @@
         <w:pStyle w:val="Normal"/>
         <w:spacing w:lineRule="auto" w:line="480" w:before="0" w:after="0"/>
         <w:rPr>
-          <w:rFonts w:cs="Times New Roman" w:ascii="Times New Roman" w:hAnsi="Times New Roman"/>
+          <w:rFonts w:ascii="Times New Roman" w:hAnsi="Times New Roman" w:cs="Times New Roman"/>
           <w:color w:val="000000"/>
         </w:rPr>
       </w:pPr>
@@ -1654,7 +2010,7 @@
         </w:rPr>
         <w:t xml:space="preserve">Figure 2: This depicts the timeline for one of the sessions in a dataset hosted by Databrary (Fabricius, 2014).  This session has been shared with the Databrary community, but not with the public. </w:t>
       </w:r>
-      <w:ins w:id="78" w:author="Unknown Author" w:date="2015-05-20T13:45:00Z">
+      <w:ins w:id="114" w:author="Unknown Author" w:date="2015-05-20T13:45:00Z">
         <w:r>
           <w:rPr>
             <w:rFonts w:ascii="Times New Roman" w:hAnsi="Times New Roman"/>
@@ -1662,7 +2018,7 @@
           <w:t xml:space="preserve"> </w:t>
         </w:r>
       </w:ins>
-      <w:del w:id="79" w:author="Unknown Author" w:date="2015-05-20T13:45:00Z">
+      <w:del w:id="115" w:author="Unknown Author" w:date="2015-05-20T13:45:00Z">
         <w:r>
           <w:rPr>
             <w:rFonts w:ascii="Times New Roman" w:hAnsi="Times New Roman"/>
@@ -1689,7 +2045,7 @@
         <w:pStyle w:val="Normal"/>
         <w:spacing w:lineRule="auto" w:line="480" w:before="0" w:after="0"/>
         <w:rPr>
-          <w:rFonts w:cs="Times New Roman" w:ascii="Times New Roman" w:hAnsi="Times New Roman"/>
+          <w:rFonts w:ascii="Times New Roman" w:hAnsi="Times New Roman" w:cs="Times New Roman"/>
           <w:color w:val="000000"/>
         </w:rPr>
       </w:pPr>
@@ -1700,7 +2056,7 @@
         </w:rPr>
         <w:tab/>
       </w:r>
-      <w:del w:id="80" w:author="Unknown Author" w:date="2015-05-20T13:46:00Z">
+      <w:del w:id="116" w:author="Unknown Author" w:date="2015-05-20T13:46:00Z">
         <w:r>
           <w:rPr>
             <w:rFonts w:cs="Times New Roman" w:ascii="Times New Roman" w:hAnsi="Times New Roman"/>
@@ -1716,7 +2072,7 @@
         </w:rPr>
         <w:t>The decision to make active curation a priority emerged from Databrary’s focus on reducing the barriers to data sharing faced by its target research field</w:t>
       </w:r>
-      <w:ins w:id="81" w:author="Unknown Author" w:date="2015-05-22T17:05:00Z">
+      <w:ins w:id="117" w:author="Unknown Author" w:date="2015-05-22T17:05:00Z">
         <w:r>
           <w:rPr>
             <w:rFonts w:cs="Times New Roman" w:ascii="Times New Roman" w:hAnsi="Times New Roman"/>
@@ -1725,7 +2081,7 @@
           <w:t xml:space="preserve"> as well as observing first hand that after-the-fact curation was not ide</w:t>
         </w:r>
       </w:ins>
-      <w:ins w:id="82" w:author="Unknown Author" w:date="2015-05-22T17:06:00Z">
+      <w:ins w:id="118" w:author="Unknown Author" w:date="2015-05-22T17:06:00Z">
         <w:r>
           <w:rPr>
             <w:rFonts w:cs="Times New Roman" w:ascii="Times New Roman" w:hAnsi="Times New Roman"/>
@@ -1734,7 +2090,7 @@
           <w:t>al in all cases and lacked the element of community enga</w:t>
         </w:r>
       </w:ins>
-      <w:ins w:id="83" w:author="Unknown Author" w:date="2015-05-22T17:07:00Z">
+      <w:ins w:id="119" w:author="Unknown Author" w:date="2015-05-22T17:07:00Z">
         <w:r>
           <w:rPr>
             <w:rFonts w:cs="Times New Roman" w:ascii="Times New Roman" w:hAnsi="Times New Roman"/>
@@ -1750,7 +2106,7 @@
         </w:rPr>
         <w:t>.</w:t>
       </w:r>
-      <w:ins w:id="84" w:author="Unknown Author" w:date="2015-05-22T17:07:00Z">
+      <w:ins w:id="120" w:author="Unknown Author" w:date="2015-05-22T17:07:00Z">
         <w:r>
           <w:rPr>
             <w:rFonts w:cs="Times New Roman" w:ascii="Times New Roman" w:hAnsi="Times New Roman"/>
@@ -1759,7 +2115,7 @@
           <w:t xml:space="preserve"> </w:t>
         </w:r>
       </w:ins>
-      <w:ins w:id="85" w:author="Unknown Author" w:date="2015-05-22T17:08:00Z">
+      <w:ins w:id="121" w:author="Unknown Author" w:date="2015-05-22T17:08:00Z">
         <w:r>
           <w:rPr>
             <w:rFonts w:cs="Times New Roman" w:ascii="Times New Roman" w:hAnsi="Times New Roman"/>
@@ -1768,7 +2124,7 @@
           <w:t xml:space="preserve"> To make active curation compelling for researchers to use, we needed to </w:t>
         </w:r>
       </w:ins>
-      <w:ins w:id="86" w:author="Unknown Author" w:date="2015-05-22T17:09:00Z">
+      <w:ins w:id="122" w:author="Unknown Author" w:date="2015-05-22T17:09:00Z">
         <w:r>
           <w:rPr>
             <w:rFonts w:cs="Times New Roman" w:ascii="Times New Roman" w:hAnsi="Times New Roman"/>
@@ -1777,7 +2133,7 @@
           <w:t>craft interfaces that were familiar to them.</w:t>
         </w:r>
       </w:ins>
-      <w:del w:id="87" w:author="Unknown Author" w:date="2015-05-22T17:08:00Z">
+      <w:del w:id="123" w:author="Unknown Author" w:date="2015-05-22T17:08:00Z">
         <w:r>
           <w:rPr>
             <w:rFonts w:cs="Times New Roman" w:ascii="Times New Roman" w:hAnsi="Times New Roman"/>
@@ -1793,7 +2149,7 @@
         </w:rPr>
         <w:t xml:space="preserve"> The insight that the observational session is a basic analytic unit of behavioral science (Bakeman &amp; Quera, 2012) inspired the decision to create a spreadsheet interface that focuses on </w:t>
       </w:r>
-      <w:ins w:id="88" w:author="Unknown Author" w:date="2015-05-20T14:47:00Z">
+      <w:ins w:id="124" w:author="Unknown Author" w:date="2015-05-20T14:47:00Z">
         <w:r>
           <w:rPr>
             <w:rFonts w:cs="Times New Roman" w:ascii="Times New Roman" w:hAnsi="Times New Roman"/>
@@ -1815,29 +2171,21 @@
         <w:pStyle w:val="Normal"/>
         <w:spacing w:lineRule="auto" w:line="480" w:before="0" w:after="0"/>
         <w:rPr>
-          <w:rFonts w:cs="Times New Roman" w:ascii="Times New Roman" w:hAnsi="Times New Roman"/>
-          <w:color w:val="000000"/>
-        </w:rPr>
-      </w:pPr>
-      <w:ins w:id="89" w:author="Unknown Author" w:date="2015-05-22T17:09:00Z">
+          <w:rFonts w:ascii="Times New Roman" w:hAnsi="Times New Roman" w:cs="Times New Roman"/>
+          <w:color w:val="000000"/>
+        </w:rPr>
+      </w:pPr>
+      <w:ins w:id="125" w:author="Unknown Author" w:date="2015-05-22T17:09:00Z">
         <w:r>
           <w:rPr>
             <w:rFonts w:cs="Times New Roman" w:ascii="Times New Roman" w:hAnsi="Times New Roman"/>
             <w:color w:val="000000"/>
           </w:rPr>
           <w:tab/>
-        </w:r>
-      </w:ins>
-      <w:ins w:id="90" w:author="Unknown Author" w:date="2015-05-22T17:09:00Z">
-        <w:r>
-          <w:rPr>
-            <w:rFonts w:cs="Times New Roman" w:ascii="Times New Roman" w:hAnsi="Times New Roman"/>
-            <w:color w:val="000000"/>
-          </w:rPr>
           <w:t>We chose to build support for active curation because of the challenges that we, and others, have found for researchers to bundle up their materials after collection for deposit in a data repository (</w:t>
         </w:r>
       </w:ins>
-      <w:ins w:id="91" w:author="Unknown Author" w:date="2015-05-22T17:09:00Z">
+      <w:ins w:id="126" w:author="Unknown Author" w:date="2015-05-22T17:09:00Z">
         <w:r>
           <w:rPr>
             <w:rFonts w:eastAsia="Cambria" w:cs="Times New Roman" w:ascii="Times New Roman" w:hAnsi="Times New Roman"/>
@@ -1849,7 +2197,7 @@
           <w:t>[CITE]</w:t>
         </w:r>
       </w:ins>
-      <w:ins w:id="92" w:author="Unknown Author" w:date="2015-05-22T17:09:00Z">
+      <w:ins w:id="127" w:author="Unknown Author" w:date="2015-05-22T17:09:00Z">
         <w:r>
           <w:rPr>
             <w:rFonts w:cs="Times New Roman" w:ascii="Times New Roman" w:hAnsi="Times New Roman"/>
@@ -1858,7 +2206,7 @@
           <w:t xml:space="preserve">). </w:t>
         </w:r>
       </w:ins>
-      <w:ins w:id="93" w:author="Unknown Author" w:date="2015-05-25T11:51:00Z">
+      <w:ins w:id="128" w:author="Unknown Author" w:date="2015-05-25T11:51:00Z">
         <w:r>
           <w:rPr>
             <w:rFonts w:cs="Times New Roman" w:ascii="Times New Roman" w:hAnsi="Times New Roman"/>
@@ -1867,7 +2215,7 @@
           <w:t xml:space="preserve"> </w:t>
         </w:r>
       </w:ins>
-      <w:ins w:id="94" w:author="Unknown Author" w:date="2015-05-25T11:52:00Z">
+      <w:ins w:id="129" w:author="Unknown Author" w:date="2015-05-25T11:52:00Z">
         <w:r>
           <w:rPr>
             <w:rFonts w:cs="Times New Roman" w:ascii="Times New Roman" w:hAnsi="Times New Roman"/>
@@ -1876,7 +2224,7 @@
           <w:t>Acknowledging that active curation would had to dovetail with researcher's day to day practices (so as not to potential duplicate efforts</w:t>
         </w:r>
       </w:ins>
-      <w:ins w:id="95" w:author="Unknown Author" w:date="2015-05-25T11:53:00Z">
+      <w:ins w:id="130" w:author="Unknown Author" w:date="2015-05-25T11:53:00Z">
         <w:r>
           <w:rPr>
             <w:rFonts w:cs="Times New Roman" w:ascii="Times New Roman" w:hAnsi="Times New Roman"/>
@@ -1885,7 +2233,7 @@
           <w:t xml:space="preserve">), we knew we had to build something specifically suited to our target research domain.  This being particularly necessary </w:t>
         </w:r>
       </w:ins>
-      <w:ins w:id="96" w:author="Unknown Author" w:date="2015-05-25T11:53:00Z">
+      <w:ins w:id="131" w:author="Unknown Author" w:date="2015-05-25T11:53:00Z">
         <w:r>
           <w:rPr>
             <w:rFonts w:eastAsia="Cambria" w:cs="Times New Roman" w:ascii="Times New Roman" w:hAnsi="Times New Roman"/>
@@ -1897,7 +2245,7 @@
           <w:t>for  domain that falls under</w:t>
         </w:r>
       </w:ins>
-      <w:ins w:id="97" w:author="Unknown Author" w:date="2015-05-25T11:53:00Z">
+      <w:ins w:id="132" w:author="Unknown Author" w:date="2015-05-25T11:53:00Z">
         <w:r>
           <w:rPr>
             <w:rFonts w:cs="Times New Roman" w:ascii="Times New Roman" w:hAnsi="Times New Roman"/>
@@ -1906,7 +2254,7 @@
           <w:t xml:space="preserve"> what Borgman (2015) characterizes as a small or little science, </w:t>
         </w:r>
       </w:ins>
-      <w:ins w:id="98" w:author="Unknown Author" w:date="2015-05-25T11:53:00Z">
+      <w:ins w:id="133" w:author="Unknown Author" w:date="2015-05-25T11:53:00Z">
         <w:r>
           <w:rPr>
             <w:rFonts w:eastAsia="Cambria" w:cs="Times New Roman" w:ascii="Times New Roman" w:hAnsi="Times New Roman"/>
@@ -1918,7 +2266,7 @@
           <w:t>which</w:t>
         </w:r>
       </w:ins>
-      <w:ins w:id="99" w:author="Unknown Author" w:date="2015-05-25T11:53:00Z">
+      <w:ins w:id="134" w:author="Unknown Author" w:date="2015-05-25T11:53:00Z">
         <w:r>
           <w:rPr>
             <w:rFonts w:cs="Times New Roman" w:ascii="Times New Roman" w:hAnsi="Times New Roman"/>
@@ -1927,7 +2275,7 @@
           <w:t xml:space="preserve"> as opposed to a big science, is defined by local practices and few standardized practices across the domain for collecting and organizing data.  As such, Databrary does not provide a turnkey solution for all research domains, and our experience with active curation will provide a model for how to approach this proble</w:t>
         </w:r>
       </w:ins>
-      <w:ins w:id="100" w:author="Unknown Author" w:date="2015-05-25T11:56:00Z">
+      <w:ins w:id="135" w:author="Unknown Author" w:date="2015-05-25T11:56:00Z">
         <w:r>
           <w:rPr>
             <w:rFonts w:cs="Times New Roman" w:ascii="Times New Roman" w:hAnsi="Times New Roman"/>
@@ -1936,7 +2284,7 @@
           <w:t>m</w:t>
         </w:r>
       </w:ins>
-      <w:ins w:id="101" w:author="Unknown Author" w:date="2015-05-25T11:54:00Z">
+      <w:ins w:id="136" w:author="Unknown Author" w:date="2015-05-25T11:54:00Z">
         <w:r>
           <w:rPr>
             <w:rFonts w:cs="Times New Roman" w:ascii="Times New Roman" w:hAnsi="Times New Roman"/>
@@ -1945,7 +2293,7 @@
           <w:t xml:space="preserve"> via other domains.  </w:t>
         </w:r>
       </w:ins>
-      <w:ins w:id="102" w:author="Unknown Author" w:date="2015-05-25T11:56:00Z">
+      <w:ins w:id="137" w:author="Unknown Author" w:date="2015-05-25T11:56:00Z">
         <w:r>
           <w:rPr>
             <w:rFonts w:cs="Times New Roman" w:ascii="Times New Roman" w:hAnsi="Times New Roman"/>
@@ -1954,7 +2302,7 @@
           <w:t xml:space="preserve"> </w:t>
         </w:r>
       </w:ins>
-      <w:ins w:id="103" w:author="Unknown Author" w:date="2015-05-25T12:17:00Z">
+      <w:ins w:id="138" w:author="Unknown Author" w:date="2015-05-25T12:17:00Z">
         <w:r>
           <w:rPr>
             <w:rFonts w:cs="Times New Roman" w:ascii="Times New Roman" w:hAnsi="Times New Roman"/>
@@ -1963,7 +2311,7 @@
           <w:t>Evaulation of wh</w:t>
         </w:r>
       </w:ins>
-      <w:ins w:id="104" w:author="Unknown Author" w:date="2015-05-25T12:18:00Z">
+      <w:ins w:id="139" w:author="Unknown Author" w:date="2015-05-25T12:18:00Z">
         <w:r>
           <w:rPr>
             <w:rFonts w:cs="Times New Roman" w:ascii="Times New Roman" w:hAnsi="Times New Roman"/>
@@ -1972,7 +2320,7 @@
           <w:t xml:space="preserve">ether active curation works or not should be based on how many of our datasets are added by the researchers themselves as opposed to ingested after the fact by Databrary staff.  Though as </w:t>
         </w:r>
       </w:ins>
-      <w:ins w:id="105" w:author="Unknown Author" w:date="2015-05-25T12:19:00Z">
+      <w:ins w:id="140" w:author="Unknown Author" w:date="2015-05-25T12:19:00Z">
         <w:r>
           <w:rPr>
             <w:rFonts w:cs="Times New Roman" w:ascii="Times New Roman" w:hAnsi="Times New Roman"/>
@@ -1981,7 +2329,7 @@
           <w:t>we continue to build Databrary, we collect feedback from our users and continue to improve on the interface and available features to better provide a resource that they feel comfortable</w:t>
         </w:r>
       </w:ins>
-      <w:ins w:id="106" w:author="Unknown Author" w:date="2015-05-25T12:20:00Z">
+      <w:ins w:id="141" w:author="Unknown Author" w:date="2015-05-25T12:20:00Z">
         <w:r>
           <w:rPr>
             <w:rFonts w:cs="Times New Roman" w:ascii="Times New Roman" w:hAnsi="Times New Roman"/>
@@ -1996,7 +2344,7 @@
         <w:pStyle w:val="Heading3"/>
         <w:spacing w:lineRule="auto" w:line="480" w:before="0" w:after="180"/>
         <w:rPr>
-          <w:rFonts w:cs="Times New Roman" w:ascii="Times New Roman" w:hAnsi="Times New Roman"/>
+          <w:rFonts w:ascii="Times New Roman" w:hAnsi="Times New Roman" w:cs="Times New Roman"/>
           <w:color w:val="000000"/>
           <w:sz w:val="24"/>
           <w:szCs w:val="24"/>
@@ -2019,7 +2367,7 @@
         <w:pStyle w:val="Normal"/>
         <w:spacing w:lineRule="auto" w:line="480" w:before="0" w:after="0"/>
         <w:rPr>
-          <w:rFonts w:cs="Times New Roman" w:ascii="Times New Roman" w:hAnsi="Times New Roman"/>
+          <w:rFonts w:ascii="Times New Roman" w:hAnsi="Times New Roman" w:cs="Times New Roman"/>
           <w:color w:val="000000"/>
         </w:rPr>
       </w:pPr>
@@ -2037,7 +2385,7 @@
         <w:pStyle w:val="Normal"/>
         <w:spacing w:lineRule="auto" w:line="480" w:before="0" w:after="0"/>
         <w:rPr>
-          <w:rFonts w:cs="Times New Roman" w:ascii="Times New Roman" w:hAnsi="Times New Roman"/>
+          <w:rFonts w:ascii="Times New Roman" w:hAnsi="Times New Roman" w:cs="Times New Roman"/>
           <w:color w:val="000000"/>
         </w:rPr>
       </w:pPr>
@@ -2055,7 +2403,7 @@
         <w:pStyle w:val="Normal"/>
         <w:spacing w:lineRule="auto" w:line="480" w:before="0" w:after="0"/>
         <w:rPr>
-          <w:rFonts w:cs="Times New Roman" w:ascii="Times New Roman" w:hAnsi="Times New Roman"/>
+          <w:rFonts w:ascii="Times New Roman" w:hAnsi="Times New Roman" w:cs="Times New Roman"/>
           <w:color w:val="000000"/>
         </w:rPr>
       </w:pPr>
@@ -2074,7 +2422,7 @@
         <w:spacing w:lineRule="auto" w:line="480" w:before="0" w:after="180"/>
         <w:jc w:val="center"/>
         <w:rPr>
-          <w:rFonts w:cs="Times New Roman" w:ascii="Times New Roman" w:hAnsi="Times New Roman"/>
+          <w:rFonts w:ascii="Times New Roman" w:hAnsi="Times New Roman" w:cs="Times New Roman"/>
           <w:color w:val="000000"/>
           <w:sz w:val="24"/>
           <w:szCs w:val="24"/>
@@ -2097,7 +2445,7 @@
         <w:pStyle w:val="Normal"/>
         <w:spacing w:lineRule="auto" w:line="480" w:before="0" w:after="0"/>
         <w:rPr>
-          <w:rFonts w:cs="Times New Roman" w:ascii="Times New Roman" w:hAnsi="Times New Roman"/>
+          <w:rFonts w:ascii="Times New Roman" w:hAnsi="Times New Roman" w:cs="Times New Roman"/>
           <w:color w:val="000000"/>
         </w:rPr>
       </w:pPr>
@@ -2115,7 +2463,7 @@
         <w:pStyle w:val="Heading3"/>
         <w:spacing w:lineRule="auto" w:line="480" w:before="0" w:after="180"/>
         <w:rPr>
-          <w:rFonts w:cs="Times New Roman" w:ascii="Times New Roman" w:hAnsi="Times New Roman"/>
+          <w:rFonts w:ascii="Times New Roman" w:hAnsi="Times New Roman" w:cs="Times New Roman"/>
           <w:color w:val="000000"/>
           <w:sz w:val="24"/>
           <w:szCs w:val="24"/>
@@ -2138,7 +2486,7 @@
         <w:pStyle w:val="Normal"/>
         <w:spacing w:lineRule="auto" w:line="480" w:before="0" w:after="0"/>
         <w:rPr>
-          <w:rFonts w:cs="Times New Roman" w:ascii="Times New Roman" w:hAnsi="Times New Roman"/>
+          <w:rFonts w:ascii="Times New Roman" w:hAnsi="Times New Roman" w:cs="Times New Roman"/>
           <w:color w:val="000000"/>
         </w:rPr>
       </w:pPr>
@@ -2156,7 +2504,7 @@
         <w:pStyle w:val="Heading3"/>
         <w:spacing w:lineRule="auto" w:line="480" w:before="0" w:after="180"/>
         <w:rPr>
-          <w:rFonts w:cs="Times New Roman" w:ascii="Times New Roman" w:hAnsi="Times New Roman"/>
+          <w:rFonts w:ascii="Times New Roman" w:hAnsi="Times New Roman" w:cs="Times New Roman"/>
           <w:color w:val="000000"/>
           <w:sz w:val="24"/>
           <w:szCs w:val="24"/>
@@ -2179,7 +2527,7 @@
         <w:pStyle w:val="Normal"/>
         <w:spacing w:lineRule="auto" w:line="480" w:before="0" w:after="0"/>
         <w:rPr>
-          <w:rFonts w:cs="Times New Roman" w:ascii="Times New Roman" w:hAnsi="Times New Roman"/>
+          <w:rFonts w:ascii="Times New Roman" w:hAnsi="Times New Roman" w:cs="Times New Roman"/>
           <w:color w:val="000000"/>
         </w:rPr>
       </w:pPr>
@@ -2197,7 +2545,7 @@
         <w:pStyle w:val="Heading3"/>
         <w:spacing w:lineRule="auto" w:line="480" w:before="0" w:after="180"/>
         <w:rPr>
-          <w:rFonts w:cs="Times New Roman" w:ascii="Times New Roman" w:hAnsi="Times New Roman"/>
+          <w:rFonts w:ascii="Times New Roman" w:hAnsi="Times New Roman" w:cs="Times New Roman"/>
           <w:color w:val="000000"/>
           <w:sz w:val="24"/>
           <w:szCs w:val="24"/>
@@ -2220,7 +2568,7 @@
         <w:pStyle w:val="Normal"/>
         <w:spacing w:lineRule="auto" w:line="480" w:before="0" w:after="0"/>
         <w:rPr>
-          <w:rFonts w:cs="Times New Roman" w:ascii="Times New Roman" w:hAnsi="Times New Roman"/>
+          <w:rFonts w:ascii="Times New Roman" w:hAnsi="Times New Roman" w:cs="Times New Roman"/>
           <w:color w:val="000000"/>
         </w:rPr>
       </w:pPr>
@@ -2238,7 +2586,7 @@
         <w:pStyle w:val="Heading3"/>
         <w:spacing w:lineRule="auto" w:line="480" w:before="0" w:after="180"/>
         <w:rPr>
-          <w:rFonts w:cs="Times New Roman" w:ascii="Times New Roman" w:hAnsi="Times New Roman"/>
+          <w:rFonts w:ascii="Times New Roman" w:hAnsi="Times New Roman" w:cs="Times New Roman"/>
           <w:color w:val="000000"/>
           <w:sz w:val="24"/>
           <w:szCs w:val="24"/>
@@ -2261,7 +2609,7 @@
         <w:pStyle w:val="Normal"/>
         <w:spacing w:lineRule="auto" w:line="480" w:before="0" w:after="0"/>
         <w:rPr>
-          <w:rFonts w:cs="Times New Roman" w:ascii="Times New Roman" w:hAnsi="Times New Roman"/>
+          <w:rFonts w:ascii="Times New Roman" w:hAnsi="Times New Roman" w:cs="Times New Roman"/>
           <w:color w:val="000000"/>
         </w:rPr>
       </w:pPr>
@@ -2273,22 +2621,13 @@
         <w:tab/>
         <w:t>Databrary plans to strengthen its connection with existing library services (i.e. the library catalog and other aggregate searches over existing data repositories).  Going forward, we are well positioned to provide interoperability with library-based metadata schemas (such as export of data packages cross-walked to Dublin Core</w:t>
       </w:r>
-      <w:ins w:id="107" w:author="Unknown Author" w:date="2015-05-25T11:45:00Z">
-        <w:r>
-          <w:rPr>
-            <w:rFonts w:cs="Times New Roman" w:ascii="Times New Roman" w:hAnsi="Times New Roman"/>
-            <w:color w:val="000000"/>
-          </w:rPr>
-          <w:t xml:space="preserve"> </w:t>
-        </w:r>
-      </w:ins>
-      <w:ins w:id="108" w:author="Unknown Author" w:date="2015-05-25T11:45:00Z">
-        <w:r>
-          <w:rPr>
-            <w:rFonts w:cs="Times New Roman" w:ascii="Times New Roman" w:hAnsi="Times New Roman"/>
-            <w:color w:val="000000"/>
-          </w:rPr>
-          <w:t>and METS</w:t>
+      <w:ins w:id="142" w:author="Unknown Author" w:date="2015-05-25T11:45:00Z">
+        <w:r>
+          <w:rPr>
+            <w:rFonts w:cs="Times New Roman" w:ascii="Times New Roman" w:hAnsi="Times New Roman"/>
+            <w:color w:val="000000"/>
+          </w:rPr>
+          <w:t xml:space="preserve"> and METS</w:t>
         </w:r>
       </w:ins>
       <w:r>
@@ -2298,7 +2637,7 @@
         </w:rPr>
         <w:t xml:space="preserve">) and to </w:t>
       </w:r>
-      <w:del w:id="109" w:author="Unknown Author" w:date="2015-05-25T11:43:00Z">
+      <w:del w:id="143" w:author="Unknown Author" w:date="2015-05-25T11:43:00Z">
         <w:r>
           <w:rPr>
             <w:rFonts w:cs="Times New Roman" w:ascii="Times New Roman" w:hAnsi="Times New Roman"/>
@@ -2307,7 +2646,7 @@
           <w:delText>reach</w:delText>
         </w:r>
       </w:del>
-      <w:ins w:id="110" w:author="Unknown Author" w:date="2015-05-25T11:43:00Z">
+      <w:ins w:id="144" w:author="Unknown Author" w:date="2015-05-25T11:43:00Z">
         <w:r>
           <w:rPr>
             <w:rFonts w:cs="Times New Roman" w:ascii="Times New Roman" w:hAnsi="Times New Roman"/>
@@ -2316,7 +2655,7 @@
           <w:t>implement</w:t>
         </w:r>
       </w:ins>
-      <w:ins w:id="111" w:author="Unknown Author" w:date="2015-05-25T11:44:00Z">
+      <w:ins w:id="145" w:author="Unknown Author" w:date="2015-05-25T11:44:00Z">
         <w:r>
           <w:rPr>
             <w:rFonts w:cs="Times New Roman" w:ascii="Times New Roman" w:hAnsi="Times New Roman"/>
@@ -2332,8 +2671,8 @@
         </w:rPr>
         <w:t xml:space="preserve"> </w:t>
       </w:r>
-      <w:bookmarkStart w:id="14" w:name="OLE_LINK2"/>
-      <w:bookmarkStart w:id="15" w:name="OLE_LINK1"/>
+      <w:bookmarkStart w:id="14" w:name="OLE_LINK1"/>
+      <w:bookmarkStart w:id="15" w:name="OLE_LINK2"/>
       <w:r>
         <w:rPr>
           <w:rFonts w:cs="Times New Roman" w:ascii="Times New Roman" w:hAnsi="Times New Roman"/>
@@ -2341,7 +2680,7 @@
         </w:rPr>
         <w:t xml:space="preserve">Open Archives Initiative - Protocol for Metadata Harvesting (OAI-PMH) </w:t>
       </w:r>
-      <w:del w:id="112" w:author="Unknown Author" w:date="2015-05-25T11:44:00Z">
+      <w:del w:id="146" w:author="Unknown Author" w:date="2015-05-25T11:44:00Z">
         <w:r>
           <w:rPr>
             <w:rFonts w:cs="Times New Roman" w:ascii="Times New Roman" w:hAnsi="Times New Roman"/>
@@ -2365,7 +2704,7 @@
         <w:pStyle w:val="Normal"/>
         <w:spacing w:lineRule="auto" w:line="480" w:before="0" w:after="0"/>
         <w:rPr>
-          <w:rFonts w:cs="Times New Roman" w:ascii="Times New Roman" w:hAnsi="Times New Roman"/>
+          <w:rFonts w:ascii="Times New Roman" w:hAnsi="Times New Roman" w:cs="Times New Roman"/>
           <w:color w:val="000000"/>
         </w:rPr>
       </w:pPr>
@@ -2383,7 +2722,7 @@
         <w:pStyle w:val="Heading3"/>
         <w:spacing w:lineRule="auto" w:line="480" w:before="0" w:after="180"/>
         <w:rPr>
-          <w:rFonts w:cs="Times New Roman" w:ascii="Times New Roman" w:hAnsi="Times New Roman"/>
+          <w:rFonts w:ascii="Times New Roman" w:hAnsi="Times New Roman" w:cs="Times New Roman"/>
           <w:color w:val="000000"/>
           <w:sz w:val="24"/>
           <w:szCs w:val="24"/>
@@ -2406,7 +2745,7 @@
         <w:pStyle w:val="Normal"/>
         <w:spacing w:lineRule="auto" w:line="480" w:before="0" w:after="0"/>
         <w:rPr>
-          <w:rFonts w:cs="Times New Roman" w:ascii="Times New Roman" w:hAnsi="Times New Roman"/>
+          <w:rFonts w:ascii="Times New Roman" w:hAnsi="Times New Roman" w:cs="Times New Roman"/>
           <w:color w:val="000000"/>
         </w:rPr>
       </w:pPr>
@@ -2425,7 +2764,7 @@
         <w:spacing w:lineRule="auto" w:line="480" w:before="0" w:after="180"/>
         <w:jc w:val="center"/>
         <w:rPr>
-          <w:rFonts w:cs="Times New Roman" w:ascii="Times New Roman" w:hAnsi="Times New Roman"/>
+          <w:rFonts w:ascii="Times New Roman" w:hAnsi="Times New Roman" w:cs="Times New Roman"/>
           <w:color w:val="000000"/>
           <w:sz w:val="24"/>
           <w:szCs w:val="24"/>
@@ -2448,7 +2787,7 @@
         <w:pStyle w:val="Normal"/>
         <w:spacing w:lineRule="auto" w:line="480" w:before="0" w:after="0"/>
         <w:rPr>
-          <w:rFonts w:cs="Times New Roman" w:ascii="Times New Roman" w:hAnsi="Times New Roman"/>
+          <w:rFonts w:ascii="Times New Roman" w:hAnsi="Times New Roman" w:cs="Times New Roman"/>
           <w:color w:val="000000"/>
         </w:rPr>
       </w:pPr>
@@ -2466,7 +2805,7 @@
         <w:pStyle w:val="Normal"/>
         <w:spacing w:lineRule="auto" w:line="480" w:before="0" w:after="0"/>
         <w:rPr>
-          <w:rFonts w:cs="Times New Roman" w:ascii="Times New Roman" w:hAnsi="Times New Roman"/>
+          <w:rFonts w:ascii="Times New Roman" w:hAnsi="Times New Roman" w:cs="Times New Roman"/>
           <w:color w:val="000000"/>
         </w:rPr>
       </w:pPr>
@@ -2485,7 +2824,7 @@
         <w:spacing w:lineRule="auto" w:line="480" w:before="0" w:after="180"/>
         <w:jc w:val="center"/>
         <w:rPr>
-          <w:rFonts w:cs="Times New Roman" w:ascii="Times New Roman" w:hAnsi="Times New Roman"/>
+          <w:rFonts w:ascii="Times New Roman" w:hAnsi="Times New Roman" w:cs="Times New Roman"/>
           <w:color w:val="000000"/>
           <w:sz w:val="24"/>
           <w:szCs w:val="24"/>
@@ -2508,7 +2847,7 @@
         <w:pStyle w:val="Normal"/>
         <w:spacing w:lineRule="auto" w:line="480" w:before="0" w:after="0"/>
         <w:rPr>
-          <w:rFonts w:cs="Times New Roman" w:ascii="Times New Roman" w:hAnsi="Times New Roman"/>
+          <w:rFonts w:ascii="Times New Roman" w:hAnsi="Times New Roman" w:cs="Times New Roman"/>
           <w:color w:val="000000"/>
         </w:rPr>
       </w:pPr>
@@ -2528,7 +2867,7 @@
         <w:ind w:left="720" w:right="0" w:hanging="720"/>
         <w:jc w:val="center"/>
         <w:rPr>
-          <w:rFonts w:cs="Times New Roman" w:ascii="Times New Roman" w:hAnsi="Times New Roman"/>
+          <w:rFonts w:ascii="Times New Roman" w:hAnsi="Times New Roman" w:cs="Times New Roman"/>
           <w:color w:val="000000"/>
         </w:rPr>
       </w:pPr>
@@ -2546,7 +2885,7 @@
         <w:spacing w:lineRule="auto" w:line="480" w:before="0" w:after="0"/>
         <w:ind w:left="720" w:right="0" w:hanging="720"/>
         <w:rPr>
-          <w:rFonts w:cs="Times New Roman" w:ascii="Times New Roman" w:hAnsi="Times New Roman"/>
+          <w:rFonts w:ascii="Times New Roman" w:hAnsi="Times New Roman" w:cs="Times New Roman"/>
           <w:color w:val="000000"/>
         </w:rPr>
       </w:pPr>
@@ -2580,7 +2919,7 @@
         <w:spacing w:lineRule="auto" w:line="480" w:before="0" w:after="0"/>
         <w:ind w:left="720" w:right="0" w:hanging="720"/>
         <w:rPr>
-          <w:rFonts w:cs="Times New Roman" w:ascii="Times New Roman" w:hAnsi="Times New Roman"/>
+          <w:rFonts w:ascii="Times New Roman" w:hAnsi="Times New Roman" w:cs="Times New Roman"/>
           <w:color w:val="000000"/>
         </w:rPr>
       </w:pPr>
@@ -2598,7 +2937,7 @@
         <w:spacing w:lineRule="auto" w:line="480" w:before="0" w:after="0"/>
         <w:ind w:left="720" w:right="0" w:hanging="720"/>
         <w:rPr>
-          <w:rFonts w:cs="Times New Roman" w:ascii="Times New Roman" w:hAnsi="Times New Roman"/>
+          <w:rFonts w:ascii="Times New Roman" w:hAnsi="Times New Roman" w:cs="Times New Roman"/>
           <w:color w:val="000000"/>
         </w:rPr>
       </w:pPr>
@@ -2625,7 +2964,7 @@
         </w:rPr>
         <w:t xml:space="preserve"> (pp. 207-225). Washington, DC, US: American Psychological Association. </w:t>
       </w:r>
-      <w:ins w:id="113" w:author="Unknown Author" w:date="2015-05-25T12:06:00Z">
+      <w:ins w:id="147" w:author="Unknown Author" w:date="2015-05-25T12:06:00Z">
         <w:r>
           <w:rPr>
             <w:rFonts w:cs="Times New Roman" w:ascii="Times New Roman" w:hAnsi="Times New Roman"/>
@@ -2648,13 +2987,14 @@
         <w:spacing w:lineRule="auto" w:line="480" w:before="0" w:after="0"/>
         <w:ind w:left="720" w:right="0" w:hanging="720"/>
         <w:rPr>
-          <w:rFonts w:cs="Times New Roman" w:ascii="Times New Roman" w:hAnsi="Times New Roman"/>
+          <w:rFonts w:ascii="Times New Roman" w:hAnsi="Times New Roman" w:cs="Times New Roman"/>
+          <w:i/>
           <w:i/>
           <w:iCs/>
           <w:color w:val="000000"/>
         </w:rPr>
       </w:pPr>
-      <w:ins w:id="114" w:author="Unknown Author" w:date="2015-05-25T12:03:00Z">
+      <w:ins w:id="148" w:author="Unknown Author" w:date="2015-05-25T12:03:00Z">
         <w:r>
           <w:rPr>
             <w:rFonts w:cs="Times New Roman" w:ascii="Times New Roman" w:hAnsi="Times New Roman"/>
@@ -2663,7 +3003,7 @@
           <w:t>Borgman, C.L. (2015).</w:t>
         </w:r>
       </w:ins>
-      <w:ins w:id="115" w:author="Unknown Author" w:date="2015-05-25T12:05:00Z">
+      <w:ins w:id="149" w:author="Unknown Author" w:date="2015-05-25T12:05:00Z">
         <w:r>
           <w:rPr>
             <w:rFonts w:cs="Times New Roman" w:ascii="Times New Roman" w:hAnsi="Times New Roman"/>
@@ -2672,7 +3012,7 @@
           <w:t xml:space="preserve"> </w:t>
         </w:r>
       </w:ins>
-      <w:ins w:id="116" w:author="Unknown Author" w:date="2015-05-25T12:05:00Z">
+      <w:ins w:id="150" w:author="Unknown Author" w:date="2015-05-25T12:05:00Z">
         <w:r>
           <w:rPr>
             <w:rFonts w:cs="Times New Roman" w:ascii="Times New Roman" w:hAnsi="Times New Roman"/>
@@ -2683,7 +3023,7 @@
           <w:t>Big Data, Little Data, No Data</w:t>
         </w:r>
       </w:ins>
-      <w:ins w:id="117" w:author="Unknown Author" w:date="2015-05-25T12:06:00Z">
+      <w:ins w:id="151" w:author="Unknown Author" w:date="2015-05-25T12:06:00Z">
         <w:r>
           <w:rPr>
             <w:rFonts w:cs="Times New Roman" w:ascii="Times New Roman" w:hAnsi="Times New Roman"/>
@@ -2694,7 +3034,7 @@
           <w:t>: Scholarship in the Networked World</w:t>
         </w:r>
       </w:ins>
-      <w:ins w:id="118" w:author="Unknown Author" w:date="2015-05-25T12:08:00Z">
+      <w:ins w:id="152" w:author="Unknown Author" w:date="2015-05-25T12:08:00Z">
         <w:r>
           <w:rPr>
             <w:rFonts w:cs="Times New Roman" w:ascii="Times New Roman" w:hAnsi="Times New Roman"/>
@@ -2712,13 +3052,14 @@
         <w:spacing w:lineRule="auto" w:line="480" w:before="0" w:after="0"/>
         <w:ind w:left="720" w:right="0" w:hanging="720"/>
         <w:rPr>
-          <w:rFonts w:cs="Times New Roman" w:ascii="Times New Roman" w:hAnsi="Times New Roman"/>
+          <w:rFonts w:ascii="Times New Roman" w:hAnsi="Times New Roman" w:cs="Times New Roman"/>
+          <w:i w:val="false"/>
           <w:i w:val="false"/>
           <w:iCs w:val="false"/>
           <w:color w:val="000000"/>
         </w:rPr>
       </w:pPr>
-      <w:ins w:id="119" w:author="Unknown Author" w:date="2015-05-25T12:08:00Z">
+      <w:ins w:id="153" w:author="Unknown Author" w:date="2015-05-25T12:08:00Z">
         <w:r>
           <w:rPr>
             <w:rFonts w:cs="Times New Roman" w:ascii="Times New Roman" w:hAnsi="Times New Roman"/>
@@ -2730,7 +3071,7 @@
           <w:t>MIT Press</w:t>
         </w:r>
       </w:ins>
-      <w:ins w:id="120" w:author="Unknown Author" w:date="2015-05-25T12:13:00Z">
+      <w:ins w:id="154" w:author="Unknown Author" w:date="2015-05-25T12:13:00Z">
         <w:r>
           <w:rPr>
             <w:rFonts w:cs="Times New Roman" w:ascii="Times New Roman" w:hAnsi="Times New Roman"/>
@@ -2748,7 +3089,7 @@
         <w:spacing w:lineRule="auto" w:line="480" w:before="0" w:after="0"/>
         <w:ind w:left="720" w:right="0" w:hanging="720"/>
         <w:rPr>
-          <w:rFonts w:cs="Times New Roman" w:ascii="Times New Roman" w:hAnsi="Times New Roman"/>
+          <w:rFonts w:ascii="Times New Roman" w:hAnsi="Times New Roman" w:cs="Times New Roman"/>
           <w:color w:val="000000"/>
         </w:rPr>
       </w:pPr>
@@ -2782,7 +3123,7 @@
         <w:spacing w:lineRule="auto" w:line="480" w:before="0" w:after="0"/>
         <w:ind w:left="720" w:right="0" w:hanging="720"/>
         <w:rPr>
-          <w:rFonts w:cs="Times New Roman" w:ascii="Times New Roman" w:hAnsi="Times New Roman"/>
+          <w:rFonts w:ascii="Times New Roman" w:hAnsi="Times New Roman" w:cs="Times New Roman"/>
           <w:color w:val="000000"/>
         </w:rPr>
       </w:pPr>
@@ -2816,7 +3157,7 @@
         <w:spacing w:lineRule="auto" w:line="480" w:before="0" w:after="0"/>
         <w:ind w:left="720" w:right="0" w:hanging="720"/>
         <w:rPr>
-          <w:rFonts w:cs="Times New Roman" w:ascii="Times New Roman" w:hAnsi="Times New Roman"/>
+          <w:rFonts w:ascii="Times New Roman" w:hAnsi="Times New Roman" w:cs="Times New Roman"/>
           <w:color w:val="000000"/>
         </w:rPr>
       </w:pPr>
@@ -2850,7 +3191,7 @@
         <w:spacing w:lineRule="auto" w:line="480" w:before="0" w:after="0"/>
         <w:ind w:left="720" w:right="0" w:hanging="720"/>
         <w:rPr>
-          <w:rFonts w:cs="Times New Roman" w:ascii="Times New Roman" w:hAnsi="Times New Roman"/>
+          <w:rFonts w:ascii="Times New Roman" w:hAnsi="Times New Roman" w:cs="Times New Roman"/>
           <w:color w:val="000000"/>
         </w:rPr>
       </w:pPr>
@@ -2868,7 +3209,7 @@
         <w:spacing w:lineRule="auto" w:line="480" w:before="0" w:after="0"/>
         <w:ind w:left="720" w:right="0" w:hanging="720"/>
         <w:rPr>
-          <w:rFonts w:cs="Times New Roman" w:ascii="Times New Roman" w:hAnsi="Times New Roman"/>
+          <w:rFonts w:ascii="Times New Roman" w:hAnsi="Times New Roman" w:cs="Times New Roman"/>
           <w:color w:val="000000"/>
         </w:rPr>
       </w:pPr>
@@ -2886,7 +3227,7 @@
         <w:spacing w:lineRule="auto" w:line="480" w:before="0" w:after="0"/>
         <w:ind w:left="720" w:right="0" w:hanging="720"/>
         <w:rPr>
-          <w:rFonts w:cs="Times New Roman" w:ascii="Times New Roman" w:hAnsi="Times New Roman"/>
+          <w:rFonts w:ascii="Times New Roman" w:hAnsi="Times New Roman" w:cs="Times New Roman"/>
           <w:color w:val="000000"/>
         </w:rPr>
       </w:pPr>
@@ -2904,7 +3245,7 @@
         <w:spacing w:lineRule="auto" w:line="480" w:before="0" w:after="0"/>
         <w:ind w:left="720" w:right="0" w:hanging="720"/>
         <w:rPr>
-          <w:rFonts w:cs="Times New Roman" w:ascii="Times New Roman" w:hAnsi="Times New Roman"/>
+          <w:rFonts w:ascii="Times New Roman" w:hAnsi="Times New Roman" w:cs="Times New Roman"/>
           <w:color w:val="000000"/>
         </w:rPr>
       </w:pPr>
@@ -2938,7 +3279,7 @@
         <w:spacing w:lineRule="auto" w:line="480" w:before="0" w:after="0"/>
         <w:ind w:left="720" w:right="0" w:hanging="720"/>
         <w:rPr>
-          <w:rFonts w:cs="Times New Roman" w:ascii="Times New Roman" w:hAnsi="Times New Roman"/>
+          <w:rFonts w:ascii="Times New Roman" w:hAnsi="Times New Roman" w:cs="Times New Roman"/>
           <w:color w:val="000000"/>
         </w:rPr>
       </w:pPr>
@@ -2956,7 +3297,7 @@
         <w:spacing w:lineRule="auto" w:line="480" w:before="0" w:after="0"/>
         <w:ind w:left="720" w:right="0" w:hanging="720"/>
         <w:rPr>
-          <w:rFonts w:cs="Times New Roman" w:ascii="Times New Roman" w:hAnsi="Times New Roman"/>
+          <w:rFonts w:ascii="Times New Roman" w:hAnsi="Times New Roman" w:cs="Times New Roman"/>
           <w:color w:val="000000"/>
         </w:rPr>
       </w:pPr>
@@ -2990,11 +3331,11 @@
         <w:spacing w:lineRule="auto" w:line="480" w:before="0" w:after="0"/>
         <w:ind w:left="720" w:right="0" w:hanging="720"/>
         <w:rPr>
-          <w:rFonts w:cs="Times New Roman" w:ascii="Times New Roman" w:hAnsi="Times New Roman"/>
-          <w:color w:val="000000"/>
-        </w:rPr>
-      </w:pPr>
-      <w:ins w:id="121" w:author="Unknown Author" w:date="2015-05-20T11:56:00Z">
+          <w:rFonts w:ascii="Times New Roman" w:hAnsi="Times New Roman" w:cs="Times New Roman"/>
+          <w:color w:val="000000"/>
+        </w:rPr>
+      </w:pPr>
+      <w:ins w:id="155" w:author="Unknown Author" w:date="2015-05-20T11:56:00Z">
         <w:r>
           <w:rPr>
             <w:rFonts w:cs="Times New Roman" w:ascii="Times New Roman" w:hAnsi="Times New Roman"/>
@@ -3003,7 +3344,7 @@
           <w:t>Giarlo, MJ. (2013). Academic Libraries as Data Quality Hubs. J</w:t>
         </w:r>
       </w:ins>
-      <w:ins w:id="122" w:author="Unknown Author" w:date="2015-05-20T11:56:00Z">
+      <w:ins w:id="156" w:author="Unknown Author" w:date="2015-05-20T11:56:00Z">
         <w:r>
           <w:rPr>
             <w:rFonts w:cs="Times New Roman" w:ascii="Times New Roman" w:hAnsi="Times New Roman"/>
@@ -3014,7 +3355,7 @@
           <w:t>ournal of Librarianship and Scholarly Communication</w:t>
         </w:r>
       </w:ins>
-      <w:ins w:id="123" w:author="Unknown Author" w:date="2015-05-20T11:56:00Z">
+      <w:ins w:id="157" w:author="Unknown Author" w:date="2015-05-20T11:56:00Z">
         <w:r>
           <w:rPr>
             <w:rFonts w:cs="Times New Roman" w:ascii="Times New Roman" w:hAnsi="Times New Roman"/>
@@ -3037,7 +3378,7 @@
         <w:spacing w:lineRule="auto" w:line="480" w:before="0" w:after="0"/>
         <w:ind w:left="720" w:right="0" w:hanging="720"/>
         <w:rPr>
-          <w:rFonts w:cs="Times New Roman" w:ascii="Times New Roman" w:hAnsi="Times New Roman"/>
+          <w:rFonts w:ascii="Times New Roman" w:hAnsi="Times New Roman" w:cs="Times New Roman"/>
           <w:color w:val="000000"/>
         </w:rPr>
       </w:pPr>
@@ -3055,7 +3396,7 @@
         <w:spacing w:lineRule="auto" w:line="480" w:before="0" w:after="0"/>
         <w:ind w:left="720" w:right="0" w:hanging="720"/>
         <w:rPr>
-          <w:rFonts w:cs="Times New Roman" w:ascii="Times New Roman" w:hAnsi="Times New Roman"/>
+          <w:rFonts w:ascii="Times New Roman" w:hAnsi="Times New Roman" w:cs="Times New Roman"/>
           <w:color w:val="000000"/>
         </w:rPr>
       </w:pPr>
@@ -3089,7 +3430,7 @@
         <w:spacing w:lineRule="auto" w:line="480" w:before="0" w:after="0"/>
         <w:ind w:left="720" w:right="0" w:hanging="720"/>
         <w:rPr>
-          <w:rFonts w:cs="Times New Roman" w:ascii="Times New Roman" w:hAnsi="Times New Roman"/>
+          <w:rFonts w:ascii="Times New Roman" w:hAnsi="Times New Roman" w:cs="Times New Roman"/>
           <w:color w:val="000000"/>
         </w:rPr>
       </w:pPr>
@@ -3123,7 +3464,7 @@
         <w:spacing w:lineRule="auto" w:line="480" w:before="0" w:after="0"/>
         <w:ind w:left="720" w:right="0" w:hanging="720"/>
         <w:rPr>
-          <w:rFonts w:cs="Times New Roman" w:ascii="Times New Roman" w:hAnsi="Times New Roman"/>
+          <w:rFonts w:ascii="Times New Roman" w:hAnsi="Times New Roman" w:cs="Times New Roman"/>
           <w:color w:val="000000"/>
         </w:rPr>
       </w:pPr>
@@ -3157,7 +3498,7 @@
         <w:spacing w:lineRule="auto" w:line="480" w:before="0" w:after="0"/>
         <w:ind w:left="720" w:right="0" w:hanging="720"/>
         <w:rPr>
-          <w:rFonts w:cs="Times New Roman" w:ascii="Times New Roman" w:hAnsi="Times New Roman"/>
+          <w:rFonts w:ascii="Times New Roman" w:hAnsi="Times New Roman" w:cs="Times New Roman"/>
           <w:color w:val="000000"/>
         </w:rPr>
       </w:pPr>
@@ -3207,7 +3548,7 @@
         <w:spacing w:lineRule="auto" w:line="480" w:before="0" w:after="0"/>
         <w:ind w:left="720" w:right="0" w:hanging="720"/>
         <w:rPr>
-          <w:rFonts w:cs="Times New Roman" w:ascii="Times New Roman" w:hAnsi="Times New Roman"/>
+          <w:rFonts w:ascii="Times New Roman" w:hAnsi="Times New Roman" w:cs="Times New Roman"/>
           <w:color w:val="000000"/>
         </w:rPr>
       </w:pPr>
@@ -3241,7 +3582,7 @@
         <w:spacing w:lineRule="auto" w:line="480" w:before="0" w:after="0"/>
         <w:ind w:left="720" w:right="0" w:hanging="720"/>
         <w:rPr>
-          <w:rFonts w:cs="Times New Roman" w:ascii="Times New Roman" w:hAnsi="Times New Roman"/>
+          <w:rFonts w:ascii="Times New Roman" w:hAnsi="Times New Roman" w:cs="Times New Roman"/>
           <w:color w:val="000000"/>
         </w:rPr>
       </w:pPr>
@@ -3275,11 +3616,11 @@
         <w:spacing w:lineRule="auto" w:line="480" w:before="0" w:after="0"/>
         <w:ind w:left="720" w:right="0" w:hanging="720"/>
         <w:rPr>
-          <w:rFonts w:cs="Times New Roman" w:ascii="Times New Roman" w:hAnsi="Times New Roman"/>
-          <w:color w:val="000000"/>
-        </w:rPr>
-      </w:pPr>
-      <w:ins w:id="124" w:author="Unknown Author" w:date="2015-05-20T14:50:00Z">
+          <w:rFonts w:ascii="Times New Roman" w:hAnsi="Times New Roman" w:cs="Times New Roman"/>
+          <w:color w:val="000000"/>
+        </w:rPr>
+      </w:pPr>
+      <w:ins w:id="158" w:author="Unknown Author" w:date="2015-05-20T14:50:00Z">
         <w:r>
           <w:rPr>
             <w:rFonts w:cs="Times New Roman" w:ascii="Times New Roman" w:hAnsi="Times New Roman"/>
@@ -3288,7 +3629,7 @@
           <w:t xml:space="preserve">Ogburn, J. L. (2010). The imperative for data curation. </w:t>
         </w:r>
       </w:ins>
-      <w:ins w:id="125" w:author="Unknown Author" w:date="2015-05-20T14:50:00Z">
+      <w:ins w:id="159" w:author="Unknown Author" w:date="2015-05-20T14:50:00Z">
         <w:r>
           <w:rPr>
             <w:rFonts w:cs="Times New Roman" w:ascii="Times New Roman" w:hAnsi="Times New Roman"/>
@@ -3299,7 +3640,7 @@
           <w:t>portal:</w:t>
         </w:r>
       </w:ins>
-      <w:ins w:id="126" w:author="Unknown Author" w:date="2015-05-20T14:50:00Z">
+      <w:ins w:id="160" w:author="Unknown Author" w:date="2015-05-20T14:50:00Z">
         <w:r>
           <w:rPr>
             <w:rFonts w:cs="Times New Roman" w:ascii="Times New Roman" w:hAnsi="Times New Roman"/>
@@ -3308,7 +3649,7 @@
           <w:t xml:space="preserve"> </w:t>
         </w:r>
       </w:ins>
-      <w:ins w:id="127" w:author="Unknown Author" w:date="2015-05-20T14:50:00Z">
+      <w:ins w:id="161" w:author="Unknown Author" w:date="2015-05-20T14:50:00Z">
         <w:r>
           <w:rPr>
             <w:rFonts w:cs="Times New Roman" w:ascii="Times New Roman" w:hAnsi="Times New Roman"/>
@@ -3319,7 +3660,7 @@
           <w:t>Libraries and the Academy</w:t>
         </w:r>
       </w:ins>
-      <w:ins w:id="128" w:author="Unknown Author" w:date="2015-05-20T14:50:00Z">
+      <w:ins w:id="162" w:author="Unknown Author" w:date="2015-05-20T14:50:00Z">
         <w:r>
           <w:rPr>
             <w:rFonts w:cs="Times New Roman" w:ascii="Times New Roman" w:hAnsi="Times New Roman"/>
@@ -3335,7 +3676,7 @@
         <w:spacing w:lineRule="auto" w:line="480" w:before="0" w:after="0"/>
         <w:ind w:left="720" w:right="0" w:hanging="720"/>
         <w:rPr>
-          <w:rFonts w:cs="Times New Roman" w:ascii="Times New Roman" w:hAnsi="Times New Roman"/>
+          <w:rFonts w:ascii="Times New Roman" w:hAnsi="Times New Roman" w:cs="Times New Roman"/>
           <w:color w:val="000000"/>
         </w:rPr>
       </w:pPr>
@@ -3353,7 +3694,7 @@
         <w:spacing w:lineRule="auto" w:line="480" w:before="0" w:after="0"/>
         <w:ind w:left="720" w:right="0" w:hanging="720"/>
         <w:rPr>
-          <w:rFonts w:cs="Times New Roman" w:ascii="Times New Roman" w:hAnsi="Times New Roman"/>
+          <w:rFonts w:ascii="Times New Roman" w:hAnsi="Times New Roman" w:cs="Times New Roman"/>
           <w:color w:val="000000"/>
         </w:rPr>
       </w:pPr>
@@ -3386,7 +3727,7 @@
         <w:spacing w:lineRule="auto" w:line="480" w:before="0" w:after="0"/>
         <w:ind w:left="720" w:right="0" w:hanging="720"/>
         <w:rPr>
-          <w:rFonts w:cs="Times New Roman" w:ascii="Times New Roman" w:hAnsi="Times New Roman"/>
+          <w:rFonts w:ascii="Times New Roman" w:hAnsi="Times New Roman" w:cs="Times New Roman"/>
           <w:color w:val="000000"/>
         </w:rPr>
       </w:pPr>
@@ -3420,7 +3761,7 @@
         <w:spacing w:lineRule="auto" w:line="480" w:before="0" w:after="0"/>
         <w:ind w:left="720" w:right="0" w:hanging="720"/>
         <w:rPr>
-          <w:rFonts w:cs="Times New Roman" w:ascii="Times New Roman" w:hAnsi="Times New Roman"/>
+          <w:rFonts w:ascii="Times New Roman" w:hAnsi="Times New Roman" w:cs="Times New Roman"/>
           <w:color w:val="000000"/>
         </w:rPr>
       </w:pPr>
@@ -3453,10 +3794,7 @@
         <w:pStyle w:val="Normal"/>
         <w:spacing w:lineRule="auto" w:line="480" w:before="0" w:after="0"/>
         <w:ind w:left="720" w:right="0" w:hanging="720"/>
-        <w:rPr>
-          <w:rFonts w:cs="Times New Roman" w:ascii="Times New Roman" w:hAnsi="Times New Roman"/>
-          <w:color w:val="000000"/>
-        </w:rPr>
+        <w:rPr/>
       </w:pPr>
       <w:r>
         <w:rPr>
@@ -3498,7 +3836,7 @@
 </file>
 
 <file path=word/footer1.xml><?xml version="1.0" encoding="utf-8"?>
-<w:ftr xmlns:o="urn:schemas-microsoft-com:office:office" xmlns:r="http://schemas.openxmlformats.org/officeDocument/2006/relationships" xmlns:v="urn:schemas-microsoft-com:vml" xmlns:w="http://schemas.openxmlformats.org/wordprocessingml/2006/main" xmlns:w10="urn:schemas-microsoft-com:office:word" xmlns:wp="http://schemas.openxmlformats.org/drawingml/2006/wordprocessingDrawing">
+<w:ftr xmlns:o="urn:schemas-microsoft-com:office:office" xmlns:r="http://schemas.openxmlformats.org/officeDocument/2006/relationships" xmlns:v="urn:schemas-microsoft-com:vml" xmlns:w="http://schemas.openxmlformats.org/wordprocessingml/2006/main" xmlns:w10="urn:schemas-microsoft-com:office:word" xmlns:wp="http://schemas.openxmlformats.org/drawingml/2006/wordprocessingDrawing" xmlns:wps="http://schemas.microsoft.com/office/word/2010/wordprocessingShape" xmlns:wpg="http://schemas.microsoft.com/office/word/2010/wordprocessingGroup" xmlns:mc="http://schemas.openxmlformats.org/markup-compatibility/2006" xmlns:wp14="http://schemas.microsoft.com/office/word/2010/wordprocessingDrawing" xmlns:w14="http://schemas.microsoft.com/office/word/2010/wordml" mc:Ignorable="w14 wp14">
   <w:p>
     <w:pPr>
       <w:pStyle w:val="Footer"/>
@@ -3512,7 +3850,7 @@
 </file>
 
 <file path=word/header1.xml><?xml version="1.0" encoding="utf-8"?>
-<w:hdr xmlns:o="urn:schemas-microsoft-com:office:office" xmlns:r="http://schemas.openxmlformats.org/officeDocument/2006/relationships" xmlns:v="urn:schemas-microsoft-com:vml" xmlns:w="http://schemas.openxmlformats.org/wordprocessingml/2006/main" xmlns:w10="urn:schemas-microsoft-com:office:word" xmlns:wp="http://schemas.openxmlformats.org/drawingml/2006/wordprocessingDrawing">
+<w:hdr xmlns:o="urn:schemas-microsoft-com:office:office" xmlns:r="http://schemas.openxmlformats.org/officeDocument/2006/relationships" xmlns:v="urn:schemas-microsoft-com:vml" xmlns:w="http://schemas.openxmlformats.org/wordprocessingml/2006/main" xmlns:w10="urn:schemas-microsoft-com:office:word" xmlns:wp="http://schemas.openxmlformats.org/drawingml/2006/wordprocessingDrawing" xmlns:wps="http://schemas.microsoft.com/office/word/2010/wordprocessingShape" xmlns:wpg="http://schemas.microsoft.com/office/word/2010/wordprocessingGroup" xmlns:mc="http://schemas.openxmlformats.org/markup-compatibility/2006" xmlns:wp14="http://schemas.microsoft.com/office/word/2010/wordprocessingDrawing" xmlns:w14="http://schemas.microsoft.com/office/word/2010/wordml" mc:Ignorable="w14 wp14">
   <w:p>
     <w:pPr>
       <w:pStyle w:val="Header"/>
@@ -3526,7 +3864,7 @@
 </file>
 
 <file path=word/styles.xml><?xml version="1.0" encoding="utf-8"?>
-<w:styles xmlns:w="http://schemas.openxmlformats.org/wordprocessingml/2006/main">
+<w:styles xmlns:w="http://schemas.openxmlformats.org/wordprocessingml/2006/main" xmlns:w14="http://schemas.microsoft.com/office/word/2010/wordml" xmlns:mc="http://schemas.openxmlformats.org/markup-compatibility/2006" mc:Ignorable="w14">
   <w:docDefaults>
     <w:rPrDefault>
       <w:rPr>
@@ -3539,7 +3877,7 @@
       <w:pPr/>
     </w:pPrDefault>
   </w:docDefaults>
-  <w:latentStyles w:count="276" w:defQFormat="0" w:defUnhideWhenUsed="0" w:defSemiHidden="0" w:defUIPriority="0" w:defLockedState="0"/>
+  <w:latentStyles w:defLockedState="0" w:defUIPriority="0" w:defSemiHidden="0" w:defUnhideWhenUsed="0" w:defQFormat="0" w:count="276"/>
   <w:style w:type="paragraph" w:styleId="Normal" w:default="1">
     <w:name w:val="Normal"/>
     <w:qFormat/>
@@ -3561,11 +3899,11 @@
   </w:style>
   <w:style w:type="paragraph" w:styleId="Heading1">
     <w:name w:val="Heading 1"/>
+    <w:basedOn w:val="Normal"/>
+    <w:next w:val="Normal"/>
     <w:uiPriority w:val="9"/>
     <w:qFormat/>
     <w:rsid w:val="00ff3a78"/>
-    <w:basedOn w:val="Normal"/>
-    <w:next w:val="Normal"/>
     <w:pPr>
       <w:keepNext/>
       <w:keepLines/>
@@ -3583,12 +3921,12 @@
   </w:style>
   <w:style w:type="paragraph" w:styleId="Heading2">
     <w:name w:val="Heading 2"/>
-    <w:uiPriority w:val="9"/>
-    <w:qFormat/>
-    <w:unhideWhenUsed/>
-    <w:rsid w:val="00ff3a78"/>
     <w:basedOn w:val="Normal"/>
     <w:next w:val="Normal"/>
+    <w:uiPriority w:val="9"/>
+    <w:unhideWhenUsed/>
+    <w:qFormat/>
+    <w:rsid w:val="00ff3a78"/>
     <w:pPr>
       <w:keepNext/>
       <w:keepLines/>
@@ -3606,12 +3944,12 @@
   </w:style>
   <w:style w:type="paragraph" w:styleId="Heading3">
     <w:name w:val="Heading 3"/>
-    <w:uiPriority w:val="9"/>
-    <w:qFormat/>
-    <w:unhideWhenUsed/>
-    <w:rsid w:val="00ff3a78"/>
     <w:basedOn w:val="Normal"/>
     <w:next w:val="Normal"/>
+    <w:uiPriority w:val="9"/>
+    <w:unhideWhenUsed/>
+    <w:qFormat/>
+    <w:rsid w:val="00ff3a78"/>
     <w:pPr>
       <w:keepNext/>
       <w:keepLines/>
@@ -3629,12 +3967,12 @@
   </w:style>
   <w:style w:type="paragraph" w:styleId="Heading4">
     <w:name w:val="Heading 4"/>
-    <w:uiPriority w:val="9"/>
-    <w:qFormat/>
-    <w:unhideWhenUsed/>
-    <w:rsid w:val="00ff3a78"/>
     <w:basedOn w:val="Normal"/>
     <w:next w:val="Normal"/>
+    <w:uiPriority w:val="9"/>
+    <w:unhideWhenUsed/>
+    <w:qFormat/>
+    <w:rsid w:val="00ff3a78"/>
     <w:pPr>
       <w:keepNext/>
       <w:keepLines/>
@@ -3650,12 +3988,12 @@
   </w:style>
   <w:style w:type="paragraph" w:styleId="Heading5">
     <w:name w:val="Heading 5"/>
-    <w:uiPriority w:val="9"/>
-    <w:qFormat/>
-    <w:unhideWhenUsed/>
-    <w:rsid w:val="00ff3a78"/>
     <w:basedOn w:val="Normal"/>
     <w:next w:val="Normal"/>
+    <w:uiPriority w:val="9"/>
+    <w:unhideWhenUsed/>
+    <w:qFormat/>
+    <w:rsid w:val="00ff3a78"/>
     <w:pPr>
       <w:keepNext/>
       <w:keepLines/>
@@ -3672,25 +4010,25 @@
   <w:style w:type="character" w:styleId="DefaultParagraphFont" w:default="1">
     <w:name w:val="Default Paragraph Font"/>
     <w:uiPriority w:val="1"/>
-    <w:qFormat/>
     <w:semiHidden/>
     <w:unhideWhenUsed/>
+    <w:qFormat/>
     <w:rPr/>
   </w:style>
   <w:style w:type="character" w:styleId="BodyTextChar" w:customStyle="1">
     <w:name w:val="Body Text Char"/>
+    <w:basedOn w:val="DefaultParagraphFont"/>
+    <w:link w:val="ImageCaption"/>
     <w:qFormat/>
-    <w:link w:val="ImageCaption"/>
     <w:rsid w:val="00ff3a78"/>
-    <w:basedOn w:val="DefaultParagraphFont"/>
     <w:rPr/>
   </w:style>
   <w:style w:type="character" w:styleId="VerbatimChar" w:customStyle="1">
     <w:name w:val="Verbatim Char"/>
+    <w:basedOn w:val="BodyTextChar"/>
+    <w:link w:val="SourceCode"/>
     <w:qFormat/>
-    <w:link w:val="SourceCode"/>
     <w:rsid w:val="00ff3a78"/>
-    <w:basedOn w:val="BodyTextChar"/>
     <w:rPr>
       <w:rFonts w:ascii="Consolas" w:hAnsi="Consolas"/>
       <w:sz w:val="22"/>
@@ -3698,27 +4036,27 @@
   </w:style>
   <w:style w:type="character" w:styleId="FootnoteRef" w:customStyle="1">
     <w:name w:val="Footnote Ref"/>
+    <w:basedOn w:val="BodyTextChar"/>
     <w:qFormat/>
     <w:rsid w:val="00ff3a78"/>
-    <w:basedOn w:val="BodyTextChar"/>
     <w:rPr>
       <w:vertAlign w:val="superscript"/>
     </w:rPr>
   </w:style>
   <w:style w:type="character" w:styleId="Link" w:customStyle="1">
     <w:name w:val="Link"/>
+    <w:basedOn w:val="BodyTextChar"/>
     <w:qFormat/>
     <w:rsid w:val="00ff3a78"/>
-    <w:basedOn w:val="BodyTextChar"/>
     <w:rPr>
       <w:color w:val="4F81BD"/>
     </w:rPr>
   </w:style>
   <w:style w:type="character" w:styleId="KeywordTok" w:customStyle="1">
     <w:name w:val="KeywordTok"/>
+    <w:basedOn w:val="VerbatimChar"/>
     <w:qFormat/>
     <w:rsid w:val="00ff3a78"/>
-    <w:basedOn w:val="VerbatimChar"/>
     <w:rPr>
       <w:rFonts w:ascii="Consolas" w:hAnsi="Consolas"/>
       <w:b/>
@@ -3728,9 +4066,9 @@
   </w:style>
   <w:style w:type="character" w:styleId="DataTypeTok" w:customStyle="1">
     <w:name w:val="DataTypeTok"/>
+    <w:basedOn w:val="VerbatimChar"/>
     <w:qFormat/>
     <w:rsid w:val="00ff3a78"/>
-    <w:basedOn w:val="VerbatimChar"/>
     <w:rPr>
       <w:rFonts w:ascii="Consolas" w:hAnsi="Consolas"/>
       <w:color w:val="902000"/>
@@ -3739,9 +4077,9 @@
   </w:style>
   <w:style w:type="character" w:styleId="DecValTok" w:customStyle="1">
     <w:name w:val="DecValTok"/>
+    <w:basedOn w:val="VerbatimChar"/>
     <w:qFormat/>
     <w:rsid w:val="00ff3a78"/>
-    <w:basedOn w:val="VerbatimChar"/>
     <w:rPr>
       <w:rFonts w:ascii="Consolas" w:hAnsi="Consolas"/>
       <w:color w:val="40A070"/>
@@ -3750,9 +4088,9 @@
   </w:style>
   <w:style w:type="character" w:styleId="BaseNTok" w:customStyle="1">
     <w:name w:val="BaseNTok"/>
+    <w:basedOn w:val="VerbatimChar"/>
     <w:qFormat/>
     <w:rsid w:val="00ff3a78"/>
-    <w:basedOn w:val="VerbatimChar"/>
     <w:rPr>
       <w:rFonts w:ascii="Consolas" w:hAnsi="Consolas"/>
       <w:color w:val="40A070"/>
@@ -3761,9 +4099,9 @@
   </w:style>
   <w:style w:type="character" w:styleId="FloatTok" w:customStyle="1">
     <w:name w:val="FloatTok"/>
+    <w:basedOn w:val="VerbatimChar"/>
     <w:qFormat/>
     <w:rsid w:val="00ff3a78"/>
-    <w:basedOn w:val="VerbatimChar"/>
     <w:rPr>
       <w:rFonts w:ascii="Consolas" w:hAnsi="Consolas"/>
       <w:color w:val="40A070"/>
@@ -3772,9 +4110,9 @@
   </w:style>
   <w:style w:type="character" w:styleId="CharTok" w:customStyle="1">
     <w:name w:val="CharTok"/>
+    <w:basedOn w:val="VerbatimChar"/>
     <w:qFormat/>
     <w:rsid w:val="00ff3a78"/>
-    <w:basedOn w:val="VerbatimChar"/>
     <w:rPr>
       <w:rFonts w:ascii="Consolas" w:hAnsi="Consolas"/>
       <w:color w:val="4070A0"/>
@@ -3783,9 +4121,9 @@
   </w:style>
   <w:style w:type="character" w:styleId="StringTok" w:customStyle="1">
     <w:name w:val="StringTok"/>
+    <w:basedOn w:val="VerbatimChar"/>
     <w:qFormat/>
     <w:rsid w:val="00ff3a78"/>
-    <w:basedOn w:val="VerbatimChar"/>
     <w:rPr>
       <w:rFonts w:ascii="Consolas" w:hAnsi="Consolas"/>
       <w:color w:val="4070A0"/>
@@ -3794,9 +4132,9 @@
   </w:style>
   <w:style w:type="character" w:styleId="CommentTok" w:customStyle="1">
     <w:name w:val="CommentTok"/>
+    <w:basedOn w:val="VerbatimChar"/>
     <w:qFormat/>
     <w:rsid w:val="00ff3a78"/>
-    <w:basedOn w:val="VerbatimChar"/>
     <w:rPr>
       <w:rFonts w:ascii="Consolas" w:hAnsi="Consolas"/>
       <w:i/>
@@ -3806,9 +4144,9 @@
   </w:style>
   <w:style w:type="character" w:styleId="OtherTok" w:customStyle="1">
     <w:name w:val="OtherTok"/>
+    <w:basedOn w:val="VerbatimChar"/>
     <w:qFormat/>
     <w:rsid w:val="00ff3a78"/>
-    <w:basedOn w:val="VerbatimChar"/>
     <w:rPr>
       <w:rFonts w:ascii="Consolas" w:hAnsi="Consolas"/>
       <w:color w:val="007020"/>
@@ -3817,9 +4155,9 @@
   </w:style>
   <w:style w:type="character" w:styleId="AlertTok" w:customStyle="1">
     <w:name w:val="AlertTok"/>
+    <w:basedOn w:val="VerbatimChar"/>
     <w:qFormat/>
     <w:rsid w:val="00ff3a78"/>
-    <w:basedOn w:val="VerbatimChar"/>
     <w:rPr>
       <w:rFonts w:ascii="Consolas" w:hAnsi="Consolas"/>
       <w:b/>
@@ -3829,9 +4167,9 @@
   </w:style>
   <w:style w:type="character" w:styleId="FunctionTok" w:customStyle="1">
     <w:name w:val="FunctionTok"/>
+    <w:basedOn w:val="VerbatimChar"/>
     <w:qFormat/>
     <w:rsid w:val="00ff3a78"/>
-    <w:basedOn w:val="VerbatimChar"/>
     <w:rPr>
       <w:rFonts w:ascii="Consolas" w:hAnsi="Consolas"/>
       <w:color w:val="06287E"/>
@@ -3840,9 +4178,9 @@
   </w:style>
   <w:style w:type="character" w:styleId="RegionMarkerTok" w:customStyle="1">
     <w:name w:val="RegionMarkerTok"/>
+    <w:basedOn w:val="VerbatimChar"/>
     <w:qFormat/>
     <w:rsid w:val="00ff3a78"/>
-    <w:basedOn w:val="VerbatimChar"/>
     <w:rPr>
       <w:rFonts w:ascii="Consolas" w:hAnsi="Consolas"/>
       <w:sz w:val="22"/>
@@ -3850,9 +4188,9 @@
   </w:style>
   <w:style w:type="character" w:styleId="ErrorTok" w:customStyle="1">
     <w:name w:val="ErrorTok"/>
+    <w:basedOn w:val="VerbatimChar"/>
     <w:qFormat/>
     <w:rsid w:val="00ff3a78"/>
-    <w:basedOn w:val="VerbatimChar"/>
     <w:rPr>
       <w:rFonts w:ascii="Consolas" w:hAnsi="Consolas"/>
       <w:b/>
@@ -3862,9 +4200,9 @@
   </w:style>
   <w:style w:type="character" w:styleId="NormalTok" w:customStyle="1">
     <w:name w:val="NormalTok"/>
+    <w:basedOn w:val="VerbatimChar"/>
     <w:qFormat/>
     <w:rsid w:val="00ff3a78"/>
-    <w:basedOn w:val="VerbatimChar"/>
     <w:rPr>
       <w:rFonts w:ascii="Consolas" w:hAnsi="Consolas"/>
       <w:sz w:val="22"/>
@@ -3872,10 +4210,10 @@
   </w:style>
   <w:style w:type="character" w:styleId="BalloonTextChar" w:customStyle="1">
     <w:name w:val="Balloon Text Char"/>
+    <w:basedOn w:val="DefaultParagraphFont"/>
+    <w:link w:val="BalloonText"/>
     <w:qFormat/>
-    <w:link w:val="BalloonText"/>
     <w:rsid w:val="001a1494"/>
-    <w:basedOn w:val="DefaultParagraphFont"/>
     <w:rPr>
       <w:rFonts w:ascii="Lucida Grande" w:hAnsi="Lucida Grande"/>
       <w:sz w:val="18"/>
@@ -3884,26 +4222,26 @@
   </w:style>
   <w:style w:type="character" w:styleId="HeaderChar" w:customStyle="1">
     <w:name w:val="Header Char"/>
+    <w:basedOn w:val="DefaultParagraphFont"/>
+    <w:link w:val="Header"/>
     <w:qFormat/>
-    <w:link w:val="Header"/>
     <w:rsid w:val="005668e2"/>
-    <w:basedOn w:val="DefaultParagraphFont"/>
     <w:rPr/>
   </w:style>
   <w:style w:type="character" w:styleId="FooterChar" w:customStyle="1">
     <w:name w:val="Footer Char"/>
+    <w:basedOn w:val="DefaultParagraphFont"/>
+    <w:link w:val="Footer"/>
     <w:qFormat/>
-    <w:link w:val="Footer"/>
     <w:rsid w:val="005668e2"/>
-    <w:basedOn w:val="DefaultParagraphFont"/>
     <w:rPr/>
   </w:style>
   <w:style w:type="paragraph" w:styleId="Heading" w:customStyle="1">
     <w:name w:val="Heading"/>
+    <w:basedOn w:val="Normal"/>
+    <w:next w:val="TextBody"/>
     <w:qFormat/>
     <w:rsid w:val="00ff3a78"/>
-    <w:basedOn w:val="Normal"/>
-    <w:next w:val="TextBody"/>
     <w:pPr>
       <w:keepNext/>
       <w:spacing w:before="240" w:after="120"/>
@@ -3916,8 +4254,8 @@
   </w:style>
   <w:style w:type="paragraph" w:styleId="TextBody" w:customStyle="1">
     <w:name w:val="Text Body"/>
+    <w:basedOn w:val="Normal"/>
     <w:rsid w:val="00ff3a78"/>
-    <w:basedOn w:val="Normal"/>
     <w:pPr>
       <w:spacing w:lineRule="auto" w:line="288" w:before="180" w:after="120"/>
     </w:pPr>
@@ -3925,8 +4263,8 @@
   </w:style>
   <w:style w:type="paragraph" w:styleId="List">
     <w:name w:val="List"/>
+    <w:basedOn w:val="TextBody"/>
     <w:rsid w:val="00ff3a78"/>
-    <w:basedOn w:val="TextBody"/>
     <w:pPr/>
     <w:rPr>
       <w:rFonts w:cs="FreeSans"/>
@@ -3934,8 +4272,8 @@
   </w:style>
   <w:style w:type="paragraph" w:styleId="Caption">
     <w:name w:val="Caption"/>
+    <w:basedOn w:val="Normal"/>
     <w:qFormat/>
-    <w:basedOn w:val="Normal"/>
     <w:pPr>
       <w:suppressLineNumbers/>
       <w:spacing w:before="120" w:after="120"/>
@@ -3950,9 +4288,9 @@
   </w:style>
   <w:style w:type="paragraph" w:styleId="Index" w:customStyle="1">
     <w:name w:val="Index"/>
+    <w:basedOn w:val="Normal"/>
     <w:qFormat/>
     <w:rsid w:val="00ff3a78"/>
-    <w:basedOn w:val="Normal"/>
     <w:pPr>
       <w:suppressLineNumbers/>
     </w:pPr>
@@ -3962,9 +4300,9 @@
   </w:style>
   <w:style w:type="paragraph" w:styleId="Caption1">
     <w:name w:val="caption"/>
+    <w:basedOn w:val="Normal"/>
     <w:qFormat/>
     <w:rsid w:val="00ff3a78"/>
-    <w:basedOn w:val="Normal"/>
     <w:pPr>
       <w:suppressLineNumbers/>
       <w:spacing w:before="120" w:after="120"/>
@@ -3976,9 +4314,9 @@
   </w:style>
   <w:style w:type="paragraph" w:styleId="Compact" w:customStyle="1">
     <w:name w:val="Compact"/>
+    <w:basedOn w:val="Normal"/>
     <w:qFormat/>
     <w:rsid w:val="00ff3a78"/>
-    <w:basedOn w:val="Normal"/>
     <w:pPr>
       <w:spacing w:before="36" w:after="36"/>
     </w:pPr>
@@ -3986,10 +4324,10 @@
   </w:style>
   <w:style w:type="paragraph" w:styleId="Title">
     <w:name w:val="Title"/>
+    <w:basedOn w:val="Normal"/>
+    <w:next w:val="Normal"/>
     <w:qFormat/>
     <w:rsid w:val="00ff3a78"/>
-    <w:basedOn w:val="Normal"/>
-    <w:next w:val="Normal"/>
     <w:pPr>
       <w:keepNext/>
       <w:keepLines/>
@@ -4007,10 +4345,10 @@
   </w:style>
   <w:style w:type="paragraph" w:styleId="Subtitle">
     <w:name w:val="Subtitle"/>
+    <w:basedOn w:val="Title"/>
+    <w:next w:val="Normal"/>
     <w:qFormat/>
     <w:rsid w:val="00ff3a78"/>
-    <w:basedOn w:val="Title"/>
-    <w:next w:val="Normal"/>
     <w:pPr>
       <w:spacing w:before="240" w:after="240"/>
     </w:pPr>
@@ -4021,9 +4359,9 @@
   </w:style>
   <w:style w:type="paragraph" w:styleId="Author" w:customStyle="1">
     <w:name w:val="Author"/>
+    <w:next w:val="Normal"/>
     <w:qFormat/>
     <w:rsid w:val="00ff3a78"/>
-    <w:next w:val="Normal"/>
     <w:pPr>
       <w:keepNext/>
       <w:keepLines/>
@@ -4043,9 +4381,9 @@
   </w:style>
   <w:style w:type="paragraph" w:styleId="Date">
     <w:name w:val="Date"/>
+    <w:next w:val="Normal"/>
     <w:qFormat/>
     <w:rsid w:val="00ff3a78"/>
-    <w:next w:val="Normal"/>
     <w:pPr>
       <w:keepNext/>
       <w:keepLines/>
@@ -4065,10 +4403,10 @@
   </w:style>
   <w:style w:type="paragraph" w:styleId="Abstract" w:customStyle="1">
     <w:name w:val="Abstract"/>
+    <w:basedOn w:val="Normal"/>
+    <w:next w:val="Normal"/>
     <w:qFormat/>
     <w:rsid w:val="00ff3a78"/>
-    <w:basedOn w:val="Normal"/>
-    <w:next w:val="Normal"/>
     <w:pPr>
       <w:keepNext/>
       <w:keepLines/>
@@ -4081,20 +4419,20 @@
   </w:style>
   <w:style w:type="paragraph" w:styleId="Bibliography">
     <w:name w:val="Bibliography"/>
+    <w:basedOn w:val="Normal"/>
     <w:qFormat/>
     <w:rsid w:val="00ff3a78"/>
-    <w:basedOn w:val="Normal"/>
     <w:pPr/>
     <w:rPr/>
   </w:style>
   <w:style w:type="paragraph" w:styleId="BlockQuote" w:customStyle="1">
     <w:name w:val="Block Quote"/>
-    <w:uiPriority w:val="9"/>
-    <w:qFormat/>
-    <w:unhideWhenUsed/>
-    <w:rsid w:val="00ff3a78"/>
     <w:basedOn w:val="Normal"/>
     <w:next w:val="Normal"/>
+    <w:uiPriority w:val="9"/>
+    <w:unhideWhenUsed/>
+    <w:qFormat/>
+    <w:rsid w:val="00ff3a78"/>
     <w:pPr>
       <w:spacing w:before="100" w:after="100"/>
     </w:pPr>
@@ -4107,19 +4445,19 @@
   </w:style>
   <w:style w:type="paragraph" w:styleId="Footnote" w:customStyle="1">
     <w:name w:val="Footnote"/>
+    <w:basedOn w:val="Normal"/>
     <w:uiPriority w:val="9"/>
+    <w:unhideWhenUsed/>
     <w:qFormat/>
-    <w:unhideWhenUsed/>
     <w:rsid w:val="00ff3a78"/>
-    <w:basedOn w:val="Normal"/>
     <w:pPr/>
     <w:rPr/>
   </w:style>
   <w:style w:type="paragraph" w:styleId="DefinitionTerm" w:customStyle="1">
     <w:name w:val="Definition Term"/>
+    <w:basedOn w:val="Normal"/>
     <w:qFormat/>
     <w:rsid w:val="00ff3a78"/>
-    <w:basedOn w:val="Normal"/>
     <w:pPr>
       <w:keepNext/>
       <w:keepLines/>
@@ -4131,17 +4469,17 @@
   </w:style>
   <w:style w:type="paragraph" w:styleId="Definition" w:customStyle="1">
     <w:name w:val="Definition"/>
+    <w:basedOn w:val="Normal"/>
     <w:qFormat/>
     <w:rsid w:val="00ff3a78"/>
-    <w:basedOn w:val="Normal"/>
     <w:pPr/>
     <w:rPr/>
   </w:style>
   <w:style w:type="paragraph" w:styleId="TableCaption" w:customStyle="1">
     <w:name w:val="Table Caption"/>
+    <w:basedOn w:val="Normal"/>
     <w:qFormat/>
     <w:rsid w:val="00ff3a78"/>
-    <w:basedOn w:val="Normal"/>
     <w:pPr>
       <w:spacing w:before="0" w:after="120"/>
     </w:pPr>
@@ -4151,10 +4489,10 @@
   </w:style>
   <w:style w:type="paragraph" w:styleId="ImageCaption" w:customStyle="1">
     <w:name w:val="Image Caption"/>
+    <w:basedOn w:val="Normal"/>
+    <w:link w:val="BodyTextChar"/>
     <w:qFormat/>
-    <w:link w:val="BodyTextChar"/>
     <w:rsid w:val="00ff3a78"/>
-    <w:basedOn w:val="Normal"/>
     <w:pPr>
       <w:spacing w:before="0" w:after="120"/>
     </w:pPr>
@@ -4164,19 +4502,19 @@
   </w:style>
   <w:style w:type="paragraph" w:styleId="SourceCode" w:customStyle="1">
     <w:name w:val="Source Code"/>
+    <w:basedOn w:val="Normal"/>
+    <w:link w:val="VerbatimChar"/>
     <w:qFormat/>
-    <w:link w:val="VerbatimChar"/>
     <w:rsid w:val="00ff3a78"/>
-    <w:basedOn w:val="Normal"/>
     <w:pPr/>
     <w:rPr/>
   </w:style>
   <w:style w:type="paragraph" w:styleId="BalloonText">
     <w:name w:val="Balloon Text"/>
+    <w:basedOn w:val="Normal"/>
+    <w:link w:val="BalloonTextChar"/>
     <w:qFormat/>
-    <w:link w:val="BalloonTextChar"/>
     <w:rsid w:val="001a1494"/>
-    <w:basedOn w:val="Normal"/>
     <w:pPr>
       <w:spacing w:before="0" w:after="0"/>
     </w:pPr>
@@ -4188,9 +4526,9 @@
   </w:style>
   <w:style w:type="paragraph" w:styleId="Header">
     <w:name w:val="Header"/>
+    <w:basedOn w:val="Normal"/>
     <w:link w:val="HeaderChar"/>
     <w:rsid w:val="005668e2"/>
-    <w:basedOn w:val="Normal"/>
     <w:pPr>
       <w:tabs>
         <w:tab w:val="center" w:pos="4680" w:leader="none"/>
@@ -4202,9 +4540,9 @@
   </w:style>
   <w:style w:type="paragraph" w:styleId="Footer">
     <w:name w:val="Footer"/>
+    <w:basedOn w:val="Normal"/>
     <w:link w:val="FooterChar"/>
     <w:rsid w:val="005668e2"/>
-    <w:basedOn w:val="Normal"/>
     <w:pPr>
       <w:tabs>
         <w:tab w:val="center" w:pos="4680" w:leader="none"/>
@@ -4226,7 +4564,7 @@
     <w:semiHidden/>
     <w:unhideWhenUsed/>
     <w:tblPr>
-      <w:tblInd w:type="dxa" w:w="0"/>
+      <w:tblInd w:w="0" w:type="dxa"/>
       <w:tblCellMar>
         <w:top w:w="0" w:type="dxa"/>
         <w:left w:w="108" w:type="dxa"/>

</xml_diff>

<commit_message>
consolidation of redundant paragraphs
should be close to ready with a close full read through
</commit_message>
<xml_diff>
--- a/jlsc-15/jlsc.docx
+++ b/jlsc-15/jlsc.docx
@@ -212,14 +212,7 @@
           <w:color w:val="000000"/>
         </w:rPr>
         <w:tab/>
-        <w:t xml:space="preserve">The literature on library practices and responsibilities describes how new policies and practices around communication and engagement with the scientific community will be critical to bolstering the scholarly practice through the successful curation of research data (Ogburn, 2010).  Purdue’s Data Curation Center (DCC), for example, has developed a process for interviewing researchers about their data curation needs in contributing to data repositories (Carlson, 2012).  From these interviews, Carlson (2012) finds that “services that do not align with real-world needs of researchers will not be used.”  Librarians have strengths in metadata creation and standardization across domains.  Their involvement can help reduce barriers to sharing that often plague data dissemination, particularly where research cultures differ drastically (MacMillian, 2014).  A librarian who is embedded with and informed by working with researchers can ensure better material description and documentation.  This results in a better repository and more high quality research outcomes (Federer, 2013).  </w:t>
-      </w:r>
-      <w:r>
-        <w:rPr>
-          <w:rFonts w:ascii="Times New Roman" w:hAnsi="Times New Roman"/>
-          <w:color w:val="000000"/>
-        </w:rPr>
-        <w:t>Librarians acting in a liaison capacity can also guide and assist researchers in research data management tools, practices, and systems that make it easier for the data owners to better describe and prepare their data for preservation (McLure, Level, Cranston, Oehlerts, &amp; Culbertson, 2014).  The Databrary team’s experiences working with investigators to curate research data bear out these observations.</w:t>
+        <w:t>The literature on library practices and responsibilities describes how new policies and practices around communication and engagement with the scientific community will be critical to bolstering the scholarly practice through the successful curation of research data (Ogburn, 2010).  Purdue’s Data Curation Center (DCC), for example, has developed a process for interviewing researchers about their data curation needs in contributing to data repositories (Carlson, 2012).  From these interviews, Carlson (2012) finds that “services that do not align with real-world needs of researchers will not be used.”  Librarians have strengths in metadata creation and standardization across domains.  Their involvement can help reduce barriers to sharing that often plague data dissemination, particularly where research cultures differ drastically (MacMillian, 2014).  A librarian who is embedded with and informed by working with researchers can ensure better material description and documentation.  This results in a better repository and more high quality research outcomes (Federer, 2013).  Librarians acting in a liaison capacity can also guide and assist researchers in research data management tools, practices, and systems that make it easier for the data owners to better describe and prepare their data for preservation (McLure, Level, Cranston, Oehlerts, &amp; Culbertson, 2014).  The Databrary team’s experiences working with investigators to curate research data bear out these observations.</w:t>
       </w:r>
     </w:p>
     <w:p>
@@ -353,35 +346,7 @@
           <w:rFonts w:ascii="Times New Roman" w:hAnsi="Times New Roman"/>
           <w:color w:val="000000"/>
         </w:rPr>
-        <w:t xml:space="preserve"> researchers should share as much material as they are comfortable sharing and have permission to share; researchers should share as early on in the research life cycle as possible; and researchers should properly acknowledge all materials contributed by others that inform their research products.  </w:t>
-      </w:r>
-      <w:r>
-        <w:rPr>
-          <w:rFonts w:ascii="Times New Roman" w:hAnsi="Times New Roman"/>
-          <w:color w:val="000000"/>
-        </w:rPr>
-        <w:t xml:space="preserve">In </w:t>
-      </w:r>
-      <w:r>
-        <w:rPr>
-          <w:rFonts w:ascii="Times New Roman" w:hAnsi="Times New Roman"/>
-          <w:color w:val="000000"/>
-        </w:rPr>
-        <w:t xml:space="preserve">practice, addressing the </w:t>
-      </w:r>
-      <w:r>
-        <w:rPr>
-          <w:rFonts w:ascii="Times New Roman" w:hAnsi="Times New Roman"/>
-          <w:color w:val="000000"/>
-        </w:rPr>
-        <w:t>data management</w:t>
-      </w:r>
-      <w:r>
-        <w:rPr>
-          <w:rFonts w:ascii="Times New Roman" w:hAnsi="Times New Roman"/>
-          <w:color w:val="000000"/>
-        </w:rPr>
-        <w:t xml:space="preserve"> needs of researchers as they determine when and what to share is an ongoing process that we continue to learn more about.  As will be discussed below, providing researchers the ability to upload data as the collect it, with the option to share later, is valuable for providing a template for what data to share in the context of a study and engaging those researchers that are hesitant but still committed to sharing.  Additionally, building tools that not only facilitate the depositing of research data, but also prioritize reusing the data of others within the context of an online community provides a compelling starting point for researchers to know what they might need to provide so that other researchers might understand the data they intend to share.  To support proper citation behavior, Databrary provides valid uniform resource identifiers (URIs) in a standard format for datasets as a whole and for subcomponents within them.  The system also connects via persistent identifiers (i.e. Digital Object Identifiers) to publications associated with a dataset.  Library and information science experts have been instrumental in shaping the design and implementation of these features.</w:t>
+        <w:t xml:space="preserve"> researchers should share as much material as they are comfortable sharing and have permission to share; researchers should share as early on in the research life cycle as possible; and researchers should properly acknowledge all materials contributed by others that inform their research products.  In practice, addressing the data management needs of researchers as they determine when and what to share is an ongoing process that we continue to learn more about.  As will be discussed below, providing researchers the ability to upload data as the collect it, with the option to share later, is valuable for providing a template for what data to share in the context of a study and engaging those researchers that are hesitant but still committed to sharing.  Additionally, building tools that not only facilitate the depositing of research data, but also prioritize reusing the data of others within the context of an online community provides a compelling starting point for researchers to know what they might need to provide so that other researchers might understand the data they intend to share.  To support proper citation behavior, Databrary provides valid uniform resource identifiers (URIs) in a standard format for datasets as a whole and for subcomponents within them.  The system also connects via persistent identifiers (i.e. Digital Object Identifiers) to publications associated with a dataset.  Library and information science experts have been instrumental in shaping the design and implementation of these features.</w:t>
       </w:r>
     </w:p>
     <w:p>
@@ -529,35 +494,85 @@
           <w:color w:val="000000"/>
         </w:rPr>
         <w:tab/>
-        <w:t xml:space="preserve">The main purpose of Databrary’s community outreach efforts, internal partnerships, and policy framework is to secure data deposits.  Databrary supports 'after-the-fact' and 'active' curation - or as Giarlo (2013) refers to as 'post hoc' and 'sheer curation', respectively.  After-the-fact curation consists of ingesting datasets after </w:t>
-      </w:r>
-      <w:r>
-        <w:rPr>
-          <w:rFonts w:ascii="Times New Roman" w:hAnsi="Times New Roman"/>
-          <w:color w:val="000000"/>
-        </w:rPr>
-        <w:t xml:space="preserve">all </w:t>
-      </w:r>
-      <w:r>
-        <w:rPr>
-          <w:rFonts w:ascii="Times New Roman" w:hAnsi="Times New Roman"/>
-          <w:color w:val="000000"/>
-        </w:rPr>
-        <w:t xml:space="preserve">data collection has been completed, typically after all study products (research papers, analyses, etc.) have been created.  After-the-fact curation nearly always involves significant assistance and effort from a library and information science professional as well as time and energy on the part of the </w:t>
-      </w:r>
-      <w:r>
-        <w:rPr>
-          <w:rFonts w:ascii="Times New Roman" w:hAnsi="Times New Roman"/>
-          <w:color w:val="000000"/>
-        </w:rPr>
-        <w:t>data owner</w:t>
-      </w:r>
-      <w:r>
-        <w:rPr>
-          <w:rFonts w:ascii="Times New Roman" w:hAnsi="Times New Roman"/>
-          <w:color w:val="000000"/>
-        </w:rPr>
-        <w:t xml:space="preserve"> to convey the essential aspects of their dataset for ingestion.  Active curation involves tools built into Databrary that enable researchers to organize and manage their raw data and metadata online in the midst of its collection.  Databrary has built a web-accessible user interface that allows researchers to enter study metadata and upload their videos after each data collection.  Making active curation a regular part of a researcher’s workflow then makes sharing a quick and final step.</w:t>
+        <w:t xml:space="preserve">The main purpose of Databrary’s community outreach efforts, internal partnerships, and policy framework is to secure data deposits.  Databrary supports </w:t>
+      </w:r>
+      <w:r>
+        <w:rPr>
+          <w:rFonts w:ascii="Times New Roman" w:hAnsi="Times New Roman"/>
+          <w:i/>
+          <w:iCs/>
+          <w:color w:val="000000"/>
+        </w:rPr>
+        <w:t>after-the-fact</w:t>
+      </w:r>
+      <w:r>
+        <w:rPr>
+          <w:rFonts w:ascii="Times New Roman" w:hAnsi="Times New Roman"/>
+          <w:color w:val="000000"/>
+        </w:rPr>
+        <w:t xml:space="preserve"> and </w:t>
+      </w:r>
+      <w:r>
+        <w:rPr>
+          <w:rFonts w:ascii="Times New Roman" w:hAnsi="Times New Roman"/>
+          <w:i/>
+          <w:iCs/>
+          <w:color w:val="000000"/>
+        </w:rPr>
+        <w:t>active curation</w:t>
+      </w:r>
+      <w:r>
+        <w:rPr>
+          <w:rFonts w:ascii="Times New Roman" w:hAnsi="Times New Roman"/>
+          <w:color w:val="000000"/>
+        </w:rPr>
+        <w:t xml:space="preserve">, or </w:t>
+      </w:r>
+      <w:r>
+        <w:rPr>
+          <w:rFonts w:ascii="Times New Roman" w:hAnsi="Times New Roman"/>
+          <w:color w:val="000000"/>
+        </w:rPr>
+        <w:t>what</w:t>
+      </w:r>
+      <w:r>
+        <w:rPr>
+          <w:rFonts w:ascii="Times New Roman" w:hAnsi="Times New Roman"/>
+          <w:color w:val="000000"/>
+        </w:rPr>
+        <w:t xml:space="preserve"> Giarlo (2013) refers to as </w:t>
+      </w:r>
+      <w:r>
+        <w:rPr>
+          <w:rFonts w:ascii="Times New Roman" w:hAnsi="Times New Roman"/>
+          <w:i/>
+          <w:iCs/>
+          <w:color w:val="000000"/>
+        </w:rPr>
+        <w:t>post hoc</w:t>
+      </w:r>
+      <w:r>
+        <w:rPr>
+          <w:rFonts w:ascii="Times New Roman" w:hAnsi="Times New Roman"/>
+          <w:color w:val="000000"/>
+        </w:rPr>
+        <w:t xml:space="preserve"> and </w:t>
+      </w:r>
+      <w:r>
+        <w:rPr>
+          <w:rFonts w:ascii="Times New Roman" w:hAnsi="Times New Roman"/>
+          <w:i/>
+          <w:iCs/>
+          <w:color w:val="000000"/>
+        </w:rPr>
+        <w:t>sheer curation</w:t>
+      </w:r>
+      <w:r>
+        <w:rPr>
+          <w:rFonts w:ascii="Times New Roman" w:hAnsi="Times New Roman"/>
+          <w:color w:val="000000"/>
+        </w:rPr>
+        <w:t>, respectively.  After-the-fact curation consists of ingesting datasets after all data collection has been completed, typically after all study products (research papers, analyses, etc.) have been created.  After-the-fact curation nearly always involves significant assistance and effort from a library and information science professional as well as time and energy on the part of the data owner to convey the essential aspects of their dataset for ingestion.  Active curation involves tools built into Databrary that enable researchers to organize and manage their raw data and metadata online in the midst of its collection.  Databrary has built a web-accessible user interface that allows researchers to enter study metadata and upload their videos after each data collection.  Making active curation a regular part of a researcher’s workflow then makes sharing a quick and final step.</w:t>
       </w:r>
     </w:p>
     <w:p>
@@ -572,21 +587,7 @@
           <w:color w:val="000000"/>
         </w:rPr>
         <w:tab/>
-        <w:t xml:space="preserve">A central challenge in developing a data repository is defining a metadata schema </w:t>
-      </w:r>
-      <w:r>
-        <w:rPr>
-          <w:rFonts w:ascii="Times New Roman" w:hAnsi="Times New Roman"/>
-          <w:color w:val="000000"/>
-        </w:rPr>
-        <w:t xml:space="preserve">that </w:t>
-      </w:r>
-      <w:r>
-        <w:rPr>
-          <w:rFonts w:ascii="Times New Roman" w:hAnsi="Times New Roman"/>
-          <w:color w:val="000000"/>
-        </w:rPr>
-        <w:t>will accept a wide variety of datasets while adding a level of standardization that allows deposits to be easily searched (Hourclé, 2008; Orchard, 2014).  The Databrary team learned early on that requiring only a minimal amount of metadata to make a dataset understandable by the intended community was preferable to making exhaustive data descriptions mandatory.  The latter burdens researchers, reducing their incentive to participate.  Moreover, the developmental and learning sciences community supports a diverse range of research topics, and with few exceptions, no common metadata ontologies have emerged.  As a result, Databrary chose to create a system that defines minimum requirements for metadata, but supports the addition of information beyond that minimum even after a dataset has been deposited.  This approach standardizes the internal representation of datasets while facilitating discovery and sharing from the outset.  We think it also lays a foundation for the emergence of stricter metadata standards as they achieve consensus within the user community.</w:t>
+        <w:t>A central challenge in developing a data repository is defining a metadata schema that will accept a wide variety of datasets while adding a level of standardization that allows deposits to be easily searched (Hourclé, 2008; Orchard, 2014).  The Databrary team learned early on that requiring only a minimal amount of metadata to make a dataset understandable by the intended community was preferable to making exhaustive data descriptions mandatory.  The latter burdens researchers, reducing their incentive to participate.  Moreover, the developmental and learning sciences community supports a diverse range of research topics, and with few exceptions, no common metadata ontologies have emerged.  As a result, Databrary chose to create a system that defines minimum requirements for metadata, but supports the addition of information beyond that minimum even after a dataset has been deposited.  This approach standardizes the internal representation of datasets while facilitating discovery and sharing from the outset.  We think it also lays a foundation for the emergence of stricter metadata standards as they achieve consensus within the user community.</w:t>
       </w:r>
       <w:bookmarkStart w:id="7" w:name="after-the-fact-curation"/>
       <w:bookmarkEnd w:id="7"/>
@@ -602,10 +603,7 @@
       <w:pPr>
         <w:pStyle w:val="Normal"/>
         <w:spacing w:lineRule="auto" w:line="480" w:before="0" w:after="0"/>
-        <w:rPr>
-          <w:rFonts w:ascii="Times New Roman" w:hAnsi="Times New Roman"/>
-          <w:color w:val="000000"/>
-        </w:rPr>
+        <w:rPr/>
       </w:pPr>
       <w:r>
         <w:rPr>
@@ -628,25 +626,50 @@
           <w:rFonts w:ascii="Times New Roman" w:hAnsi="Times New Roman"/>
           <w:color w:val="000000"/>
         </w:rPr>
-        <w:t xml:space="preserve">  Communication with researchers remains a key component in the curation of data they have already collected.  This includes mostly video data from a study that completed recently, but also video data that had been collected many years or decades ago.  Databrary staff discuss datasets with researchers planning on making contributions early in the curation process.  Frequent communication with researchers helps the Databrary staff understand how target contributors envision the representation of their data inside the repository.  These discussions also inform the ongoing development of the metadata schema, ensuring that it continues to meet the diverse needs of a wide range of individual labs.</w:t>
-      </w:r>
-    </w:p>
-    <w:p>
-      <w:pPr>
-        <w:pStyle w:val="Normal"/>
-        <w:spacing w:lineRule="auto" w:line="480" w:before="0" w:after="0"/>
-        <w:rPr>
-          <w:rFonts w:ascii="Times New Roman" w:hAnsi="Times New Roman"/>
-          <w:color w:val="000000"/>
-        </w:rPr>
-      </w:pPr>
-      <w:r>
-        <w:rPr>
-          <w:rFonts w:ascii="Times New Roman" w:hAnsi="Times New Roman"/>
-          <w:color w:val="000000"/>
-        </w:rPr>
-        <w:tab/>
-        <w:t>Since Databrary’s model for seeking permission to share data is new, most data eligible for after-the-fact curation were gathered under a different set of provisions.  So, communication between Databrary staff and the researcher helps forge a mutual understanding about how to interpret pre-existing restrictions in a way compatible with Databrary’s policies and ethical principles.  Indeed, access restrictions are themselves essential metadata.  Because access restrictions apply to the study level, session level (i.e. analytic units within studies), and individual file levels, gathering them constitutes a non-trivial curation effort.  However, the problems encountered in, and solved by, curating each new dataset informs the process of curating new contributions.  Finally, embedded library staff members collaborate with local research lab staff who have content domain knowledge to ensure the quality and organization of all ingested data.</w:t>
+        <w:t xml:space="preserve">  Communication with researchers remains a key component in the curation of data they have already collected.  This includes mostly video data from a study that completed recently, but also video data that had been collected many years or decades ago.  Databrary staff discuss datasets with researchers planning on making contributions early in the curation process.  Frequent communication with researchers helps Databrary staff understand how target contributors envision the representation of their data inside the repository.  These discussions also inform the ongoing development of the metadata schema, ensuring that it continues to meet the diverse needs of a wide range of individual labs.</w:t>
+      </w:r>
+    </w:p>
+    <w:p>
+      <w:pPr>
+        <w:pStyle w:val="Normal"/>
+        <w:spacing w:lineRule="auto" w:line="480" w:before="0" w:after="0"/>
+        <w:rPr/>
+      </w:pPr>
+      <w:r>
+        <w:rPr>
+          <w:rFonts w:ascii="Times New Roman" w:hAnsi="Times New Roman"/>
+          <w:color w:val="000000"/>
+        </w:rPr>
+        <w:tab/>
+        <w:t xml:space="preserve">Since Databrary’s model for seeking permission to share data is new, most data eligible for after-the-fact curation were gathered under a different set of provisions.  </w:t>
+      </w:r>
+      <w:r>
+        <w:rPr>
+          <w:rFonts w:ascii="Times New Roman" w:hAnsi="Times New Roman"/>
+          <w:color w:val="000000"/>
+        </w:rPr>
+        <w:t>C</w:t>
+      </w:r>
+      <w:r>
+        <w:rPr>
+          <w:rFonts w:ascii="Times New Roman" w:hAnsi="Times New Roman"/>
+          <w:color w:val="000000"/>
+        </w:rPr>
+        <w:t xml:space="preserve">ommunication between Databrary staff and the researcher helps forge a mutual understanding about how to interpret pre-existing restrictions in a way compatible with Databrary’s policies and ethical principles.  Because access restrictions are themselves essential metadata </w:t>
+      </w:r>
+      <w:r>
+        <w:rPr>
+          <w:rFonts w:ascii="Times New Roman" w:hAnsi="Times New Roman"/>
+          <w:color w:val="000000"/>
+        </w:rPr>
+        <w:t>and</w:t>
+      </w:r>
+      <w:r>
+        <w:rPr>
+          <w:rFonts w:ascii="Times New Roman" w:hAnsi="Times New Roman"/>
+          <w:color w:val="000000"/>
+        </w:rPr>
+        <w:t xml:space="preserve"> apply to the study level, session level (i.e. analytic units within studies), and individual file levels, gathering them constitutes a non-trivial curation effort.  However, the problems encountered in, and solved by, curating each new dataset informs the process of curating new contributions.  Finally, embedded library staff members collaborate with local research lab staff who have content domain knowledge to ensure the quality and organization of all ingested data.</w:t>
       </w:r>
     </w:p>
     <w:p>
@@ -679,31 +702,14 @@
           <w:color w:val="000000"/>
         </w:rPr>
         <w:tab/>
-        <w:t xml:space="preserve">Finally, once all the metadata have been organized into a set of comma-separated value (CSV) files, and video files have been uploaded to a staging server for ingest, a set of server scripts merge the metadata into a JSON file which is then submitted via the web application.  This initiates the uploading of the video assets, the creation of research sessions and records, transcoding </w:t>
-      </w:r>
-      <w:r>
-        <w:rPr>
-          <w:rFonts w:ascii="Times New Roman" w:hAnsi="Times New Roman"/>
-          <w:color w:val="000000"/>
-        </w:rPr>
-        <w:t>video files</w:t>
-      </w:r>
-      <w:r>
-        <w:rPr>
-          <w:rFonts w:ascii="Times New Roman" w:hAnsi="Times New Roman"/>
-          <w:color w:val="000000"/>
-        </w:rPr>
-        <w:t xml:space="preserve"> to a standard format, and clipping of video assets to remove identifying information where specified in the ingest script.  After upload, the original and resulting video assets are stored on the long-term preservation location within NYU’s ITS data centers as described below.</w:t>
-      </w:r>
-    </w:p>
-    <w:p>
-      <w:pPr>
-        <w:pStyle w:val="Normal"/>
-        <w:spacing w:lineRule="auto" w:line="480" w:before="0" w:after="0"/>
-        <w:rPr>
-          <w:rFonts w:ascii="Times New Roman" w:hAnsi="Times New Roman"/>
-          <w:color w:val="000000"/>
-        </w:rPr>
+        <w:t>Finally, once all the metadata have been organized into a set of comma-separated value (CSV) files, and video files have been uploaded to a staging server for ingest, a set of server scripts merge the metadata into a JSON file which is then submitted via the web application.  This initiates the uploading of the video assets, the creation of research sessions and records, transcoding video files to a standard format, and clipping of video assets to remove identifying information where specified in the ingest script.  After upload, the original and resulting video assets are stored on the long-term preservation location within NYU’s ITS data centers as described below.</w:t>
+      </w:r>
+    </w:p>
+    <w:p>
+      <w:pPr>
+        <w:pStyle w:val="Normal"/>
+        <w:spacing w:lineRule="auto" w:line="480" w:before="0" w:after="0"/>
+        <w:rPr/>
       </w:pPr>
       <w:r>
         <w:rPr>
@@ -726,85 +732,35 @@
           <w:rFonts w:ascii="Times New Roman" w:hAnsi="Times New Roman"/>
           <w:color w:val="000000"/>
         </w:rPr>
-        <w:t xml:space="preserve">  The curation of data well after its collection requires significant resources.  Moreover, Databrary staff learned early on that many researchers balk at the prospect of preparing data for sharing once a study has ended.  This is understandable considering that researchers who invest a lot of time in interpreting and processing their data are less likely to share (Borgman, 2012) and that after-the-fact data curation does not scale well (Giarlo, 2013).    Databrary’s founders envisioned the site as an active community where users browse, comment on, excerpt, cite, modify, deposit, and reuse data.  Realizing this vision meant that Databrary needed to provide tools that assist with managing and preserving research data from early on in the research life cycle.  In order to be useful, the tools would have to reflect what we observed to be common practices for researchers in data collection and management in this field of research.</w:t>
-      </w:r>
-    </w:p>
-    <w:p>
-      <w:pPr>
-        <w:pStyle w:val="Normal"/>
-        <w:spacing w:lineRule="auto" w:line="480" w:before="0" w:after="0"/>
-        <w:rPr>
-          <w:rFonts w:ascii="Times New Roman" w:hAnsi="Times New Roman"/>
-          <w:color w:val="000000"/>
-        </w:rPr>
-      </w:pPr>
-      <w:r>
-        <w:rPr>
-          <w:rFonts w:ascii="Times New Roman" w:hAnsi="Times New Roman"/>
-          <w:color w:val="000000"/>
-        </w:rPr>
-        <w:tab/>
-        <w:t>The team incorporated insights drawn from observations of data management practices in a sample of laboratories.  From them we created a set of data management features that empower researchers to upload data with accompanying metadata as each study unfolds.  We have designed and implemented a spreadsheet interface (see Figure 1) for entering, editing, and viewing session-level metadata (e.g. participants, conditions of study, tasks in the experiment, session access levels, study groups etc.).  Most researchers use desktop spreadsheets for precisely this purpose in their own labs, making the interface and functionality transparent to users.  We have also implemented a timeline for uploading, viewing, and tagging video assets related to sessions.  The timeline view is designed to look and operate like video editing software commonly used in many research labs (see Figure 2).  It allows users to upload video files, position them to reflect the temporal order of each component of data collection, and annotate video sections with user-generated tags.  These tags become additional metadata indices for search and discovery.</w:t>
-      </w:r>
-    </w:p>
-    <w:p>
-      <w:pPr>
-        <w:pStyle w:val="Normal"/>
-        <w:spacing w:lineRule="auto" w:line="480" w:before="0" w:after="0"/>
-        <w:rPr>
-          <w:rFonts w:ascii="Times New Roman" w:hAnsi="Times New Roman"/>
-          <w:color w:val="000000"/>
-        </w:rPr>
-      </w:pPr>
-      <w:r>
-        <w:rPr>
-          <w:rFonts w:ascii="Times New Roman" w:hAnsi="Times New Roman"/>
-          <w:color w:val="000000"/>
-        </w:rPr>
-        <w:t>INSERT FIGURE 1 ABOUT HERE [</w:t>
-      </w:r>
-      <w:r>
-        <w:rPr>
-          <w:rFonts w:ascii="Times New Roman" w:hAnsi="Times New Roman"/>
-        </w:rPr>
-        <w:t>Figure 1: This depicts the spreadsheet metadata interface for one of the datasets hosted by Databrary (Fabricius, 2014).  For transparency purposes, Databrary exposes as much metadata about a study as possible without sharing sensitive or identifiable information.</w:t>
-      </w:r>
-      <w:r>
-        <w:rPr>
-          <w:rFonts w:ascii="Times New Roman" w:hAnsi="Times New Roman"/>
-          <w:color w:val="000000"/>
-        </w:rPr>
-        <w:t>]</w:t>
-      </w:r>
-    </w:p>
-    <w:p>
-      <w:pPr>
-        <w:pStyle w:val="Normal"/>
-        <w:spacing w:lineRule="auto" w:line="480" w:before="0" w:after="0"/>
-        <w:rPr>
-          <w:rFonts w:ascii="Times New Roman" w:hAnsi="Times New Roman"/>
-          <w:color w:val="000000"/>
-        </w:rPr>
-      </w:pPr>
-      <w:r>
-        <w:rPr>
-          <w:rFonts w:ascii="Times New Roman" w:hAnsi="Times New Roman"/>
-          <w:color w:val="000000"/>
-        </w:rPr>
-        <w:t>INSERT FIGURE 2 ABOUT HERE [</w:t>
-      </w:r>
-      <w:r>
-        <w:rPr>
-          <w:rFonts w:ascii="Times New Roman" w:hAnsi="Times New Roman"/>
-        </w:rPr>
-        <w:t>Figure 2: This depicts the timeline for one of the sessions in a dataset hosted by Databrary (Fabricius, 2014).  This session has been shared with the Databrary community, but not with the public.  Still images from the video are hidden and a warning message shown.  Authorized users would be able to view, download, and tag the video.</w:t>
-      </w:r>
-      <w:r>
-        <w:rPr>
-          <w:rFonts w:ascii="Times New Roman" w:hAnsi="Times New Roman"/>
-          <w:color w:val="000000"/>
-        </w:rPr>
-        <w:t>]</w:t>
+        <w:t xml:space="preserve">  The curation of data well after its collection requires significant resources.  Moreover, Databrary staff learned early on that many researchers balk at the prospect of preparing data for sharing once a study has ended.  This is understandable considering that researchers who invest a lot of time in interpreting and processing their data are less likely to share (Borgman, 2012) and that after-the-fact data curation does not scale well (Giarlo, 2013).  </w:t>
+      </w:r>
+      <w:r>
+        <w:rPr>
+          <w:rFonts w:ascii="Times New Roman" w:hAnsi="Times New Roman"/>
+          <w:color w:val="000000"/>
+        </w:rPr>
+        <w:t xml:space="preserve">From the beginning, </w:t>
+      </w:r>
+      <w:r>
+        <w:rPr>
+          <w:rFonts w:ascii="Times New Roman" w:hAnsi="Times New Roman"/>
+          <w:color w:val="000000"/>
+        </w:rPr>
+        <w:t xml:space="preserve">Databrary </w:t>
+      </w:r>
+      <w:r>
+        <w:rPr>
+          <w:rFonts w:ascii="Times New Roman" w:hAnsi="Times New Roman"/>
+          <w:color w:val="000000"/>
+        </w:rPr>
+        <w:t>was intended to be</w:t>
+      </w:r>
+      <w:r>
+        <w:rPr>
+          <w:rFonts w:ascii="Times New Roman" w:hAnsi="Times New Roman"/>
+          <w:color w:val="000000"/>
+        </w:rPr>
+        <w:t xml:space="preserve"> an active community where users browse, comment on, excerpt, cite, modify, deposit, and reuse data.  Realizing this vision meant that Databrary needed to provide tools that assist with managing and preserving research data from early on in the research life cycle.  In order to be useful, the tools would have to reflect what we observed to be common practices for researchers in data collection and management in this field of research.</w:t>
       </w:r>
     </w:p>
     <w:p>
@@ -819,29 +775,14 @@
           <w:color w:val="000000"/>
         </w:rPr>
         <w:tab/>
-        <w:t>The decision to make active curation a priority emerged from Databrary’s focus on reducing the barriers to data sharing faced by its target research field.  To make active curation compelling for researchers to use, we needed to craft interfaces that were familiar to them.  The insight that the observational session is a basic analytic unit of behavioral science (Bakeman &amp; Quera, 2012) inspired the decision to create a spreadsheet interface that focuses on these sessions.  Employing a timeline for the display and management of video assets draws inspiration from desktop coding tools like Datavyu, Mangold Interact, and Noldus Observer, which many researchers in developmental science use to code videos for behaviors of interest.  Accordingly, achieving a deep familiarity with the practices of researchers in the target domain enabled Databrary staff to create a representational model for data that most researchers understand and a data management workflow similar to existing practices, but strengthened by being web-based.  Moreover, we anticipate that the use of a standard metadata tool will contribute to the harmonization of metadata tags and greater standardization of data management practices, including, as mentioned previously, the possibility of standardized ontologies.  If it works as intended, active curation will reduce significant barriers to sharing, and as a result, it will accelerate the pace of contributions and the growth in new investigators.  Though we understand that in encouraging new research practices, it is not enough to build a piece of technology and hope researchers will use it.  Helping contributors navigate the site, upload their data, and reuse others data is also a core function of our ongoing community outreach.  As we incorporate new users and data contributors, we gather feedback and a better understanding of what we need to add and improve to make Databrary a useful part of their data management workflow.</w:t>
-      </w:r>
-    </w:p>
-    <w:p>
-      <w:pPr>
-        <w:pStyle w:val="Normal"/>
-        <w:spacing w:lineRule="auto" w:line="480" w:before="0" w:after="0"/>
-        <w:rPr/>
-      </w:pPr>
-      <w:r>
-        <w:rPr>
-          <w:rFonts w:ascii="Times New Roman" w:hAnsi="Times New Roman"/>
-          <w:color w:val="000000"/>
-        </w:rPr>
-        <w:tab/>
-        <w:t xml:space="preserve">It must be acknowledging that we decided to pursue active curation by reviewing the needs of our target community rather than looking to what other repositories are providing.  This is underlined by the fact that this domain falls under what Borgman (2015) characterizes as a small or little science, which as opposed to a big science, is defined by local practices and few standardized practices across the domain for collecting and organizing data.  As such, Databrary does not provide a turnkey solution for all research domains, but rather seeks to provide more standardization of data management practices where we felt few previously existed in a cross-domain fashion.  However, we hope our experience with active curation will provide a general model for how to approach this problem within the context of other domains.  Evaulation of whether active curation works will be based on how many of our datasets are added by the researchers themselves as opposed to ingested after the fact by Databrary staff.  </w:t>
-      </w:r>
-      <w:r>
-        <w:rPr>
-          <w:rFonts w:ascii="Times New Roman" w:hAnsi="Times New Roman"/>
-          <w:color w:val="000000"/>
-        </w:rPr>
-        <w:t xml:space="preserve">While it </w:t>
+        <w:t xml:space="preserve">The team incorporated insights drawn from observations of data management practices in a sample of laboratories.  From them we created a set of data management features that empower researchers to upload data with accompanying metadata as each study unfolds.  We have designed and implemented a spreadsheet interface (see Figure 1) for entering, editing, and viewing session-level metadata (e.g. participants, conditions of study, tasks in the experiment, session access levels, study groups etc.).  Most researchers use desktop spreadsheets for precisely this purpose in their own labs, making the interface and functionality transparent to users.  We have also implemented a timeline for uploading, viewing, and tagging video assets related to sessions.  The timeline view is designed to look and operate like video editing software commonly used in many research labs (see Figure 2).  It allows users to upload video files, position them to reflect the temporal order of each component of </w:t>
+      </w:r>
+      <w:r>
+        <w:rPr>
+          <w:rFonts w:ascii="Times New Roman" w:hAnsi="Times New Roman"/>
+          <w:color w:val="000000"/>
+        </w:rPr>
+        <w:t>a study session (i</w:t>
       </w:r>
       <w:r>
         <w:rPr>
@@ -851,14 +792,191 @@
           <w:szCs w:val="24"/>
           <w:lang w:val="en-US" w:eastAsia="en-US" w:bidi="ar-SA"/>
         </w:rPr>
-        <w:t xml:space="preserve">is too early to determine at this point, we would also like to see how much time active curation saves both researchers and liaison librarians in the context of the the benefits it provides over after-the-fact curation.  </w:t>
-      </w:r>
-      <w:r>
-        <w:rPr>
-          <w:rFonts w:ascii="Times New Roman" w:hAnsi="Times New Roman"/>
-          <w:color w:val="000000"/>
-        </w:rPr>
-        <w:t>As remarked above, regular user feedback also factors into the improvement of these tools.</w:t>
+        <w:t>.e. metadata records and files)</w:t>
+      </w:r>
+      <w:r>
+        <w:rPr>
+          <w:rFonts w:ascii="Times New Roman" w:hAnsi="Times New Roman"/>
+          <w:color w:val="000000"/>
+        </w:rPr>
+        <w:t>, and annotate video sections with user-generated tags.  These tags become additional metadata indices for search and discovery.</w:t>
+      </w:r>
+    </w:p>
+    <w:p>
+      <w:pPr>
+        <w:pStyle w:val="Normal"/>
+        <w:spacing w:lineRule="auto" w:line="480" w:before="0" w:after="0"/>
+        <w:rPr>
+          <w:rFonts w:ascii="Times New Roman" w:hAnsi="Times New Roman"/>
+          <w:color w:val="000000"/>
+        </w:rPr>
+      </w:pPr>
+      <w:r>
+        <w:rPr>
+          <w:rFonts w:ascii="Times New Roman" w:hAnsi="Times New Roman"/>
+          <w:color w:val="000000"/>
+        </w:rPr>
+        <w:t>INSERT FIGURE 1 ABOUT HERE [</w:t>
+      </w:r>
+      <w:r>
+        <w:rPr>
+          <w:rFonts w:ascii="Times New Roman" w:hAnsi="Times New Roman"/>
+        </w:rPr>
+        <w:t>Figure 1: This depicts the spreadsheet metadata interface for one of the datasets hosted by Databrary (Fabricius, 2014).  For transparency purposes, Databrary exposes as much metadata about a study as possible without sharing sensitive or identifiable information.</w:t>
+      </w:r>
+      <w:r>
+        <w:rPr>
+          <w:rFonts w:ascii="Times New Roman" w:hAnsi="Times New Roman"/>
+          <w:color w:val="000000"/>
+        </w:rPr>
+        <w:t>]</w:t>
+      </w:r>
+    </w:p>
+    <w:p>
+      <w:pPr>
+        <w:pStyle w:val="Normal"/>
+        <w:spacing w:lineRule="auto" w:line="480" w:before="0" w:after="0"/>
+        <w:rPr>
+          <w:rFonts w:ascii="Times New Roman" w:hAnsi="Times New Roman"/>
+          <w:color w:val="000000"/>
+        </w:rPr>
+      </w:pPr>
+      <w:r>
+        <w:rPr>
+          <w:rFonts w:ascii="Times New Roman" w:hAnsi="Times New Roman"/>
+          <w:color w:val="000000"/>
+        </w:rPr>
+        <w:t>INSERT FIGURE 2 ABOUT HERE [</w:t>
+      </w:r>
+      <w:r>
+        <w:rPr>
+          <w:rFonts w:ascii="Times New Roman" w:hAnsi="Times New Roman"/>
+        </w:rPr>
+        <w:t>Figure 2: This depicts the timeline for one of the sessions in a dataset hosted by Databrary (Fabricius, 2014).  This session has been shared with the Databrary community, but not with the public.  Still images from the video are hidden and a warning message shown.  Authorized users would be able to view, download, and tag the video.</w:t>
+      </w:r>
+      <w:r>
+        <w:rPr>
+          <w:rFonts w:ascii="Times New Roman" w:hAnsi="Times New Roman"/>
+          <w:color w:val="000000"/>
+        </w:rPr>
+        <w:t>]</w:t>
+      </w:r>
+    </w:p>
+    <w:p>
+      <w:pPr>
+        <w:pStyle w:val="Normal"/>
+        <w:spacing w:lineRule="auto" w:line="480" w:before="0" w:after="0"/>
+        <w:rPr/>
+      </w:pPr>
+      <w:r>
+        <w:rPr>
+          <w:rFonts w:ascii="Times New Roman" w:hAnsi="Times New Roman"/>
+          <w:color w:val="000000"/>
+        </w:rPr>
+        <w:tab/>
+        <w:t xml:space="preserve">The decision to make active curation a priority emerged from Databrary’s focus on reducing the barriers to data sharing faced by its target research field.  To make active curation compelling for researchers to use, we needed to craft interfaces that were familiar to them.  The insight that the observational session is a basic analytic unit of behavioral science (Bakeman &amp; Quera, 2012) inspired the decision to create a spreadsheet interface that focuses on these sessions.  Employing a timeline for the display and management of video assets draws inspiration from desktop coding tools like Datavyu, Mangold Interact, and Noldus Observer, which many researchers in developmental science use to code videos for behaviors of interest.  Accordingly, achieving a deep familiarity with the practices of researchers in the target domain enabled Databrary staff to create a representational model for data that most researchers understand and a data management workflow similar to existing practices, but strengthened by being web-based.  Moreover, </w:t>
+      </w:r>
+      <w:r>
+        <w:rPr>
+          <w:rFonts w:ascii="Times New Roman" w:hAnsi="Times New Roman"/>
+          <w:color w:val="000000"/>
+        </w:rPr>
+        <w:t>we acknowledge that our target research domain is what Borgman (2015) would classify as small or little science.  That is, a domain characterized by localized and heterogenous data management practices instead of a community-wide set of standard practices.  As such,</w:t>
+      </w:r>
+      <w:r>
+        <w:rPr>
+          <w:rFonts w:ascii="Times New Roman" w:hAnsi="Times New Roman"/>
+          <w:color w:val="000000"/>
+        </w:rPr>
+        <w:t xml:space="preserve"> we anticipate that the use of a standard metadata tool will contribute to the harmonization of metadata tags and greater standardization of data management practices, including, as mentioned previously, the possibility of standardized ontologies.  If it works as intended, active curation will reduce significant barriers to sharing, and as a result, it will accelerate the pace of contributions and the growth in new investigators.  </w:t>
+      </w:r>
+    </w:p>
+    <w:p>
+      <w:pPr>
+        <w:pStyle w:val="Normal"/>
+        <w:spacing w:lineRule="auto" w:line="480" w:before="0" w:after="0"/>
+        <w:rPr/>
+      </w:pPr>
+      <w:r>
+        <w:rPr>
+          <w:rFonts w:ascii="Times New Roman" w:hAnsi="Times New Roman"/>
+          <w:color w:val="000000"/>
+        </w:rPr>
+        <w:tab/>
+        <w:t xml:space="preserve">Though we understand that in encouraging new research practices, it is not enough to build a piece of technology and hope researchers will use it.  Helping contributors navigate the site, upload their data, and reuse others data is also a core function of our ongoing community outreach.  </w:t>
+      </w:r>
+      <w:r>
+        <w:rPr>
+          <w:rFonts w:ascii="Times New Roman" w:hAnsi="Times New Roman"/>
+          <w:color w:val="000000"/>
+        </w:rPr>
+        <w:t>Furthermore, we use these outreach opportunities to</w:t>
+      </w:r>
+      <w:r>
+        <w:rPr>
+          <w:rFonts w:ascii="Times New Roman" w:hAnsi="Times New Roman"/>
+          <w:color w:val="000000"/>
+        </w:rPr>
+        <w:t xml:space="preserve"> gather feedback and </w:t>
+      </w:r>
+      <w:r>
+        <w:rPr>
+          <w:rFonts w:ascii="Times New Roman" w:hAnsi="Times New Roman"/>
+          <w:color w:val="000000"/>
+        </w:rPr>
+        <w:t>gain</w:t>
+      </w:r>
+      <w:r>
+        <w:rPr>
+          <w:rFonts w:ascii="Times New Roman" w:hAnsi="Times New Roman"/>
+          <w:color w:val="000000"/>
+        </w:rPr>
+        <w:t xml:space="preserve"> a better understanding of what we need to add and improve to make Databrary a useful part of  </w:t>
+      </w:r>
+      <w:r>
+        <w:rPr>
+          <w:rFonts w:ascii="Times New Roman" w:hAnsi="Times New Roman"/>
+          <w:color w:val="000000"/>
+        </w:rPr>
+        <w:t>our intended communities'</w:t>
+      </w:r>
+      <w:r>
+        <w:rPr>
+          <w:rFonts w:ascii="Times New Roman" w:hAnsi="Times New Roman"/>
+          <w:color w:val="000000"/>
+        </w:rPr>
+        <w:t xml:space="preserve"> data management workflow</w:t>
+      </w:r>
+      <w:r>
+        <w:rPr>
+          <w:rFonts w:ascii="Times New Roman" w:hAnsi="Times New Roman"/>
+          <w:color w:val="000000"/>
+        </w:rPr>
+        <w:t>s</w:t>
+      </w:r>
+      <w:r>
+        <w:rPr>
+          <w:rFonts w:ascii="Times New Roman" w:hAnsi="Times New Roman"/>
+          <w:color w:val="000000"/>
+        </w:rPr>
+        <w:t xml:space="preserve">.  Evaulation of whether active curation works will be based on how many of our datasets are added by the researchers themselves as opposed to ingested after the fact by Databrary staff.  While it </w:t>
+      </w:r>
+      <w:r>
+        <w:rPr>
+          <w:rFonts w:eastAsia="Cambria" w:cs="Times New Roman" w:ascii="Times New Roman" w:hAnsi="Times New Roman"/>
+          <w:color w:val="000000"/>
+          <w:sz w:val="24"/>
+          <w:szCs w:val="24"/>
+          <w:lang w:val="en-US" w:eastAsia="en-US" w:bidi="ar-SA"/>
+        </w:rPr>
+        <w:t>is too early to determine at this point, we would also like to see how much time active curation saves both researchers and liaison librarians in the context of the the benefits it provides over after-the-fact curation.</w:t>
+      </w:r>
+      <w:r>
+        <w:rPr>
+          <w:rFonts w:ascii="Times New Roman" w:hAnsi="Times New Roman"/>
+          <w:color w:val="000000"/>
+        </w:rPr>
+        <w:t xml:space="preserve"> </w:t>
       </w:r>
     </w:p>
     <w:p>
@@ -1140,8 +1258,8 @@
         <w:tab/>
         <w:t xml:space="preserve">Databrary plans to strengthen its connection with existing library services (i.e. the library catalog and other aggregate searches over existing data repositories).  Going forward, we are well positioned to provide interoperability with library-based metadata schemas (such as export of data packages cross-walked to Dublin Core) and to implement standards such as the </w:t>
       </w:r>
-      <w:bookmarkStart w:id="14" w:name="OLE_LINK1"/>
-      <w:bookmarkStart w:id="15" w:name="OLE_LINK2"/>
+      <w:bookmarkStart w:id="14" w:name="OLE_LINK2"/>
+      <w:bookmarkStart w:id="15" w:name="OLE_LINK1"/>
       <w:r>
         <w:rPr>
           <w:rFonts w:ascii="Times New Roman" w:hAnsi="Times New Roman"/>
@@ -1720,21 +1838,7 @@
           <w:rFonts w:ascii="Times New Roman" w:hAnsi="Times New Roman"/>
           <w:color w:val="000000"/>
         </w:rPr>
-        <w:t xml:space="preserve"> 1(3):eP1059. </w:t>
-      </w:r>
-      <w:r>
-        <w:rPr>
-          <w:rFonts w:ascii="Times New Roman" w:hAnsi="Times New Roman"/>
-          <w:color w:val="000000"/>
-        </w:rPr>
-        <w:t xml:space="preserve">doi: </w:t>
-      </w:r>
-      <w:r>
-        <w:rPr>
-          <w:rFonts w:ascii="Times New Roman" w:hAnsi="Times New Roman"/>
-          <w:color w:val="000000"/>
-        </w:rPr>
-        <w:t xml:space="preserve">10.7710/2162-3309.1059 </w:t>
+        <w:t xml:space="preserve"> 1(3):eP1059. doi: 10.7710/2162-3309.1059 </w:t>
       </w:r>
     </w:p>
     <w:p>
@@ -2019,21 +2123,7 @@
           <w:rFonts w:ascii="Times New Roman" w:hAnsi="Times New Roman"/>
           <w:color w:val="000000"/>
         </w:rPr>
-        <w:t xml:space="preserve">, 10, 241–246. </w:t>
-      </w:r>
-      <w:r>
-        <w:rPr>
-          <w:rFonts w:ascii="Times New Roman" w:hAnsi="Times New Roman"/>
-          <w:color w:val="000000"/>
-        </w:rPr>
-        <w:t xml:space="preserve">doi: </w:t>
-      </w:r>
-      <w:r>
-        <w:rPr>
-          <w:rFonts w:ascii="Times New Roman" w:hAnsi="Times New Roman"/>
-          <w:color w:val="000000"/>
-        </w:rPr>
-        <w:t>10.1353/pla.0.0100</w:t>
+        <w:t>, 10, 241–246. doi: 10.1353/pla.0.0100</w:t>
       </w:r>
     </w:p>
     <w:p>

</xml_diff>

<commit_message>
two minor changes, paper ready for submission
</commit_message>
<xml_diff>
--- a/jlsc-15/jlsc.docx
+++ b/jlsc-15/jlsc.docx
@@ -1,6 +1,6 @@
 
 <file path=word/document.xml><?xml version="1.0" encoding="utf-8"?>
-<w:document xmlns:wpc="http://schemas.microsoft.com/office/word/2010/wordprocessingCanvas" xmlns:mo="http://schemas.microsoft.com/office/mac/office/2008/main" xmlns:mc="http://schemas.openxmlformats.org/markup-compatibility/2006" xmlns:mv="urn:schemas-microsoft-com:mac:vml" xmlns:o="urn:schemas-microsoft-com:office:office" xmlns:r="http://schemas.openxmlformats.org/officeDocument/2006/relationships" xmlns:m="http://schemas.openxmlformats.org/officeDocument/2006/math" xmlns:v="urn:schemas-microsoft-com:vml" xmlns:wp14="http://schemas.microsoft.com/office/word/2010/wordprocessingDrawing" xmlns:wp="http://schemas.openxmlformats.org/drawingml/2006/wordprocessingDrawing" xmlns:w10="urn:schemas-microsoft-com:office:word" xmlns:w="http://schemas.openxmlformats.org/wordprocessingml/2006/main" xmlns:w14="http://schemas.microsoft.com/office/word/2010/wordml" xmlns:wpg="http://schemas.microsoft.com/office/word/2010/wordprocessingGroup" xmlns:wpi="http://schemas.microsoft.com/office/word/2010/wordprocessingInk" xmlns:wne="http://schemas.microsoft.com/office/word/2006/wordml" xmlns:wps="http://schemas.microsoft.com/office/word/2010/wordprocessingShape" mc:Ignorable="w14 wp14">
+<w:document xmlns:mo="http://schemas.microsoft.com/office/mac/office/2008/main" xmlns:ve="http://schemas.openxmlformats.org/markup-compatibility/2006" xmlns:mv="urn:schemas-microsoft-com:mac:vml" xmlns:o="urn:schemas-microsoft-com:office:office" xmlns:r="http://schemas.openxmlformats.org/officeDocument/2006/relationships" xmlns:m="http://schemas.openxmlformats.org/officeDocument/2006/math" xmlns:v="urn:schemas-microsoft-com:vml" xmlns:wp="http://schemas.openxmlformats.org/drawingml/2006/wordprocessingDrawing" xmlns:w10="urn:schemas-microsoft-com:office:word" xmlns:w="http://schemas.openxmlformats.org/wordprocessingml/2006/main" xmlns:wne="http://schemas.microsoft.com/office/word/2006/wordml">
   <w:body>
     <w:p>
       <w:pPr>
@@ -185,10 +185,9 @@
           <w:rFonts w:ascii="Times New Roman" w:hAnsi="Times New Roman"/>
         </w:rPr>
         <w:sectPr>
-          <w:headerReference w:type="default" r:id="rId7"/>
+          <w:headerReference w:type="default" r:id="rId6"/>
           <w:pgSz w:w="12240" w:h="15840"/>
-          <w:pgMar w:top="1440" w:right="1440" w:bottom="1440" w:left="1440" w:header="720" w:footer="0" w:gutter="0"/>
-          <w:cols w:space="720"/>
+          <w:pgMar w:top="1440" w:right="1440" w:bottom="1440" w:left="1440" w:footer="0" w:gutter="0"/>
           <w:formProt w:val="0"/>
           <w:docGrid w:linePitch="240" w:charSpace="-6145"/>
         </w:sectPr>
@@ -220,7 +219,6 @@
           <w:sz w:val="24"/>
           <w:szCs w:val="24"/>
         </w:rPr>
-        <w:lastRenderedPageBreak/>
         <w:t>Abstract</w:t>
       </w:r>
     </w:p>
@@ -345,14 +343,13 @@
           <w:sz w:val="24"/>
         </w:rPr>
         <w:sectPr>
-          <w:headerReference w:type="first" r:id="rId8"/>
+          <w:headerReference w:type="first" r:id="rId7"/>
           <w:pgSz w:w="12240" w:h="15840"/>
-          <w:pgMar w:top="1440" w:right="1440" w:bottom="1440" w:left="1440" w:header="720" w:footer="0" w:gutter="0"/>
-          <w:cols w:space="720"/>
+          <w:pgMar w:top="1440" w:right="1440" w:bottom="1440" w:left="1440" w:footer="0" w:gutter="0"/>
           <w:formProt w:val="0"/>
           <w:titlePg/>
           <w:docGrid w:linePitch="240" w:charSpace="-6145"/>
-          <w:printerSettings r:id="rId9"/>
+          <w:printerSettings r:id="rId8"/>
         </w:sectPr>
       </w:pPr>
       <w:r>
@@ -438,7 +435,6 @@
           <w:sz w:val="24"/>
           <w:szCs w:val="24"/>
         </w:rPr>
-        <w:lastRenderedPageBreak/>
         <w:t>Researcher-library collaborations: Data repositories as a service for researchers</w:t>
       </w:r>
     </w:p>
@@ -529,14 +525,7 @@
         <w:rPr>
           <w:rFonts w:ascii="Times New Roman" w:hAnsi="Times New Roman"/>
         </w:rPr>
-        <w:t xml:space="preserve">Most researchers who study child learning and development or classroom teaching collect video as raw data, but various barriers have prevented them from openly sharing these materials.  One barrier is ethical.  Although personally identifying information can be removed from text-based data while preserving its integrity and reuse potential, the same is not true of video.  Raw research videos typically contain faces, voices, names spoken aloud, and the interiors of participant's homes and classrooms.  Personally identifying information cannot be removed from video without violating the integrity of the data and reducing its potential for reuse.  Furthermore, the collection of video and other identifiable or sensitive information requires approval by a research ethics board and informed consent from participants.  The </w:t>
-      </w:r>
-      <w:r>
-        <w:rPr>
-          <w:rFonts w:ascii="Times New Roman" w:hAnsi="Times New Roman"/>
-        </w:rPr>
-        <w:lastRenderedPageBreak/>
-        <w:t>consent process formalizes a promise by the researchers to protect participants’ identities from disclosure.  Researchers risk breaking this promise if digital images are viewed or released to others without authorization.  Sharing video poses technical, procedural, and cultural challenges, as well.</w:t>
+        <w:t>Most researchers who study child learning and development or classroom teaching collect video as raw data, but various barriers have prevented them from openly sharing these materials.  One barrier is ethical.  Although personally identifying information can be removed from text-based data while preserving its integrity and reuse potential, the same is not true of video.  Raw research videos typically contain faces, voices, names spoken aloud, and the interiors of participant's homes and classrooms.  Personally identifying information cannot be removed from video without violating the integrity of the data and reducing its potential for reuse.  Furthermore, the collection of video and other identifiable or sensitive information requires approval by a research ethics board and informed consent from participants.  The consent process formalizes a promise by the researchers to protect participants’ identities from disclosure.  Researchers risk breaking this promise if digital images are viewed or released to others without authorization.  Sharing video poses technical, procedural, and cultural challenges, as well.</w:t>
       </w:r>
     </w:p>
     <w:p>
@@ -658,7 +647,6 @@
         <w:rPr>
           <w:rFonts w:ascii="Times New Roman" w:hAnsi="Times New Roman"/>
         </w:rPr>
-        <w:lastRenderedPageBreak/>
         <w:t>Databrary</w:t>
       </w:r>
       <w:proofErr w:type="spellEnd"/>
@@ -878,14 +866,7 @@
         <w:rPr>
           <w:rFonts w:ascii="Times New Roman" w:hAnsi="Times New Roman"/>
         </w:rPr>
-        <w:t xml:space="preserve"> needs when contributing to data repositories because, in Carlson’s (2012) words, “services that do not align </w:t>
-      </w:r>
-      <w:r>
-        <w:rPr>
-          <w:rFonts w:ascii="Times New Roman" w:hAnsi="Times New Roman"/>
-        </w:rPr>
-        <w:lastRenderedPageBreak/>
-        <w:t>with real-world needs of researchers will not be used” (p. 12).  Librarians have strengths in metadata creation and standardization across domains.  Their involvement can help to reduce barriers to sharing that often plague data dissemination, particularly where research cultures differ widely (</w:t>
+        <w:t xml:space="preserve"> needs when contributing to data repositories because, in Carlson’s (2012) words, “services that do not align with real-world needs of researchers will not be used” (p. 12).  Librarians have strengths in metadata creation and standardization across domains.  Their involvement can help to reduce barriers to sharing that often plague data dissemination, particularly where research cultures differ widely (</w:t>
       </w:r>
       <w:proofErr w:type="spellStart"/>
       <w:r>
@@ -1124,14 +1105,7 @@
         <w:rPr>
           <w:rFonts w:ascii="Times New Roman" w:hAnsi="Times New Roman"/>
         </w:rPr>
-        <w:t xml:space="preserve">, 2013).  A survey of repository staff workers in </w:t>
-      </w:r>
-      <w:r>
-        <w:rPr>
-          <w:rFonts w:ascii="Times New Roman" w:hAnsi="Times New Roman"/>
-        </w:rPr>
-        <w:lastRenderedPageBreak/>
-        <w:t xml:space="preserve">Australia and New Zealand illustrates some of the challenges ahead.  For example, building digital data repositories requires library workers to develop new skills related to repository software and skills to communicate with IT departments (Simons &amp; Richardson, 2012).  Library </w:t>
+        <w:t xml:space="preserve">, 2013).  A survey of repository staff workers in Australia and New Zealand illustrates some of the challenges ahead.  For example, building digital data repositories requires library workers to develop new skills related to repository software and skills to communicate with IT departments (Simons &amp; Richardson, 2012).  Library </w:t>
       </w:r>
       <w:proofErr w:type="gramStart"/>
       <w:r>
@@ -1350,7 +1324,6 @@
           <w:sz w:val="24"/>
           <w:szCs w:val="24"/>
         </w:rPr>
-        <w:lastRenderedPageBreak/>
         <w:t>Community Outreach and Scholarly Communication</w:t>
       </w:r>
     </w:p>
@@ -1505,7 +1478,6 @@
         <w:rPr>
           <w:rFonts w:ascii="Times New Roman" w:hAnsi="Times New Roman"/>
         </w:rPr>
-        <w:lastRenderedPageBreak/>
         <w:t>Databrary's</w:t>
       </w:r>
       <w:proofErr w:type="spellEnd"/>
@@ -1732,7 +1704,6 @@
           <w:sz w:val="24"/>
           <w:szCs w:val="24"/>
         </w:rPr>
-        <w:lastRenderedPageBreak/>
         <w:t>Institutional Positioning</w:t>
       </w:r>
     </w:p>
@@ -1898,14 +1869,7 @@
         <w:rPr>
           <w:rFonts w:ascii="Times New Roman" w:hAnsi="Times New Roman"/>
         </w:rPr>
-        <w:t xml:space="preserve">, 2015c).  This agreement must be signed by an authorizing official, commonly referred to as an Authorized Organizational Representative in the U.S. context, or someone that </w:t>
-      </w:r>
-      <w:r>
-        <w:rPr>
-          <w:rFonts w:ascii="Times New Roman" w:hAnsi="Times New Roman"/>
-        </w:rPr>
-        <w:lastRenderedPageBreak/>
-        <w:t xml:space="preserve">has the authority to affirm the enforcement of research practices on behalf of institutions elsewhere.  This is typically the director of the institution’s Office of Sponsored Programs.  Then, an officer at the institution can authorize individual researchers within the institution to access and share data in </w:t>
+        <w:t xml:space="preserve">, 2015c).  This agreement must be signed by an authorizing official, commonly referred to as an Authorized Organizational Representative in the U.S. context, or someone that has the authority to affirm the enforcement of research practices on behalf of institutions elsewhere.  This is typically the director of the institution’s Office of Sponsored Programs.  Then, an officer at the institution can authorize individual researchers within the institution to access and share data in </w:t>
       </w:r>
       <w:proofErr w:type="spellStart"/>
       <w:r>
@@ -2203,14 +2167,7 @@
         <w:rPr>
           <w:rFonts w:ascii="Times New Roman" w:hAnsi="Times New Roman"/>
         </w:rPr>
-        <w:t xml:space="preserve"> that </w:t>
-      </w:r>
-      <w:r>
-        <w:rPr>
-          <w:rFonts w:ascii="Times New Roman" w:hAnsi="Times New Roman"/>
-        </w:rPr>
-        <w:lastRenderedPageBreak/>
-        <w:t xml:space="preserve">enable researchers to organize and manage their raw data and metadata online in the midst of its collection.  </w:t>
+        <w:t xml:space="preserve"> that enable researchers to organize and manage their raw data and metadata online in the midst of its collection.  </w:t>
       </w:r>
       <w:proofErr w:type="spellStart"/>
       <w:r>
@@ -2392,14 +2349,7 @@
         <w:rPr>
           <w:rFonts w:ascii="Times New Roman" w:hAnsi="Times New Roman"/>
         </w:rPr>
-        <w:t xml:space="preserve"> staff and researchers discuss the datasets and how the target contributors envision the representation of their data inside the repository.  These </w:t>
-      </w:r>
-      <w:r>
-        <w:rPr>
-          <w:rFonts w:ascii="Times New Roman" w:hAnsi="Times New Roman"/>
-        </w:rPr>
-        <w:lastRenderedPageBreak/>
-        <w:t>discussions also inform the ongoing development of the metadata schema, ensuring that it continues to meet the diverse needs of a wide range of individual labs.</w:t>
+        <w:t xml:space="preserve"> staff and researchers discuss the datasets and how the target contributors envision the representation of their data inside the repository.  These discussions also inform the ongoing development of the metadata schema, ensuring that it continues to meet the diverse needs of a wide range of individual labs.</w:t>
       </w:r>
     </w:p>
     <w:p>
@@ -2613,14 +2563,7 @@
         <w:rPr>
           <w:rFonts w:ascii="Times New Roman" w:hAnsi="Times New Roman"/>
         </w:rPr>
-        <w:t xml:space="preserve"> (JSON) file which is then submitted via the web application.  This initiates the uploading of the video assets, the creation of research sessions and records, transcoding of video files to a standard format, and clipping of video assets to remove identifying information where specified in the JSON file.  After upload, the original </w:t>
-      </w:r>
-      <w:r>
-        <w:rPr>
-          <w:rFonts w:ascii="Times New Roman" w:hAnsi="Times New Roman"/>
-        </w:rPr>
-        <w:lastRenderedPageBreak/>
-        <w:t>and resulting video assets are stored on the long-term preservation location within NYU’s ITS data centers.</w:t>
+        <w:t xml:space="preserve"> (JSON) file which is then submitted via the web application.  This initiates the uploading of the video assets, the creation of research sessions and records, transcoding of video files to a standard format, and clipping of video assets to remove identifying information where specified in the JSON file.  After upload, the original and resulting video assets are stored on the long-term preservation location within NYU’s ITS data centers.</w:t>
       </w:r>
     </w:p>
     <w:p>
@@ -2859,14 +2802,7 @@
         <w:rPr>
           <w:rFonts w:ascii="Times New Roman" w:hAnsi="Times New Roman"/>
         </w:rPr>
-        <w:t xml:space="preserve">, 2012) inspired the decision to create a spreadsheet interface that focuses on sessions.  This spreadsheet interface (see Figure 1) allows for entering, editing, and viewing session-level metadata (e.g., participants, experimental conditions or treatments, grouping variables, tasks, session access levels, etc.).  Most researchers use desktop spreadsheets for </w:t>
-      </w:r>
-      <w:r>
-        <w:rPr>
-          <w:rFonts w:ascii="Times New Roman" w:hAnsi="Times New Roman"/>
-        </w:rPr>
-        <w:lastRenderedPageBreak/>
-        <w:t xml:space="preserve">precisely this purpose in their own labs, making the interface and functionality transparent to users.  </w:t>
+        <w:t xml:space="preserve">, 2012) inspired the decision to create a spreadsheet interface that focuses on sessions.  This spreadsheet interface (see Figure 1) allows for entering, editing, and viewing session-level metadata (e.g., participants, experimental conditions or treatments, grouping variables, tasks, session access levels, etc.).  Most researchers use desktop spreadsheets for precisely this purpose in their own labs, making the interface and functionality transparent to users.  </w:t>
       </w:r>
       <w:proofErr w:type="spellStart"/>
       <w:r>
@@ -3101,28 +3037,33 @@
         <w:rPr>
           <w:rFonts w:ascii="Times New Roman" w:hAnsi="Times New Roman"/>
         </w:rPr>
-        <w:t xml:space="preserve"> (2015) termed “small” or “little science.” That is, the target audience reflects a domain characterized by localized and heterogeneous data management practices instead of a community-wide set of standard practices.  As such, </w:t>
-      </w:r>
-      <w:proofErr w:type="spellStart"/>
-      <w:r>
-        <w:rPr>
-          <w:rFonts w:ascii="Times New Roman" w:hAnsi="Times New Roman"/>
-        </w:rPr>
-        <w:t>Databrary</w:t>
-      </w:r>
-      <w:proofErr w:type="spellEnd"/>
-      <w:r>
-        <w:rPr>
-          <w:rFonts w:ascii="Times New Roman" w:hAnsi="Times New Roman"/>
-        </w:rPr>
-        <w:t xml:space="preserve"> anticipates that the use of a standard metadata tool will contribute to the harmonization of metadata tags over time and </w:t>
-      </w:r>
-      <w:r>
-        <w:rPr>
-          <w:rFonts w:ascii="Times New Roman" w:hAnsi="Times New Roman"/>
-        </w:rPr>
-        <w:lastRenderedPageBreak/>
-        <w:t xml:space="preserve">greater standardization of data management practices, including, the possibility of standardized ontologies.  If it works as intended, active </w:t>
+        <w:t xml:space="preserve"> (2015) termed “small” or “little science.” </w:t>
+      </w:r>
+      <w:r>
+        <w:rPr>
+          <w:rFonts w:ascii="Times New Roman" w:hAnsi="Times New Roman"/>
+        </w:rPr>
+        <w:t xml:space="preserve"> </w:t>
+      </w:r>
+      <w:r>
+        <w:rPr>
+          <w:rFonts w:ascii="Times New Roman" w:hAnsi="Times New Roman"/>
+        </w:rPr>
+        <w:t xml:space="preserve">That is, the target audience reflects a domain characterized by localized and heterogeneous data management practices instead of a community-wide set of standard practices.  As such, </w:t>
+      </w:r>
+      <w:proofErr w:type="spellStart"/>
+      <w:r>
+        <w:rPr>
+          <w:rFonts w:ascii="Times New Roman" w:hAnsi="Times New Roman"/>
+        </w:rPr>
+        <w:t>Databrary</w:t>
+      </w:r>
+      <w:proofErr w:type="spellEnd"/>
+      <w:r>
+        <w:rPr>
+          <w:rFonts w:ascii="Times New Roman" w:hAnsi="Times New Roman"/>
+        </w:rPr>
+        <w:t xml:space="preserve"> anticipates that the use of a standard metadata tool will contribute to the harmonization of metadata tags over time and greater standardization of data management practices, including, the possibility of standardized ontologies.  If it works as intended, active </w:t>
       </w:r>
       <w:proofErr w:type="spellStart"/>
       <w:r>
@@ -3343,14 +3284,7 @@
         <w:rPr>
           <w:rFonts w:ascii="Times New Roman" w:hAnsi="Times New Roman"/>
         </w:rPr>
-        <w:t xml:space="preserve"> relational database.  The </w:t>
-      </w:r>
-      <w:r>
-        <w:rPr>
-          <w:rFonts w:ascii="Times New Roman" w:hAnsi="Times New Roman"/>
-        </w:rPr>
-        <w:lastRenderedPageBreak/>
-        <w:t xml:space="preserve">user interface is built primarily on the </w:t>
+        <w:t xml:space="preserve"> relational database.  The user interface is built primarily on the </w:t>
       </w:r>
       <w:proofErr w:type="spellStart"/>
       <w:r>
@@ -3517,14 +3451,7 @@
         <w:rPr>
           <w:rFonts w:ascii="Times New Roman" w:hAnsi="Times New Roman"/>
         </w:rPr>
-        <w:t xml:space="preserve"> </w:t>
-      </w:r>
-      <w:r>
-        <w:rPr>
-          <w:rFonts w:ascii="Times New Roman" w:hAnsi="Times New Roman"/>
-        </w:rPr>
-        <w:lastRenderedPageBreak/>
-        <w:t>capabilities, developing feature enhancements, building more extensive integration with other services, and planning for long-term sustainability.</w:t>
+        <w:t xml:space="preserve"> capabilities, developing feature enhancements, building more extensive integration with other services, and planning for long-term sustainability.</w:t>
       </w:r>
     </w:p>
     <w:p>
@@ -3787,14 +3714,7 @@
         <w:rPr>
           <w:rFonts w:ascii="Times New Roman" w:hAnsi="Times New Roman"/>
         </w:rPr>
-        <w:t xml:space="preserve"> will allow researchers to add metadata that will be useful for others to identify interesting segments of video.  Similarly, the team will enhance tools for researchers to create their own excerpts—small, illustrative clips gleaned from larger video files—that contain a salient event or example of a phenomenon.  With the permission of the participant, investigators can share excerpts with other scholars or use them in the classroom and at conferences.  Excerpts also become a means within the repository for finding and selecting datasets that have a </w:t>
-      </w:r>
-      <w:r>
-        <w:rPr>
-          <w:rFonts w:ascii="Times New Roman" w:hAnsi="Times New Roman"/>
-        </w:rPr>
-        <w:lastRenderedPageBreak/>
-        <w:t xml:space="preserve">conceptual relationship.  Because many investigators who collect video do so in conjunction with other temporally dense data streams—physiological measures (e.g., heart rate, brain activity), body motion, or eye gaze position—we will explore ways to link </w:t>
+        <w:t xml:space="preserve"> will allow researchers to add metadata that will be useful for others to identify interesting segments of video.  Similarly, the team will enhance tools for researchers to create their own excerpts—small, illustrative clips gleaned from larger video files—that contain a salient event or example of a phenomenon.  With the permission of the participant, investigators can share excerpts with other scholars or use them in the classroom and at conferences.  Excerpts also become a means within the repository for finding and selecting datasets that have a conceptual relationship.  Because many investigators who collect video do so in conjunction with other temporally dense data streams—physiological measures (e.g., heart rate, brain activity), body motion, or eye gaze position—we will explore ways to link </w:t>
       </w:r>
       <w:proofErr w:type="spellStart"/>
       <w:r>
@@ -3848,7 +3768,19 @@
         <w:rPr>
           <w:rFonts w:ascii="Times New Roman" w:hAnsi="Times New Roman"/>
         </w:rPr>
-        <w:t xml:space="preserve">) and plans to incorporate ways to read and write </w:t>
+        <w:t>)</w:t>
+      </w:r>
+      <w:r>
+        <w:rPr>
+          <w:rFonts w:ascii="Times New Roman" w:hAnsi="Times New Roman"/>
+        </w:rPr>
+        <w:t>,</w:t>
+      </w:r>
+      <w:r>
+        <w:rPr>
+          <w:rFonts w:ascii="Times New Roman" w:hAnsi="Times New Roman"/>
+        </w:rPr>
+        <w:t xml:space="preserve"> and plans to incorporate ways to read and write </w:t>
       </w:r>
       <w:proofErr w:type="spellStart"/>
       <w:r>
@@ -4009,14 +3941,7 @@
         <w:rPr>
           <w:rFonts w:ascii="Times New Roman" w:hAnsi="Times New Roman"/>
         </w:rPr>
-        <w:t xml:space="preserve"> will also allow data to be </w:t>
-      </w:r>
-      <w:r>
-        <w:rPr>
-          <w:rFonts w:ascii="Times New Roman" w:hAnsi="Times New Roman"/>
-        </w:rPr>
-        <w:lastRenderedPageBreak/>
-        <w:t>cited in future journal articles.  This helps contributors by making measurable the scholarly impact of deposited data.</w:t>
+        <w:t xml:space="preserve"> will also allow data to be cited in future journal articles.  This helps contributors by making measurable the scholarly impact of deposited data.</w:t>
       </w:r>
     </w:p>
     <w:p>
@@ -4260,14 +4185,7 @@
         <w:rPr>
           <w:rFonts w:ascii="Times New Roman" w:hAnsi="Times New Roman"/>
         </w:rPr>
-        <w:t xml:space="preserve">.  Larger scale data repositories that serve multiple fields of research </w:t>
-      </w:r>
-      <w:r>
-        <w:rPr>
-          <w:rFonts w:ascii="Times New Roman" w:hAnsi="Times New Roman"/>
-        </w:rPr>
-        <w:lastRenderedPageBreak/>
-        <w:t>may lack the available staff to shadow researchers in every represented domain.  Nevertheless, the development of data repositories will require new practices (</w:t>
+        <w:t>.  Larger scale data repositories that serve multiple fields of research may lack the available staff to shadow researchers in every represented domain.  Nevertheless, the development of data repositories will require new practices (</w:t>
       </w:r>
       <w:proofErr w:type="spellStart"/>
       <w:r>
@@ -4762,7 +4680,6 @@
           <w:rFonts w:ascii="Times New Roman" w:hAnsi="Times New Roman" w:cs="Arial"/>
           <w:color w:val="000000"/>
         </w:rPr>
-        <w:lastRenderedPageBreak/>
         <w:t xml:space="preserve">Carlson, J. R. (2012). Demystifying the data interview: Developing a foundation for reference librarians to talk with researchers about their data (English). </w:t>
       </w:r>
       <w:r>
@@ -5267,7 +5184,6 @@
           <w:rFonts w:ascii="Times New Roman" w:hAnsi="Times New Roman" w:cs="Arial"/>
           <w:color w:val="000000"/>
         </w:rPr>
-        <w:lastRenderedPageBreak/>
         <w:t xml:space="preserve">Federer, L. (2013). The librarian as research </w:t>
       </w:r>
       <w:proofErr w:type="spellStart"/>
@@ -6141,7 +6057,6 @@
           <w:rFonts w:ascii="Times New Roman" w:hAnsi="Times New Roman" w:cs="Arial"/>
           <w:color w:val="000000"/>
         </w:rPr>
-        <w:lastRenderedPageBreak/>
         <w:t>Peer, L., &amp; Green, A. (2012).</w:t>
       </w:r>
       <w:proofErr w:type="gramEnd"/>
@@ -6468,21 +6383,21 @@
     </w:p>
     <w:p/>
     <w:sectPr>
-      <w:headerReference w:type="default" r:id="rId10"/>
-      <w:headerReference w:type="first" r:id="rId11"/>
+      <w:headerReference w:type="default" r:id="rId9"/>
+      <w:headerReference w:type="first" r:id="rId10"/>
       <w:pgSz w:w="12240" w:h="15840"/>
-      <w:pgMar w:top="1440" w:right="1440" w:bottom="1440" w:left="1440" w:header="720" w:footer="0" w:gutter="0"/>
-      <w:cols w:space="720"/>
+      <w:pgMar w:top="1440" w:right="1440" w:bottom="1440" w:left="1440" w:footer="0" w:gutter="0"/>
       <w:formProt w:val="0"/>
       <w:titlePg/>
       <w:docGrid w:linePitch="240" w:charSpace="-6145"/>
+      <w:printerSettings r:id="rId11"/>
     </w:sectPr>
   </w:body>
 </w:document>
 </file>
 
 <file path=word/endnotes.xml><?xml version="1.0" encoding="utf-8"?>
-<w:endnotes xmlns:wpc="http://schemas.microsoft.com/office/word/2010/wordprocessingCanvas" xmlns:mo="http://schemas.microsoft.com/office/mac/office/2008/main" xmlns:mc="http://schemas.openxmlformats.org/markup-compatibility/2006" xmlns:mv="urn:schemas-microsoft-com:mac:vml" xmlns:o="urn:schemas-microsoft-com:office:office" xmlns:r="http://schemas.openxmlformats.org/officeDocument/2006/relationships" xmlns:m="http://schemas.openxmlformats.org/officeDocument/2006/math" xmlns:v="urn:schemas-microsoft-com:vml" xmlns:wp14="http://schemas.microsoft.com/office/word/2010/wordprocessingDrawing" xmlns:wp="http://schemas.openxmlformats.org/drawingml/2006/wordprocessingDrawing" xmlns:w10="urn:schemas-microsoft-com:office:word" xmlns:w="http://schemas.openxmlformats.org/wordprocessingml/2006/main" xmlns:w14="http://schemas.microsoft.com/office/word/2010/wordml" xmlns:wpg="http://schemas.microsoft.com/office/word/2010/wordprocessingGroup" xmlns:wpi="http://schemas.microsoft.com/office/word/2010/wordprocessingInk" xmlns:wne="http://schemas.microsoft.com/office/word/2006/wordml" xmlns:wps="http://schemas.microsoft.com/office/word/2010/wordprocessingShape" mc:Ignorable="w14 wp14">
+<w:endnotes xmlns:mo="http://schemas.microsoft.com/office/mac/office/2008/main" xmlns:ve="http://schemas.openxmlformats.org/markup-compatibility/2006" xmlns:mv="urn:schemas-microsoft-com:mac:vml" xmlns:o="urn:schemas-microsoft-com:office:office" xmlns:r="http://schemas.openxmlformats.org/officeDocument/2006/relationships" xmlns:m="http://schemas.openxmlformats.org/officeDocument/2006/math" xmlns:v="urn:schemas-microsoft-com:vml" xmlns:wp="http://schemas.openxmlformats.org/drawingml/2006/wordprocessingDrawing" xmlns:w10="urn:schemas-microsoft-com:office:word" xmlns:w="http://schemas.openxmlformats.org/wordprocessingml/2006/main" xmlns:wne="http://schemas.microsoft.com/office/word/2006/wordml">
   <w:endnote w:type="separator" w:id="-1">
     <w:p>
       <w:pPr>
@@ -6507,7 +6422,7 @@
 </file>
 
 <file path=word/footnotes.xml><?xml version="1.0" encoding="utf-8"?>
-<w:footnotes xmlns:wpc="http://schemas.microsoft.com/office/word/2010/wordprocessingCanvas" xmlns:mo="http://schemas.microsoft.com/office/mac/office/2008/main" xmlns:mc="http://schemas.openxmlformats.org/markup-compatibility/2006" xmlns:mv="urn:schemas-microsoft-com:mac:vml" xmlns:o="urn:schemas-microsoft-com:office:office" xmlns:r="http://schemas.openxmlformats.org/officeDocument/2006/relationships" xmlns:m="http://schemas.openxmlformats.org/officeDocument/2006/math" xmlns:v="urn:schemas-microsoft-com:vml" xmlns:wp14="http://schemas.microsoft.com/office/word/2010/wordprocessingDrawing" xmlns:wp="http://schemas.openxmlformats.org/drawingml/2006/wordprocessingDrawing" xmlns:w10="urn:schemas-microsoft-com:office:word" xmlns:w="http://schemas.openxmlformats.org/wordprocessingml/2006/main" xmlns:w14="http://schemas.microsoft.com/office/word/2010/wordml" xmlns:wpg="http://schemas.microsoft.com/office/word/2010/wordprocessingGroup" xmlns:wpi="http://schemas.microsoft.com/office/word/2010/wordprocessingInk" xmlns:wne="http://schemas.microsoft.com/office/word/2006/wordml" xmlns:wps="http://schemas.microsoft.com/office/word/2010/wordprocessingShape" mc:Ignorable="w14 wp14">
+<w:footnotes xmlns:mo="http://schemas.microsoft.com/office/mac/office/2008/main" xmlns:ve="http://schemas.openxmlformats.org/markup-compatibility/2006" xmlns:mv="urn:schemas-microsoft-com:mac:vml" xmlns:o="urn:schemas-microsoft-com:office:office" xmlns:r="http://schemas.openxmlformats.org/officeDocument/2006/relationships" xmlns:m="http://schemas.openxmlformats.org/officeDocument/2006/math" xmlns:v="urn:schemas-microsoft-com:vml" xmlns:wp="http://schemas.openxmlformats.org/drawingml/2006/wordprocessingDrawing" xmlns:w10="urn:schemas-microsoft-com:office:word" xmlns:w="http://schemas.openxmlformats.org/wordprocessingml/2006/main" xmlns:wne="http://schemas.microsoft.com/office/word/2006/wordml">
   <w:footnote w:type="separator" w:id="-1">
     <w:p>
       <w:pPr>
@@ -6532,7 +6447,7 @@
 </file>
 
 <file path=word/header1.xml><?xml version="1.0" encoding="utf-8"?>
-<w:hdr xmlns:wpc="http://schemas.microsoft.com/office/word/2010/wordprocessingCanvas" xmlns:mo="http://schemas.microsoft.com/office/mac/office/2008/main" xmlns:mc="http://schemas.openxmlformats.org/markup-compatibility/2006" xmlns:mv="urn:schemas-microsoft-com:mac:vml" xmlns:o="urn:schemas-microsoft-com:office:office" xmlns:r="http://schemas.openxmlformats.org/officeDocument/2006/relationships" xmlns:m="http://schemas.openxmlformats.org/officeDocument/2006/math" xmlns:v="urn:schemas-microsoft-com:vml" xmlns:wp14="http://schemas.microsoft.com/office/word/2010/wordprocessingDrawing" xmlns:wp="http://schemas.openxmlformats.org/drawingml/2006/wordprocessingDrawing" xmlns:w10="urn:schemas-microsoft-com:office:word" xmlns:w="http://schemas.openxmlformats.org/wordprocessingml/2006/main" xmlns:w14="http://schemas.microsoft.com/office/word/2010/wordml" xmlns:wpg="http://schemas.microsoft.com/office/word/2010/wordprocessingGroup" xmlns:wpi="http://schemas.microsoft.com/office/word/2010/wordprocessingInk" xmlns:wne="http://schemas.microsoft.com/office/word/2006/wordml" xmlns:wps="http://schemas.microsoft.com/office/word/2010/wordprocessingShape" mc:Ignorable="w14 wp14">
+<w:hdr xmlns:mo="http://schemas.microsoft.com/office/mac/office/2008/main" xmlns:ve="http://schemas.openxmlformats.org/markup-compatibility/2006" xmlns:mv="urn:schemas-microsoft-com:mac:vml" xmlns:o="urn:schemas-microsoft-com:office:office" xmlns:r="http://schemas.openxmlformats.org/officeDocument/2006/relationships" xmlns:m="http://schemas.openxmlformats.org/officeDocument/2006/math" xmlns:v="urn:schemas-microsoft-com:vml" xmlns:wp="http://schemas.openxmlformats.org/drawingml/2006/wordprocessingDrawing" xmlns:w10="urn:schemas-microsoft-com:office:word" xmlns:w="http://schemas.openxmlformats.org/wordprocessingml/2006/main" xmlns:wne="http://schemas.microsoft.com/office/word/2006/wordml">
   <w:p>
     <w:pPr>
       <w:pStyle w:val="Header"/>
@@ -6590,7 +6505,7 @@
 </file>
 
 <file path=word/header2.xml><?xml version="1.0" encoding="utf-8"?>
-<w:hdr xmlns:wpc="http://schemas.microsoft.com/office/word/2010/wordprocessingCanvas" xmlns:mo="http://schemas.microsoft.com/office/mac/office/2008/main" xmlns:mc="http://schemas.openxmlformats.org/markup-compatibility/2006" xmlns:mv="urn:schemas-microsoft-com:mac:vml" xmlns:o="urn:schemas-microsoft-com:office:office" xmlns:r="http://schemas.openxmlformats.org/officeDocument/2006/relationships" xmlns:m="http://schemas.openxmlformats.org/officeDocument/2006/math" xmlns:v="urn:schemas-microsoft-com:vml" xmlns:wp14="http://schemas.microsoft.com/office/word/2010/wordprocessingDrawing" xmlns:wp="http://schemas.openxmlformats.org/drawingml/2006/wordprocessingDrawing" xmlns:w10="urn:schemas-microsoft-com:office:word" xmlns:w="http://schemas.openxmlformats.org/wordprocessingml/2006/main" xmlns:w14="http://schemas.microsoft.com/office/word/2010/wordml" xmlns:wpg="http://schemas.microsoft.com/office/word/2010/wordprocessingGroup" xmlns:wpi="http://schemas.microsoft.com/office/word/2010/wordprocessingInk" xmlns:wne="http://schemas.microsoft.com/office/word/2006/wordml" xmlns:wps="http://schemas.microsoft.com/office/word/2010/wordprocessingShape" mc:Ignorable="w14 wp14">
+<w:hdr xmlns:mo="http://schemas.microsoft.com/office/mac/office/2008/main" xmlns:ve="http://schemas.openxmlformats.org/markup-compatibility/2006" xmlns:mv="urn:schemas-microsoft-com:mac:vml" xmlns:o="urn:schemas-microsoft-com:office:office" xmlns:r="http://schemas.openxmlformats.org/officeDocument/2006/relationships" xmlns:m="http://schemas.openxmlformats.org/officeDocument/2006/math" xmlns:v="urn:schemas-microsoft-com:vml" xmlns:wp="http://schemas.openxmlformats.org/drawingml/2006/wordprocessingDrawing" xmlns:w10="urn:schemas-microsoft-com:office:word" xmlns:w="http://schemas.openxmlformats.org/wordprocessingml/2006/main" xmlns:wne="http://schemas.microsoft.com/office/word/2006/wordml">
   <w:p>
     <w:pPr>
       <w:pStyle w:val="Header"/>
@@ -6648,7 +6563,7 @@
 </file>
 
 <file path=word/header3.xml><?xml version="1.0" encoding="utf-8"?>
-<w:hdr xmlns:wpc="http://schemas.microsoft.com/office/word/2010/wordprocessingCanvas" xmlns:mo="http://schemas.microsoft.com/office/mac/office/2008/main" xmlns:mc="http://schemas.openxmlformats.org/markup-compatibility/2006" xmlns:mv="urn:schemas-microsoft-com:mac:vml" xmlns:o="urn:schemas-microsoft-com:office:office" xmlns:r="http://schemas.openxmlformats.org/officeDocument/2006/relationships" xmlns:m="http://schemas.openxmlformats.org/officeDocument/2006/math" xmlns:v="urn:schemas-microsoft-com:vml" xmlns:wp14="http://schemas.microsoft.com/office/word/2010/wordprocessingDrawing" xmlns:wp="http://schemas.openxmlformats.org/drawingml/2006/wordprocessingDrawing" xmlns:w10="urn:schemas-microsoft-com:office:word" xmlns:w="http://schemas.openxmlformats.org/wordprocessingml/2006/main" xmlns:w14="http://schemas.microsoft.com/office/word/2010/wordml" xmlns:wpg="http://schemas.microsoft.com/office/word/2010/wordprocessingGroup" xmlns:wpi="http://schemas.microsoft.com/office/word/2010/wordprocessingInk" xmlns:wne="http://schemas.microsoft.com/office/word/2006/wordml" xmlns:wps="http://schemas.microsoft.com/office/word/2010/wordprocessingShape" mc:Ignorable="w14 wp14">
+<w:hdr xmlns:mo="http://schemas.microsoft.com/office/mac/office/2008/main" xmlns:ve="http://schemas.openxmlformats.org/markup-compatibility/2006" xmlns:mv="urn:schemas-microsoft-com:mac:vml" xmlns:o="urn:schemas-microsoft-com:office:office" xmlns:r="http://schemas.openxmlformats.org/officeDocument/2006/relationships" xmlns:m="http://schemas.openxmlformats.org/officeDocument/2006/math" xmlns:v="urn:schemas-microsoft-com:vml" xmlns:wp="http://schemas.openxmlformats.org/drawingml/2006/wordprocessingDrawing" xmlns:w10="urn:schemas-microsoft-com:office:word" xmlns:w="http://schemas.openxmlformats.org/wordprocessingml/2006/main" xmlns:wne="http://schemas.microsoft.com/office/word/2006/wordml">
   <w:p>
     <w:pPr>
       <w:pStyle w:val="Header"/>
@@ -6679,7 +6594,7 @@
       <w:rPr>
         <w:noProof/>
       </w:rPr>
-      <w:t>14</w:t>
+      <w:t>19</w:t>
     </w:r>
     <w:r>
       <w:fldChar w:fldCharType="end"/>
@@ -6697,7 +6612,7 @@
 </file>
 
 <file path=word/header4.xml><?xml version="1.0" encoding="utf-8"?>
-<w:hdr xmlns:wpc="http://schemas.microsoft.com/office/word/2010/wordprocessingCanvas" xmlns:mo="http://schemas.microsoft.com/office/mac/office/2008/main" xmlns:mc="http://schemas.openxmlformats.org/markup-compatibility/2006" xmlns:mv="urn:schemas-microsoft-com:mac:vml" xmlns:o="urn:schemas-microsoft-com:office:office" xmlns:r="http://schemas.openxmlformats.org/officeDocument/2006/relationships" xmlns:m="http://schemas.openxmlformats.org/officeDocument/2006/math" xmlns:v="urn:schemas-microsoft-com:vml" xmlns:wp14="http://schemas.microsoft.com/office/word/2010/wordprocessingDrawing" xmlns:wp="http://schemas.openxmlformats.org/drawingml/2006/wordprocessingDrawing" xmlns:w10="urn:schemas-microsoft-com:office:word" xmlns:w="http://schemas.openxmlformats.org/wordprocessingml/2006/main" xmlns:w14="http://schemas.microsoft.com/office/word/2010/wordml" xmlns:wpg="http://schemas.microsoft.com/office/word/2010/wordprocessingGroup" xmlns:wpi="http://schemas.microsoft.com/office/word/2010/wordprocessingInk" xmlns:wne="http://schemas.microsoft.com/office/word/2006/wordml" xmlns:wps="http://schemas.microsoft.com/office/word/2010/wordprocessingShape" mc:Ignorable="w14 wp14">
+<w:hdr xmlns:mo="http://schemas.microsoft.com/office/mac/office/2008/main" xmlns:ve="http://schemas.openxmlformats.org/markup-compatibility/2006" xmlns:mv="urn:schemas-microsoft-com:mac:vml" xmlns:o="urn:schemas-microsoft-com:office:office" xmlns:r="http://schemas.openxmlformats.org/officeDocument/2006/relationships" xmlns:m="http://schemas.openxmlformats.org/officeDocument/2006/math" xmlns:v="urn:schemas-microsoft-com:vml" xmlns:wp="http://schemas.openxmlformats.org/drawingml/2006/wordprocessingDrawing" xmlns:w10="urn:schemas-microsoft-com:office:word" xmlns:w="http://schemas.openxmlformats.org/wordprocessingml/2006/main" xmlns:wne="http://schemas.microsoft.com/office/word/2006/wordml">
   <w:p>
     <w:pPr>
       <w:pStyle w:val="Header"/>
@@ -6742,7 +6657,7 @@
 </file>
 
 <file path=word/styles.xml><?xml version="1.0" encoding="utf-8"?>
-<w:styles xmlns:mc="http://schemas.openxmlformats.org/markup-compatibility/2006" xmlns:r="http://schemas.openxmlformats.org/officeDocument/2006/relationships" xmlns:w="http://schemas.openxmlformats.org/wordprocessingml/2006/main" xmlns:w14="http://schemas.microsoft.com/office/word/2010/wordml" mc:Ignorable="w14">
+<w:styles xmlns:r="http://schemas.openxmlformats.org/officeDocument/2006/relationships" xmlns:w="http://schemas.openxmlformats.org/wordprocessingml/2006/main">
   <w:docDefaults>
     <w:rPrDefault>
       <w:rPr>
@@ -7033,15 +6948,14 @@
   </w:style>
   <w:style w:type="character" w:default="1" w:styleId="DefaultParagraphFont">
     <w:name w:val="Default Paragraph Font"/>
-    <w:uiPriority w:val="1"/>
     <w:semiHidden/>
     <w:unhideWhenUsed/>
   </w:style>
   <w:style w:type="table" w:default="1" w:styleId="TableNormal">
     <w:name w:val="Normal Table"/>
-    <w:uiPriority w:val="99"/>
     <w:semiHidden/>
     <w:unhideWhenUsed/>
+    <w:qFormat/>
     <w:tblPr>
       <w:tblInd w:w="0" w:type="dxa"/>
       <w:tblCellMar>
@@ -7054,7 +6968,6 @@
   </w:style>
   <w:style w:type="numbering" w:default="1" w:styleId="NoList">
     <w:name w:val="No List"/>
-    <w:uiPriority w:val="99"/>
     <w:semiHidden/>
     <w:unhideWhenUsed/>
   </w:style>

</xml_diff>